<commit_message>
Updated report, and added my generated receipts.
</commit_message>
<xml_diff>
--- a/Documents/Demo07/Final Report.docx
+++ b/Documents/Demo07/Final Report.docx
@@ -1,6 +1,6 @@
 
 <file path=word/document.xml><?xml version="1.0" encoding="utf-8"?>
-<w:document xmlns:wpc="http://schemas.microsoft.com/office/word/2010/wordprocessingCanvas" xmlns:cx="http://schemas.microsoft.com/office/drawing/2014/chartex" xmlns:cx1="http://schemas.microsoft.com/office/drawing/2015/9/8/chartex" xmlns:cx2="http://schemas.microsoft.com/office/drawing/2015/10/21/chartex" xmlns:cx3="http://schemas.microsoft.com/office/drawing/2016/5/9/chartex" xmlns:cx4="http://schemas.microsoft.com/office/drawing/2016/5/10/chartex" xmlns:cx5="http://schemas.microsoft.com/office/drawing/2016/5/11/chartex" xmlns:cx6="http://schemas.microsoft.com/office/drawing/2016/5/12/chartex" xmlns:cx7="http://schemas.microsoft.com/office/drawing/2016/5/13/chartex" xmlns:cx8="http://schemas.microsoft.com/office/drawing/2016/5/14/chartex" xmlns:mc="http://schemas.openxmlformats.org/markup-compatibility/2006" xmlns:aink="http://schemas.microsoft.com/office/drawing/2016/ink" xmlns:am3d="http://schemas.microsoft.com/office/drawing/2017/model3d" xmlns:o="urn:schemas-microsoft-com:office:office" xmlns:r="http://schemas.openxmlformats.org/officeDocument/2006/relationships" xmlns:m="http://schemas.openxmlformats.org/officeDocument/2006/math" xmlns:v="urn:schemas-microsoft-com:vml" xmlns:wp14="http://schemas.microsoft.com/office/word/2010/wordprocessingDrawing" xmlns:wp="http://schemas.openxmlformats.org/drawingml/2006/wordprocessingDrawing" xmlns:w10="urn:schemas-microsoft-com:office:word" xmlns:w="http://schemas.openxmlformats.org/wordprocessingml/2006/main" xmlns:w14="http://schemas.microsoft.com/office/word/2010/wordml" xmlns:w15="http://schemas.microsoft.com/office/word/2012/wordml" xmlns:w16cid="http://schemas.microsoft.com/office/word/2016/wordml/cid" xmlns:w16se="http://schemas.microsoft.com/office/word/2015/wordml/symex" xmlns:wpg="http://schemas.microsoft.com/office/word/2010/wordprocessingGroup" xmlns:wpi="http://schemas.microsoft.com/office/word/2010/wordprocessingInk" xmlns:wne="http://schemas.microsoft.com/office/word/2006/wordml" xmlns:wps="http://schemas.microsoft.com/office/word/2010/wordprocessingShape" mc:Ignorable="w14 w15 w16se w16cid wp14">
+<w:document xmlns:wpc="http://schemas.microsoft.com/office/word/2010/wordprocessingCanvas" xmlns:mc="http://schemas.openxmlformats.org/markup-compatibility/2006" xmlns:o="urn:schemas-microsoft-com:office:office" xmlns:r="http://schemas.openxmlformats.org/officeDocument/2006/relationships" xmlns:m="http://schemas.openxmlformats.org/officeDocument/2006/math" xmlns:v="urn:schemas-microsoft-com:vml" xmlns:wp14="http://schemas.microsoft.com/office/word/2010/wordprocessingDrawing" xmlns:wp="http://schemas.openxmlformats.org/drawingml/2006/wordprocessingDrawing" xmlns:w10="urn:schemas-microsoft-com:office:word" xmlns:w="http://schemas.openxmlformats.org/wordprocessingml/2006/main" xmlns:w14="http://schemas.microsoft.com/office/word/2010/wordml" xmlns:wpg="http://schemas.microsoft.com/office/word/2010/wordprocessingGroup" xmlns:wpi="http://schemas.microsoft.com/office/word/2010/wordprocessingInk" xmlns:wne="http://schemas.microsoft.com/office/word/2006/wordml" xmlns:wps="http://schemas.microsoft.com/office/word/2010/wordprocessingShape" mc:Ignorable="w14 wp14">
   <w:body>
     <w:p>
       <w:pPr>
@@ -1819,9 +1819,7 @@
           <w:szCs w:val="24"/>
         </w:rPr>
       </w:pPr>
-      <w:bookmarkStart w:id="1" w:name="_GoBack"/>
-    </w:p>
-    <w:bookmarkEnd w:id="1"/>
+    </w:p>
     <w:p>
       <w:pPr>
         <w:rPr>
@@ -1867,11 +1865,11 @@
         <w:pStyle w:val="Heading2"/>
         <w:ind w:left="360"/>
       </w:pPr>
-      <w:bookmarkStart w:id="2" w:name="_Toc517479215"/>
+      <w:bookmarkStart w:id="1" w:name="_Toc517479215"/>
       <w:r>
         <w:t>Project Overview</w:t>
       </w:r>
-      <w:bookmarkEnd w:id="2"/>
+      <w:bookmarkEnd w:id="1"/>
     </w:p>
     <w:p>
       <w:pPr>
@@ -1898,11 +1896,11 @@
           <w:numId w:val="6"/>
         </w:numPr>
       </w:pPr>
-      <w:bookmarkStart w:id="3" w:name="_Toc517479216"/>
+      <w:bookmarkStart w:id="2" w:name="_Toc517479216"/>
       <w:r>
         <w:t>Project Specifications</w:t>
       </w:r>
-      <w:bookmarkEnd w:id="3"/>
+      <w:bookmarkEnd w:id="2"/>
     </w:p>
     <w:p/>
     <w:p>
@@ -1910,14 +1908,14 @@
         <w:pStyle w:val="Heading3"/>
         <w:ind w:left="360"/>
       </w:pPr>
-      <w:bookmarkStart w:id="4" w:name="_Toc517479217"/>
+      <w:bookmarkStart w:id="3" w:name="_Toc517479217"/>
       <w:r>
         <w:t>1</w:t>
       </w:r>
       <w:r>
         <w:t>.1 Function Requirements</w:t>
       </w:r>
-      <w:bookmarkEnd w:id="4"/>
+      <w:bookmarkEnd w:id="3"/>
     </w:p>
     <w:p>
       <w:pPr>
@@ -1996,14 +1994,14 @@
         <w:pStyle w:val="Heading3"/>
         <w:ind w:left="360"/>
       </w:pPr>
-      <w:bookmarkStart w:id="5" w:name="_Toc517479218"/>
+      <w:bookmarkStart w:id="4" w:name="_Toc517479218"/>
       <w:r>
         <w:t>1</w:t>
       </w:r>
       <w:r>
         <w:t>.2 Non-Function Requirements</w:t>
       </w:r>
-      <w:bookmarkEnd w:id="5"/>
+      <w:bookmarkEnd w:id="4"/>
     </w:p>
     <w:p>
       <w:pPr>
@@ -2097,14 +2095,14 @@
         <w:pStyle w:val="Heading3"/>
         <w:ind w:left="360"/>
       </w:pPr>
-      <w:bookmarkStart w:id="6" w:name="_Toc517479219"/>
+      <w:bookmarkStart w:id="5" w:name="_Toc517479219"/>
       <w:r>
         <w:t>1</w:t>
       </w:r>
       <w:r>
         <w:t>.3 Group Roles</w:t>
       </w:r>
-      <w:bookmarkEnd w:id="6"/>
+      <w:bookmarkEnd w:id="5"/>
     </w:p>
     <w:p>
       <w:r>
@@ -2271,11 +2269,11 @@
           <w:numId w:val="6"/>
         </w:numPr>
       </w:pPr>
-      <w:bookmarkStart w:id="7" w:name="_Toc517479220"/>
+      <w:bookmarkStart w:id="6" w:name="_Toc517479220"/>
       <w:r>
         <w:t>Usability Guide</w:t>
       </w:r>
-      <w:bookmarkEnd w:id="7"/>
+      <w:bookmarkEnd w:id="6"/>
     </w:p>
     <w:p>
       <w:pPr>
@@ -2315,24 +2313,25 @@
       <w:pPr>
         <w:pStyle w:val="Heading1"/>
       </w:pPr>
-      <w:bookmarkStart w:id="8" w:name="_Toc517478688"/>
-      <w:bookmarkStart w:id="9" w:name="_Toc517478728"/>
-      <w:bookmarkStart w:id="10" w:name="_Toc517478992"/>
-      <w:bookmarkStart w:id="11" w:name="_Toc517479128"/>
-      <w:bookmarkStart w:id="12" w:name="_Toc517479221"/>
+      <w:bookmarkStart w:id="7" w:name="_Toc517478688"/>
+      <w:bookmarkStart w:id="8" w:name="_Toc517478728"/>
+      <w:bookmarkStart w:id="9" w:name="_Toc517478992"/>
+      <w:bookmarkStart w:id="10" w:name="_Toc517479128"/>
+      <w:bookmarkStart w:id="11" w:name="_Toc517479221"/>
       <w:r>
         <w:t>Checkout</w:t>
       </w:r>
+      <w:bookmarkEnd w:id="7"/>
       <w:bookmarkEnd w:id="8"/>
       <w:bookmarkEnd w:id="9"/>
       <w:bookmarkEnd w:id="10"/>
       <w:bookmarkEnd w:id="11"/>
-      <w:bookmarkEnd w:id="12"/>
     </w:p>
     <w:p>
       <w:r>
         <w:rPr>
           <w:noProof/>
+          <w:lang w:eastAsia="ja-JP"/>
         </w:rPr>
         <w:drawing>
           <wp:inline distT="0" distB="0" distL="0" distR="0" wp14:anchorId="301831C7" wp14:editId="46903ECC">
@@ -2352,7 +2351,7 @@
                     </pic:cNvPicPr>
                   </pic:nvPicPr>
                   <pic:blipFill>
-                    <a:blip r:embed="rId8">
+                    <a:blip r:embed="rId9">
                       <a:extLst>
                         <a:ext uri="{28A0092B-C50C-407E-A947-70E740481C1C}">
                           <a14:useLocalDpi xmlns:a14="http://schemas.microsoft.com/office/drawing/2010/main" val="0"/>
@@ -2389,17 +2388,23 @@
         <w:pStyle w:val="ListParagraph"/>
         <w:numPr>
           <w:ilvl w:val="0"/>
-          <w:numId w:val="21"/>
+          <w:numId w:val="23"/>
         </w:numPr>
       </w:pPr>
       <w:r>
-        <w:t xml:space="preserve">Textbox to enter your Address, which is </w:t>
-      </w:r>
-      <w:r>
-        <w:t>required,</w:t>
-      </w:r>
-      <w:r>
-        <w:t xml:space="preserve"> and it will be checked to see if its valid</w:t>
+        <w:t>Textbox to enter your Address</w:t>
+      </w:r>
+      <w:r>
+        <w:t xml:space="preserve"> </w:t>
+      </w:r>
+      <w:r>
+        <w:rPr>
+          <w:rFonts w:cstheme="minorHAnsi"/>
+        </w:rPr>
+        <w:t xml:space="preserve">– </w:t>
+      </w:r>
+      <w:r>
+        <w:t>Required and Validated</w:t>
       </w:r>
     </w:p>
     <w:p>
@@ -2411,7 +2416,19 @@
         </w:numPr>
       </w:pPr>
       <w:r>
-        <w:t>Textbox to enter your City, which is required</w:t>
+        <w:t>Textbox to enter your City</w:t>
+      </w:r>
+      <w:r>
+        <w:t xml:space="preserve"> </w:t>
+      </w:r>
+      <w:r>
+        <w:rPr>
+          <w:rFonts w:cstheme="minorHAnsi"/>
+        </w:rPr>
+        <w:t xml:space="preserve">– </w:t>
+      </w:r>
+      <w:r>
+        <w:t>Required</w:t>
       </w:r>
     </w:p>
     <w:p>
@@ -2423,7 +2440,19 @@
         </w:numPr>
       </w:pPr>
       <w:r>
-        <w:t>Textbox to enter your Province, which is required</w:t>
+        <w:t>Textbox to enter your Province</w:t>
+      </w:r>
+      <w:r>
+        <w:t xml:space="preserve"> </w:t>
+      </w:r>
+      <w:r>
+        <w:rPr>
+          <w:rFonts w:cstheme="minorHAnsi"/>
+        </w:rPr>
+        <w:t xml:space="preserve">– </w:t>
+      </w:r>
+      <w:r>
+        <w:t>Required</w:t>
       </w:r>
     </w:p>
     <w:p>
@@ -2435,7 +2464,19 @@
         </w:numPr>
       </w:pPr>
       <w:r>
-        <w:t>Textbox to enter your Country, which is required</w:t>
+        <w:t>Textbox to enter your Country</w:t>
+      </w:r>
+      <w:r>
+        <w:t xml:space="preserve"> </w:t>
+      </w:r>
+      <w:r>
+        <w:rPr>
+          <w:rFonts w:cstheme="minorHAnsi"/>
+        </w:rPr>
+        <w:t xml:space="preserve">– </w:t>
+      </w:r>
+      <w:r>
+        <w:t>Required</w:t>
       </w:r>
     </w:p>
     <w:p>
@@ -2447,7 +2488,19 @@
         </w:numPr>
       </w:pPr>
       <w:r>
-        <w:t>Textbox to enter your Postal Code, which is required</w:t>
+        <w:t>Textbox to enter your Postal Code</w:t>
+      </w:r>
+      <w:r>
+        <w:t xml:space="preserve"> </w:t>
+      </w:r>
+      <w:r>
+        <w:rPr>
+          <w:rFonts w:cstheme="minorHAnsi"/>
+        </w:rPr>
+        <w:t xml:space="preserve">– </w:t>
+      </w:r>
+      <w:r>
+        <w:t>Required</w:t>
       </w:r>
     </w:p>
     <w:p>
@@ -2459,7 +2512,13 @@
         </w:numPr>
       </w:pPr>
       <w:r>
-        <w:t xml:space="preserve">Submit button to enter your information and move to page 2 of checkout. When this button is pressed, if you never entered </w:t>
+        <w:t>Submit button to enter your information and move to page 2 of checkout. When this button is pressed, if you never entered a</w:t>
+      </w:r>
+      <w:r>
+        <w:t>n</w:t>
+      </w:r>
+      <w:r>
+        <w:t xml:space="preserve"> address before, it will be saved to the database and next time you visit this page the textboxes will be filled automatically. If you have entered </w:t>
       </w:r>
       <w:proofErr w:type="gramStart"/>
       <w:r>
@@ -2467,14 +2526,6 @@
       </w:r>
       <w:proofErr w:type="gramEnd"/>
       <w:r>
-        <w:t xml:space="preserve"> address before, it will be saved to the database and next time you visit this page the textboxes will be filled automatically. If you have entered </w:t>
-      </w:r>
-      <w:proofErr w:type="gramStart"/>
-      <w:r>
-        <w:t>a</w:t>
-      </w:r>
-      <w:proofErr w:type="gramEnd"/>
-      <w:r>
         <w:t xml:space="preserve"> address before and if any of the textboxes have different text than what is saved, the database will be updated.</w:t>
       </w:r>
     </w:p>
@@ -2482,25 +2533,26 @@
       <w:pPr>
         <w:pStyle w:val="Heading1"/>
       </w:pPr>
-      <w:bookmarkStart w:id="13" w:name="_Toc517478689"/>
-      <w:bookmarkStart w:id="14" w:name="_Toc517478729"/>
-      <w:bookmarkStart w:id="15" w:name="_Toc517478993"/>
-      <w:bookmarkStart w:id="16" w:name="_Toc517479129"/>
-      <w:bookmarkStart w:id="17" w:name="_Toc517479222"/>
+      <w:bookmarkStart w:id="12" w:name="_Toc517478689"/>
+      <w:bookmarkStart w:id="13" w:name="_Toc517478729"/>
+      <w:bookmarkStart w:id="14" w:name="_Toc517478993"/>
+      <w:bookmarkStart w:id="15" w:name="_Toc517479129"/>
+      <w:bookmarkStart w:id="16" w:name="_Toc517479222"/>
       <w:r>
         <w:lastRenderedPageBreak/>
         <w:t>Checkout 2</w:t>
       </w:r>
+      <w:bookmarkEnd w:id="12"/>
       <w:bookmarkEnd w:id="13"/>
       <w:bookmarkEnd w:id="14"/>
       <w:bookmarkEnd w:id="15"/>
       <w:bookmarkEnd w:id="16"/>
-      <w:bookmarkEnd w:id="17"/>
     </w:p>
     <w:p>
       <w:r>
         <w:rPr>
           <w:noProof/>
+          <w:lang w:eastAsia="ja-JP"/>
         </w:rPr>
         <w:drawing>
           <wp:inline distT="0" distB="0" distL="0" distR="0" wp14:anchorId="2B3A7B88" wp14:editId="3EE5DC18">
@@ -2520,7 +2572,7 @@
                     </pic:cNvPicPr>
                   </pic:nvPicPr>
                   <pic:blipFill>
-                    <a:blip r:embed="rId9">
+                    <a:blip r:embed="rId10">
                       <a:extLst>
                         <a:ext uri="{28A0092B-C50C-407E-A947-70E740481C1C}">
                           <a14:useLocalDpi xmlns:a14="http://schemas.microsoft.com/office/drawing/2010/main" val="0"/>
@@ -2568,14 +2620,15 @@
       <w:pPr>
         <w:pStyle w:val="Heading1"/>
       </w:pPr>
-      <w:bookmarkStart w:id="18" w:name="_Toc517478690"/>
-      <w:bookmarkStart w:id="19" w:name="_Toc517478730"/>
-      <w:bookmarkStart w:id="20" w:name="_Toc517478994"/>
-      <w:bookmarkStart w:id="21" w:name="_Toc517479130"/>
-      <w:bookmarkStart w:id="22" w:name="_Toc517479223"/>
+      <w:bookmarkStart w:id="17" w:name="_Toc517478690"/>
+      <w:bookmarkStart w:id="18" w:name="_Toc517478730"/>
+      <w:bookmarkStart w:id="19" w:name="_Toc517478994"/>
+      <w:bookmarkStart w:id="20" w:name="_Toc517479130"/>
+      <w:bookmarkStart w:id="21" w:name="_Toc517479223"/>
       <w:r>
         <w:rPr>
           <w:noProof/>
+          <w:lang w:eastAsia="ja-JP"/>
         </w:rPr>
         <w:lastRenderedPageBreak/>
         <w:drawing>
@@ -2604,7 +2657,7 @@
                     </pic:cNvPicPr>
                   </pic:nvPicPr>
                   <pic:blipFill>
-                    <a:blip r:embed="rId10">
+                    <a:blip r:embed="rId11">
                       <a:extLst>
                         <a:ext uri="{28A0092B-C50C-407E-A947-70E740481C1C}">
                           <a14:useLocalDpi xmlns:a14="http://schemas.microsoft.com/office/drawing/2010/main" val="0"/>
@@ -2641,34 +2694,34 @@
           </wp:anchor>
         </w:drawing>
       </w:r>
+      <w:bookmarkEnd w:id="17"/>
       <w:bookmarkEnd w:id="18"/>
       <w:bookmarkEnd w:id="19"/>
       <w:bookmarkEnd w:id="20"/>
       <w:bookmarkEnd w:id="21"/>
+    </w:p>
+    <w:p>
+      <w:pPr>
+        <w:pStyle w:val="Heading1"/>
+      </w:pPr>
+    </w:p>
+    <w:p>
+      <w:pPr>
+        <w:pStyle w:val="Heading1"/>
+      </w:pPr>
+      <w:bookmarkStart w:id="22" w:name="_Toc517478691"/>
+      <w:bookmarkStart w:id="23" w:name="_Toc517478731"/>
+      <w:bookmarkStart w:id="24" w:name="_Toc517478995"/>
+      <w:bookmarkStart w:id="25" w:name="_Toc517479131"/>
+      <w:bookmarkStart w:id="26" w:name="_Toc517479224"/>
+      <w:r>
+        <w:t>Stripe Payment</w:t>
+      </w:r>
       <w:bookmarkEnd w:id="22"/>
-    </w:p>
-    <w:p>
-      <w:pPr>
-        <w:pStyle w:val="Heading1"/>
-      </w:pPr>
-    </w:p>
-    <w:p>
-      <w:pPr>
-        <w:pStyle w:val="Heading1"/>
-      </w:pPr>
-      <w:bookmarkStart w:id="23" w:name="_Toc517478691"/>
-      <w:bookmarkStart w:id="24" w:name="_Toc517478731"/>
-      <w:bookmarkStart w:id="25" w:name="_Toc517478995"/>
-      <w:bookmarkStart w:id="26" w:name="_Toc517479131"/>
-      <w:bookmarkStart w:id="27" w:name="_Toc517479224"/>
-      <w:r>
-        <w:t>Stripe Payment</w:t>
-      </w:r>
       <w:bookmarkEnd w:id="23"/>
       <w:bookmarkEnd w:id="24"/>
       <w:bookmarkEnd w:id="25"/>
       <w:bookmarkEnd w:id="26"/>
-      <w:bookmarkEnd w:id="27"/>
     </w:p>
     <w:p/>
     <w:p>
@@ -2680,7 +2733,19 @@
         </w:numPr>
       </w:pPr>
       <w:r>
-        <w:t>Enter email for stripe receipt, this is required and will be validated</w:t>
+        <w:t>Enter email for stripe receipt</w:t>
+      </w:r>
+      <w:r>
+        <w:t xml:space="preserve"> </w:t>
+      </w:r>
+      <w:r>
+        <w:rPr>
+          <w:rFonts w:cstheme="minorHAnsi"/>
+        </w:rPr>
+        <w:t xml:space="preserve">– </w:t>
+      </w:r>
+      <w:r>
+        <w:t>Required and Validated</w:t>
       </w:r>
     </w:p>
     <w:p>
@@ -2692,7 +2757,19 @@
         </w:numPr>
       </w:pPr>
       <w:r>
-        <w:t>Enter your credit card number, this is required and will be validated</w:t>
+        <w:t>Enter your credit card number</w:t>
+      </w:r>
+      <w:r>
+        <w:t xml:space="preserve"> </w:t>
+      </w:r>
+      <w:r>
+        <w:rPr>
+          <w:rFonts w:cstheme="minorHAnsi"/>
+        </w:rPr>
+        <w:t xml:space="preserve">– </w:t>
+      </w:r>
+      <w:r>
+        <w:t>Required and Validated</w:t>
       </w:r>
     </w:p>
     <w:p>
@@ -2704,7 +2781,19 @@
         </w:numPr>
       </w:pPr>
       <w:r>
-        <w:t>Enter the expiry for your credit card, this is required</w:t>
+        <w:t>Enter the expiry for your credit card</w:t>
+      </w:r>
+      <w:r>
+        <w:t xml:space="preserve"> </w:t>
+      </w:r>
+      <w:r>
+        <w:rPr>
+          <w:rFonts w:cstheme="minorHAnsi"/>
+        </w:rPr>
+        <w:t xml:space="preserve">– </w:t>
+      </w:r>
+      <w:r>
+        <w:t>Required</w:t>
       </w:r>
     </w:p>
     <w:p>
@@ -2716,7 +2805,19 @@
         </w:numPr>
       </w:pPr>
       <w:r>
-        <w:t>Enter CVC, this is required</w:t>
+        <w:t>Enter CVC</w:t>
+      </w:r>
+      <w:r>
+        <w:t xml:space="preserve"> </w:t>
+      </w:r>
+      <w:r>
+        <w:rPr>
+          <w:rFonts w:cstheme="minorHAnsi"/>
+        </w:rPr>
+        <w:t xml:space="preserve">– </w:t>
+      </w:r>
+      <w:r>
+        <w:t>Required</w:t>
       </w:r>
     </w:p>
     <w:p>
@@ -2758,24 +2859,25 @@
       <w:pPr>
         <w:pStyle w:val="Heading1"/>
       </w:pPr>
-      <w:bookmarkStart w:id="28" w:name="_Toc517478692"/>
-      <w:bookmarkStart w:id="29" w:name="_Toc517478732"/>
-      <w:bookmarkStart w:id="30" w:name="_Toc517478996"/>
-      <w:bookmarkStart w:id="31" w:name="_Toc517479132"/>
-      <w:bookmarkStart w:id="32" w:name="_Toc517479225"/>
+      <w:bookmarkStart w:id="27" w:name="_Toc517478692"/>
+      <w:bookmarkStart w:id="28" w:name="_Toc517478732"/>
+      <w:bookmarkStart w:id="29" w:name="_Toc517478996"/>
+      <w:bookmarkStart w:id="30" w:name="_Toc517479132"/>
+      <w:bookmarkStart w:id="31" w:name="_Toc517479225"/>
       <w:r>
         <w:t>Checkout 3</w:t>
       </w:r>
+      <w:bookmarkEnd w:id="27"/>
       <w:bookmarkEnd w:id="28"/>
       <w:bookmarkEnd w:id="29"/>
       <w:bookmarkEnd w:id="30"/>
       <w:bookmarkEnd w:id="31"/>
-      <w:bookmarkEnd w:id="32"/>
     </w:p>
     <w:p>
       <w:r>
         <w:rPr>
           <w:noProof/>
+          <w:lang w:eastAsia="ja-JP"/>
         </w:rPr>
         <w:drawing>
           <wp:inline distT="0" distB="0" distL="0" distR="0" wp14:anchorId="4556FF12" wp14:editId="572C2423">
@@ -2795,7 +2897,7 @@
                     </pic:cNvPicPr>
                   </pic:nvPicPr>
                   <pic:blipFill>
-                    <a:blip r:embed="rId11">
+                    <a:blip r:embed="rId12">
                       <a:extLst>
                         <a:ext uri="{28A0092B-C50C-407E-A947-70E740481C1C}">
                           <a14:useLocalDpi xmlns:a14="http://schemas.microsoft.com/office/drawing/2010/main" val="0"/>
@@ -2831,25 +2933,162 @@
       <w:pPr>
         <w:pStyle w:val="Heading1"/>
       </w:pPr>
-      <w:bookmarkStart w:id="33" w:name="_Toc517478693"/>
-      <w:bookmarkStart w:id="34" w:name="_Toc517478733"/>
-      <w:bookmarkStart w:id="35" w:name="_Toc517478997"/>
-      <w:bookmarkStart w:id="36" w:name="_Toc517479133"/>
-      <w:bookmarkStart w:id="37" w:name="_Toc517479226"/>
+      <w:bookmarkStart w:id="32" w:name="_Toc517478693"/>
+      <w:bookmarkStart w:id="33" w:name="_Toc517478733"/>
+      <w:bookmarkStart w:id="34" w:name="_Toc517478997"/>
+      <w:bookmarkStart w:id="35" w:name="_Toc517479133"/>
+      <w:bookmarkStart w:id="36" w:name="_Toc517479226"/>
       <w:r>
         <w:lastRenderedPageBreak/>
+        <w:t>Login</w:t>
+      </w:r>
+    </w:p>
+    <w:p>
+      <w:r>
+        <w:rPr>
+          <w:noProof/>
+          <w:lang w:eastAsia="ja-JP"/>
+        </w:rPr>
+        <w:drawing>
+          <wp:inline distT="0" distB="0" distL="0" distR="0" wp14:anchorId="00ED8F34" wp14:editId="0079A4F6">
+            <wp:extent cx="5943600" cy="3302001"/>
+            <wp:effectExtent l="0" t="0" r="0" b="0"/>
+            <wp:docPr id="18" name="Picture 18"/>
+            <wp:cNvGraphicFramePr>
+              <a:graphicFrameLocks xmlns:a="http://schemas.openxmlformats.org/drawingml/2006/main" noChangeAspect="1"/>
+            </wp:cNvGraphicFramePr>
+            <a:graphic xmlns:a="http://schemas.openxmlformats.org/drawingml/2006/main">
+              <a:graphicData uri="http://schemas.openxmlformats.org/drawingml/2006/picture">
+                <pic:pic xmlns:pic="http://schemas.openxmlformats.org/drawingml/2006/picture">
+                  <pic:nvPicPr>
+                    <pic:cNvPr id="0" name="Picture 2"/>
+                    <pic:cNvPicPr>
+                      <a:picLocks noChangeAspect="1" noChangeArrowheads="1"/>
+                    </pic:cNvPicPr>
+                  </pic:nvPicPr>
+                  <pic:blipFill>
+                    <a:blip r:embed="rId13" cstate="print">
+                      <a:extLst>
+                        <a:ext uri="{28A0092B-C50C-407E-A947-70E740481C1C}">
+                          <a14:useLocalDpi xmlns:a14="http://schemas.microsoft.com/office/drawing/2010/main" val="0"/>
+                        </a:ext>
+                      </a:extLst>
+                    </a:blip>
+                    <a:srcRect/>
+                    <a:stretch>
+                      <a:fillRect/>
+                    </a:stretch>
+                  </pic:blipFill>
+                  <pic:spPr bwMode="auto">
+                    <a:xfrm>
+                      <a:off x="0" y="0"/>
+                      <a:ext cx="5945366" cy="3302982"/>
+                    </a:xfrm>
+                    <a:prstGeom prst="rect">
+                      <a:avLst/>
+                    </a:prstGeom>
+                    <a:noFill/>
+                    <a:ln>
+                      <a:noFill/>
+                    </a:ln>
+                  </pic:spPr>
+                </pic:pic>
+              </a:graphicData>
+            </a:graphic>
+          </wp:inline>
+        </w:drawing>
+      </w:r>
+    </w:p>
+    <w:p>
+      <w:pPr>
+        <w:pStyle w:val="ListParagraph"/>
+        <w:numPr>
+          <w:ilvl w:val="0"/>
+          <w:numId w:val="25"/>
+        </w:numPr>
+      </w:pPr>
+      <w:r>
+        <w:t>Textbox to enter your login email</w:t>
+      </w:r>
+      <w:r>
+        <w:t xml:space="preserve"> </w:t>
+      </w:r>
+      <w:r>
+        <w:rPr>
+          <w:rFonts w:cstheme="minorHAnsi"/>
+        </w:rPr>
+        <w:t xml:space="preserve">– </w:t>
+      </w:r>
+      <w:r>
+        <w:t>Required and Validated</w:t>
+      </w:r>
+    </w:p>
+    <w:p>
+      <w:pPr>
+        <w:pStyle w:val="ListParagraph"/>
+        <w:numPr>
+          <w:ilvl w:val="0"/>
+          <w:numId w:val="25"/>
+        </w:numPr>
+      </w:pPr>
+      <w:r>
+        <w:t>Textbox to enter your login password</w:t>
+      </w:r>
+      <w:r>
+        <w:t xml:space="preserve"> </w:t>
+      </w:r>
+      <w:r>
+        <w:rPr>
+          <w:rFonts w:cstheme="minorHAnsi"/>
+        </w:rPr>
+        <w:t xml:space="preserve">– </w:t>
+      </w:r>
+      <w:r>
+        <w:t>Required</w:t>
+      </w:r>
+    </w:p>
+    <w:p>
+      <w:pPr>
+        <w:pStyle w:val="ListParagraph"/>
+        <w:numPr>
+          <w:ilvl w:val="0"/>
+          <w:numId w:val="25"/>
+        </w:numPr>
+      </w:pPr>
+      <w:r>
+        <w:t>Submit button, your login info will be sent and validated against the info stored in the database. If the submitted info is incorrect, you will be given and error message and you can try to login again. If the submitted info is correct, you will be redirected to an appropriate page. If your Privacy Policy is out of date, you will be prompted to agree to a new one before the login completes.</w:t>
+      </w:r>
+    </w:p>
+    <w:p>
+      <w:pPr>
+        <w:pStyle w:val="ListParagraph"/>
+        <w:numPr>
+          <w:ilvl w:val="0"/>
+          <w:numId w:val="25"/>
+        </w:numPr>
+      </w:pPr>
+      <w:r>
+        <w:t>Link to redirect you to the Registration page, where you can create a new account.</w:t>
+      </w:r>
+    </w:p>
+    <w:p>
+      <w:pPr>
+        <w:pStyle w:val="Heading1"/>
+      </w:pPr>
+      <w:r>
         <w:t>Registration</w:t>
       </w:r>
+      <w:bookmarkEnd w:id="32"/>
       <w:bookmarkEnd w:id="33"/>
       <w:bookmarkEnd w:id="34"/>
       <w:bookmarkEnd w:id="35"/>
       <w:bookmarkEnd w:id="36"/>
-      <w:bookmarkEnd w:id="37"/>
     </w:p>
     <w:p>
       <w:r>
         <w:rPr>
           <w:noProof/>
+          <w:lang w:eastAsia="ja-JP"/>
         </w:rPr>
         <w:drawing>
           <wp:inline distT="0" distB="0" distL="0" distR="0" wp14:anchorId="1D51C6D3" wp14:editId="530A57F4">
@@ -2869,7 +3108,7 @@
                     </pic:cNvPicPr>
                   </pic:nvPicPr>
                   <pic:blipFill>
-                    <a:blip r:embed="rId12">
+                    <a:blip r:embed="rId14">
                       <a:extLst>
                         <a:ext uri="{28A0092B-C50C-407E-A947-70E740481C1C}">
                           <a14:useLocalDpi xmlns:a14="http://schemas.microsoft.com/office/drawing/2010/main" val="0"/>
@@ -2910,7 +3149,20 @@
         </w:numPr>
       </w:pPr>
       <w:r>
-        <w:t>Textbox to enter your first name, this is required</w:t>
+        <w:lastRenderedPageBreak/>
+        <w:t>Textbox to enter your first name</w:t>
+      </w:r>
+      <w:r>
+        <w:t xml:space="preserve"> </w:t>
+      </w:r>
+      <w:r>
+        <w:rPr>
+          <w:rFonts w:cstheme="minorHAnsi"/>
+        </w:rPr>
+        <w:t xml:space="preserve">– </w:t>
+      </w:r>
+      <w:r>
+        <w:t>Required</w:t>
       </w:r>
     </w:p>
     <w:p>
@@ -2922,7 +3174,19 @@
         </w:numPr>
       </w:pPr>
       <w:r>
-        <w:t>Textbox to enter your last name, this is required</w:t>
+        <w:t>Textbox to enter your last name</w:t>
+      </w:r>
+      <w:r>
+        <w:t xml:space="preserve"> </w:t>
+      </w:r>
+      <w:r>
+        <w:rPr>
+          <w:rFonts w:cstheme="minorHAnsi"/>
+        </w:rPr>
+        <w:t xml:space="preserve">– </w:t>
+      </w:r>
+      <w:r>
+        <w:t>Required</w:t>
       </w:r>
     </w:p>
     <w:p>
@@ -2934,7 +3198,19 @@
         </w:numPr>
       </w:pPr>
       <w:r>
-        <w:t>Textbox to enter your email, this is required and will be validated</w:t>
+        <w:t>Textbox to enter your email</w:t>
+      </w:r>
+      <w:r>
+        <w:t xml:space="preserve"> </w:t>
+      </w:r>
+      <w:r>
+        <w:rPr>
+          <w:rFonts w:cstheme="minorHAnsi"/>
+        </w:rPr>
+        <w:t xml:space="preserve">– </w:t>
+      </w:r>
+      <w:r>
+        <w:t>Required and Validated</w:t>
       </w:r>
     </w:p>
     <w:p>
@@ -2946,7 +3222,19 @@
         </w:numPr>
       </w:pPr>
       <w:r>
-        <w:t>Textbox to enter your password, this is required</w:t>
+        <w:t>Textbox to enter your password</w:t>
+      </w:r>
+      <w:r>
+        <w:t xml:space="preserve"> </w:t>
+      </w:r>
+      <w:r>
+        <w:rPr>
+          <w:rFonts w:cstheme="minorHAnsi"/>
+        </w:rPr>
+        <w:t xml:space="preserve">– </w:t>
+      </w:r>
+      <w:r>
+        <w:t>Required</w:t>
       </w:r>
     </w:p>
     <w:p>
@@ -2958,7 +3246,19 @@
         </w:numPr>
       </w:pPr>
       <w:r>
-        <w:t>Textbox to confirm your password, this is required</w:t>
+        <w:t>Textbox to confirm your password</w:t>
+      </w:r>
+      <w:r>
+        <w:t xml:space="preserve"> </w:t>
+      </w:r>
+      <w:r>
+        <w:rPr>
+          <w:rFonts w:cstheme="minorHAnsi"/>
+        </w:rPr>
+        <w:t xml:space="preserve">– </w:t>
+      </w:r>
+      <w:r>
+        <w:t>Required</w:t>
       </w:r>
     </w:p>
     <w:p>
@@ -2970,7 +3270,19 @@
         </w:numPr>
       </w:pPr>
       <w:r>
-        <w:t>Checkbox to confirm that you have accepted the Privacy Policy, this is required</w:t>
+        <w:t>Checkbox to confirm that you have accepted the Privacy Policy</w:t>
+      </w:r>
+      <w:r>
+        <w:t xml:space="preserve"> </w:t>
+      </w:r>
+      <w:r>
+        <w:rPr>
+          <w:rFonts w:cstheme="minorHAnsi"/>
+        </w:rPr>
+        <w:t xml:space="preserve">– </w:t>
+      </w:r>
+      <w:r>
+        <w:t>Required</w:t>
       </w:r>
     </w:p>
     <w:p>
@@ -3003,604 +3315,25 @@
         <w:t xml:space="preserve"> will be saved into the database and you will be redirected and automatically logged in. If anything is missing or validation fails, the page will alert you to what is needed.</w:t>
       </w:r>
     </w:p>
-    <w:p/>
-    <w:p/>
-    <w:p/>
-    <w:p/>
-    <w:p/>
-    <w:p/>
-    <w:p>
-      <w:pPr>
-        <w:ind w:left="357"/>
-        <w:rPr>
-          <w:rFonts w:cstheme="minorHAnsi"/>
-        </w:rPr>
-      </w:pPr>
-    </w:p>
-    <w:p>
-      <w:pPr>
-        <w:ind w:left="360"/>
-        <w:rPr>
-          <w:rFonts w:cstheme="minorHAnsi"/>
-          <w:i/>
-          <w:color w:val="FF0000"/>
-        </w:rPr>
-      </w:pPr>
-    </w:p>
-    <w:p>
-      <w:pPr>
-        <w:ind w:left="360"/>
-        <w:rPr>
-          <w:i/>
-          <w:color w:val="FF0000"/>
-        </w:rPr>
-      </w:pPr>
-    </w:p>
-    <w:p>
-      <w:pPr>
-        <w:ind w:left="360"/>
-        <w:rPr>
-          <w:i/>
-          <w:color w:val="FF0000"/>
-        </w:rPr>
-      </w:pPr>
-    </w:p>
-    <w:p>
-      <w:pPr>
-        <w:pStyle w:val="Heading2"/>
-        <w:numPr>
-          <w:ilvl w:val="0"/>
-          <w:numId w:val="6"/>
-        </w:numPr>
-      </w:pPr>
-      <w:bookmarkStart w:id="38" w:name="_Toc517479227"/>
-      <w:r>
-        <w:lastRenderedPageBreak/>
-        <w:t>Problems and Challenges</w:t>
-      </w:r>
-      <w:bookmarkEnd w:id="38"/>
-    </w:p>
-    <w:p>
-      <w:pPr>
-        <w:pStyle w:val="ListParagraph"/>
-        <w:spacing w:after="200" w:line="276" w:lineRule="auto"/>
-        <w:ind w:left="357"/>
-        <w:rPr>
-          <w:rFonts w:cstheme="minorHAnsi"/>
-          <w:i/>
-          <w:color w:val="FF0000"/>
-        </w:rPr>
-      </w:pPr>
-      <w:r>
-        <w:rPr>
-          <w:rFonts w:cstheme="minorHAnsi"/>
-          <w:i/>
-          <w:color w:val="FF0000"/>
-        </w:rPr>
-        <w:t>&lt;</w:t>
-      </w:r>
-      <w:r>
-        <w:rPr>
-          <w:rFonts w:cstheme="minorHAnsi"/>
-          <w:i/>
-          <w:color w:val="FF0000"/>
-        </w:rPr>
-        <w:t xml:space="preserve"> Problems and challenges you faced as a group during the project. This should include a description of each problem and how you overcame it</w:t>
-      </w:r>
-      <w:r>
-        <w:rPr>
-          <w:rFonts w:cstheme="minorHAnsi"/>
-          <w:i/>
-          <w:color w:val="FF0000"/>
-        </w:rPr>
-        <w:t>&gt;</w:t>
-      </w:r>
-    </w:p>
-    <w:p>
-      <w:pPr>
-        <w:pStyle w:val="ListParagraph"/>
-        <w:spacing w:after="200" w:line="276" w:lineRule="auto"/>
-        <w:ind w:left="357"/>
-        <w:rPr>
-          <w:rFonts w:cstheme="minorHAnsi"/>
-          <w:i/>
-          <w:color w:val="FF0000"/>
-        </w:rPr>
-      </w:pPr>
-    </w:p>
-    <w:p>
-      <w:pPr>
-        <w:pStyle w:val="ListParagraph"/>
-        <w:spacing w:after="200" w:line="276" w:lineRule="auto"/>
-        <w:ind w:left="360"/>
-        <w:rPr>
-          <w:rFonts w:cstheme="minorHAnsi"/>
-        </w:rPr>
-      </w:pPr>
-      <w:r>
-        <w:rPr>
-          <w:rFonts w:cstheme="minorHAnsi"/>
-        </w:rPr>
-        <w:t>Problem -  changing the quantity without reloading the page</w:t>
-      </w:r>
-    </w:p>
-    <w:p>
-      <w:pPr>
-        <w:pStyle w:val="ListParagraph"/>
-        <w:spacing w:after="200" w:line="276" w:lineRule="auto"/>
-        <w:ind w:left="360"/>
-        <w:rPr>
-          <w:rFonts w:cstheme="minorHAnsi"/>
-        </w:rPr>
-      </w:pPr>
-      <w:r>
-        <w:rPr>
-          <w:rFonts w:cstheme="minorHAnsi"/>
-        </w:rPr>
-        <w:t xml:space="preserve">Solution </w:t>
-      </w:r>
-      <w:r>
-        <w:rPr>
-          <w:rFonts w:cstheme="minorHAnsi"/>
-        </w:rPr>
-        <w:t xml:space="preserve">- </w:t>
-      </w:r>
-      <w:r>
-        <w:rPr>
-          <w:rFonts w:cstheme="minorHAnsi"/>
-        </w:rPr>
-        <w:t xml:space="preserve"> </w:t>
-      </w:r>
-      <w:r>
-        <w:rPr>
-          <w:rFonts w:cstheme="minorHAnsi"/>
-        </w:rPr>
-        <w:t>learned how to use ajax to change quantity with a server sided script. Explained in code snippets</w:t>
-      </w:r>
-    </w:p>
-    <w:p>
-      <w:pPr>
-        <w:pStyle w:val="ListParagraph"/>
-        <w:spacing w:after="200" w:line="276" w:lineRule="auto"/>
-        <w:ind w:left="360"/>
-        <w:rPr>
-          <w:rFonts w:cstheme="minorHAnsi"/>
-        </w:rPr>
-      </w:pPr>
-    </w:p>
-    <w:p>
-      <w:pPr>
-        <w:pStyle w:val="ListParagraph"/>
-        <w:spacing w:after="200" w:line="276" w:lineRule="auto"/>
-        <w:ind w:left="360"/>
-        <w:rPr>
-          <w:rFonts w:cstheme="minorHAnsi"/>
-        </w:rPr>
-      </w:pPr>
-      <w:r>
-        <w:rPr>
-          <w:rFonts w:cstheme="minorHAnsi"/>
-        </w:rPr>
-        <w:t>Problem – Git conflicts</w:t>
-      </w:r>
-      <w:r>
-        <w:rPr>
-          <w:rFonts w:cstheme="minorHAnsi"/>
-        </w:rPr>
-        <w:t xml:space="preserve"> when pushing your work</w:t>
-      </w:r>
-    </w:p>
-    <w:p>
-      <w:pPr>
-        <w:pStyle w:val="ListParagraph"/>
-        <w:spacing w:after="200" w:line="276" w:lineRule="auto"/>
-        <w:ind w:left="360"/>
-        <w:rPr>
-          <w:rFonts w:cstheme="minorHAnsi"/>
-        </w:rPr>
-      </w:pPr>
-      <w:r>
-        <w:rPr>
-          <w:rFonts w:cstheme="minorHAnsi"/>
-        </w:rPr>
-        <w:t>Solutions – Ensuring that the most recent version of master was pulled and rebased in branch before work begins</w:t>
-      </w:r>
-    </w:p>
-    <w:p>
-      <w:pPr>
-        <w:pStyle w:val="ListParagraph"/>
-        <w:spacing w:after="200" w:line="276" w:lineRule="auto"/>
-        <w:ind w:left="360"/>
-        <w:rPr>
-          <w:rFonts w:cstheme="minorHAnsi"/>
-        </w:rPr>
-      </w:pPr>
-    </w:p>
-    <w:p>
-      <w:pPr>
-        <w:pStyle w:val="ListParagraph"/>
-        <w:spacing w:after="200" w:line="276" w:lineRule="auto"/>
-        <w:ind w:left="360"/>
-        <w:rPr>
-          <w:rFonts w:cstheme="minorHAnsi"/>
-        </w:rPr>
-      </w:pPr>
-      <w:r>
-        <w:rPr>
-          <w:rFonts w:cstheme="minorHAnsi"/>
-        </w:rPr>
-        <w:t xml:space="preserve">Problem – </w:t>
-      </w:r>
-      <w:r>
-        <w:rPr>
-          <w:rFonts w:cstheme="minorHAnsi"/>
-        </w:rPr>
-        <w:t>Git problems with temp files made by Microsoft when file is open</w:t>
-      </w:r>
-    </w:p>
-    <w:p>
-      <w:pPr>
-        <w:pStyle w:val="ListParagraph"/>
-        <w:spacing w:after="200" w:line="276" w:lineRule="auto"/>
-        <w:ind w:left="360"/>
-        <w:rPr>
-          <w:rFonts w:cstheme="minorHAnsi"/>
-        </w:rPr>
-      </w:pPr>
-      <w:r>
-        <w:rPr>
-          <w:rFonts w:cstheme="minorHAnsi"/>
-        </w:rPr>
-        <w:t xml:space="preserve">Solutions </w:t>
-      </w:r>
-      <w:r>
-        <w:rPr>
-          <w:rFonts w:cstheme="minorHAnsi"/>
-        </w:rPr>
-        <w:t>–</w:t>
-      </w:r>
-      <w:r>
-        <w:rPr>
-          <w:rFonts w:cstheme="minorHAnsi"/>
-        </w:rPr>
-        <w:t xml:space="preserve"> </w:t>
-      </w:r>
-      <w:r>
-        <w:rPr>
-          <w:rFonts w:cstheme="minorHAnsi"/>
-        </w:rPr>
-        <w:t>Close all windows before pushing to git</w:t>
-      </w:r>
-    </w:p>
-    <w:p>
-      <w:pPr>
-        <w:pStyle w:val="ListParagraph"/>
-        <w:spacing w:after="200" w:line="276" w:lineRule="auto"/>
-        <w:ind w:left="360"/>
-        <w:rPr>
-          <w:rFonts w:cstheme="minorHAnsi"/>
-        </w:rPr>
-      </w:pPr>
-    </w:p>
-    <w:p>
-      <w:pPr>
-        <w:pStyle w:val="ListParagraph"/>
-        <w:spacing w:after="200" w:line="276" w:lineRule="auto"/>
-        <w:ind w:left="360"/>
-        <w:rPr>
-          <w:rFonts w:cstheme="minorHAnsi"/>
-        </w:rPr>
-      </w:pPr>
-      <w:r>
-        <w:rPr>
-          <w:rFonts w:cstheme="minorHAnsi"/>
-        </w:rPr>
-        <w:t>Problem: Adopting change requests into "completed" code.</w:t>
-      </w:r>
-    </w:p>
-    <w:p>
-      <w:pPr>
-        <w:pStyle w:val="ListParagraph"/>
-        <w:spacing w:after="200" w:line="276" w:lineRule="auto"/>
-        <w:ind w:left="360"/>
-        <w:rPr>
-          <w:rFonts w:cstheme="minorHAnsi"/>
-        </w:rPr>
-      </w:pPr>
-      <w:r>
-        <w:rPr>
-          <w:rFonts w:cstheme="minorHAnsi"/>
-        </w:rPr>
-        <w:t>Solution: Re-think the code logic to effectively accommodate new and existing functionality.</w:t>
-      </w:r>
-    </w:p>
-    <w:p/>
-    <w:p>
-      <w:pPr>
-        <w:pStyle w:val="Heading2"/>
-        <w:numPr>
-          <w:ilvl w:val="0"/>
-          <w:numId w:val="6"/>
-        </w:numPr>
-      </w:pPr>
-      <w:bookmarkStart w:id="39" w:name="_Toc517479228"/>
-      <w:r>
-        <w:t>Skill Learned</w:t>
-      </w:r>
-      <w:bookmarkEnd w:id="39"/>
-    </w:p>
-    <w:p>
-      <w:pPr>
-        <w:spacing w:after="0" w:line="276" w:lineRule="auto"/>
-        <w:ind w:left="357"/>
-        <w:rPr>
-          <w:i/>
-          <w:color w:val="FF0000"/>
-        </w:rPr>
-      </w:pPr>
-      <w:r>
-        <w:rPr>
-          <w:i/>
-          <w:color w:val="FF0000"/>
-        </w:rPr>
-        <w:t>&lt;What your team learned (include both technical and soft skills)&gt;</w:t>
-      </w:r>
-    </w:p>
-    <w:p>
-      <w:pPr>
-        <w:pStyle w:val="ListParagraph"/>
-        <w:numPr>
-          <w:ilvl w:val="0"/>
-          <w:numId w:val="17"/>
-        </w:numPr>
-        <w:spacing w:after="0" w:line="276" w:lineRule="auto"/>
-      </w:pPr>
-      <w:r>
-        <w:t xml:space="preserve">Learned how to use ajax with </w:t>
-      </w:r>
-      <w:r>
-        <w:t>jQuery</w:t>
-      </w:r>
-      <w:r>
-        <w:t xml:space="preserve"> to run server sided scripts</w:t>
-      </w:r>
-    </w:p>
-    <w:p>
-      <w:pPr>
-        <w:pStyle w:val="ListParagraph"/>
-        <w:numPr>
-          <w:ilvl w:val="0"/>
-          <w:numId w:val="17"/>
-        </w:numPr>
-        <w:spacing w:after="0" w:line="276" w:lineRule="auto"/>
-      </w:pPr>
-      <w:r>
-        <w:t>Learned how to use git properly</w:t>
-      </w:r>
-      <w:r>
-        <w:t xml:space="preserve"> and how to coordinate the team using it</w:t>
-      </w:r>
-    </w:p>
-    <w:p>
-      <w:pPr>
-        <w:pStyle w:val="ListParagraph"/>
-        <w:numPr>
-          <w:ilvl w:val="0"/>
-          <w:numId w:val="17"/>
-        </w:numPr>
-        <w:spacing w:after="0" w:line="276" w:lineRule="auto"/>
-      </w:pPr>
-      <w:r>
-        <w:t>Planning and time management</w:t>
-      </w:r>
-    </w:p>
-    <w:p>
-      <w:pPr>
-        <w:pStyle w:val="ListParagraph"/>
-        <w:numPr>
-          <w:ilvl w:val="0"/>
-          <w:numId w:val="17"/>
-        </w:numPr>
-        <w:spacing w:after="0" w:line="276" w:lineRule="auto"/>
-      </w:pPr>
-      <w:r>
-        <w:t>Re-using code to make tasks easier</w:t>
-      </w:r>
-    </w:p>
-    <w:p>
-      <w:pPr>
-        <w:pStyle w:val="ListParagraph"/>
-        <w:numPr>
-          <w:ilvl w:val="0"/>
-          <w:numId w:val="17"/>
-        </w:numPr>
-        <w:spacing w:after="0" w:line="276" w:lineRule="auto"/>
-      </w:pPr>
-      <w:r>
-        <w:t>How to work on code together with another teammate.</w:t>
-      </w:r>
-    </w:p>
-    <w:p>
-      <w:pPr>
-        <w:pStyle w:val="ListParagraph"/>
-        <w:numPr>
-          <w:ilvl w:val="0"/>
-          <w:numId w:val="17"/>
-        </w:numPr>
-        <w:spacing w:after="0" w:line="276" w:lineRule="auto"/>
-      </w:pPr>
-      <w:r>
-        <w:t>How to organize project tasks with MS Project.</w:t>
-      </w:r>
-    </w:p>
-    <w:p>
-      <w:pPr>
-        <w:pStyle w:val="ListParagraph"/>
-        <w:numPr>
-          <w:ilvl w:val="0"/>
-          <w:numId w:val="17"/>
-        </w:numPr>
-        <w:spacing w:after="0" w:line="276" w:lineRule="auto"/>
-      </w:pPr>
-      <w:r>
-        <w:t>How to design code to be more modular (i.e. using header/</w:t>
-      </w:r>
-      <w:proofErr w:type="spellStart"/>
-      <w:r>
-        <w:t>footer.php</w:t>
-      </w:r>
-      <w:proofErr w:type="spellEnd"/>
-      <w:r>
-        <w:t xml:space="preserve"> files).</w:t>
-      </w:r>
-    </w:p>
-    <w:p>
-      <w:pPr>
-        <w:pStyle w:val="ListParagraph"/>
-        <w:numPr>
-          <w:ilvl w:val="0"/>
-          <w:numId w:val="17"/>
-        </w:numPr>
-        <w:spacing w:after="0" w:line="276" w:lineRule="auto"/>
-      </w:pPr>
-      <w:r>
-        <w:t>How to integrate external code (i.e. Stripe).</w:t>
-      </w:r>
-    </w:p>
-    <w:p>
-      <w:pPr>
-        <w:pStyle w:val="ListParagraph"/>
-        <w:numPr>
-          <w:ilvl w:val="0"/>
-          <w:numId w:val="17"/>
-        </w:numPr>
-        <w:spacing w:after="0" w:line="276" w:lineRule="auto"/>
-      </w:pPr>
-      <w:r>
-        <w:t>How to use php to create dynamic web pages.</w:t>
-      </w:r>
-    </w:p>
-    <w:p>
-      <w:pPr>
-        <w:pStyle w:val="ListParagraph"/>
-        <w:numPr>
-          <w:ilvl w:val="0"/>
-          <w:numId w:val="17"/>
-        </w:numPr>
-        <w:spacing w:after="0" w:line="276" w:lineRule="auto"/>
-      </w:pPr>
-      <w:r>
-        <w:t>How to use php to interact with a database.</w:t>
-      </w:r>
-    </w:p>
-    <w:p>
-      <w:pPr>
-        <w:spacing w:after="0" w:line="276" w:lineRule="auto"/>
-      </w:pPr>
-    </w:p>
-    <w:p/>
-    <w:p>
-      <w:pPr>
-        <w:pStyle w:val="Heading2"/>
-        <w:numPr>
-          <w:ilvl w:val="0"/>
-          <w:numId w:val="6"/>
-        </w:numPr>
-      </w:pPr>
-      <w:bookmarkStart w:id="40" w:name="_Toc517479229"/>
-      <w:r>
-        <w:t>Proposed Changes</w:t>
-      </w:r>
-      <w:bookmarkEnd w:id="40"/>
-    </w:p>
-    <w:p>
-      <w:pPr>
-        <w:pStyle w:val="ListParagraph"/>
-        <w:spacing w:after="200" w:line="276" w:lineRule="auto"/>
-        <w:ind w:left="360"/>
-        <w:rPr>
-          <w:i/>
-          <w:color w:val="FF0000"/>
-        </w:rPr>
-      </w:pPr>
-      <w:r>
-        <w:rPr>
-          <w:i/>
-          <w:color w:val="FF0000"/>
-        </w:rPr>
-        <w:t>&lt;What your team would do differently next time&gt;</w:t>
-      </w:r>
-    </w:p>
-    <w:p>
-      <w:pPr>
-        <w:pStyle w:val="ListParagraph"/>
-        <w:numPr>
-          <w:ilvl w:val="0"/>
-          <w:numId w:val="20"/>
-        </w:numPr>
-        <w:spacing w:after="200" w:line="276" w:lineRule="auto"/>
-      </w:pPr>
-      <w:r>
-        <w:t>Plan out the design/pages needed more carefully.</w:t>
-      </w:r>
-    </w:p>
-    <w:p>
-      <w:pPr>
-        <w:pStyle w:val="ListParagraph"/>
-        <w:numPr>
-          <w:ilvl w:val="0"/>
-          <w:numId w:val="20"/>
-        </w:numPr>
-      </w:pPr>
-      <w:r>
-        <w:t>Next time I would make cleaner code from the beginning and put comments explaining what the code does as I do it rather than later.</w:t>
-      </w:r>
-    </w:p>
-    <w:p>
-      <w:pPr>
-        <w:pStyle w:val="ListParagraph"/>
-        <w:spacing w:after="200" w:line="276" w:lineRule="auto"/>
-      </w:pPr>
-    </w:p>
-    <w:p/>
-    <w:p/>
-    <w:p/>
-    <w:p>
-      <w:pPr>
-        <w:pStyle w:val="Heading2"/>
-        <w:numPr>
-          <w:ilvl w:val="0"/>
-          <w:numId w:val="6"/>
-        </w:numPr>
-      </w:pPr>
-      <w:bookmarkStart w:id="41" w:name="_Toc517479230"/>
-      <w:r>
-        <w:lastRenderedPageBreak/>
-        <w:t>Code Snippets</w:t>
-      </w:r>
-      <w:bookmarkEnd w:id="41"/>
-    </w:p>
-    <w:p>
-      <w:pPr>
-        <w:ind w:left="360"/>
-      </w:pPr>
-      <w:r>
-        <w:t>Using ajax for quantity</w:t>
-      </w:r>
-    </w:p>
-    <w:p>
-      <w:pPr>
-        <w:ind w:left="360"/>
-      </w:pPr>
+    <w:p>
+      <w:pPr>
+        <w:pStyle w:val="Heading1"/>
+      </w:pPr>
+      <w:r>
+        <w:t>Add Product</w:t>
+      </w:r>
+    </w:p>
+    <w:p>
       <w:r>
         <w:rPr>
           <w:noProof/>
+          <w:lang w:eastAsia="ja-JP"/>
         </w:rPr>
         <w:drawing>
-          <wp:inline distT="0" distB="0" distL="0" distR="0" wp14:anchorId="18662832" wp14:editId="4D93A87C">
-            <wp:extent cx="6858000" cy="1172210"/>
+          <wp:inline distT="0" distB="0" distL="0" distR="0" wp14:anchorId="195EA368" wp14:editId="0F75F021">
+            <wp:extent cx="5834063" cy="3807032"/>
             <wp:effectExtent l="0" t="0" r="0" b="0"/>
-            <wp:docPr id="1" name="Picture 1"/>
+            <wp:docPr id="19" name="Picture 19"/>
             <wp:cNvGraphicFramePr>
               <a:graphicFrameLocks xmlns:a="http://schemas.openxmlformats.org/drawingml/2006/main" noChangeAspect="1"/>
             </wp:cNvGraphicFramePr>
@@ -3608,23 +3341,36 @@
               <a:graphicData uri="http://schemas.openxmlformats.org/drawingml/2006/picture">
                 <pic:pic xmlns:pic="http://schemas.openxmlformats.org/drawingml/2006/picture">
                   <pic:nvPicPr>
-                    <pic:cNvPr id="1" name=""/>
-                    <pic:cNvPicPr/>
+                    <pic:cNvPr id="0" name="Picture 3"/>
+                    <pic:cNvPicPr>
+                      <a:picLocks noChangeAspect="1" noChangeArrowheads="1"/>
+                    </pic:cNvPicPr>
                   </pic:nvPicPr>
                   <pic:blipFill>
-                    <a:blip r:embed="rId13"/>
+                    <a:blip r:embed="rId15" cstate="print">
+                      <a:extLst>
+                        <a:ext uri="{28A0092B-C50C-407E-A947-70E740481C1C}">
+                          <a14:useLocalDpi xmlns:a14="http://schemas.microsoft.com/office/drawing/2010/main" val="0"/>
+                        </a:ext>
+                      </a:extLst>
+                    </a:blip>
+                    <a:srcRect/>
                     <a:stretch>
                       <a:fillRect/>
                     </a:stretch>
                   </pic:blipFill>
-                  <pic:spPr>
+                  <pic:spPr bwMode="auto">
                     <a:xfrm>
                       <a:off x="0" y="0"/>
-                      <a:ext cx="6858000" cy="1172210"/>
+                      <a:ext cx="5838721" cy="3810071"/>
                     </a:xfrm>
                     <a:prstGeom prst="rect">
                       <a:avLst/>
                     </a:prstGeom>
+                    <a:noFill/>
+                    <a:ln>
+                      <a:noFill/>
+                    </a:ln>
                   </pic:spPr>
                 </pic:pic>
               </a:graphicData>
@@ -3635,147 +3381,777 @@
     </w:p>
     <w:p>
       <w:pPr>
+        <w:pStyle w:val="ListParagraph"/>
+        <w:numPr>
+          <w:ilvl w:val="0"/>
+          <w:numId w:val="26"/>
+        </w:numPr>
+      </w:pPr>
+      <w:r>
+        <w:t xml:space="preserve">Textbox to enter the game’s title </w:t>
+      </w:r>
+      <w:r>
+        <w:rPr>
+          <w:rFonts w:cstheme="minorHAnsi"/>
+        </w:rPr>
+        <w:t xml:space="preserve">– </w:t>
+      </w:r>
+      <w:r>
+        <w:t>Required</w:t>
+      </w:r>
+    </w:p>
+    <w:p>
+      <w:pPr>
+        <w:pStyle w:val="ListParagraph"/>
+        <w:numPr>
+          <w:ilvl w:val="0"/>
+          <w:numId w:val="26"/>
+        </w:numPr>
+      </w:pPr>
+      <w:r>
+        <w:t xml:space="preserve">Textbox to enter the price of the game </w:t>
+      </w:r>
+      <w:r>
+        <w:rPr>
+          <w:rFonts w:cstheme="minorHAnsi"/>
+        </w:rPr>
+        <w:t xml:space="preserve">– </w:t>
+      </w:r>
+      <w:r>
+        <w:t xml:space="preserve">Required and </w:t>
+      </w:r>
+      <w:r>
+        <w:t>V</w:t>
+      </w:r>
+      <w:r>
+        <w:t>alidated</w:t>
+      </w:r>
+    </w:p>
+    <w:p>
+      <w:pPr>
+        <w:pStyle w:val="ListParagraph"/>
+        <w:numPr>
+          <w:ilvl w:val="0"/>
+          <w:numId w:val="26"/>
+        </w:numPr>
+      </w:pPr>
+      <w:r>
+        <w:t>Text field to enter the game’</w:t>
+      </w:r>
+      <w:r>
+        <w:t>s description</w:t>
+      </w:r>
+    </w:p>
+    <w:p>
+      <w:pPr>
+        <w:pStyle w:val="ListParagraph"/>
+        <w:numPr>
+          <w:ilvl w:val="0"/>
+          <w:numId w:val="26"/>
+        </w:numPr>
+      </w:pPr>
+      <w:r>
+        <w:t>Button used to select and upload the cover picture for the game</w:t>
+      </w:r>
+    </w:p>
+    <w:p>
+      <w:pPr>
+        <w:pStyle w:val="ListParagraph"/>
+        <w:numPr>
+          <w:ilvl w:val="0"/>
+          <w:numId w:val="26"/>
+        </w:numPr>
+      </w:pPr>
+      <w:r>
+        <w:t xml:space="preserve">Textbox to enter </w:t>
+      </w:r>
+      <w:r>
+        <w:t>the YouTube video ID to feature with the game</w:t>
+      </w:r>
+    </w:p>
+    <w:p>
+      <w:pPr>
+        <w:pStyle w:val="ListParagraph"/>
+        <w:numPr>
+          <w:ilvl w:val="0"/>
+          <w:numId w:val="26"/>
+        </w:numPr>
+      </w:pPr>
+      <w:r>
+        <w:t>Radio buttons to select the platform for the game – Required</w:t>
+      </w:r>
+    </w:p>
+    <w:p>
+      <w:pPr>
+        <w:pStyle w:val="ListParagraph"/>
+        <w:numPr>
+          <w:ilvl w:val="0"/>
+          <w:numId w:val="26"/>
+        </w:numPr>
+      </w:pPr>
+      <w:r>
+        <w:t>Checkboxes to select the applicable genres for the game – At least 1 selection is required</w:t>
+      </w:r>
+    </w:p>
+    <w:p>
+      <w:pPr>
+        <w:pStyle w:val="ListParagraph"/>
+        <w:numPr>
+          <w:ilvl w:val="0"/>
+          <w:numId w:val="26"/>
+        </w:numPr>
+      </w:pPr>
+      <w:r>
+        <w:t>Submit button. The info will be added to the database, and you will be given appropriate confirmation messages. If the game already exists for the selected console, it will not be added, and you will be given an error message.</w:t>
+      </w:r>
+    </w:p>
+    <w:p>
+      <w:pPr>
+        <w:rPr>
+          <w:i/>
+          <w:color w:val="FF0000"/>
+        </w:rPr>
+      </w:pPr>
+      <w:bookmarkStart w:id="37" w:name="_GoBack"/>
+      <w:bookmarkEnd w:id="37"/>
+    </w:p>
+    <w:p>
+      <w:pPr>
+        <w:pStyle w:val="Heading2"/>
+        <w:numPr>
+          <w:ilvl w:val="0"/>
+          <w:numId w:val="6"/>
+        </w:numPr>
+      </w:pPr>
+      <w:bookmarkStart w:id="38" w:name="_Toc517479227"/>
+      <w:r>
+        <w:lastRenderedPageBreak/>
+        <w:t>Problems and Challenges</w:t>
+      </w:r>
+      <w:bookmarkEnd w:id="38"/>
+    </w:p>
+    <w:p>
+      <w:pPr>
+        <w:pStyle w:val="ListParagraph"/>
+        <w:spacing w:after="200" w:line="276" w:lineRule="auto"/>
+        <w:ind w:left="357"/>
+        <w:rPr>
+          <w:rFonts w:cstheme="minorHAnsi"/>
+          <w:i/>
+          <w:color w:val="FF0000"/>
+        </w:rPr>
+      </w:pPr>
+      <w:r>
+        <w:rPr>
+          <w:rFonts w:cstheme="minorHAnsi"/>
+          <w:i/>
+          <w:color w:val="FF0000"/>
+        </w:rPr>
+        <w:t>&lt;</w:t>
+      </w:r>
+      <w:r>
+        <w:rPr>
+          <w:rFonts w:cstheme="minorHAnsi"/>
+          <w:i/>
+          <w:color w:val="FF0000"/>
+        </w:rPr>
+        <w:t xml:space="preserve"> Problems and challenges you faced as a group during the project. This should include a description of each problem and how you overcame it</w:t>
+      </w:r>
+      <w:r>
+        <w:rPr>
+          <w:rFonts w:cstheme="minorHAnsi"/>
+          <w:i/>
+          <w:color w:val="FF0000"/>
+        </w:rPr>
+        <w:t>&gt;</w:t>
+      </w:r>
+    </w:p>
+    <w:p>
+      <w:pPr>
+        <w:pStyle w:val="ListParagraph"/>
+        <w:spacing w:after="200" w:line="276" w:lineRule="auto"/>
+        <w:ind w:left="357"/>
+        <w:rPr>
+          <w:rFonts w:cstheme="minorHAnsi"/>
+          <w:i/>
+          <w:color w:val="FF0000"/>
+        </w:rPr>
+      </w:pPr>
+    </w:p>
+    <w:p>
+      <w:pPr>
+        <w:pStyle w:val="ListParagraph"/>
+        <w:spacing w:after="200" w:line="276" w:lineRule="auto"/>
         <w:ind w:left="360"/>
-      </w:pPr>
-      <w:r>
-        <w:t>Using dynamic naming for fields that need to be change made it easy to keep track of what was being changed or altered on the cart page.  Input buttons for quantity call to a JavaScript function as seen below.  It passes the game Id and price to the function.</w:t>
-      </w:r>
-    </w:p>
-    <w:p>
-      <w:pPr>
+        <w:rPr>
+          <w:rFonts w:cstheme="minorHAnsi"/>
+        </w:rPr>
+      </w:pPr>
+      <w:r>
+        <w:rPr>
+          <w:rFonts w:cstheme="minorHAnsi"/>
+        </w:rPr>
+        <w:t xml:space="preserve">Problem </w:t>
+      </w:r>
+      <w:r>
+        <w:rPr>
+          <w:rFonts w:cstheme="minorHAnsi"/>
+        </w:rPr>
+        <w:t xml:space="preserve">– </w:t>
+      </w:r>
+      <w:r>
+        <w:rPr>
+          <w:rFonts w:cstheme="minorHAnsi"/>
+        </w:rPr>
+        <w:t>C</w:t>
+      </w:r>
+      <w:r>
+        <w:rPr>
+          <w:rFonts w:cstheme="minorHAnsi"/>
+        </w:rPr>
+        <w:t>hanging the quantity without reloading the page</w:t>
+      </w:r>
+    </w:p>
+    <w:p>
+      <w:pPr>
+        <w:pStyle w:val="ListParagraph"/>
+        <w:spacing w:after="200" w:line="276" w:lineRule="auto"/>
         <w:ind w:left="360"/>
-        <w:jc w:val="both"/>
+        <w:rPr>
+          <w:rFonts w:cstheme="minorHAnsi"/>
+        </w:rPr>
+      </w:pPr>
+      <w:r>
+        <w:rPr>
+          <w:rFonts w:cstheme="minorHAnsi"/>
+        </w:rPr>
+        <w:t xml:space="preserve">Solution </w:t>
+      </w:r>
+      <w:r>
+        <w:rPr>
+          <w:rFonts w:cstheme="minorHAnsi"/>
+        </w:rPr>
+        <w:t xml:space="preserve">– </w:t>
+      </w:r>
+      <w:r>
+        <w:rPr>
+          <w:rFonts w:cstheme="minorHAnsi"/>
+        </w:rPr>
+        <w:t xml:space="preserve">Learned how to use </w:t>
+      </w:r>
+      <w:proofErr w:type="gramStart"/>
+      <w:r>
+        <w:rPr>
+          <w:rFonts w:cstheme="minorHAnsi"/>
+        </w:rPr>
+        <w:t>a</w:t>
+      </w:r>
+      <w:r>
+        <w:rPr>
+          <w:rFonts w:cstheme="minorHAnsi"/>
+        </w:rPr>
+        <w:t>jax</w:t>
+      </w:r>
+      <w:proofErr w:type="gramEnd"/>
+      <w:r>
+        <w:rPr>
+          <w:rFonts w:cstheme="minorHAnsi"/>
+        </w:rPr>
+        <w:t xml:space="preserve"> to change quantity with a server</w:t>
+      </w:r>
+      <w:r>
+        <w:rPr>
+          <w:rFonts w:cstheme="minorHAnsi"/>
+        </w:rPr>
+        <w:t>-side</w:t>
+      </w:r>
+      <w:r>
+        <w:rPr>
+          <w:rFonts w:cstheme="minorHAnsi"/>
+        </w:rPr>
+        <w:t xml:space="preserve"> script. Explained in code snippets</w:t>
+      </w:r>
+    </w:p>
+    <w:p>
+      <w:pPr>
+        <w:pStyle w:val="ListParagraph"/>
+        <w:spacing w:after="200" w:line="276" w:lineRule="auto"/>
+        <w:ind w:left="360"/>
+        <w:rPr>
+          <w:rFonts w:cstheme="minorHAnsi"/>
+        </w:rPr>
+      </w:pPr>
+    </w:p>
+    <w:p>
+      <w:pPr>
+        <w:pStyle w:val="ListParagraph"/>
+        <w:spacing w:after="200" w:line="276" w:lineRule="auto"/>
+        <w:ind w:left="360"/>
+        <w:rPr>
+          <w:rFonts w:cstheme="minorHAnsi"/>
+        </w:rPr>
+      </w:pPr>
+      <w:r>
+        <w:rPr>
+          <w:rFonts w:cstheme="minorHAnsi"/>
+        </w:rPr>
+        <w:t>Problem – Git conflicts</w:t>
+      </w:r>
+      <w:r>
+        <w:rPr>
+          <w:rFonts w:cstheme="minorHAnsi"/>
+        </w:rPr>
+        <w:t xml:space="preserve"> when pushing your work</w:t>
+      </w:r>
+    </w:p>
+    <w:p>
+      <w:pPr>
+        <w:pStyle w:val="ListParagraph"/>
+        <w:spacing w:after="200" w:line="276" w:lineRule="auto"/>
+        <w:ind w:left="360"/>
+        <w:rPr>
+          <w:rFonts w:cstheme="minorHAnsi"/>
+        </w:rPr>
+      </w:pPr>
+      <w:r>
+        <w:rPr>
+          <w:rFonts w:cstheme="minorHAnsi"/>
+        </w:rPr>
+        <w:t>Solutions – Ensuring that the most recent version of master was pulled and rebased in branch before work begins</w:t>
+      </w:r>
+    </w:p>
+    <w:p>
+      <w:pPr>
+        <w:pStyle w:val="ListParagraph"/>
+        <w:spacing w:after="200" w:line="276" w:lineRule="auto"/>
+        <w:ind w:left="360"/>
+        <w:rPr>
+          <w:rFonts w:cstheme="minorHAnsi"/>
+        </w:rPr>
+      </w:pPr>
+    </w:p>
+    <w:p>
+      <w:pPr>
+        <w:pStyle w:val="ListParagraph"/>
+        <w:spacing w:after="200" w:line="276" w:lineRule="auto"/>
+        <w:ind w:left="360"/>
+        <w:rPr>
+          <w:rFonts w:cstheme="minorHAnsi"/>
+        </w:rPr>
+      </w:pPr>
+      <w:r>
+        <w:rPr>
+          <w:rFonts w:cstheme="minorHAnsi"/>
+        </w:rPr>
+        <w:t xml:space="preserve">Problem – </w:t>
+      </w:r>
+      <w:r>
+        <w:rPr>
+          <w:rFonts w:cstheme="minorHAnsi"/>
+        </w:rPr>
+        <w:t>Git problems with temp files made by Microsoft when file is open</w:t>
+      </w:r>
+    </w:p>
+    <w:p>
+      <w:pPr>
+        <w:pStyle w:val="ListParagraph"/>
+        <w:spacing w:after="200" w:line="276" w:lineRule="auto"/>
+        <w:ind w:left="360"/>
+        <w:rPr>
+          <w:rFonts w:cstheme="minorHAnsi"/>
+        </w:rPr>
+      </w:pPr>
+      <w:r>
+        <w:rPr>
+          <w:rFonts w:cstheme="minorHAnsi"/>
+        </w:rPr>
+        <w:t xml:space="preserve">Solutions </w:t>
+      </w:r>
+      <w:r>
+        <w:rPr>
+          <w:rFonts w:cstheme="minorHAnsi"/>
+        </w:rPr>
+        <w:t>–</w:t>
+      </w:r>
+      <w:r>
+        <w:rPr>
+          <w:rFonts w:cstheme="minorHAnsi"/>
+        </w:rPr>
+        <w:t xml:space="preserve"> </w:t>
+      </w:r>
+      <w:r>
+        <w:rPr>
+          <w:rFonts w:cstheme="minorHAnsi"/>
+        </w:rPr>
+        <w:t>Close all windows before pushing to git</w:t>
+      </w:r>
+    </w:p>
+    <w:p>
+      <w:pPr>
+        <w:pStyle w:val="ListParagraph"/>
+        <w:spacing w:after="200" w:line="276" w:lineRule="auto"/>
+        <w:ind w:left="360"/>
+        <w:rPr>
+          <w:rFonts w:cstheme="minorHAnsi"/>
+        </w:rPr>
+      </w:pPr>
+    </w:p>
+    <w:p>
+      <w:pPr>
+        <w:pStyle w:val="ListParagraph"/>
+        <w:spacing w:after="200" w:line="276" w:lineRule="auto"/>
+        <w:ind w:left="360"/>
+        <w:rPr>
+          <w:rFonts w:cstheme="minorHAnsi"/>
+        </w:rPr>
+      </w:pPr>
+      <w:r>
+        <w:rPr>
+          <w:rFonts w:cstheme="minorHAnsi"/>
+        </w:rPr>
+        <w:t>Problem</w:t>
+      </w:r>
+      <w:r>
+        <w:rPr>
+          <w:rFonts w:cstheme="minorHAnsi"/>
+        </w:rPr>
+        <w:t xml:space="preserve"> </w:t>
+      </w:r>
+      <w:r>
+        <w:rPr>
+          <w:rFonts w:cstheme="minorHAnsi"/>
+        </w:rPr>
+        <w:t xml:space="preserve">– </w:t>
+      </w:r>
+      <w:r>
+        <w:rPr>
+          <w:rFonts w:cstheme="minorHAnsi"/>
+        </w:rPr>
+        <w:t>Adopting change</w:t>
+      </w:r>
+      <w:r>
+        <w:rPr>
+          <w:rFonts w:cstheme="minorHAnsi"/>
+        </w:rPr>
+        <w:t xml:space="preserve"> requests into "completed" code</w:t>
+      </w:r>
+    </w:p>
+    <w:p>
+      <w:pPr>
+        <w:pStyle w:val="ListParagraph"/>
+        <w:spacing w:after="200" w:line="276" w:lineRule="auto"/>
+        <w:ind w:left="360"/>
+        <w:rPr>
+          <w:rFonts w:cstheme="minorHAnsi"/>
+        </w:rPr>
+      </w:pPr>
+      <w:r>
+        <w:rPr>
+          <w:rFonts w:cstheme="minorHAnsi"/>
+        </w:rPr>
+        <w:t>Solution –</w:t>
+      </w:r>
+      <w:r>
+        <w:rPr>
+          <w:rFonts w:cstheme="minorHAnsi"/>
+        </w:rPr>
+        <w:t xml:space="preserve"> Re-think the code logic to effectively accommodate</w:t>
+      </w:r>
+      <w:r>
+        <w:rPr>
+          <w:rFonts w:cstheme="minorHAnsi"/>
+        </w:rPr>
+        <w:t xml:space="preserve"> new and existing functionality</w:t>
+      </w:r>
+    </w:p>
+    <w:p/>
+    <w:p>
+      <w:pPr>
+        <w:pStyle w:val="Heading2"/>
+        <w:numPr>
+          <w:ilvl w:val="0"/>
+          <w:numId w:val="6"/>
+        </w:numPr>
+      </w:pPr>
+      <w:bookmarkStart w:id="39" w:name="_Toc517479228"/>
+      <w:r>
+        <w:t>Skill Learned</w:t>
+      </w:r>
+      <w:bookmarkEnd w:id="39"/>
+    </w:p>
+    <w:p>
+      <w:pPr>
+        <w:spacing w:after="0" w:line="276" w:lineRule="auto"/>
+        <w:ind w:left="357"/>
+        <w:rPr>
+          <w:i/>
+          <w:color w:val="FF0000"/>
+        </w:rPr>
+      </w:pPr>
+      <w:r>
+        <w:rPr>
+          <w:i/>
+          <w:color w:val="FF0000"/>
+        </w:rPr>
+        <w:t>&lt;What your team learned (include both technical and soft skills)&gt;</w:t>
+      </w:r>
+    </w:p>
+    <w:p>
+      <w:pPr>
+        <w:pStyle w:val="ListParagraph"/>
+        <w:numPr>
+          <w:ilvl w:val="0"/>
+          <w:numId w:val="17"/>
+        </w:numPr>
+        <w:spacing w:after="0" w:line="276" w:lineRule="auto"/>
+      </w:pPr>
+      <w:r>
+        <w:t xml:space="preserve">Learned how to use ajax with </w:t>
+      </w:r>
+      <w:r>
+        <w:t>jQuery</w:t>
+      </w:r>
+      <w:r>
+        <w:t xml:space="preserve"> to run server sided scripts</w:t>
+      </w:r>
+    </w:p>
+    <w:p>
+      <w:pPr>
+        <w:pStyle w:val="ListParagraph"/>
+        <w:numPr>
+          <w:ilvl w:val="0"/>
+          <w:numId w:val="17"/>
+        </w:numPr>
+        <w:spacing w:after="0" w:line="276" w:lineRule="auto"/>
+      </w:pPr>
+      <w:r>
+        <w:t>Learned how to use git properly</w:t>
+      </w:r>
+      <w:r>
+        <w:t xml:space="preserve"> and how to coordinate the team using it</w:t>
+      </w:r>
+    </w:p>
+    <w:p>
+      <w:pPr>
+        <w:pStyle w:val="ListParagraph"/>
+        <w:numPr>
+          <w:ilvl w:val="0"/>
+          <w:numId w:val="17"/>
+        </w:numPr>
+        <w:spacing w:after="0" w:line="276" w:lineRule="auto"/>
+      </w:pPr>
+      <w:r>
+        <w:t>Planning and time management</w:t>
+      </w:r>
+    </w:p>
+    <w:p>
+      <w:pPr>
+        <w:pStyle w:val="ListParagraph"/>
+        <w:numPr>
+          <w:ilvl w:val="0"/>
+          <w:numId w:val="17"/>
+        </w:numPr>
+        <w:spacing w:after="0" w:line="276" w:lineRule="auto"/>
+      </w:pPr>
+      <w:r>
+        <w:t>Re-using code to make tasks easier</w:t>
+      </w:r>
+    </w:p>
+    <w:p>
+      <w:pPr>
+        <w:pStyle w:val="ListParagraph"/>
+        <w:numPr>
+          <w:ilvl w:val="0"/>
+          <w:numId w:val="17"/>
+        </w:numPr>
+        <w:spacing w:after="0" w:line="276" w:lineRule="auto"/>
+      </w:pPr>
+      <w:r>
+        <w:t>How to work on code together with another teammate.</w:t>
+      </w:r>
+    </w:p>
+    <w:p>
+      <w:pPr>
+        <w:pStyle w:val="ListParagraph"/>
+        <w:numPr>
+          <w:ilvl w:val="0"/>
+          <w:numId w:val="17"/>
+        </w:numPr>
+        <w:spacing w:after="0" w:line="276" w:lineRule="auto"/>
+      </w:pPr>
+      <w:r>
+        <w:t>How to organize project tasks with MS Project.</w:t>
+      </w:r>
+    </w:p>
+    <w:p>
+      <w:pPr>
+        <w:pStyle w:val="ListParagraph"/>
+        <w:numPr>
+          <w:ilvl w:val="0"/>
+          <w:numId w:val="17"/>
+        </w:numPr>
+        <w:spacing w:after="0" w:line="276" w:lineRule="auto"/>
+      </w:pPr>
+      <w:r>
+        <w:t>How to design code to be more modular (i.e. using header/</w:t>
+      </w:r>
+      <w:proofErr w:type="spellStart"/>
+      <w:r>
+        <w:t>footer.php</w:t>
+      </w:r>
+      <w:proofErr w:type="spellEnd"/>
+      <w:r>
+        <w:t xml:space="preserve"> files).</w:t>
+      </w:r>
+    </w:p>
+    <w:p>
+      <w:pPr>
+        <w:pStyle w:val="ListParagraph"/>
+        <w:numPr>
+          <w:ilvl w:val="0"/>
+          <w:numId w:val="17"/>
+        </w:numPr>
+        <w:spacing w:after="0" w:line="276" w:lineRule="auto"/>
+      </w:pPr>
+      <w:r>
+        <w:t>How to integrate external code (i.e. Stripe).</w:t>
+      </w:r>
+    </w:p>
+    <w:p>
+      <w:pPr>
+        <w:pStyle w:val="ListParagraph"/>
+        <w:numPr>
+          <w:ilvl w:val="0"/>
+          <w:numId w:val="17"/>
+        </w:numPr>
+        <w:spacing w:after="0" w:line="276" w:lineRule="auto"/>
+      </w:pPr>
+      <w:r>
+        <w:t>How to use php to create dynamic web pages.</w:t>
+      </w:r>
+    </w:p>
+    <w:p>
+      <w:pPr>
+        <w:pStyle w:val="ListParagraph"/>
+        <w:numPr>
+          <w:ilvl w:val="0"/>
+          <w:numId w:val="17"/>
+        </w:numPr>
+        <w:spacing w:after="0" w:line="276" w:lineRule="auto"/>
+      </w:pPr>
+      <w:r>
+        <w:t>How to use php to interact with a database.</w:t>
+      </w:r>
+    </w:p>
+    <w:p>
+      <w:pPr>
+        <w:spacing w:after="0" w:line="276" w:lineRule="auto"/>
+      </w:pPr>
+    </w:p>
+    <w:p/>
+    <w:p>
+      <w:pPr>
+        <w:pStyle w:val="Heading2"/>
+        <w:numPr>
+          <w:ilvl w:val="0"/>
+          <w:numId w:val="6"/>
+        </w:numPr>
+      </w:pPr>
+      <w:bookmarkStart w:id="40" w:name="_Toc517479229"/>
+      <w:r>
+        <w:t>Proposed Changes</w:t>
+      </w:r>
+      <w:bookmarkEnd w:id="40"/>
+    </w:p>
+    <w:p>
+      <w:pPr>
+        <w:pStyle w:val="ListParagraph"/>
+        <w:spacing w:after="200" w:line="276" w:lineRule="auto"/>
+        <w:ind w:left="360"/>
+        <w:rPr>
+          <w:i/>
+          <w:color w:val="FF0000"/>
+        </w:rPr>
+      </w:pPr>
+      <w:r>
+        <w:rPr>
+          <w:i/>
+          <w:color w:val="FF0000"/>
+        </w:rPr>
+        <w:t>&lt;What your team would do differently next time&gt;</w:t>
+      </w:r>
+    </w:p>
+    <w:p>
+      <w:pPr>
+        <w:pStyle w:val="ListParagraph"/>
+        <w:numPr>
+          <w:ilvl w:val="0"/>
+          <w:numId w:val="20"/>
+        </w:numPr>
+        <w:spacing w:after="200" w:line="276" w:lineRule="auto"/>
+      </w:pPr>
+      <w:r>
+        <w:t>Plan out the design/pages needed more carefully.</w:t>
+      </w:r>
+    </w:p>
+    <w:p>
+      <w:pPr>
+        <w:pStyle w:val="ListParagraph"/>
+        <w:numPr>
+          <w:ilvl w:val="0"/>
+          <w:numId w:val="20"/>
+        </w:numPr>
+      </w:pPr>
+      <w:r>
+        <w:t>Next time I would make cleaner code from the beginning and put comments explaining what the code does as I do it rather than later.</w:t>
+      </w:r>
+    </w:p>
+    <w:p>
+      <w:pPr>
+        <w:pStyle w:val="ListParagraph"/>
+        <w:spacing w:after="200" w:line="276" w:lineRule="auto"/>
+      </w:pPr>
+    </w:p>
+    <w:p/>
+    <w:p/>
+    <w:p/>
+    <w:p>
+      <w:pPr>
+        <w:pStyle w:val="Heading2"/>
+        <w:numPr>
+          <w:ilvl w:val="0"/>
+          <w:numId w:val="6"/>
+        </w:numPr>
+      </w:pPr>
+      <w:bookmarkStart w:id="41" w:name="_Toc517479230"/>
+      <w:r>
+        <w:lastRenderedPageBreak/>
+        <w:t>Code Snippets</w:t>
+      </w:r>
+      <w:bookmarkEnd w:id="41"/>
+    </w:p>
+    <w:p>
+      <w:pPr>
+        <w:ind w:left="360"/>
+      </w:pPr>
+      <w:r>
+        <w:t>Using ajax for quantity</w:t>
+      </w:r>
+    </w:p>
+    <w:p>
+      <w:pPr>
+        <w:ind w:left="360"/>
       </w:pPr>
       <w:r>
         <w:rPr>
           <w:noProof/>
+          <w:lang w:eastAsia="ja-JP"/>
         </w:rPr>
         <w:drawing>
-          <wp:inline distT="0" distB="0" distL="0" distR="0" wp14:anchorId="7B08FD80" wp14:editId="6DDD90D2">
-            <wp:extent cx="6858000" cy="4263390"/>
+          <wp:inline distT="0" distB="0" distL="0" distR="0" wp14:anchorId="18662832" wp14:editId="4D93A87C">
+            <wp:extent cx="6858000" cy="1172210"/>
             <wp:effectExtent l="0" t="0" r="0" b="0"/>
-            <wp:docPr id="3" name="Picture 3"/>
-            <wp:cNvGraphicFramePr>
-              <a:graphicFrameLocks xmlns:a="http://schemas.openxmlformats.org/drawingml/2006/main" noChangeAspect="1"/>
-            </wp:cNvGraphicFramePr>
-            <a:graphic xmlns:a="http://schemas.openxmlformats.org/drawingml/2006/main">
-              <a:graphicData uri="http://schemas.openxmlformats.org/drawingml/2006/picture">
-                <pic:pic xmlns:pic="http://schemas.openxmlformats.org/drawingml/2006/picture">
-                  <pic:nvPicPr>
-                    <pic:cNvPr id="1" name=""/>
-                    <pic:cNvPicPr/>
-                  </pic:nvPicPr>
-                  <pic:blipFill>
-                    <a:blip r:embed="rId14"/>
-                    <a:stretch>
-                      <a:fillRect/>
-                    </a:stretch>
-                  </pic:blipFill>
-                  <pic:spPr>
-                    <a:xfrm>
-                      <a:off x="0" y="0"/>
-                      <a:ext cx="6858000" cy="4263390"/>
-                    </a:xfrm>
-                    <a:prstGeom prst="rect">
-                      <a:avLst/>
-                    </a:prstGeom>
-                  </pic:spPr>
-                </pic:pic>
-              </a:graphicData>
-            </a:graphic>
-          </wp:inline>
-        </w:drawing>
-      </w:r>
-    </w:p>
-    <w:p>
-      <w:pPr>
-        <w:ind w:left="360"/>
-      </w:pPr>
-      <w:r>
-        <w:t>This function gets the quantity from the form associated with the passed game ID.  Then it increments the quantity and adjusts the prices that are displayed to the user using the game base price that was passed. Finally, an ajax function is called that runs a server sided script to update the database.</w:t>
-      </w:r>
-    </w:p>
-    <w:p>
-      <w:pPr>
-        <w:ind w:left="360"/>
-      </w:pPr>
-    </w:p>
-    <w:p>
-      <w:pPr>
-        <w:ind w:left="360"/>
-      </w:pPr>
-      <w:r>
-        <w:rPr>
-          <w:noProof/>
-        </w:rPr>
-        <w:lastRenderedPageBreak/>
-        <w:drawing>
-          <wp:inline distT="0" distB="0" distL="0" distR="0" wp14:anchorId="2C1F5D5B" wp14:editId="069B1A04">
-            <wp:extent cx="6858000" cy="2332990"/>
-            <wp:effectExtent l="0" t="0" r="0" b="0"/>
-            <wp:docPr id="10" name="Picture 10"/>
-            <wp:cNvGraphicFramePr>
-              <a:graphicFrameLocks xmlns:a="http://schemas.openxmlformats.org/drawingml/2006/main" noChangeAspect="1"/>
-            </wp:cNvGraphicFramePr>
-            <a:graphic xmlns:a="http://schemas.openxmlformats.org/drawingml/2006/main">
-              <a:graphicData uri="http://schemas.openxmlformats.org/drawingml/2006/picture">
-                <pic:pic xmlns:pic="http://schemas.openxmlformats.org/drawingml/2006/picture">
-                  <pic:nvPicPr>
-                    <pic:cNvPr id="1" name=""/>
-                    <pic:cNvPicPr/>
-                  </pic:nvPicPr>
-                  <pic:blipFill>
-                    <a:blip r:embed="rId15"/>
-                    <a:stretch>
-                      <a:fillRect/>
-                    </a:stretch>
-                  </pic:blipFill>
-                  <pic:spPr>
-                    <a:xfrm>
-                      <a:off x="0" y="0"/>
-                      <a:ext cx="6858000" cy="2332990"/>
-                    </a:xfrm>
-                    <a:prstGeom prst="rect">
-                      <a:avLst/>
-                    </a:prstGeom>
-                  </pic:spPr>
-                </pic:pic>
-              </a:graphicData>
-            </a:graphic>
-          </wp:inline>
-        </w:drawing>
-      </w:r>
-    </w:p>
-    <w:p>
-      <w:pPr>
-        <w:ind w:left="360"/>
-      </w:pPr>
-      <w:r>
-        <w:t>This is the server sided script that is called by the ajax function.  This is updating the quantity dynamically in the database.</w:t>
-      </w:r>
-    </w:p>
-    <w:p/>
-    <w:p>
-      <w:pPr>
-        <w:ind w:left="360"/>
-      </w:pPr>
-      <w:r>
-        <w:t>Login Redirect</w:t>
-      </w:r>
-    </w:p>
-    <w:p>
-      <w:pPr>
-        <w:ind w:left="360"/>
-      </w:pPr>
-      <w:r>
-        <w:rPr>
-          <w:noProof/>
-        </w:rPr>
-        <w:drawing>
-          <wp:inline distT="0" distB="0" distL="0" distR="0" wp14:anchorId="2B513019" wp14:editId="3B16ECA7">
-            <wp:extent cx="6858000" cy="2039620"/>
-            <wp:effectExtent l="0" t="0" r="0" b="0"/>
-            <wp:docPr id="5" name="Picture 5"/>
+            <wp:docPr id="1" name="Picture 1"/>
             <wp:cNvGraphicFramePr>
               <a:graphicFrameLocks xmlns:a="http://schemas.openxmlformats.org/drawingml/2006/main" noChangeAspect="1"/>
             </wp:cNvGraphicFramePr>
@@ -3795,6 +4171,184 @@
                   <pic:spPr>
                     <a:xfrm>
                       <a:off x="0" y="0"/>
+                      <a:ext cx="6858000" cy="1172210"/>
+                    </a:xfrm>
+                    <a:prstGeom prst="rect">
+                      <a:avLst/>
+                    </a:prstGeom>
+                  </pic:spPr>
+                </pic:pic>
+              </a:graphicData>
+            </a:graphic>
+          </wp:inline>
+        </w:drawing>
+      </w:r>
+    </w:p>
+    <w:p>
+      <w:pPr>
+        <w:ind w:left="360"/>
+      </w:pPr>
+      <w:r>
+        <w:t>Using dynamic naming for fields that need to be change made it easy to keep track of what was being changed or altered on the cart page.  Input buttons for quantity call to a JavaScript function as seen below.  It passes the game Id and price to the function.</w:t>
+      </w:r>
+    </w:p>
+    <w:p>
+      <w:pPr>
+        <w:ind w:left="360"/>
+        <w:jc w:val="both"/>
+      </w:pPr>
+      <w:r>
+        <w:rPr>
+          <w:noProof/>
+          <w:lang w:eastAsia="ja-JP"/>
+        </w:rPr>
+        <w:drawing>
+          <wp:inline distT="0" distB="0" distL="0" distR="0" wp14:anchorId="7B08FD80" wp14:editId="6DDD90D2">
+            <wp:extent cx="6858000" cy="4263390"/>
+            <wp:effectExtent l="0" t="0" r="0" b="0"/>
+            <wp:docPr id="3" name="Picture 3"/>
+            <wp:cNvGraphicFramePr>
+              <a:graphicFrameLocks xmlns:a="http://schemas.openxmlformats.org/drawingml/2006/main" noChangeAspect="1"/>
+            </wp:cNvGraphicFramePr>
+            <a:graphic xmlns:a="http://schemas.openxmlformats.org/drawingml/2006/main">
+              <a:graphicData uri="http://schemas.openxmlformats.org/drawingml/2006/picture">
+                <pic:pic xmlns:pic="http://schemas.openxmlformats.org/drawingml/2006/picture">
+                  <pic:nvPicPr>
+                    <pic:cNvPr id="1" name=""/>
+                    <pic:cNvPicPr/>
+                  </pic:nvPicPr>
+                  <pic:blipFill>
+                    <a:blip r:embed="rId17"/>
+                    <a:stretch>
+                      <a:fillRect/>
+                    </a:stretch>
+                  </pic:blipFill>
+                  <pic:spPr>
+                    <a:xfrm>
+                      <a:off x="0" y="0"/>
+                      <a:ext cx="6858000" cy="4263390"/>
+                    </a:xfrm>
+                    <a:prstGeom prst="rect">
+                      <a:avLst/>
+                    </a:prstGeom>
+                  </pic:spPr>
+                </pic:pic>
+              </a:graphicData>
+            </a:graphic>
+          </wp:inline>
+        </w:drawing>
+      </w:r>
+    </w:p>
+    <w:p>
+      <w:pPr>
+        <w:ind w:left="360"/>
+      </w:pPr>
+      <w:r>
+        <w:t>This function gets the quantity from the form associated with the passed game ID.  Then it increments the quantity and adjusts the prices that are displayed to the user using the game base price that was passed. Finally, an ajax function is called that runs a server sided script to update the database.</w:t>
+      </w:r>
+    </w:p>
+    <w:p>
+      <w:pPr>
+        <w:ind w:left="360"/>
+      </w:pPr>
+    </w:p>
+    <w:p>
+      <w:pPr>
+        <w:ind w:left="360"/>
+      </w:pPr>
+      <w:r>
+        <w:rPr>
+          <w:noProof/>
+          <w:lang w:eastAsia="ja-JP"/>
+        </w:rPr>
+        <w:lastRenderedPageBreak/>
+        <w:drawing>
+          <wp:inline distT="0" distB="0" distL="0" distR="0" wp14:anchorId="2C1F5D5B" wp14:editId="069B1A04">
+            <wp:extent cx="6858000" cy="2332990"/>
+            <wp:effectExtent l="0" t="0" r="0" b="0"/>
+            <wp:docPr id="10" name="Picture 10"/>
+            <wp:cNvGraphicFramePr>
+              <a:graphicFrameLocks xmlns:a="http://schemas.openxmlformats.org/drawingml/2006/main" noChangeAspect="1"/>
+            </wp:cNvGraphicFramePr>
+            <a:graphic xmlns:a="http://schemas.openxmlformats.org/drawingml/2006/main">
+              <a:graphicData uri="http://schemas.openxmlformats.org/drawingml/2006/picture">
+                <pic:pic xmlns:pic="http://schemas.openxmlformats.org/drawingml/2006/picture">
+                  <pic:nvPicPr>
+                    <pic:cNvPr id="1" name=""/>
+                    <pic:cNvPicPr/>
+                  </pic:nvPicPr>
+                  <pic:blipFill>
+                    <a:blip r:embed="rId18"/>
+                    <a:stretch>
+                      <a:fillRect/>
+                    </a:stretch>
+                  </pic:blipFill>
+                  <pic:spPr>
+                    <a:xfrm>
+                      <a:off x="0" y="0"/>
+                      <a:ext cx="6858000" cy="2332990"/>
+                    </a:xfrm>
+                    <a:prstGeom prst="rect">
+                      <a:avLst/>
+                    </a:prstGeom>
+                  </pic:spPr>
+                </pic:pic>
+              </a:graphicData>
+            </a:graphic>
+          </wp:inline>
+        </w:drawing>
+      </w:r>
+    </w:p>
+    <w:p>
+      <w:pPr>
+        <w:ind w:left="360"/>
+      </w:pPr>
+      <w:r>
+        <w:t>This is the server sided script that is called by the ajax function.  This is updating the quantity dynamically in the database.</w:t>
+      </w:r>
+    </w:p>
+    <w:p/>
+    <w:p>
+      <w:pPr>
+        <w:ind w:left="360"/>
+      </w:pPr>
+      <w:r>
+        <w:t>Login Redirect</w:t>
+      </w:r>
+    </w:p>
+    <w:p>
+      <w:pPr>
+        <w:ind w:left="360"/>
+      </w:pPr>
+      <w:r>
+        <w:rPr>
+          <w:noProof/>
+          <w:lang w:eastAsia="ja-JP"/>
+        </w:rPr>
+        <w:drawing>
+          <wp:inline distT="0" distB="0" distL="0" distR="0" wp14:anchorId="2B513019" wp14:editId="3B16ECA7">
+            <wp:extent cx="6858000" cy="2039620"/>
+            <wp:effectExtent l="0" t="0" r="0" b="0"/>
+            <wp:docPr id="5" name="Picture 5"/>
+            <wp:cNvGraphicFramePr>
+              <a:graphicFrameLocks xmlns:a="http://schemas.openxmlformats.org/drawingml/2006/main" noChangeAspect="1"/>
+            </wp:cNvGraphicFramePr>
+            <a:graphic xmlns:a="http://schemas.openxmlformats.org/drawingml/2006/main">
+              <a:graphicData uri="http://schemas.openxmlformats.org/drawingml/2006/picture">
+                <pic:pic xmlns:pic="http://schemas.openxmlformats.org/drawingml/2006/picture">
+                  <pic:nvPicPr>
+                    <pic:cNvPr id="1" name=""/>
+                    <pic:cNvPicPr/>
+                  </pic:nvPicPr>
+                  <pic:blipFill>
+                    <a:blip r:embed="rId19"/>
+                    <a:stretch>
+                      <a:fillRect/>
+                    </a:stretch>
+                  </pic:blipFill>
+                  <pic:spPr>
+                    <a:xfrm>
+                      <a:off x="0" y="0"/>
                       <a:ext cx="6858000" cy="2039620"/>
                     </a:xfrm>
                     <a:prstGeom prst="rect">
@@ -3868,6 +4422,7 @@
       <w:r>
         <w:rPr>
           <w:noProof/>
+          <w:lang w:eastAsia="ja-JP"/>
         </w:rPr>
         <w:drawing>
           <wp:inline distT="0" distB="0" distL="0" distR="0" wp14:anchorId="01BECD26" wp14:editId="35037BBE">
@@ -3887,7 +4442,7 @@
                     </pic:cNvPicPr>
                   </pic:nvPicPr>
                   <pic:blipFill>
-                    <a:blip r:embed="rId17">
+                    <a:blip r:embed="rId20">
                       <a:extLst>
                         <a:ext uri="{28A0092B-C50C-407E-A947-70E740481C1C}">
                           <a14:useLocalDpi xmlns:a14="http://schemas.microsoft.com/office/drawing/2010/main" val="0"/>
@@ -3926,15 +4481,7 @@
       </w:r>
       <w:proofErr w:type="spellEnd"/>
       <w:r>
-        <w:t xml:space="preserve"> proud of this code because the checkout is </w:t>
-      </w:r>
-      <w:proofErr w:type="gramStart"/>
-      <w:r>
-        <w:t>actually only</w:t>
-      </w:r>
-      <w:proofErr w:type="gramEnd"/>
-      <w:r>
-        <w:t xml:space="preserve"> 1 “page” but it acts like 3! Using </w:t>
+        <w:t xml:space="preserve"> proud of this code because the checkout is actually only 1 “page” but it acts like 3! Using </w:t>
       </w:r>
       <w:proofErr w:type="spellStart"/>
       <w:r>
@@ -4006,6 +4553,7 @@
           <w:color w:val="FF0000"/>
           <w:sz w:val="20"/>
           <w:szCs w:val="20"/>
+          <w:lang w:eastAsia="ja-JP"/>
         </w:rPr>
         <w:drawing>
           <wp:inline distT="0" distB="0" distL="0" distR="0" wp14:anchorId="0E44BBC0" wp14:editId="4BA7FF41">
@@ -4025,7 +4573,7 @@
                     </pic:cNvPicPr>
                   </pic:nvPicPr>
                   <pic:blipFill>
-                    <a:blip r:embed="rId18" cstate="print">
+                    <a:blip r:embed="rId21" cstate="print">
                       <a:extLst>
                         <a:ext uri="{28A0092B-C50C-407E-A947-70E740481C1C}">
                           <a14:useLocalDpi xmlns:a14="http://schemas.microsoft.com/office/drawing/2010/main" val="0"/>
@@ -4087,6 +4635,7 @@
       <w:r>
         <w:rPr>
           <w:noProof/>
+          <w:lang w:eastAsia="ja-JP"/>
         </w:rPr>
         <w:lastRenderedPageBreak/>
         <w:drawing>
@@ -4105,7 +4654,7 @@
                     <pic:cNvPicPr/>
                   </pic:nvPicPr>
                   <pic:blipFill>
-                    <a:blip r:embed="rId19"/>
+                    <a:blip r:embed="rId22"/>
                     <a:stretch>
                       <a:fillRect/>
                     </a:stretch>
@@ -4156,6 +4705,7 @@
       <w:r>
         <w:rPr>
           <w:noProof/>
+          <w:lang w:eastAsia="ja-JP"/>
         </w:rPr>
         <w:drawing>
           <wp:inline distT="0" distB="0" distL="0" distR="0" wp14:anchorId="4C7DEDE8" wp14:editId="0737B5C3">
@@ -4173,7 +4723,7 @@
                     <pic:cNvPicPr/>
                   </pic:nvPicPr>
                   <pic:blipFill>
-                    <a:blip r:embed="rId20"/>
+                    <a:blip r:embed="rId23"/>
                     <a:stretch>
                       <a:fillRect/>
                     </a:stretch>
@@ -4225,6 +4775,7 @@
       <w:r>
         <w:rPr>
           <w:noProof/>
+          <w:lang w:eastAsia="ja-JP"/>
         </w:rPr>
         <w:lastRenderedPageBreak/>
         <w:drawing>
@@ -4243,7 +4794,7 @@
                     <pic:cNvPicPr/>
                   </pic:nvPicPr>
                   <pic:blipFill>
-                    <a:blip r:embed="rId21"/>
+                    <a:blip r:embed="rId24"/>
                     <a:stretch>
                       <a:fillRect/>
                     </a:stretch>
@@ -4288,8 +4839,8 @@
       </w:pPr>
     </w:p>
     <w:sectPr>
-      <w:headerReference w:type="default" r:id="rId22"/>
-      <w:headerReference w:type="first" r:id="rId23"/>
+      <w:headerReference w:type="default" r:id="rId25"/>
+      <w:headerReference w:type="first" r:id="rId26"/>
       <w:pgSz w:w="12240" w:h="15840"/>
       <w:pgMar w:top="720" w:right="720" w:bottom="720" w:left="720" w:header="706" w:footer="706" w:gutter="0"/>
       <w:cols w:space="708"/>
@@ -4301,7 +4852,7 @@
 </file>
 
 <file path=word/endnotes.xml><?xml version="1.0" encoding="utf-8"?>
-<w:endnotes xmlns:wpc="http://schemas.microsoft.com/office/word/2010/wordprocessingCanvas" xmlns:cx="http://schemas.microsoft.com/office/drawing/2014/chartex" xmlns:cx1="http://schemas.microsoft.com/office/drawing/2015/9/8/chartex" xmlns:cx2="http://schemas.microsoft.com/office/drawing/2015/10/21/chartex" xmlns:cx3="http://schemas.microsoft.com/office/drawing/2016/5/9/chartex" xmlns:cx4="http://schemas.microsoft.com/office/drawing/2016/5/10/chartex" xmlns:cx5="http://schemas.microsoft.com/office/drawing/2016/5/11/chartex" xmlns:cx6="http://schemas.microsoft.com/office/drawing/2016/5/12/chartex" xmlns:cx7="http://schemas.microsoft.com/office/drawing/2016/5/13/chartex" xmlns:cx8="http://schemas.microsoft.com/office/drawing/2016/5/14/chartex" xmlns:mc="http://schemas.openxmlformats.org/markup-compatibility/2006" xmlns:aink="http://schemas.microsoft.com/office/drawing/2016/ink" xmlns:am3d="http://schemas.microsoft.com/office/drawing/2017/model3d" xmlns:o="urn:schemas-microsoft-com:office:office" xmlns:r="http://schemas.openxmlformats.org/officeDocument/2006/relationships" xmlns:m="http://schemas.openxmlformats.org/officeDocument/2006/math" xmlns:v="urn:schemas-microsoft-com:vml" xmlns:wp14="http://schemas.microsoft.com/office/word/2010/wordprocessingDrawing" xmlns:wp="http://schemas.openxmlformats.org/drawingml/2006/wordprocessingDrawing" xmlns:w10="urn:schemas-microsoft-com:office:word" xmlns:w="http://schemas.openxmlformats.org/wordprocessingml/2006/main" xmlns:w14="http://schemas.microsoft.com/office/word/2010/wordml" xmlns:w15="http://schemas.microsoft.com/office/word/2012/wordml" xmlns:w16cid="http://schemas.microsoft.com/office/word/2016/wordml/cid" xmlns:w16se="http://schemas.microsoft.com/office/word/2015/wordml/symex" xmlns:wpg="http://schemas.microsoft.com/office/word/2010/wordprocessingGroup" xmlns:wpi="http://schemas.microsoft.com/office/word/2010/wordprocessingInk" xmlns:wne="http://schemas.microsoft.com/office/word/2006/wordml" xmlns:wps="http://schemas.microsoft.com/office/word/2010/wordprocessingShape" mc:Ignorable="w14 w15 w16se w16cid wp14">
+<w:endnotes xmlns:wpc="http://schemas.microsoft.com/office/word/2010/wordprocessingCanvas" xmlns:mc="http://schemas.openxmlformats.org/markup-compatibility/2006" xmlns:o="urn:schemas-microsoft-com:office:office" xmlns:r="http://schemas.openxmlformats.org/officeDocument/2006/relationships" xmlns:m="http://schemas.openxmlformats.org/officeDocument/2006/math" xmlns:v="urn:schemas-microsoft-com:vml" xmlns:wp14="http://schemas.microsoft.com/office/word/2010/wordprocessingDrawing" xmlns:wp="http://schemas.openxmlformats.org/drawingml/2006/wordprocessingDrawing" xmlns:w10="urn:schemas-microsoft-com:office:word" xmlns:w="http://schemas.openxmlformats.org/wordprocessingml/2006/main" xmlns:w14="http://schemas.microsoft.com/office/word/2010/wordml" xmlns:wpg="http://schemas.microsoft.com/office/word/2010/wordprocessingGroup" xmlns:wpi="http://schemas.microsoft.com/office/word/2010/wordprocessingInk" xmlns:wne="http://schemas.microsoft.com/office/word/2006/wordml" xmlns:wps="http://schemas.microsoft.com/office/word/2010/wordprocessingShape" mc:Ignorable="w14 wp14">
   <w:endnote w:type="separator" w:id="-1">
     <w:p>
       <w:pPr>
@@ -4326,7 +4877,7 @@
 </file>
 
 <file path=word/footnotes.xml><?xml version="1.0" encoding="utf-8"?>
-<w:footnotes xmlns:wpc="http://schemas.microsoft.com/office/word/2010/wordprocessingCanvas" xmlns:cx="http://schemas.microsoft.com/office/drawing/2014/chartex" xmlns:cx1="http://schemas.microsoft.com/office/drawing/2015/9/8/chartex" xmlns:cx2="http://schemas.microsoft.com/office/drawing/2015/10/21/chartex" xmlns:cx3="http://schemas.microsoft.com/office/drawing/2016/5/9/chartex" xmlns:cx4="http://schemas.microsoft.com/office/drawing/2016/5/10/chartex" xmlns:cx5="http://schemas.microsoft.com/office/drawing/2016/5/11/chartex" xmlns:cx6="http://schemas.microsoft.com/office/drawing/2016/5/12/chartex" xmlns:cx7="http://schemas.microsoft.com/office/drawing/2016/5/13/chartex" xmlns:cx8="http://schemas.microsoft.com/office/drawing/2016/5/14/chartex" xmlns:mc="http://schemas.openxmlformats.org/markup-compatibility/2006" xmlns:aink="http://schemas.microsoft.com/office/drawing/2016/ink" xmlns:am3d="http://schemas.microsoft.com/office/drawing/2017/model3d" xmlns:o="urn:schemas-microsoft-com:office:office" xmlns:r="http://schemas.openxmlformats.org/officeDocument/2006/relationships" xmlns:m="http://schemas.openxmlformats.org/officeDocument/2006/math" xmlns:v="urn:schemas-microsoft-com:vml" xmlns:wp14="http://schemas.microsoft.com/office/word/2010/wordprocessingDrawing" xmlns:wp="http://schemas.openxmlformats.org/drawingml/2006/wordprocessingDrawing" xmlns:w10="urn:schemas-microsoft-com:office:word" xmlns:w="http://schemas.openxmlformats.org/wordprocessingml/2006/main" xmlns:w14="http://schemas.microsoft.com/office/word/2010/wordml" xmlns:w15="http://schemas.microsoft.com/office/word/2012/wordml" xmlns:w16cid="http://schemas.microsoft.com/office/word/2016/wordml/cid" xmlns:w16se="http://schemas.microsoft.com/office/word/2015/wordml/symex" xmlns:wpg="http://schemas.microsoft.com/office/word/2010/wordprocessingGroup" xmlns:wpi="http://schemas.microsoft.com/office/word/2010/wordprocessingInk" xmlns:wne="http://schemas.microsoft.com/office/word/2006/wordml" xmlns:wps="http://schemas.microsoft.com/office/word/2010/wordprocessingShape" mc:Ignorable="w14 w15 w16se w16cid wp14">
+<w:footnotes xmlns:wpc="http://schemas.microsoft.com/office/word/2010/wordprocessingCanvas" xmlns:mc="http://schemas.openxmlformats.org/markup-compatibility/2006" xmlns:o="urn:schemas-microsoft-com:office:office" xmlns:r="http://schemas.openxmlformats.org/officeDocument/2006/relationships" xmlns:m="http://schemas.openxmlformats.org/officeDocument/2006/math" xmlns:v="urn:schemas-microsoft-com:vml" xmlns:wp14="http://schemas.microsoft.com/office/word/2010/wordprocessingDrawing" xmlns:wp="http://schemas.openxmlformats.org/drawingml/2006/wordprocessingDrawing" xmlns:w10="urn:schemas-microsoft-com:office:word" xmlns:w="http://schemas.openxmlformats.org/wordprocessingml/2006/main" xmlns:w14="http://schemas.microsoft.com/office/word/2010/wordml" xmlns:wpg="http://schemas.microsoft.com/office/word/2010/wordprocessingGroup" xmlns:wpi="http://schemas.microsoft.com/office/word/2010/wordprocessingInk" xmlns:wne="http://schemas.microsoft.com/office/word/2006/wordml" xmlns:wps="http://schemas.microsoft.com/office/word/2010/wordprocessingShape" mc:Ignorable="w14 wp14">
   <w:footnote w:type="separator" w:id="-1">
     <w:p>
       <w:pPr>
@@ -4351,7 +4902,7 @@
 </file>
 
 <file path=word/header1.xml><?xml version="1.0" encoding="utf-8"?>
-<w:hdr xmlns:wpc="http://schemas.microsoft.com/office/word/2010/wordprocessingCanvas" xmlns:cx="http://schemas.microsoft.com/office/drawing/2014/chartex" xmlns:cx1="http://schemas.microsoft.com/office/drawing/2015/9/8/chartex" xmlns:cx2="http://schemas.microsoft.com/office/drawing/2015/10/21/chartex" xmlns:cx3="http://schemas.microsoft.com/office/drawing/2016/5/9/chartex" xmlns:cx4="http://schemas.microsoft.com/office/drawing/2016/5/10/chartex" xmlns:cx5="http://schemas.microsoft.com/office/drawing/2016/5/11/chartex" xmlns:cx6="http://schemas.microsoft.com/office/drawing/2016/5/12/chartex" xmlns:cx7="http://schemas.microsoft.com/office/drawing/2016/5/13/chartex" xmlns:cx8="http://schemas.microsoft.com/office/drawing/2016/5/14/chartex" xmlns:mc="http://schemas.openxmlformats.org/markup-compatibility/2006" xmlns:aink="http://schemas.microsoft.com/office/drawing/2016/ink" xmlns:am3d="http://schemas.microsoft.com/office/drawing/2017/model3d" xmlns:o="urn:schemas-microsoft-com:office:office" xmlns:r="http://schemas.openxmlformats.org/officeDocument/2006/relationships" xmlns:m="http://schemas.openxmlformats.org/officeDocument/2006/math" xmlns:v="urn:schemas-microsoft-com:vml" xmlns:wp14="http://schemas.microsoft.com/office/word/2010/wordprocessingDrawing" xmlns:wp="http://schemas.openxmlformats.org/drawingml/2006/wordprocessingDrawing" xmlns:w10="urn:schemas-microsoft-com:office:word" xmlns:w="http://schemas.openxmlformats.org/wordprocessingml/2006/main" xmlns:w14="http://schemas.microsoft.com/office/word/2010/wordml" xmlns:w15="http://schemas.microsoft.com/office/word/2012/wordml" xmlns:w16cid="http://schemas.microsoft.com/office/word/2016/wordml/cid" xmlns:w16se="http://schemas.microsoft.com/office/word/2015/wordml/symex" xmlns:wpg="http://schemas.microsoft.com/office/word/2010/wordprocessingGroup" xmlns:wpi="http://schemas.microsoft.com/office/word/2010/wordprocessingInk" xmlns:wne="http://schemas.microsoft.com/office/word/2006/wordml" xmlns:wps="http://schemas.microsoft.com/office/word/2010/wordprocessingShape" mc:Ignorable="w14 w15 w16se w16cid wp14">
+<w:hdr xmlns:wpc="http://schemas.microsoft.com/office/word/2010/wordprocessingCanvas" xmlns:mc="http://schemas.openxmlformats.org/markup-compatibility/2006" xmlns:o="urn:schemas-microsoft-com:office:office" xmlns:r="http://schemas.openxmlformats.org/officeDocument/2006/relationships" xmlns:m="http://schemas.openxmlformats.org/officeDocument/2006/math" xmlns:v="urn:schemas-microsoft-com:vml" xmlns:wp14="http://schemas.microsoft.com/office/word/2010/wordprocessingDrawing" xmlns:wp="http://schemas.openxmlformats.org/drawingml/2006/wordprocessingDrawing" xmlns:w10="urn:schemas-microsoft-com:office:word" xmlns:w="http://schemas.openxmlformats.org/wordprocessingml/2006/main" xmlns:w14="http://schemas.microsoft.com/office/word/2010/wordml" xmlns:wpg="http://schemas.microsoft.com/office/word/2010/wordprocessingGroup" xmlns:wpi="http://schemas.microsoft.com/office/word/2010/wordprocessingInk" xmlns:wne="http://schemas.microsoft.com/office/word/2006/wordml" xmlns:wps="http://schemas.microsoft.com/office/word/2010/wordprocessingShape" mc:Ignorable="w14 wp14">
   <w:tbl>
     <w:tblPr>
       <w:tblW w:w="0" w:type="auto"/>
@@ -4570,7 +5121,7 @@
               <w:color w:val="FFFFFF" w:themeColor="background1"/>
               <w:sz w:val="28"/>
             </w:rPr>
-            <w:t>3</w:t>
+            <w:t>5</w:t>
           </w:r>
           <w:r>
             <w:rPr>
@@ -4592,7 +5143,7 @@
 </file>
 
 <file path=word/header2.xml><?xml version="1.0" encoding="utf-8"?>
-<w:hdr xmlns:wpc="http://schemas.microsoft.com/office/word/2010/wordprocessingCanvas" xmlns:cx="http://schemas.microsoft.com/office/drawing/2014/chartex" xmlns:cx1="http://schemas.microsoft.com/office/drawing/2015/9/8/chartex" xmlns:cx2="http://schemas.microsoft.com/office/drawing/2015/10/21/chartex" xmlns:cx3="http://schemas.microsoft.com/office/drawing/2016/5/9/chartex" xmlns:cx4="http://schemas.microsoft.com/office/drawing/2016/5/10/chartex" xmlns:cx5="http://schemas.microsoft.com/office/drawing/2016/5/11/chartex" xmlns:cx6="http://schemas.microsoft.com/office/drawing/2016/5/12/chartex" xmlns:cx7="http://schemas.microsoft.com/office/drawing/2016/5/13/chartex" xmlns:cx8="http://schemas.microsoft.com/office/drawing/2016/5/14/chartex" xmlns:mc="http://schemas.openxmlformats.org/markup-compatibility/2006" xmlns:aink="http://schemas.microsoft.com/office/drawing/2016/ink" xmlns:am3d="http://schemas.microsoft.com/office/drawing/2017/model3d" xmlns:o="urn:schemas-microsoft-com:office:office" xmlns:r="http://schemas.openxmlformats.org/officeDocument/2006/relationships" xmlns:m="http://schemas.openxmlformats.org/officeDocument/2006/math" xmlns:v="urn:schemas-microsoft-com:vml" xmlns:wp14="http://schemas.microsoft.com/office/word/2010/wordprocessingDrawing" xmlns:wp="http://schemas.openxmlformats.org/drawingml/2006/wordprocessingDrawing" xmlns:w10="urn:schemas-microsoft-com:office:word" xmlns:w="http://schemas.openxmlformats.org/wordprocessingml/2006/main" xmlns:w14="http://schemas.microsoft.com/office/word/2010/wordml" xmlns:w15="http://schemas.microsoft.com/office/word/2012/wordml" xmlns:w16cid="http://schemas.microsoft.com/office/word/2016/wordml/cid" xmlns:w16se="http://schemas.microsoft.com/office/word/2015/wordml/symex" xmlns:wpg="http://schemas.microsoft.com/office/word/2010/wordprocessingGroup" xmlns:wpi="http://schemas.microsoft.com/office/word/2010/wordprocessingInk" xmlns:wne="http://schemas.microsoft.com/office/word/2006/wordml" xmlns:wps="http://schemas.microsoft.com/office/word/2010/wordprocessingShape" mc:Ignorable="w14 w15 w16se w16cid wp14">
+<w:hdr xmlns:wpc="http://schemas.microsoft.com/office/word/2010/wordprocessingCanvas" xmlns:mc="http://schemas.openxmlformats.org/markup-compatibility/2006" xmlns:o="urn:schemas-microsoft-com:office:office" xmlns:r="http://schemas.openxmlformats.org/officeDocument/2006/relationships" xmlns:m="http://schemas.openxmlformats.org/officeDocument/2006/math" xmlns:v="urn:schemas-microsoft-com:vml" xmlns:wp14="http://schemas.microsoft.com/office/word/2010/wordprocessingDrawing" xmlns:wp="http://schemas.openxmlformats.org/drawingml/2006/wordprocessingDrawing" xmlns:w10="urn:schemas-microsoft-com:office:word" xmlns:w="http://schemas.openxmlformats.org/wordprocessingml/2006/main" xmlns:w14="http://schemas.microsoft.com/office/word/2010/wordml" xmlns:wpg="http://schemas.microsoft.com/office/word/2010/wordprocessingGroup" xmlns:wpi="http://schemas.microsoft.com/office/word/2010/wordprocessingInk" xmlns:wne="http://schemas.microsoft.com/office/word/2006/wordml" xmlns:wps="http://schemas.microsoft.com/office/word/2010/wordprocessingShape" mc:Ignorable="w14 wp14">
   <w:p>
     <w:pPr>
       <w:pStyle w:val="Header"/>
@@ -4653,8 +5204,8 @@
 </file>
 
 <file path=word/numbering.xml><?xml version="1.0" encoding="utf-8"?>
-<w:numbering xmlns:wpc="http://schemas.microsoft.com/office/word/2010/wordprocessingCanvas" xmlns:cx="http://schemas.microsoft.com/office/drawing/2014/chartex" xmlns:cx1="http://schemas.microsoft.com/office/drawing/2015/9/8/chartex" xmlns:cx2="http://schemas.microsoft.com/office/drawing/2015/10/21/chartex" xmlns:cx3="http://schemas.microsoft.com/office/drawing/2016/5/9/chartex" xmlns:cx4="http://schemas.microsoft.com/office/drawing/2016/5/10/chartex" xmlns:cx5="http://schemas.microsoft.com/office/drawing/2016/5/11/chartex" xmlns:cx6="http://schemas.microsoft.com/office/drawing/2016/5/12/chartex" xmlns:cx7="http://schemas.microsoft.com/office/drawing/2016/5/13/chartex" xmlns:cx8="http://schemas.microsoft.com/office/drawing/2016/5/14/chartex" xmlns:mc="http://schemas.openxmlformats.org/markup-compatibility/2006" xmlns:aink="http://schemas.microsoft.com/office/drawing/2016/ink" xmlns:am3d="http://schemas.microsoft.com/office/drawing/2017/model3d" xmlns:o="urn:schemas-microsoft-com:office:office" xmlns:r="http://schemas.openxmlformats.org/officeDocument/2006/relationships" xmlns:m="http://schemas.openxmlformats.org/officeDocument/2006/math" xmlns:v="urn:schemas-microsoft-com:vml" xmlns:wp14="http://schemas.microsoft.com/office/word/2010/wordprocessingDrawing" xmlns:wp="http://schemas.openxmlformats.org/drawingml/2006/wordprocessingDrawing" xmlns:w10="urn:schemas-microsoft-com:office:word" xmlns:w="http://schemas.openxmlformats.org/wordprocessingml/2006/main" xmlns:w14="http://schemas.microsoft.com/office/word/2010/wordml" xmlns:w15="http://schemas.microsoft.com/office/word/2012/wordml" xmlns:w16cid="http://schemas.microsoft.com/office/word/2016/wordml/cid" xmlns:w16se="http://schemas.microsoft.com/office/word/2015/wordml/symex" xmlns:wpg="http://schemas.microsoft.com/office/word/2010/wordprocessingGroup" xmlns:wpi="http://schemas.microsoft.com/office/word/2010/wordprocessingInk" xmlns:wne="http://schemas.microsoft.com/office/word/2006/wordml" xmlns:wps="http://schemas.microsoft.com/office/word/2010/wordprocessingShape" mc:Ignorable="w14 w15 w16se w16cid wp14">
-  <w:abstractNum w:abstractNumId="0" w15:restartNumberingAfterBreak="0">
+<w:numbering xmlns:wpc="http://schemas.microsoft.com/office/word/2010/wordprocessingCanvas" xmlns:mc="http://schemas.openxmlformats.org/markup-compatibility/2006" xmlns:o="urn:schemas-microsoft-com:office:office" xmlns:r="http://schemas.openxmlformats.org/officeDocument/2006/relationships" xmlns:m="http://schemas.openxmlformats.org/officeDocument/2006/math" xmlns:v="urn:schemas-microsoft-com:vml" xmlns:wp14="http://schemas.microsoft.com/office/word/2010/wordprocessingDrawing" xmlns:wp="http://schemas.openxmlformats.org/drawingml/2006/wordprocessingDrawing" xmlns:w10="urn:schemas-microsoft-com:office:word" xmlns:w="http://schemas.openxmlformats.org/wordprocessingml/2006/main" xmlns:w14="http://schemas.microsoft.com/office/word/2010/wordml" xmlns:wpg="http://schemas.microsoft.com/office/word/2010/wordprocessingGroup" xmlns:wpi="http://schemas.microsoft.com/office/word/2010/wordprocessingInk" xmlns:wne="http://schemas.microsoft.com/office/word/2006/wordml" xmlns:wps="http://schemas.microsoft.com/office/word/2010/wordprocessingShape" mc:Ignorable="w14 wp14">
+  <w:abstractNum w:abstractNumId="0">
     <w:nsid w:val="0AED5CFE"/>
     <w:multiLevelType w:val="hybridMultilevel"/>
     <w:tmpl w:val="AE5C9CB8"/>
@@ -4767,7 +5318,7 @@
       </w:rPr>
     </w:lvl>
   </w:abstractNum>
-  <w:abstractNum w:abstractNumId="1" w15:restartNumberingAfterBreak="0">
+  <w:abstractNum w:abstractNumId="1">
     <w:nsid w:val="0E231116"/>
     <w:multiLevelType w:val="hybridMultilevel"/>
     <w:tmpl w:val="73923842"/>
@@ -4880,7 +5431,7 @@
       </w:rPr>
     </w:lvl>
   </w:abstractNum>
-  <w:abstractNum w:abstractNumId="2" w15:restartNumberingAfterBreak="0">
+  <w:abstractNum w:abstractNumId="2">
     <w:nsid w:val="13752829"/>
     <w:multiLevelType w:val="hybridMultilevel"/>
     <w:tmpl w:val="A8C2928A"/>
@@ -4966,7 +5517,7 @@
       </w:pPr>
     </w:lvl>
   </w:abstractNum>
-  <w:abstractNum w:abstractNumId="3" w15:restartNumberingAfterBreak="0">
+  <w:abstractNum w:abstractNumId="3">
     <w:nsid w:val="16614DA7"/>
     <w:multiLevelType w:val="hybridMultilevel"/>
     <w:tmpl w:val="88EE9240"/>
@@ -5052,7 +5603,7 @@
       </w:pPr>
     </w:lvl>
   </w:abstractNum>
-  <w:abstractNum w:abstractNumId="4" w15:restartNumberingAfterBreak="0">
+  <w:abstractNum w:abstractNumId="4">
     <w:nsid w:val="166550BE"/>
     <w:multiLevelType w:val="hybridMultilevel"/>
     <w:tmpl w:val="B6E065AC"/>
@@ -5138,7 +5689,7 @@
       </w:pPr>
     </w:lvl>
   </w:abstractNum>
-  <w:abstractNum w:abstractNumId="5" w15:restartNumberingAfterBreak="0">
+  <w:abstractNum w:abstractNumId="5">
     <w:nsid w:val="1CC15254"/>
     <w:multiLevelType w:val="hybridMultilevel"/>
     <w:tmpl w:val="3B604830"/>
@@ -5278,7 +5829,7 @@
       </w:rPr>
     </w:lvl>
   </w:abstractNum>
-  <w:abstractNum w:abstractNumId="6" w15:restartNumberingAfterBreak="0">
+  <w:abstractNum w:abstractNumId="6">
     <w:nsid w:val="20B921FE"/>
     <w:multiLevelType w:val="hybridMultilevel"/>
     <w:tmpl w:val="7B9EEE04"/>
@@ -5391,7 +5942,7 @@
       </w:rPr>
     </w:lvl>
   </w:abstractNum>
-  <w:abstractNum w:abstractNumId="7" w15:restartNumberingAfterBreak="0">
+  <w:abstractNum w:abstractNumId="7">
     <w:nsid w:val="319560E8"/>
     <w:multiLevelType w:val="hybridMultilevel"/>
     <w:tmpl w:val="BA04AF84"/>
@@ -5504,7 +6055,7 @@
       </w:rPr>
     </w:lvl>
   </w:abstractNum>
-  <w:abstractNum w:abstractNumId="8" w15:restartNumberingAfterBreak="0">
+  <w:abstractNum w:abstractNumId="8">
     <w:nsid w:val="33661AC0"/>
     <w:multiLevelType w:val="hybridMultilevel"/>
     <w:tmpl w:val="B0DEE870"/>
@@ -5617,7 +6168,7 @@
       </w:rPr>
     </w:lvl>
   </w:abstractNum>
-  <w:abstractNum w:abstractNumId="9" w15:restartNumberingAfterBreak="0">
+  <w:abstractNum w:abstractNumId="9">
     <w:nsid w:val="3E1326E0"/>
     <w:multiLevelType w:val="hybridMultilevel"/>
     <w:tmpl w:val="1F042CE2"/>
@@ -5730,7 +6281,7 @@
       </w:rPr>
     </w:lvl>
   </w:abstractNum>
-  <w:abstractNum w:abstractNumId="10" w15:restartNumberingAfterBreak="0">
+  <w:abstractNum w:abstractNumId="10">
     <w:nsid w:val="4060693A"/>
     <w:multiLevelType w:val="hybridMultilevel"/>
     <w:tmpl w:val="5C44F612"/>
@@ -5870,7 +6421,93 @@
       </w:rPr>
     </w:lvl>
   </w:abstractNum>
-  <w:abstractNum w:abstractNumId="11" w15:restartNumberingAfterBreak="0">
+  <w:abstractNum w:abstractNumId="11">
+    <w:nsid w:val="45185D89"/>
+    <w:multiLevelType w:val="hybridMultilevel"/>
+    <w:tmpl w:val="4720E352"/>
+    <w:lvl w:ilvl="0" w:tplc="1009000F">
+      <w:start w:val="1"/>
+      <w:numFmt w:val="decimal"/>
+      <w:lvlText w:val="%1."/>
+      <w:lvlJc w:val="left"/>
+      <w:pPr>
+        <w:ind w:left="720" w:hanging="360"/>
+      </w:pPr>
+    </w:lvl>
+    <w:lvl w:ilvl="1" w:tplc="10090019" w:tentative="1">
+      <w:start w:val="1"/>
+      <w:numFmt w:val="lowerLetter"/>
+      <w:lvlText w:val="%2."/>
+      <w:lvlJc w:val="left"/>
+      <w:pPr>
+        <w:ind w:left="1440" w:hanging="360"/>
+      </w:pPr>
+    </w:lvl>
+    <w:lvl w:ilvl="2" w:tplc="1009001B" w:tentative="1">
+      <w:start w:val="1"/>
+      <w:numFmt w:val="lowerRoman"/>
+      <w:lvlText w:val="%3."/>
+      <w:lvlJc w:val="right"/>
+      <w:pPr>
+        <w:ind w:left="2160" w:hanging="180"/>
+      </w:pPr>
+    </w:lvl>
+    <w:lvl w:ilvl="3" w:tplc="1009000F" w:tentative="1">
+      <w:start w:val="1"/>
+      <w:numFmt w:val="decimal"/>
+      <w:lvlText w:val="%4."/>
+      <w:lvlJc w:val="left"/>
+      <w:pPr>
+        <w:ind w:left="2880" w:hanging="360"/>
+      </w:pPr>
+    </w:lvl>
+    <w:lvl w:ilvl="4" w:tplc="10090019" w:tentative="1">
+      <w:start w:val="1"/>
+      <w:numFmt w:val="lowerLetter"/>
+      <w:lvlText w:val="%5."/>
+      <w:lvlJc w:val="left"/>
+      <w:pPr>
+        <w:ind w:left="3600" w:hanging="360"/>
+      </w:pPr>
+    </w:lvl>
+    <w:lvl w:ilvl="5" w:tplc="1009001B" w:tentative="1">
+      <w:start w:val="1"/>
+      <w:numFmt w:val="lowerRoman"/>
+      <w:lvlText w:val="%6."/>
+      <w:lvlJc w:val="right"/>
+      <w:pPr>
+        <w:ind w:left="4320" w:hanging="180"/>
+      </w:pPr>
+    </w:lvl>
+    <w:lvl w:ilvl="6" w:tplc="1009000F" w:tentative="1">
+      <w:start w:val="1"/>
+      <w:numFmt w:val="decimal"/>
+      <w:lvlText w:val="%7."/>
+      <w:lvlJc w:val="left"/>
+      <w:pPr>
+        <w:ind w:left="5040" w:hanging="360"/>
+      </w:pPr>
+    </w:lvl>
+    <w:lvl w:ilvl="7" w:tplc="10090019" w:tentative="1">
+      <w:start w:val="1"/>
+      <w:numFmt w:val="lowerLetter"/>
+      <w:lvlText w:val="%8."/>
+      <w:lvlJc w:val="left"/>
+      <w:pPr>
+        <w:ind w:left="5760" w:hanging="360"/>
+      </w:pPr>
+    </w:lvl>
+    <w:lvl w:ilvl="8" w:tplc="1009001B" w:tentative="1">
+      <w:start w:val="1"/>
+      <w:numFmt w:val="lowerRoman"/>
+      <w:lvlText w:val="%9."/>
+      <w:lvlJc w:val="right"/>
+      <w:pPr>
+        <w:ind w:left="6480" w:hanging="180"/>
+      </w:pPr>
+    </w:lvl>
+  </w:abstractNum>
+  <w:abstractNum w:abstractNumId="12">
     <w:nsid w:val="4FEC629E"/>
     <w:multiLevelType w:val="hybridMultilevel"/>
     <w:tmpl w:val="4BF0BB36"/>
@@ -5956,7 +6593,7 @@
       </w:pPr>
     </w:lvl>
   </w:abstractNum>
-  <w:abstractNum w:abstractNumId="12" w15:restartNumberingAfterBreak="0">
+  <w:abstractNum w:abstractNumId="13">
     <w:nsid w:val="55183629"/>
     <w:multiLevelType w:val="hybridMultilevel"/>
     <w:tmpl w:val="4B32217C"/>
@@ -6042,7 +6679,93 @@
       </w:pPr>
     </w:lvl>
   </w:abstractNum>
-  <w:abstractNum w:abstractNumId="13" w15:restartNumberingAfterBreak="0">
+  <w:abstractNum w:abstractNumId="14">
+    <w:nsid w:val="56860D84"/>
+    <w:multiLevelType w:val="hybridMultilevel"/>
+    <w:tmpl w:val="4EA6D07C"/>
+    <w:lvl w:ilvl="0" w:tplc="1009000F">
+      <w:start w:val="1"/>
+      <w:numFmt w:val="decimal"/>
+      <w:lvlText w:val="%1."/>
+      <w:lvlJc w:val="left"/>
+      <w:pPr>
+        <w:ind w:left="720" w:hanging="360"/>
+      </w:pPr>
+    </w:lvl>
+    <w:lvl w:ilvl="1" w:tplc="10090019" w:tentative="1">
+      <w:start w:val="1"/>
+      <w:numFmt w:val="lowerLetter"/>
+      <w:lvlText w:val="%2."/>
+      <w:lvlJc w:val="left"/>
+      <w:pPr>
+        <w:ind w:left="1440" w:hanging="360"/>
+      </w:pPr>
+    </w:lvl>
+    <w:lvl w:ilvl="2" w:tplc="1009001B" w:tentative="1">
+      <w:start w:val="1"/>
+      <w:numFmt w:val="lowerRoman"/>
+      <w:lvlText w:val="%3."/>
+      <w:lvlJc w:val="right"/>
+      <w:pPr>
+        <w:ind w:left="2160" w:hanging="180"/>
+      </w:pPr>
+    </w:lvl>
+    <w:lvl w:ilvl="3" w:tplc="1009000F" w:tentative="1">
+      <w:start w:val="1"/>
+      <w:numFmt w:val="decimal"/>
+      <w:lvlText w:val="%4."/>
+      <w:lvlJc w:val="left"/>
+      <w:pPr>
+        <w:ind w:left="2880" w:hanging="360"/>
+      </w:pPr>
+    </w:lvl>
+    <w:lvl w:ilvl="4" w:tplc="10090019" w:tentative="1">
+      <w:start w:val="1"/>
+      <w:numFmt w:val="lowerLetter"/>
+      <w:lvlText w:val="%5."/>
+      <w:lvlJc w:val="left"/>
+      <w:pPr>
+        <w:ind w:left="3600" w:hanging="360"/>
+      </w:pPr>
+    </w:lvl>
+    <w:lvl w:ilvl="5" w:tplc="1009001B" w:tentative="1">
+      <w:start w:val="1"/>
+      <w:numFmt w:val="lowerRoman"/>
+      <w:lvlText w:val="%6."/>
+      <w:lvlJc w:val="right"/>
+      <w:pPr>
+        <w:ind w:left="4320" w:hanging="180"/>
+      </w:pPr>
+    </w:lvl>
+    <w:lvl w:ilvl="6" w:tplc="1009000F" w:tentative="1">
+      <w:start w:val="1"/>
+      <w:numFmt w:val="decimal"/>
+      <w:lvlText w:val="%7."/>
+      <w:lvlJc w:val="left"/>
+      <w:pPr>
+        <w:ind w:left="5040" w:hanging="360"/>
+      </w:pPr>
+    </w:lvl>
+    <w:lvl w:ilvl="7" w:tplc="10090019" w:tentative="1">
+      <w:start w:val="1"/>
+      <w:numFmt w:val="lowerLetter"/>
+      <w:lvlText w:val="%8."/>
+      <w:lvlJc w:val="left"/>
+      <w:pPr>
+        <w:ind w:left="5760" w:hanging="360"/>
+      </w:pPr>
+    </w:lvl>
+    <w:lvl w:ilvl="8" w:tplc="1009001B" w:tentative="1">
+      <w:start w:val="1"/>
+      <w:numFmt w:val="lowerRoman"/>
+      <w:lvlText w:val="%9."/>
+      <w:lvlJc w:val="right"/>
+      <w:pPr>
+        <w:ind w:left="6480" w:hanging="180"/>
+      </w:pPr>
+    </w:lvl>
+  </w:abstractNum>
+  <w:abstractNum w:abstractNumId="15">
     <w:nsid w:val="589171A0"/>
     <w:multiLevelType w:val="hybridMultilevel"/>
     <w:tmpl w:val="4B32217C"/>
@@ -6128,7 +6851,7 @@
       </w:pPr>
     </w:lvl>
   </w:abstractNum>
-  <w:abstractNum w:abstractNumId="14" w15:restartNumberingAfterBreak="0">
+  <w:abstractNum w:abstractNumId="16">
     <w:nsid w:val="5CC07E8F"/>
     <w:multiLevelType w:val="hybridMultilevel"/>
     <w:tmpl w:val="11D0DD9E"/>
@@ -6241,7 +6964,7 @@
       </w:rPr>
     </w:lvl>
   </w:abstractNum>
-  <w:abstractNum w:abstractNumId="15" w15:restartNumberingAfterBreak="0">
+  <w:abstractNum w:abstractNumId="17">
     <w:nsid w:val="5CFE5827"/>
     <w:multiLevelType w:val="hybridMultilevel"/>
     <w:tmpl w:val="40AEA21A"/>
@@ -6330,7 +7053,7 @@
       </w:pPr>
     </w:lvl>
   </w:abstractNum>
-  <w:abstractNum w:abstractNumId="16" w15:restartNumberingAfterBreak="0">
+  <w:abstractNum w:abstractNumId="18">
     <w:nsid w:val="5DBE1372"/>
     <w:multiLevelType w:val="hybridMultilevel"/>
     <w:tmpl w:val="5D6C4FF2"/>
@@ -6443,7 +7166,7 @@
       </w:rPr>
     </w:lvl>
   </w:abstractNum>
-  <w:abstractNum w:abstractNumId="17" w15:restartNumberingAfterBreak="0">
+  <w:abstractNum w:abstractNumId="19">
     <w:nsid w:val="5F4A5939"/>
     <w:multiLevelType w:val="hybridMultilevel"/>
     <w:tmpl w:val="2CFE550C"/>
@@ -6556,7 +7279,7 @@
       </w:rPr>
     </w:lvl>
   </w:abstractNum>
-  <w:abstractNum w:abstractNumId="18" w15:restartNumberingAfterBreak="0">
+  <w:abstractNum w:abstractNumId="20">
     <w:nsid w:val="68402D17"/>
     <w:multiLevelType w:val="hybridMultilevel"/>
     <w:tmpl w:val="F64C8A80"/>
@@ -6642,7 +7365,7 @@
       </w:pPr>
     </w:lvl>
   </w:abstractNum>
-  <w:abstractNum w:abstractNumId="19" w15:restartNumberingAfterBreak="0">
+  <w:abstractNum w:abstractNumId="21">
     <w:nsid w:val="6978684F"/>
     <w:multiLevelType w:val="hybridMultilevel"/>
     <w:tmpl w:val="F44E1EDE"/>
@@ -6755,7 +7478,7 @@
       </w:rPr>
     </w:lvl>
   </w:abstractNum>
-  <w:abstractNum w:abstractNumId="20" w15:restartNumberingAfterBreak="0">
+  <w:abstractNum w:abstractNumId="22">
     <w:nsid w:val="6F986CF1"/>
     <w:multiLevelType w:val="hybridMultilevel"/>
     <w:tmpl w:val="40A200F4"/>
@@ -6868,7 +7591,7 @@
       </w:rPr>
     </w:lvl>
   </w:abstractNum>
-  <w:abstractNum w:abstractNumId="21" w15:restartNumberingAfterBreak="0">
+  <w:abstractNum w:abstractNumId="23">
     <w:nsid w:val="70DF6147"/>
     <w:multiLevelType w:val="hybridMultilevel"/>
     <w:tmpl w:val="7116BAE0"/>
@@ -6981,7 +7704,7 @@
       </w:rPr>
     </w:lvl>
   </w:abstractNum>
-  <w:abstractNum w:abstractNumId="22" w15:restartNumberingAfterBreak="0">
+  <w:abstractNum w:abstractNumId="24">
     <w:nsid w:val="7856548F"/>
     <w:multiLevelType w:val="hybridMultilevel"/>
     <w:tmpl w:val="BEA69ABE"/>
@@ -7067,7 +7790,7 @@
       </w:pPr>
     </w:lvl>
   </w:abstractNum>
-  <w:abstractNum w:abstractNumId="23" w15:restartNumberingAfterBreak="0">
+  <w:abstractNum w:abstractNumId="25">
     <w:nsid w:val="79423896"/>
     <w:multiLevelType w:val="hybridMultilevel"/>
     <w:tmpl w:val="E1147990"/>
@@ -7190,13 +7913,13 @@
     <w:abstractNumId w:val="4"/>
   </w:num>
   <w:num w:numId="4">
-    <w:abstractNumId w:val="23"/>
+    <w:abstractNumId w:val="25"/>
   </w:num>
   <w:num w:numId="5">
-    <w:abstractNumId w:val="15"/>
+    <w:abstractNumId w:val="17"/>
   </w:num>
   <w:num w:numId="6">
-    <w:abstractNumId w:val="22"/>
+    <w:abstractNumId w:val="24"/>
   </w:num>
   <w:num w:numId="7">
     <w:abstractNumId w:val="2"/>
@@ -7214,49 +7937,55 @@
     <w:abstractNumId w:val="1"/>
   </w:num>
   <w:num w:numId="12">
-    <w:abstractNumId w:val="17"/>
+    <w:abstractNumId w:val="19"/>
   </w:num>
   <w:num w:numId="13">
-    <w:abstractNumId w:val="18"/>
+    <w:abstractNumId w:val="20"/>
   </w:num>
   <w:num w:numId="14">
-    <w:abstractNumId w:val="21"/>
+    <w:abstractNumId w:val="23"/>
   </w:num>
   <w:num w:numId="15">
     <w:abstractNumId w:val="6"/>
   </w:num>
   <w:num w:numId="16">
-    <w:abstractNumId w:val="16"/>
+    <w:abstractNumId w:val="18"/>
   </w:num>
   <w:num w:numId="17">
     <w:abstractNumId w:val="8"/>
   </w:num>
   <w:num w:numId="18">
-    <w:abstractNumId w:val="14"/>
+    <w:abstractNumId w:val="16"/>
   </w:num>
   <w:num w:numId="19">
-    <w:abstractNumId w:val="19"/>
+    <w:abstractNumId w:val="21"/>
   </w:num>
   <w:num w:numId="20">
-    <w:abstractNumId w:val="20"/>
+    <w:abstractNumId w:val="22"/>
   </w:num>
   <w:num w:numId="21">
     <w:abstractNumId w:val="3"/>
   </w:num>
   <w:num w:numId="22">
+    <w:abstractNumId w:val="13"/>
+  </w:num>
+  <w:num w:numId="23">
+    <w:abstractNumId w:val="15"/>
+  </w:num>
+  <w:num w:numId="24">
     <w:abstractNumId w:val="12"/>
   </w:num>
-  <w:num w:numId="23">
-    <w:abstractNumId w:val="13"/>
+  <w:num w:numId="25">
+    <w:abstractNumId w:val="11"/>
   </w:num>
-  <w:num w:numId="24">
-    <w:abstractNumId w:val="11"/>
+  <w:num w:numId="26">
+    <w:abstractNumId w:val="14"/>
   </w:num>
 </w:numbering>
 </file>
 
 <file path=word/styles.xml><?xml version="1.0" encoding="utf-8"?>
-<w:styles xmlns:mc="http://schemas.openxmlformats.org/markup-compatibility/2006" xmlns:r="http://schemas.openxmlformats.org/officeDocument/2006/relationships" xmlns:w="http://schemas.openxmlformats.org/wordprocessingml/2006/main" xmlns:w14="http://schemas.microsoft.com/office/word/2010/wordml" xmlns:w15="http://schemas.microsoft.com/office/word/2012/wordml" xmlns:w16cid="http://schemas.microsoft.com/office/word/2016/wordml/cid" xmlns:w16se="http://schemas.microsoft.com/office/word/2015/wordml/symex" mc:Ignorable="w14 w15 w16se w16cid">
+<w:styles xmlns:mc="http://schemas.openxmlformats.org/markup-compatibility/2006" xmlns:r="http://schemas.openxmlformats.org/officeDocument/2006/relationships" xmlns:w="http://schemas.openxmlformats.org/wordprocessingml/2006/main" xmlns:w14="http://schemas.microsoft.com/office/word/2010/wordml" mc:Ignorable="w14">
   <w:docDefaults>
     <w:rPrDefault>
       <w:rPr>
@@ -7272,382 +8001,144 @@
       </w:pPr>
     </w:pPrDefault>
   </w:docDefaults>
-  <w:latentStyles w:defLockedState="0" w:defUIPriority="99" w:defSemiHidden="0" w:defUnhideWhenUsed="0" w:defQFormat="0" w:count="375">
-    <w:lsdException w:name="Normal" w:uiPriority="0" w:qFormat="1"/>
-    <w:lsdException w:name="heading 1" w:uiPriority="9" w:qFormat="1"/>
-    <w:lsdException w:name="heading 2" w:semiHidden="1" w:uiPriority="9" w:unhideWhenUsed="1" w:qFormat="1"/>
-    <w:lsdException w:name="heading 3" w:semiHidden="1" w:uiPriority="9" w:unhideWhenUsed="1" w:qFormat="1"/>
-    <w:lsdException w:name="heading 4" w:semiHidden="1" w:uiPriority="9" w:unhideWhenUsed="1" w:qFormat="1"/>
-    <w:lsdException w:name="heading 5" w:semiHidden="1" w:uiPriority="9" w:unhideWhenUsed="1" w:qFormat="1"/>
-    <w:lsdException w:name="heading 6" w:semiHidden="1" w:uiPriority="9" w:unhideWhenUsed="1" w:qFormat="1"/>
-    <w:lsdException w:name="heading 7" w:semiHidden="1" w:uiPriority="9" w:unhideWhenUsed="1" w:qFormat="1"/>
-    <w:lsdException w:name="heading 8" w:semiHidden="1" w:uiPriority="9" w:unhideWhenUsed="1" w:qFormat="1"/>
-    <w:lsdException w:name="heading 9" w:semiHidden="1" w:uiPriority="9" w:unhideWhenUsed="1" w:qFormat="1"/>
-    <w:lsdException w:name="index 1" w:semiHidden="1" w:unhideWhenUsed="1"/>
-    <w:lsdException w:name="index 2" w:semiHidden="1" w:unhideWhenUsed="1"/>
-    <w:lsdException w:name="index 3" w:semiHidden="1" w:unhideWhenUsed="1"/>
-    <w:lsdException w:name="index 4" w:semiHidden="1" w:unhideWhenUsed="1"/>
-    <w:lsdException w:name="index 5" w:semiHidden="1" w:unhideWhenUsed="1"/>
-    <w:lsdException w:name="index 6" w:semiHidden="1" w:unhideWhenUsed="1"/>
-    <w:lsdException w:name="index 7" w:semiHidden="1" w:unhideWhenUsed="1"/>
-    <w:lsdException w:name="index 8" w:semiHidden="1" w:unhideWhenUsed="1"/>
-    <w:lsdException w:name="index 9" w:semiHidden="1" w:unhideWhenUsed="1"/>
-    <w:lsdException w:name="toc 1" w:semiHidden="1" w:uiPriority="39" w:unhideWhenUsed="1"/>
-    <w:lsdException w:name="toc 2" w:semiHidden="1" w:uiPriority="39" w:unhideWhenUsed="1"/>
-    <w:lsdException w:name="toc 3" w:semiHidden="1" w:uiPriority="39" w:unhideWhenUsed="1"/>
-    <w:lsdException w:name="toc 4" w:semiHidden="1" w:uiPriority="39" w:unhideWhenUsed="1"/>
-    <w:lsdException w:name="toc 5" w:semiHidden="1" w:uiPriority="39" w:unhideWhenUsed="1"/>
-    <w:lsdException w:name="toc 6" w:semiHidden="1" w:uiPriority="39" w:unhideWhenUsed="1"/>
-    <w:lsdException w:name="toc 7" w:semiHidden="1" w:uiPriority="39" w:unhideWhenUsed="1"/>
-    <w:lsdException w:name="toc 8" w:semiHidden="1" w:uiPriority="39" w:unhideWhenUsed="1"/>
-    <w:lsdException w:name="toc 9" w:semiHidden="1" w:uiPriority="39" w:unhideWhenUsed="1"/>
-    <w:lsdException w:name="Normal Indent" w:semiHidden="1" w:unhideWhenUsed="1"/>
-    <w:lsdException w:name="footnote text" w:semiHidden="1" w:unhideWhenUsed="1"/>
-    <w:lsdException w:name="annotation text" w:semiHidden="1" w:unhideWhenUsed="1"/>
-    <w:lsdException w:name="header" w:semiHidden="1" w:unhideWhenUsed="1"/>
-    <w:lsdException w:name="footer" w:semiHidden="1" w:unhideWhenUsed="1"/>
-    <w:lsdException w:name="index heading" w:semiHidden="1" w:unhideWhenUsed="1"/>
-    <w:lsdException w:name="caption" w:semiHidden="1" w:uiPriority="35" w:unhideWhenUsed="1" w:qFormat="1"/>
-    <w:lsdException w:name="table of figures" w:semiHidden="1" w:unhideWhenUsed="1"/>
-    <w:lsdException w:name="envelope address" w:semiHidden="1" w:unhideWhenUsed="1"/>
-    <w:lsdException w:name="envelope return" w:semiHidden="1" w:unhideWhenUsed="1"/>
-    <w:lsdException w:name="footnote reference" w:semiHidden="1" w:unhideWhenUsed="1"/>
-    <w:lsdException w:name="annotation reference" w:semiHidden="1" w:unhideWhenUsed="1"/>
-    <w:lsdException w:name="line number" w:semiHidden="1" w:unhideWhenUsed="1"/>
-    <w:lsdException w:name="page number" w:semiHidden="1" w:unhideWhenUsed="1"/>
-    <w:lsdException w:name="endnote reference" w:semiHidden="1" w:unhideWhenUsed="1"/>
-    <w:lsdException w:name="endnote text" w:semiHidden="1" w:unhideWhenUsed="1"/>
-    <w:lsdException w:name="table of authorities" w:semiHidden="1" w:unhideWhenUsed="1"/>
-    <w:lsdException w:name="macro" w:semiHidden="1" w:unhideWhenUsed="1"/>
-    <w:lsdException w:name="toa heading" w:semiHidden="1" w:unhideWhenUsed="1"/>
-    <w:lsdException w:name="List" w:semiHidden="1" w:unhideWhenUsed="1"/>
-    <w:lsdException w:name="List Bullet" w:semiHidden="1" w:unhideWhenUsed="1"/>
-    <w:lsdException w:name="List Number" w:semiHidden="1" w:unhideWhenUsed="1"/>
-    <w:lsdException w:name="List 2" w:semiHidden="1" w:unhideWhenUsed="1"/>
-    <w:lsdException w:name="List 3" w:semiHidden="1" w:unhideWhenUsed="1"/>
-    <w:lsdException w:name="List 4" w:semiHidden="1" w:unhideWhenUsed="1"/>
-    <w:lsdException w:name="List 5" w:semiHidden="1" w:unhideWhenUsed="1"/>
-    <w:lsdException w:name="List Bullet 2" w:semiHidden="1" w:unhideWhenUsed="1"/>
-    <w:lsdException w:name="List Bullet 3" w:semiHidden="1" w:unhideWhenUsed="1"/>
-    <w:lsdException w:name="List Bullet 4" w:semiHidden="1" w:unhideWhenUsed="1"/>
-    <w:lsdException w:name="List Bullet 5" w:semiHidden="1" w:unhideWhenUsed="1"/>
-    <w:lsdException w:name="List Number 2" w:semiHidden="1" w:unhideWhenUsed="1"/>
-    <w:lsdException w:name="List Number 3" w:semiHidden="1" w:unhideWhenUsed="1"/>
-    <w:lsdException w:name="List Number 4" w:semiHidden="1" w:unhideWhenUsed="1"/>
-    <w:lsdException w:name="List Number 5" w:semiHidden="1" w:unhideWhenUsed="1"/>
-    <w:lsdException w:name="Title" w:uiPriority="10" w:qFormat="1"/>
-    <w:lsdException w:name="Closing" w:semiHidden="1" w:unhideWhenUsed="1"/>
-    <w:lsdException w:name="Signature" w:semiHidden="1" w:unhideWhenUsed="1"/>
-    <w:lsdException w:name="Default Paragraph Font" w:semiHidden="1" w:uiPriority="1" w:unhideWhenUsed="1"/>
-    <w:lsdException w:name="Body Text" w:semiHidden="1" w:unhideWhenUsed="1"/>
-    <w:lsdException w:name="Body Text Indent" w:semiHidden="1" w:unhideWhenUsed="1"/>
-    <w:lsdException w:name="List Continue" w:semiHidden="1" w:unhideWhenUsed="1"/>
-    <w:lsdException w:name="List Continue 2" w:semiHidden="1" w:unhideWhenUsed="1"/>
-    <w:lsdException w:name="List Continue 3" w:semiHidden="1" w:unhideWhenUsed="1"/>
-    <w:lsdException w:name="List Continue 4" w:semiHidden="1" w:unhideWhenUsed="1"/>
-    <w:lsdException w:name="List Continue 5" w:semiHidden="1" w:unhideWhenUsed="1"/>
-    <w:lsdException w:name="Message Header" w:semiHidden="1" w:unhideWhenUsed="1"/>
-    <w:lsdException w:name="Subtitle" w:uiPriority="11" w:qFormat="1"/>
-    <w:lsdException w:name="Salutation" w:semiHidden="1" w:unhideWhenUsed="1"/>
-    <w:lsdException w:name="Date" w:semiHidden="1" w:unhideWhenUsed="1"/>
-    <w:lsdException w:name="Body Text First Indent" w:semiHidden="1" w:unhideWhenUsed="1"/>
-    <w:lsdException w:name="Body Text First Indent 2" w:semiHidden="1" w:unhideWhenUsed="1"/>
-    <w:lsdException w:name="Note Heading" w:semiHidden="1" w:unhideWhenUsed="1"/>
-    <w:lsdException w:name="Body Text 2" w:semiHidden="1" w:unhideWhenUsed="1"/>
-    <w:lsdException w:name="Body Text 3" w:semiHidden="1" w:unhideWhenUsed="1"/>
-    <w:lsdException w:name="Body Text Indent 2" w:semiHidden="1" w:unhideWhenUsed="1"/>
-    <w:lsdException w:name="Body Text Indent 3" w:semiHidden="1" w:unhideWhenUsed="1"/>
-    <w:lsdException w:name="Block Text" w:semiHidden="1" w:unhideWhenUsed="1"/>
-    <w:lsdException w:name="Hyperlink" w:semiHidden="1" w:unhideWhenUsed="1"/>
-    <w:lsdException w:name="FollowedHyperlink" w:semiHidden="1" w:unhideWhenUsed="1"/>
-    <w:lsdException w:name="Strong" w:uiPriority="22" w:qFormat="1"/>
-    <w:lsdException w:name="Emphasis" w:uiPriority="20" w:qFormat="1"/>
-    <w:lsdException w:name="Document Map" w:semiHidden="1" w:unhideWhenUsed="1"/>
-    <w:lsdException w:name="Plain Text" w:semiHidden="1" w:unhideWhenUsed="1"/>
-    <w:lsdException w:name="E-mail Signature" w:semiHidden="1" w:unhideWhenUsed="1"/>
-    <w:lsdException w:name="HTML Top of Form" w:semiHidden="1" w:unhideWhenUsed="1"/>
-    <w:lsdException w:name="HTML Bottom of Form" w:semiHidden="1" w:unhideWhenUsed="1"/>
-    <w:lsdException w:name="Normal (Web)" w:semiHidden="1" w:unhideWhenUsed="1"/>
-    <w:lsdException w:name="HTML Acronym" w:semiHidden="1" w:unhideWhenUsed="1"/>
-    <w:lsdException w:name="HTML Address" w:semiHidden="1" w:unhideWhenUsed="1"/>
-    <w:lsdException w:name="HTML Cite" w:semiHidden="1" w:unhideWhenUsed="1"/>
-    <w:lsdException w:name="HTML Code" w:semiHidden="1" w:unhideWhenUsed="1"/>
-    <w:lsdException w:name="HTML Definition" w:semiHidden="1" w:unhideWhenUsed="1"/>
-    <w:lsdException w:name="HTML Keyboard" w:semiHidden="1" w:unhideWhenUsed="1"/>
-    <w:lsdException w:name="HTML Preformatted" w:semiHidden="1" w:unhideWhenUsed="1"/>
-    <w:lsdException w:name="HTML Sample" w:semiHidden="1" w:unhideWhenUsed="1"/>
-    <w:lsdException w:name="HTML Typewriter" w:semiHidden="1" w:unhideWhenUsed="1"/>
-    <w:lsdException w:name="HTML Variable" w:semiHidden="1" w:unhideWhenUsed="1"/>
-    <w:lsdException w:name="Normal Table" w:semiHidden="1" w:unhideWhenUsed="1"/>
-    <w:lsdException w:name="annotation subject" w:semiHidden="1" w:unhideWhenUsed="1"/>
-    <w:lsdException w:name="No List" w:semiHidden="1" w:unhideWhenUsed="1"/>
-    <w:lsdException w:name="Outline List 1" w:semiHidden="1" w:unhideWhenUsed="1"/>
-    <w:lsdException w:name="Outline List 2" w:semiHidden="1" w:unhideWhenUsed="1"/>
-    <w:lsdException w:name="Outline List 3" w:semiHidden="1" w:unhideWhenUsed="1"/>
-    <w:lsdException w:name="Table Simple 1" w:semiHidden="1" w:unhideWhenUsed="1"/>
-    <w:lsdException w:name="Table Simple 2" w:semiHidden="1" w:unhideWhenUsed="1"/>
-    <w:lsdException w:name="Table Simple 3" w:semiHidden="1" w:unhideWhenUsed="1"/>
-    <w:lsdException w:name="Table Classic 1" w:semiHidden="1" w:unhideWhenUsed="1"/>
-    <w:lsdException w:name="Table Classic 2" w:semiHidden="1" w:unhideWhenUsed="1"/>
-    <w:lsdException w:name="Table Classic 3" w:semiHidden="1" w:unhideWhenUsed="1"/>
-    <w:lsdException w:name="Table Classic 4" w:semiHidden="1" w:unhideWhenUsed="1"/>
-    <w:lsdException w:name="Table Colorful 1" w:semiHidden="1" w:unhideWhenUsed="1"/>
-    <w:lsdException w:name="Table Colorful 2" w:semiHidden="1" w:unhideWhenUsed="1"/>
-    <w:lsdException w:name="Table Colorful 3" w:semiHidden="1" w:unhideWhenUsed="1"/>
-    <w:lsdException w:name="Table Columns 1" w:semiHidden="1" w:unhideWhenUsed="1"/>
-    <w:lsdException w:name="Table Columns 2" w:semiHidden="1" w:unhideWhenUsed="1"/>
-    <w:lsdException w:name="Table Columns 3" w:semiHidden="1" w:unhideWhenUsed="1"/>
-    <w:lsdException w:name="Table Columns 4" w:semiHidden="1" w:unhideWhenUsed="1"/>
-    <w:lsdException w:name="Table Columns 5" w:semiHidden="1" w:unhideWhenUsed="1"/>
-    <w:lsdException w:name="Table Grid 1" w:semiHidden="1" w:unhideWhenUsed="1"/>
-    <w:lsdException w:name="Table Grid 2" w:semiHidden="1" w:unhideWhenUsed="1"/>
-    <w:lsdException w:name="Table Grid 3" w:semiHidden="1" w:unhideWhenUsed="1"/>
-    <w:lsdException w:name="Table Grid 4" w:semiHidden="1" w:unhideWhenUsed="1"/>
-    <w:lsdException w:name="Table Grid 5" w:semiHidden="1" w:unhideWhenUsed="1"/>
-    <w:lsdException w:name="Table Grid 6" w:semiHidden="1" w:unhideWhenUsed="1"/>
-    <w:lsdException w:name="Table Grid 7" w:semiHidden="1" w:unhideWhenUsed="1"/>
-    <w:lsdException w:name="Table Grid 8" w:semiHidden="1" w:unhideWhenUsed="1"/>
-    <w:lsdException w:name="Table List 1" w:semiHidden="1" w:unhideWhenUsed="1"/>
-    <w:lsdException w:name="Table List 2" w:semiHidden="1" w:unhideWhenUsed="1"/>
-    <w:lsdException w:name="Table List 3" w:semiHidden="1" w:unhideWhenUsed="1"/>
-    <w:lsdException w:name="Table List 4" w:semiHidden="1" w:unhideWhenUsed="1"/>
-    <w:lsdException w:name="Table List 5" w:semiHidden="1" w:unhideWhenUsed="1"/>
-    <w:lsdException w:name="Table List 6" w:semiHidden="1" w:unhideWhenUsed="1"/>
-    <w:lsdException w:name="Table List 7" w:semiHidden="1" w:unhideWhenUsed="1"/>
-    <w:lsdException w:name="Table List 8" w:semiHidden="1" w:unhideWhenUsed="1"/>
-    <w:lsdException w:name="Table 3D effects 1" w:semiHidden="1" w:unhideWhenUsed="1"/>
-    <w:lsdException w:name="Table 3D effects 2" w:semiHidden="1" w:unhideWhenUsed="1"/>
-    <w:lsdException w:name="Table 3D effects 3" w:semiHidden="1" w:unhideWhenUsed="1"/>
-    <w:lsdException w:name="Table Contemporary" w:semiHidden="1" w:unhideWhenUsed="1"/>
-    <w:lsdException w:name="Table Elegant" w:semiHidden="1" w:unhideWhenUsed="1"/>
-    <w:lsdException w:name="Table Professional" w:semiHidden="1" w:unhideWhenUsed="1"/>
-    <w:lsdException w:name="Table Subtle 1" w:semiHidden="1" w:unhideWhenUsed="1"/>
-    <w:lsdException w:name="Table Subtle 2" w:semiHidden="1" w:unhideWhenUsed="1"/>
-    <w:lsdException w:name="Table Web 1" w:semiHidden="1" w:unhideWhenUsed="1"/>
-    <w:lsdException w:name="Table Web 2" w:semiHidden="1" w:unhideWhenUsed="1"/>
-    <w:lsdException w:name="Table Web 3" w:semiHidden="1" w:unhideWhenUsed="1"/>
-    <w:lsdException w:name="Balloon Text" w:semiHidden="1" w:unhideWhenUsed="1"/>
-    <w:lsdException w:name="Table Grid" w:uiPriority="39"/>
-    <w:lsdException w:name="Table Theme" w:semiHidden="1" w:unhideWhenUsed="1"/>
-    <w:lsdException w:name="Placeholder Text" w:semiHidden="1"/>
-    <w:lsdException w:name="No Spacing" w:uiPriority="1" w:qFormat="1"/>
-    <w:lsdException w:name="Light Shading" w:uiPriority="60"/>
-    <w:lsdException w:name="Light List" w:uiPriority="61"/>
-    <w:lsdException w:name="Light Grid" w:uiPriority="62"/>
-    <w:lsdException w:name="Medium Shading 1" w:uiPriority="63"/>
-    <w:lsdException w:name="Medium Shading 2" w:uiPriority="64"/>
-    <w:lsdException w:name="Medium List 1" w:uiPriority="65"/>
-    <w:lsdException w:name="Medium List 2" w:uiPriority="66"/>
-    <w:lsdException w:name="Medium Grid 1" w:uiPriority="67"/>
-    <w:lsdException w:name="Medium Grid 2" w:uiPriority="68"/>
-    <w:lsdException w:name="Medium Grid 3" w:uiPriority="69"/>
-    <w:lsdException w:name="Dark List" w:uiPriority="70"/>
-    <w:lsdException w:name="Colorful Shading" w:uiPriority="71"/>
-    <w:lsdException w:name="Colorful List" w:uiPriority="72"/>
-    <w:lsdException w:name="Colorful Grid" w:uiPriority="73"/>
-    <w:lsdException w:name="Light Shading Accent 1" w:uiPriority="60"/>
-    <w:lsdException w:name="Light List Accent 1" w:uiPriority="61"/>
-    <w:lsdException w:name="Light Grid Accent 1" w:uiPriority="62"/>
-    <w:lsdException w:name="Medium Shading 1 Accent 1" w:uiPriority="63"/>
-    <w:lsdException w:name="Medium Shading 2 Accent 1" w:uiPriority="64"/>
-    <w:lsdException w:name="Medium List 1 Accent 1" w:uiPriority="65"/>
-    <w:lsdException w:name="Revision" w:semiHidden="1"/>
-    <w:lsdException w:name="List Paragraph" w:uiPriority="34" w:qFormat="1"/>
-    <w:lsdException w:name="Quote" w:uiPriority="29" w:qFormat="1"/>
-    <w:lsdException w:name="Intense Quote" w:uiPriority="30" w:qFormat="1"/>
-    <w:lsdException w:name="Medium List 2 Accent 1" w:uiPriority="66"/>
-    <w:lsdException w:name="Medium Grid 1 Accent 1" w:uiPriority="67"/>
-    <w:lsdException w:name="Medium Grid 2 Accent 1" w:uiPriority="68"/>
-    <w:lsdException w:name="Medium Grid 3 Accent 1" w:uiPriority="69"/>
-    <w:lsdException w:name="Dark List Accent 1" w:uiPriority="70"/>
-    <w:lsdException w:name="Colorful Shading Accent 1" w:uiPriority="71"/>
-    <w:lsdException w:name="Colorful List Accent 1" w:uiPriority="72"/>
-    <w:lsdException w:name="Colorful Grid Accent 1" w:uiPriority="73"/>
-    <w:lsdException w:name="Light Shading Accent 2" w:uiPriority="60"/>
-    <w:lsdException w:name="Light List Accent 2" w:uiPriority="61"/>
-    <w:lsdException w:name="Light Grid Accent 2" w:uiPriority="62"/>
-    <w:lsdException w:name="Medium Shading 1 Accent 2" w:uiPriority="63"/>
-    <w:lsdException w:name="Medium Shading 2 Accent 2" w:uiPriority="64"/>
-    <w:lsdException w:name="Medium List 1 Accent 2" w:uiPriority="65"/>
-    <w:lsdException w:name="Medium List 2 Accent 2" w:uiPriority="66"/>
-    <w:lsdException w:name="Medium Grid 1 Accent 2" w:uiPriority="67"/>
-    <w:lsdException w:name="Medium Grid 2 Accent 2" w:uiPriority="68"/>
-    <w:lsdException w:name="Medium Grid 3 Accent 2" w:uiPriority="69"/>
-    <w:lsdException w:name="Dark List Accent 2" w:uiPriority="70"/>
-    <w:lsdException w:name="Colorful Shading Accent 2" w:uiPriority="71"/>
-    <w:lsdException w:name="Colorful List Accent 2" w:uiPriority="72"/>
-    <w:lsdException w:name="Colorful Grid Accent 2" w:uiPriority="73"/>
-    <w:lsdException w:name="Light Shading Accent 3" w:uiPriority="60"/>
-    <w:lsdException w:name="Light List Accent 3" w:uiPriority="61"/>
-    <w:lsdException w:name="Light Grid Accent 3" w:uiPriority="62"/>
-    <w:lsdException w:name="Medium Shading 1 Accent 3" w:uiPriority="63"/>
-    <w:lsdException w:name="Medium Shading 2 Accent 3" w:uiPriority="64"/>
-    <w:lsdException w:name="Medium List 1 Accent 3" w:uiPriority="65"/>
-    <w:lsdException w:name="Medium List 2 Accent 3" w:uiPriority="66"/>
-    <w:lsdException w:name="Medium Grid 1 Accent 3" w:uiPriority="67"/>
-    <w:lsdException w:name="Medium Grid 2 Accent 3" w:uiPriority="68"/>
-    <w:lsdException w:name="Medium Grid 3 Accent 3" w:uiPriority="69"/>
-    <w:lsdException w:name="Dark List Accent 3" w:uiPriority="70"/>
-    <w:lsdException w:name="Colorful Shading Accent 3" w:uiPriority="71"/>
-    <w:lsdException w:name="Colorful List Accent 3" w:uiPriority="72"/>
-    <w:lsdException w:name="Colorful Grid Accent 3" w:uiPriority="73"/>
-    <w:lsdException w:name="Light Shading Accent 4" w:uiPriority="60"/>
-    <w:lsdException w:name="Light List Accent 4" w:uiPriority="61"/>
-    <w:lsdException w:name="Light Grid Accent 4" w:uiPriority="62"/>
-    <w:lsdException w:name="Medium Shading 1 Accent 4" w:uiPriority="63"/>
-    <w:lsdException w:name="Medium Shading 2 Accent 4" w:uiPriority="64"/>
-    <w:lsdException w:name="Medium List 1 Accent 4" w:uiPriority="65"/>
-    <w:lsdException w:name="Medium List 2 Accent 4" w:uiPriority="66"/>
-    <w:lsdException w:name="Medium Grid 1 Accent 4" w:uiPriority="67"/>
-    <w:lsdException w:name="Medium Grid 2 Accent 4" w:uiPriority="68"/>
-    <w:lsdException w:name="Medium Grid 3 Accent 4" w:uiPriority="69"/>
-    <w:lsdException w:name="Dark List Accent 4" w:uiPriority="70"/>
-    <w:lsdException w:name="Colorful Shading Accent 4" w:uiPriority="71"/>
-    <w:lsdException w:name="Colorful List Accent 4" w:uiPriority="72"/>
-    <w:lsdException w:name="Colorful Grid Accent 4" w:uiPriority="73"/>
-    <w:lsdException w:name="Light Shading Accent 5" w:uiPriority="60"/>
-    <w:lsdException w:name="Light List Accent 5" w:uiPriority="61"/>
-    <w:lsdException w:name="Light Grid Accent 5" w:uiPriority="62"/>
-    <w:lsdException w:name="Medium Shading 1 Accent 5" w:uiPriority="63"/>
-    <w:lsdException w:name="Medium Shading 2 Accent 5" w:uiPriority="64"/>
-    <w:lsdException w:name="Medium List 1 Accent 5" w:uiPriority="65"/>
-    <w:lsdException w:name="Medium List 2 Accent 5" w:uiPriority="66"/>
-    <w:lsdException w:name="Medium Grid 1 Accent 5" w:uiPriority="67"/>
-    <w:lsdException w:name="Medium Grid 2 Accent 5" w:uiPriority="68"/>
-    <w:lsdException w:name="Medium Grid 3 Accent 5" w:uiPriority="69"/>
-    <w:lsdException w:name="Dark List Accent 5" w:uiPriority="70"/>
-    <w:lsdException w:name="Colorful Shading Accent 5" w:uiPriority="71"/>
-    <w:lsdException w:name="Colorful List Accent 5" w:uiPriority="72"/>
-    <w:lsdException w:name="Colorful Grid Accent 5" w:uiPriority="73"/>
-    <w:lsdException w:name="Light Shading Accent 6" w:uiPriority="60"/>
-    <w:lsdException w:name="Light List Accent 6" w:uiPriority="61"/>
-    <w:lsdException w:name="Light Grid Accent 6" w:uiPriority="62"/>
-    <w:lsdException w:name="Medium Shading 1 Accent 6" w:uiPriority="63"/>
-    <w:lsdException w:name="Medium Shading 2 Accent 6" w:uiPriority="64"/>
-    <w:lsdException w:name="Medium List 1 Accent 6" w:uiPriority="65"/>
-    <w:lsdException w:name="Medium List 2 Accent 6" w:uiPriority="66"/>
-    <w:lsdException w:name="Medium Grid 1 Accent 6" w:uiPriority="67"/>
-    <w:lsdException w:name="Medium Grid 2 Accent 6" w:uiPriority="68"/>
-    <w:lsdException w:name="Medium Grid 3 Accent 6" w:uiPriority="69"/>
-    <w:lsdException w:name="Dark List Accent 6" w:uiPriority="70"/>
-    <w:lsdException w:name="Colorful Shading Accent 6" w:uiPriority="71"/>
-    <w:lsdException w:name="Colorful List Accent 6" w:uiPriority="72"/>
-    <w:lsdException w:name="Colorful Grid Accent 6" w:uiPriority="73"/>
-    <w:lsdException w:name="Subtle Emphasis" w:uiPriority="19" w:qFormat="1"/>
-    <w:lsdException w:name="Intense Emphasis" w:uiPriority="21" w:qFormat="1"/>
-    <w:lsdException w:name="Subtle Reference" w:uiPriority="31" w:qFormat="1"/>
-    <w:lsdException w:name="Intense Reference" w:uiPriority="32" w:qFormat="1"/>
-    <w:lsdException w:name="Book Title" w:uiPriority="33" w:qFormat="1"/>
-    <w:lsdException w:name="Bibliography" w:semiHidden="1" w:uiPriority="37" w:unhideWhenUsed="1"/>
-    <w:lsdException w:name="TOC Heading" w:semiHidden="1" w:uiPriority="39" w:unhideWhenUsed="1" w:qFormat="1"/>
-    <w:lsdException w:name="Plain Table 1" w:uiPriority="41"/>
-    <w:lsdException w:name="Plain Table 2" w:uiPriority="42"/>
-    <w:lsdException w:name="Plain Table 3" w:uiPriority="43"/>
-    <w:lsdException w:name="Plain Table 4" w:uiPriority="44"/>
-    <w:lsdException w:name="Plain Table 5" w:uiPriority="45"/>
-    <w:lsdException w:name="Grid Table Light" w:uiPriority="40"/>
-    <w:lsdException w:name="Grid Table 1 Light" w:uiPriority="46"/>
-    <w:lsdException w:name="Grid Table 2" w:uiPriority="47"/>
-    <w:lsdException w:name="Grid Table 3" w:uiPriority="48"/>
-    <w:lsdException w:name="Grid Table 4" w:uiPriority="49"/>
-    <w:lsdException w:name="Grid Table 5 Dark" w:uiPriority="50"/>
-    <w:lsdException w:name="Grid Table 6 Colorful" w:uiPriority="51"/>
-    <w:lsdException w:name="Grid Table 7 Colorful" w:uiPriority="52"/>
-    <w:lsdException w:name="Grid Table 1 Light Accent 1" w:uiPriority="46"/>
-    <w:lsdException w:name="Grid Table 2 Accent 1" w:uiPriority="47"/>
-    <w:lsdException w:name="Grid Table 3 Accent 1" w:uiPriority="48"/>
-    <w:lsdException w:name="Grid Table 4 Accent 1" w:uiPriority="49"/>
-    <w:lsdException w:name="Grid Table 5 Dark Accent 1" w:uiPriority="50"/>
-    <w:lsdException w:name="Grid Table 6 Colorful Accent 1" w:uiPriority="51"/>
-    <w:lsdException w:name="Grid Table 7 Colorful Accent 1" w:uiPriority="52"/>
-    <w:lsdException w:name="Grid Table 1 Light Accent 2" w:uiPriority="46"/>
-    <w:lsdException w:name="Grid Table 2 Accent 2" w:uiPriority="47"/>
-    <w:lsdException w:name="Grid Table 3 Accent 2" w:uiPriority="48"/>
-    <w:lsdException w:name="Grid Table 4 Accent 2" w:uiPriority="49"/>
-    <w:lsdException w:name="Grid Table 5 Dark Accent 2" w:uiPriority="50"/>
-    <w:lsdException w:name="Grid Table 6 Colorful Accent 2" w:uiPriority="51"/>
-    <w:lsdException w:name="Grid Table 7 Colorful Accent 2" w:uiPriority="52"/>
-    <w:lsdException w:name="Grid Table 1 Light Accent 3" w:uiPriority="46"/>
-    <w:lsdException w:name="Grid Table 2 Accent 3" w:uiPriority="47"/>
-    <w:lsdException w:name="Grid Table 3 Accent 3" w:uiPriority="48"/>
-    <w:lsdException w:name="Grid Table 4 Accent 3" w:uiPriority="49"/>
-    <w:lsdException w:name="Grid Table 5 Dark Accent 3" w:uiPriority="50"/>
-    <w:lsdException w:name="Grid Table 6 Colorful Accent 3" w:uiPriority="51"/>
-    <w:lsdException w:name="Grid Table 7 Colorful Accent 3" w:uiPriority="52"/>
-    <w:lsdException w:name="Grid Table 1 Light Accent 4" w:uiPriority="46"/>
-    <w:lsdException w:name="Grid Table 2 Accent 4" w:uiPriority="47"/>
-    <w:lsdException w:name="Grid Table 3 Accent 4" w:uiPriority="48"/>
-    <w:lsdException w:name="Grid Table 4 Accent 4" w:uiPriority="49"/>
-    <w:lsdException w:name="Grid Table 5 Dark Accent 4" w:uiPriority="50"/>
-    <w:lsdException w:name="Grid Table 6 Colorful Accent 4" w:uiPriority="51"/>
-    <w:lsdException w:name="Grid Table 7 Colorful Accent 4" w:uiPriority="52"/>
-    <w:lsdException w:name="Grid Table 1 Light Accent 5" w:uiPriority="46"/>
-    <w:lsdException w:name="Grid Table 2 Accent 5" w:uiPriority="47"/>
-    <w:lsdException w:name="Grid Table 3 Accent 5" w:uiPriority="48"/>
-    <w:lsdException w:name="Grid Table 4 Accent 5" w:uiPriority="49"/>
-    <w:lsdException w:name="Grid Table 5 Dark Accent 5" w:uiPriority="50"/>
-    <w:lsdException w:name="Grid Table 6 Colorful Accent 5" w:uiPriority="51"/>
-    <w:lsdException w:name="Grid Table 7 Colorful Accent 5" w:uiPriority="52"/>
-    <w:lsdException w:name="Grid Table 1 Light Accent 6" w:uiPriority="46"/>
-    <w:lsdException w:name="Grid Table 2 Accent 6" w:uiPriority="47"/>
-    <w:lsdException w:name="Grid Table 3 Accent 6" w:uiPriority="48"/>
-    <w:lsdException w:name="Grid Table 4 Accent 6" w:uiPriority="49"/>
-    <w:lsdException w:name="Grid Table 5 Dark Accent 6" w:uiPriority="50"/>
-    <w:lsdException w:name="Grid Table 6 Colorful Accent 6" w:uiPriority="51"/>
-    <w:lsdException w:name="Grid Table 7 Colorful Accent 6" w:uiPriority="52"/>
-    <w:lsdException w:name="List Table 1 Light" w:uiPriority="46"/>
-    <w:lsdException w:name="List Table 2" w:uiPriority="47"/>
-    <w:lsdException w:name="List Table 3" w:uiPriority="48"/>
-    <w:lsdException w:name="List Table 4" w:uiPriority="49"/>
-    <w:lsdException w:name="List Table 5 Dark" w:uiPriority="50"/>
-    <w:lsdException w:name="List Table 6 Colorful" w:uiPriority="51"/>
-    <w:lsdException w:name="List Table 7 Colorful" w:uiPriority="52"/>
-    <w:lsdException w:name="List Table 1 Light Accent 1" w:uiPriority="46"/>
-    <w:lsdException w:name="List Table 2 Accent 1" w:uiPriority="47"/>
-    <w:lsdException w:name="List Table 3 Accent 1" w:uiPriority="48"/>
-    <w:lsdException w:name="List Table 4 Accent 1" w:uiPriority="49"/>
-    <w:lsdException w:name="List Table 5 Dark Accent 1" w:uiPriority="50"/>
-    <w:lsdException w:name="List Table 6 Colorful Accent 1" w:uiPriority="51"/>
-    <w:lsdException w:name="List Table 7 Colorful Accent 1" w:uiPriority="52"/>
-    <w:lsdException w:name="List Table 1 Light Accent 2" w:uiPriority="46"/>
-    <w:lsdException w:name="List Table 2 Accent 2" w:uiPriority="47"/>
-    <w:lsdException w:name="List Table 3 Accent 2" w:uiPriority="48"/>
-    <w:lsdException w:name="List Table 4 Accent 2" w:uiPriority="49"/>
-    <w:lsdException w:name="List Table 5 Dark Accent 2" w:uiPriority="50"/>
-    <w:lsdException w:name="List Table 6 Colorful Accent 2" w:uiPriority="51"/>
-    <w:lsdException w:name="List Table 7 Colorful Accent 2" w:uiPriority="52"/>
-    <w:lsdException w:name="List Table 1 Light Accent 3" w:uiPriority="46"/>
-    <w:lsdException w:name="List Table 2 Accent 3" w:uiPriority="47"/>
-    <w:lsdException w:name="List Table 3 Accent 3" w:uiPriority="48"/>
-    <w:lsdException w:name="List Table 4 Accent 3" w:uiPriority="49"/>
-    <w:lsdException w:name="List Table 5 Dark Accent 3" w:uiPriority="50"/>
-    <w:lsdException w:name="List Table 6 Colorful Accent 3" w:uiPriority="51"/>
-    <w:lsdException w:name="List Table 7 Colorful Accent 3" w:uiPriority="52"/>
-    <w:lsdException w:name="List Table 1 Light Accent 4" w:uiPriority="46"/>
-    <w:lsdException w:name="List Table 2 Accent 4" w:uiPriority="47"/>
-    <w:lsdException w:name="List Table 3 Accent 4" w:uiPriority="48"/>
-    <w:lsdException w:name="List Table 4 Accent 4" w:uiPriority="49"/>
-    <w:lsdException w:name="List Table 5 Dark Accent 4" w:uiPriority="50"/>
-    <w:lsdException w:name="List Table 6 Colorful Accent 4" w:uiPriority="51"/>
-    <w:lsdException w:name="List Table 7 Colorful Accent 4" w:uiPriority="52"/>
-    <w:lsdException w:name="List Table 1 Light Accent 5" w:uiPriority="46"/>
-    <w:lsdException w:name="List Table 2 Accent 5" w:uiPriority="47"/>
-    <w:lsdException w:name="List Table 3 Accent 5" w:uiPriority="48"/>
-    <w:lsdException w:name="List Table 4 Accent 5" w:uiPriority="49"/>
-    <w:lsdException w:name="List Table 5 Dark Accent 5" w:uiPriority="50"/>
-    <w:lsdException w:name="List Table 6 Colorful Accent 5" w:uiPriority="51"/>
-    <w:lsdException w:name="List Table 7 Colorful Accent 5" w:uiPriority="52"/>
-    <w:lsdException w:name="List Table 1 Light Accent 6" w:uiPriority="46"/>
-    <w:lsdException w:name="List Table 2 Accent 6" w:uiPriority="47"/>
-    <w:lsdException w:name="List Table 3 Accent 6" w:uiPriority="48"/>
-    <w:lsdException w:name="List Table 4 Accent 6" w:uiPriority="49"/>
-    <w:lsdException w:name="List Table 5 Dark Accent 6" w:uiPriority="50"/>
-    <w:lsdException w:name="List Table 6 Colorful Accent 6" w:uiPriority="51"/>
-    <w:lsdException w:name="List Table 7 Colorful Accent 6" w:uiPriority="52"/>
-    <w:lsdException w:name="Mention" w:semiHidden="1" w:unhideWhenUsed="1"/>
-    <w:lsdException w:name="Smart Hyperlink" w:semiHidden="1" w:unhideWhenUsed="1"/>
-    <w:lsdException w:name="Hashtag" w:semiHidden="1" w:unhideWhenUsed="1"/>
-    <w:lsdException w:name="Unresolved Mention" w:semiHidden="1" w:unhideWhenUsed="1"/>
+  <w:latentStyles w:defLockedState="0" w:defUIPriority="99" w:defSemiHidden="1" w:defUnhideWhenUsed="1" w:defQFormat="0" w:count="267">
+    <w:lsdException w:name="Normal" w:semiHidden="0" w:uiPriority="0" w:unhideWhenUsed="0" w:qFormat="1"/>
+    <w:lsdException w:name="heading 1" w:semiHidden="0" w:uiPriority="9" w:unhideWhenUsed="0" w:qFormat="1"/>
+    <w:lsdException w:name="heading 2" w:uiPriority="9" w:qFormat="1"/>
+    <w:lsdException w:name="heading 3" w:uiPriority="9" w:qFormat="1"/>
+    <w:lsdException w:name="heading 4" w:uiPriority="9" w:qFormat="1"/>
+    <w:lsdException w:name="heading 5" w:uiPriority="9" w:qFormat="1"/>
+    <w:lsdException w:name="heading 6" w:uiPriority="9" w:qFormat="1"/>
+    <w:lsdException w:name="heading 7" w:uiPriority="9" w:qFormat="1"/>
+    <w:lsdException w:name="heading 8" w:uiPriority="9" w:qFormat="1"/>
+    <w:lsdException w:name="heading 9" w:uiPriority="9" w:qFormat="1"/>
+    <w:lsdException w:name="toc 1" w:uiPriority="39"/>
+    <w:lsdException w:name="toc 2" w:uiPriority="39"/>
+    <w:lsdException w:name="toc 3" w:uiPriority="39"/>
+    <w:lsdException w:name="toc 4" w:uiPriority="39"/>
+    <w:lsdException w:name="toc 5" w:uiPriority="39"/>
+    <w:lsdException w:name="toc 6" w:uiPriority="39"/>
+    <w:lsdException w:name="toc 7" w:uiPriority="39"/>
+    <w:lsdException w:name="toc 8" w:uiPriority="39"/>
+    <w:lsdException w:name="toc 9" w:uiPriority="39"/>
+    <w:lsdException w:name="caption" w:uiPriority="35" w:qFormat="1"/>
+    <w:lsdException w:name="Title" w:semiHidden="0" w:uiPriority="10" w:unhideWhenUsed="0" w:qFormat="1"/>
+    <w:lsdException w:name="Default Paragraph Font" w:uiPriority="1"/>
+    <w:lsdException w:name="Subtitle" w:semiHidden="0" w:uiPriority="11" w:unhideWhenUsed="0" w:qFormat="1"/>
+    <w:lsdException w:name="Strong" w:semiHidden="0" w:uiPriority="22" w:unhideWhenUsed="0" w:qFormat="1"/>
+    <w:lsdException w:name="Emphasis" w:semiHidden="0" w:uiPriority="20" w:unhideWhenUsed="0" w:qFormat="1"/>
+    <w:lsdException w:name="Table Grid" w:semiHidden="0" w:uiPriority="39" w:unhideWhenUsed="0"/>
+    <w:lsdException w:name="Placeholder Text" w:unhideWhenUsed="0"/>
+    <w:lsdException w:name="No Spacing" w:semiHidden="0" w:uiPriority="1" w:unhideWhenUsed="0" w:qFormat="1"/>
+    <w:lsdException w:name="Light Shading" w:semiHidden="0" w:uiPriority="60" w:unhideWhenUsed="0"/>
+    <w:lsdException w:name="Light List" w:semiHidden="0" w:uiPriority="61" w:unhideWhenUsed="0"/>
+    <w:lsdException w:name="Light Grid" w:semiHidden="0" w:uiPriority="62" w:unhideWhenUsed="0"/>
+    <w:lsdException w:name="Medium Shading 1" w:semiHidden="0" w:uiPriority="63" w:unhideWhenUsed="0"/>
+    <w:lsdException w:name="Medium Shading 2" w:semiHidden="0" w:uiPriority="64" w:unhideWhenUsed="0"/>
+    <w:lsdException w:name="Medium List 1" w:semiHidden="0" w:uiPriority="65" w:unhideWhenUsed="0"/>
+    <w:lsdException w:name="Medium List 2" w:semiHidden="0" w:uiPriority="66" w:unhideWhenUsed="0"/>
+    <w:lsdException w:name="Medium Grid 1" w:semiHidden="0" w:uiPriority="67" w:unhideWhenUsed="0"/>
+    <w:lsdException w:name="Medium Grid 2" w:semiHidden="0" w:uiPriority="68" w:unhideWhenUsed="0"/>
+    <w:lsdException w:name="Medium Grid 3" w:semiHidden="0" w:uiPriority="69" w:unhideWhenUsed="0"/>
+    <w:lsdException w:name="Dark List" w:semiHidden="0" w:uiPriority="70" w:unhideWhenUsed="0"/>
+    <w:lsdException w:name="Colorful Shading" w:semiHidden="0" w:uiPriority="71" w:unhideWhenUsed="0"/>
+    <w:lsdException w:name="Colorful List" w:semiHidden="0" w:uiPriority="72" w:unhideWhenUsed="0"/>
+    <w:lsdException w:name="Colorful Grid" w:semiHidden="0" w:uiPriority="73" w:unhideWhenUsed="0"/>
+    <w:lsdException w:name="Light Shading Accent 1" w:semiHidden="0" w:uiPriority="60" w:unhideWhenUsed="0"/>
+    <w:lsdException w:name="Light List Accent 1" w:semiHidden="0" w:uiPriority="61" w:unhideWhenUsed="0"/>
+    <w:lsdException w:name="Light Grid Accent 1" w:semiHidden="0" w:uiPriority="62" w:unhideWhenUsed="0"/>
+    <w:lsdException w:name="Medium Shading 1 Accent 1" w:semiHidden="0" w:uiPriority="63" w:unhideWhenUsed="0"/>
+    <w:lsdException w:name="Medium Shading 2 Accent 1" w:semiHidden="0" w:uiPriority="64" w:unhideWhenUsed="0"/>
+    <w:lsdException w:name="Medium List 1 Accent 1" w:semiHidden="0" w:uiPriority="65" w:unhideWhenUsed="0"/>
+    <w:lsdException w:name="Revision" w:unhideWhenUsed="0"/>
+    <w:lsdException w:name="List Paragraph" w:semiHidden="0" w:uiPriority="34" w:unhideWhenUsed="0" w:qFormat="1"/>
+    <w:lsdException w:name="Quote" w:semiHidden="0" w:uiPriority="29" w:unhideWhenUsed="0" w:qFormat="1"/>
+    <w:lsdException w:name="Intense Quote" w:semiHidden="0" w:uiPriority="30" w:unhideWhenUsed="0" w:qFormat="1"/>
+    <w:lsdException w:name="Medium List 2 Accent 1" w:semiHidden="0" w:uiPriority="66" w:unhideWhenUsed="0"/>
+    <w:lsdException w:name="Medium Grid 1 Accent 1" w:semiHidden="0" w:uiPriority="67" w:unhideWhenUsed="0"/>
+    <w:lsdException w:name="Medium Grid 2 Accent 1" w:semiHidden="0" w:uiPriority="68" w:unhideWhenUsed="0"/>
+    <w:lsdException w:name="Medium Grid 3 Accent 1" w:semiHidden="0" w:uiPriority="69" w:unhideWhenUsed="0"/>
+    <w:lsdException w:name="Dark List Accent 1" w:semiHidden="0" w:uiPriority="70" w:unhideWhenUsed="0"/>
+    <w:lsdException w:name="Colorful Shading Accent 1" w:semiHidden="0" w:uiPriority="71" w:unhideWhenUsed="0"/>
+    <w:lsdException w:name="Colorful List Accent 1" w:semiHidden="0" w:uiPriority="72" w:unhideWhenUsed="0"/>
+    <w:lsdException w:name="Colorful Grid Accent 1" w:semiHidden="0" w:uiPriority="73" w:unhideWhenUsed="0"/>
+    <w:lsdException w:name="Light Shading Accent 2" w:semiHidden="0" w:uiPriority="60" w:unhideWhenUsed="0"/>
+    <w:lsdException w:name="Light List Accent 2" w:semiHidden="0" w:uiPriority="61" w:unhideWhenUsed="0"/>
+    <w:lsdException w:name="Light Grid Accent 2" w:semiHidden="0" w:uiPriority="62" w:unhideWhenUsed="0"/>
+    <w:lsdException w:name="Medium Shading 1 Accent 2" w:semiHidden="0" w:uiPriority="63" w:unhideWhenUsed="0"/>
+    <w:lsdException w:name="Medium Shading 2 Accent 2" w:semiHidden="0" w:uiPriority="64" w:unhideWhenUsed="0"/>
+    <w:lsdException w:name="Medium List 1 Accent 2" w:semiHidden="0" w:uiPriority="65" w:unhideWhenUsed="0"/>
+    <w:lsdException w:name="Medium List 2 Accent 2" w:semiHidden="0" w:uiPriority="66" w:unhideWhenUsed="0"/>
+    <w:lsdException w:name="Medium Grid 1 Accent 2" w:semiHidden="0" w:uiPriority="67" w:unhideWhenUsed="0"/>
+    <w:lsdException w:name="Medium Grid 2 Accent 2" w:semiHidden="0" w:uiPriority="68" w:unhideWhenUsed="0"/>
+    <w:lsdException w:name="Medium Grid 3 Accent 2" w:semiHidden="0" w:uiPriority="69" w:unhideWhenUsed="0"/>
+    <w:lsdException w:name="Dark List Accent 2" w:semiHidden="0" w:uiPriority="70" w:unhideWhenUsed="0"/>
+    <w:lsdException w:name="Colorful Shading Accent 2" w:semiHidden="0" w:uiPriority="71" w:unhideWhenUsed="0"/>
+    <w:lsdException w:name="Colorful List Accent 2" w:semiHidden="0" w:uiPriority="72" w:unhideWhenUsed="0"/>
+    <w:lsdException w:name="Colorful Grid Accent 2" w:semiHidden="0" w:uiPriority="73" w:unhideWhenUsed="0"/>
+    <w:lsdException w:name="Light Shading Accent 3" w:semiHidden="0" w:uiPriority="60" w:unhideWhenUsed="0"/>
+    <w:lsdException w:name="Light List Accent 3" w:semiHidden="0" w:uiPriority="61" w:unhideWhenUsed="0"/>
+    <w:lsdException w:name="Light Grid Accent 3" w:semiHidden="0" w:uiPriority="62" w:unhideWhenUsed="0"/>
+    <w:lsdException w:name="Medium Shading 1 Accent 3" w:semiHidden="0" w:uiPriority="63" w:unhideWhenUsed="0"/>
+    <w:lsdException w:name="Medium Shading 2 Accent 3" w:semiHidden="0" w:uiPriority="64" w:unhideWhenUsed="0"/>
+    <w:lsdException w:name="Medium List 1 Accent 3" w:semiHidden="0" w:uiPriority="65" w:unhideWhenUsed="0"/>
+    <w:lsdException w:name="Medium List 2 Accent 3" w:semiHidden="0" w:uiPriority="66" w:unhideWhenUsed="0"/>
+    <w:lsdException w:name="Medium Grid 1 Accent 3" w:semiHidden="0" w:uiPriority="67" w:unhideWhenUsed="0"/>
+    <w:lsdException w:name="Medium Grid 2 Accent 3" w:semiHidden="0" w:uiPriority="68" w:unhideWhenUsed="0"/>
+    <w:lsdException w:name="Medium Grid 3 Accent 3" w:semiHidden="0" w:uiPriority="69" w:unhideWhenUsed="0"/>
+    <w:lsdException w:name="Dark List Accent 3" w:semiHidden="0" w:uiPriority="70" w:unhideWhenUsed="0"/>
+    <w:lsdException w:name="Colorful Shading Accent 3" w:semiHidden="0" w:uiPriority="71" w:unhideWhenUsed="0"/>
+    <w:lsdException w:name="Colorful List Accent 3" w:semiHidden="0" w:uiPriority="72" w:unhideWhenUsed="0"/>
+    <w:lsdException w:name="Colorful Grid Accent 3" w:semiHidden="0" w:uiPriority="73" w:unhideWhenUsed="0"/>
+    <w:lsdException w:name="Light Shading Accent 4" w:semiHidden="0" w:uiPriority="60" w:unhideWhenUsed="0"/>
+    <w:lsdException w:name="Light List Accent 4" w:semiHidden="0" w:uiPriority="61" w:unhideWhenUsed="0"/>
+    <w:lsdException w:name="Light Grid Accent 4" w:semiHidden="0" w:uiPriority="62" w:unhideWhenUsed="0"/>
+    <w:lsdException w:name="Medium Shading 1 Accent 4" w:semiHidden="0" w:uiPriority="63" w:unhideWhenUsed="0"/>
+    <w:lsdException w:name="Medium Shading 2 Accent 4" w:semiHidden="0" w:uiPriority="64" w:unhideWhenUsed="0"/>
+    <w:lsdException w:name="Medium List 1 Accent 4" w:semiHidden="0" w:uiPriority="65" w:unhideWhenUsed="0"/>
+    <w:lsdException w:name="Medium List 2 Accent 4" w:semiHidden="0" w:uiPriority="66" w:unhideWhenUsed="0"/>
+    <w:lsdException w:name="Medium Grid 1 Accent 4" w:semiHidden="0" w:uiPriority="67" w:unhideWhenUsed="0"/>
+    <w:lsdException w:name="Medium Grid 2 Accent 4" w:semiHidden="0" w:uiPriority="68" w:unhideWhenUsed="0"/>
+    <w:lsdException w:name="Medium Grid 3 Accent 4" w:semiHidden="0" w:uiPriority="69" w:unhideWhenUsed="0"/>
+    <w:lsdException w:name="Dark List Accent 4" w:semiHidden="0" w:uiPriority="70" w:unhideWhenUsed="0"/>
+    <w:lsdException w:name="Colorful Shading Accent 4" w:semiHidden="0" w:uiPriority="71" w:unhideWhenUsed="0"/>
+    <w:lsdException w:name="Colorful List Accent 4" w:semiHidden="0" w:uiPriority="72" w:unhideWhenUsed="0"/>
+    <w:lsdException w:name="Colorful Grid Accent 4" w:semiHidden="0" w:uiPriority="73" w:unhideWhenUsed="0"/>
+    <w:lsdException w:name="Light Shading Accent 5" w:semiHidden="0" w:uiPriority="60" w:unhideWhenUsed="0"/>
+    <w:lsdException w:name="Light List Accent 5" w:semiHidden="0" w:uiPriority="61" w:unhideWhenUsed="0"/>
+    <w:lsdException w:name="Light Grid Accent 5" w:semiHidden="0" w:uiPriority="62" w:unhideWhenUsed="0"/>
+    <w:lsdException w:name="Medium Shading 1 Accent 5" w:semiHidden="0" w:uiPriority="63" w:unhideWhenUsed="0"/>
+    <w:lsdException w:name="Medium Shading 2 Accent 5" w:semiHidden="0" w:uiPriority="64" w:unhideWhenUsed="0"/>
+    <w:lsdException w:name="Medium List 1 Accent 5" w:semiHidden="0" w:uiPriority="65" w:unhideWhenUsed="0"/>
+    <w:lsdException w:name="Medium List 2 Accent 5" w:semiHidden="0" w:uiPriority="66" w:unhideWhenUsed="0"/>
+    <w:lsdException w:name="Medium Grid 1 Accent 5" w:semiHidden="0" w:uiPriority="67" w:unhideWhenUsed="0"/>
+    <w:lsdException w:name="Medium Grid 2 Accent 5" w:semiHidden="0" w:uiPriority="68" w:unhideWhenUsed="0"/>
+    <w:lsdException w:name="Medium Grid 3 Accent 5" w:semiHidden="0" w:uiPriority="69" w:unhideWhenUsed="0"/>
+    <w:lsdException w:name="Dark List Accent 5" w:semiHidden="0" w:uiPriority="70" w:unhideWhenUsed="0"/>
+    <w:lsdException w:name="Colorful Shading Accent 5" w:semiHidden="0" w:uiPriority="71" w:unhideWhenUsed="0"/>
+    <w:lsdException w:name="Colorful List Accent 5" w:semiHidden="0" w:uiPriority="72" w:unhideWhenUsed="0"/>
+    <w:lsdException w:name="Colorful Grid Accent 5" w:semiHidden="0" w:uiPriority="73" w:unhideWhenUsed="0"/>
+    <w:lsdException w:name="Light Shading Accent 6" w:semiHidden="0" w:uiPriority="60" w:unhideWhenUsed="0"/>
+    <w:lsdException w:name="Light List Accent 6" w:semiHidden="0" w:uiPriority="61" w:unhideWhenUsed="0"/>
+    <w:lsdException w:name="Light Grid Accent 6" w:semiHidden="0" w:uiPriority="62" w:unhideWhenUsed="0"/>
+    <w:lsdException w:name="Medium Shading 1 Accent 6" w:semiHidden="0" w:uiPriority="63" w:unhideWhenUsed="0"/>
+    <w:lsdException w:name="Medium Shading 2 Accent 6" w:semiHidden="0" w:uiPriority="64" w:unhideWhenUsed="0"/>
+    <w:lsdException w:name="Medium List 1 Accent 6" w:semiHidden="0" w:uiPriority="65" w:unhideWhenUsed="0"/>
+    <w:lsdException w:name="Medium List 2 Accent 6" w:semiHidden="0" w:uiPriority="66" w:unhideWhenUsed="0"/>
+    <w:lsdException w:name="Medium Grid 1 Accent 6" w:semiHidden="0" w:uiPriority="67" w:unhideWhenUsed="0"/>
+    <w:lsdException w:name="Medium Grid 2 Accent 6" w:semiHidden="0" w:uiPriority="68" w:unhideWhenUsed="0"/>
+    <w:lsdException w:name="Medium Grid 3 Accent 6" w:semiHidden="0" w:uiPriority="69" w:unhideWhenUsed="0"/>
+    <w:lsdException w:name="Dark List Accent 6" w:semiHidden="0" w:uiPriority="70" w:unhideWhenUsed="0"/>
+    <w:lsdException w:name="Colorful Shading Accent 6" w:semiHidden="0" w:uiPriority="71" w:unhideWhenUsed="0"/>
+    <w:lsdException w:name="Colorful List Accent 6" w:semiHidden="0" w:uiPriority="72" w:unhideWhenUsed="0"/>
+    <w:lsdException w:name="Colorful Grid Accent 6" w:semiHidden="0" w:uiPriority="73" w:unhideWhenUsed="0"/>
+    <w:lsdException w:name="Subtle Emphasis" w:semiHidden="0" w:uiPriority="19" w:unhideWhenUsed="0" w:qFormat="1"/>
+    <w:lsdException w:name="Intense Emphasis" w:semiHidden="0" w:uiPriority="21" w:unhideWhenUsed="0" w:qFormat="1"/>
+    <w:lsdException w:name="Subtle Reference" w:semiHidden="0" w:uiPriority="31" w:unhideWhenUsed="0" w:qFormat="1"/>
+    <w:lsdException w:name="Intense Reference" w:semiHidden="0" w:uiPriority="32" w:unhideWhenUsed="0" w:qFormat="1"/>
+    <w:lsdException w:name="Book Title" w:semiHidden="0" w:uiPriority="33" w:unhideWhenUsed="0" w:qFormat="1"/>
+    <w:lsdException w:name="Bibliography" w:uiPriority="37"/>
+    <w:lsdException w:name="TOC Heading" w:uiPriority="39" w:qFormat="1"/>
   </w:latentStyles>
   <w:style w:type="paragraph" w:default="1" w:styleId="Normal">
     <w:name w:val="Normal"/>
@@ -8279,6 +8770,196 @@
 </w:styles>
 </file>
 
+<file path=word/stylesWithEffects.xml><?xml version="1.0" encoding="utf-8"?>
+<w:styles xmlns:wpc="http://schemas.microsoft.com/office/word/2010/wordprocessingCanvas" xmlns:mc="http://schemas.openxmlformats.org/markup-compatibility/2006" xmlns:o="urn:schemas-microsoft-com:office:office" xmlns:r="http://schemas.openxmlformats.org/officeDocument/2006/relationships" xmlns:m="http://schemas.openxmlformats.org/officeDocument/2006/math" xmlns:v="urn:schemas-microsoft-com:vml" xmlns:wp14="http://schemas.microsoft.com/office/word/2010/wordprocessingDrawing" xmlns:wp="http://schemas.openxmlformats.org/drawingml/2006/wordprocessingDrawing" xmlns:w10="urn:schemas-microsoft-com:office:word" xmlns:w="http://schemas.openxmlformats.org/wordprocessingml/2006/main" xmlns:w14="http://schemas.microsoft.com/office/word/2010/wordml" xmlns:wpg="http://schemas.microsoft.com/office/word/2010/wordprocessingGroup" xmlns:wpi="http://schemas.microsoft.com/office/word/2010/wordprocessingInk" xmlns:wne="http://schemas.microsoft.com/office/word/2006/wordml" xmlns:wps="http://schemas.microsoft.com/office/word/2010/wordprocessingShape" mc:Ignorable="w14 wp14">
+  <w:docDefaults>
+    <w:rPrDefault>
+      <w:rPr>
+        <w:rFonts w:asciiTheme="minorHAnsi" w:eastAsiaTheme="minorEastAsia" w:hAnsiTheme="minorHAnsi" w:cstheme="minorBidi"/>
+        <w:sz w:val="22"/>
+        <w:szCs w:val="22"/>
+        <w:lang w:val="en-CA" w:eastAsia="ja-JP" w:bidi="ar-SA"/>
+      </w:rPr>
+    </w:rPrDefault>
+    <w:pPrDefault>
+      <w:pPr>
+        <w:spacing w:after="200" w:line="276" w:lineRule="auto"/>
+      </w:pPr>
+    </w:pPrDefault>
+  </w:docDefaults>
+  <w:latentStyles w:defLockedState="0" w:defUIPriority="99" w:defSemiHidden="1" w:defUnhideWhenUsed="1" w:defQFormat="0" w:count="267">
+    <w:lsdException w:name="Normal" w:semiHidden="0" w:uiPriority="0" w:unhideWhenUsed="0" w:qFormat="1"/>
+    <w:lsdException w:name="heading 1" w:semiHidden="0" w:uiPriority="9" w:unhideWhenUsed="0" w:qFormat="1"/>
+    <w:lsdException w:name="heading 2" w:uiPriority="9" w:qFormat="1"/>
+    <w:lsdException w:name="heading 3" w:uiPriority="9" w:qFormat="1"/>
+    <w:lsdException w:name="heading 4" w:uiPriority="9" w:qFormat="1"/>
+    <w:lsdException w:name="heading 5" w:uiPriority="9" w:qFormat="1"/>
+    <w:lsdException w:name="heading 6" w:uiPriority="9" w:qFormat="1"/>
+    <w:lsdException w:name="heading 7" w:uiPriority="9" w:qFormat="1"/>
+    <w:lsdException w:name="heading 8" w:uiPriority="9" w:qFormat="1"/>
+    <w:lsdException w:name="heading 9" w:uiPriority="9" w:qFormat="1"/>
+    <w:lsdException w:name="toc 1" w:uiPriority="39"/>
+    <w:lsdException w:name="toc 2" w:uiPriority="39"/>
+    <w:lsdException w:name="toc 3" w:uiPriority="39"/>
+    <w:lsdException w:name="toc 4" w:uiPriority="39"/>
+    <w:lsdException w:name="toc 5" w:uiPriority="39"/>
+    <w:lsdException w:name="toc 6" w:uiPriority="39"/>
+    <w:lsdException w:name="toc 7" w:uiPriority="39"/>
+    <w:lsdException w:name="toc 8" w:uiPriority="39"/>
+    <w:lsdException w:name="toc 9" w:uiPriority="39"/>
+    <w:lsdException w:name="caption" w:uiPriority="35" w:qFormat="1"/>
+    <w:lsdException w:name="Title" w:semiHidden="0" w:uiPriority="10" w:unhideWhenUsed="0" w:qFormat="1"/>
+    <w:lsdException w:name="Default Paragraph Font" w:uiPriority="1"/>
+    <w:lsdException w:name="Subtitle" w:semiHidden="0" w:uiPriority="11" w:unhideWhenUsed="0" w:qFormat="1"/>
+    <w:lsdException w:name="Strong" w:semiHidden="0" w:uiPriority="22" w:unhideWhenUsed="0" w:qFormat="1"/>
+    <w:lsdException w:name="Emphasis" w:semiHidden="0" w:uiPriority="20" w:unhideWhenUsed="0" w:qFormat="1"/>
+    <w:lsdException w:name="Table Grid" w:semiHidden="0" w:uiPriority="59" w:unhideWhenUsed="0"/>
+    <w:lsdException w:name="Placeholder Text" w:unhideWhenUsed="0"/>
+    <w:lsdException w:name="No Spacing" w:semiHidden="0" w:uiPriority="1" w:unhideWhenUsed="0" w:qFormat="1"/>
+    <w:lsdException w:name="Light Shading" w:semiHidden="0" w:uiPriority="60" w:unhideWhenUsed="0"/>
+    <w:lsdException w:name="Light List" w:semiHidden="0" w:uiPriority="61" w:unhideWhenUsed="0"/>
+    <w:lsdException w:name="Light Grid" w:semiHidden="0" w:uiPriority="62" w:unhideWhenUsed="0"/>
+    <w:lsdException w:name="Medium Shading 1" w:semiHidden="0" w:uiPriority="63" w:unhideWhenUsed="0"/>
+    <w:lsdException w:name="Medium Shading 2" w:semiHidden="0" w:uiPriority="64" w:unhideWhenUsed="0"/>
+    <w:lsdException w:name="Medium List 1" w:semiHidden="0" w:uiPriority="65" w:unhideWhenUsed="0"/>
+    <w:lsdException w:name="Medium List 2" w:semiHidden="0" w:uiPriority="66" w:unhideWhenUsed="0"/>
+    <w:lsdException w:name="Medium Grid 1" w:semiHidden="0" w:uiPriority="67" w:unhideWhenUsed="0"/>
+    <w:lsdException w:name="Medium Grid 2" w:semiHidden="0" w:uiPriority="68" w:unhideWhenUsed="0"/>
+    <w:lsdException w:name="Medium Grid 3" w:semiHidden="0" w:uiPriority="69" w:unhideWhenUsed="0"/>
+    <w:lsdException w:name="Dark List" w:semiHidden="0" w:uiPriority="70" w:unhideWhenUsed="0"/>
+    <w:lsdException w:name="Colorful Shading" w:semiHidden="0" w:uiPriority="71" w:unhideWhenUsed="0"/>
+    <w:lsdException w:name="Colorful List" w:semiHidden="0" w:uiPriority="72" w:unhideWhenUsed="0"/>
+    <w:lsdException w:name="Colorful Grid" w:semiHidden="0" w:uiPriority="73" w:unhideWhenUsed="0"/>
+    <w:lsdException w:name="Light Shading Accent 1" w:semiHidden="0" w:uiPriority="60" w:unhideWhenUsed="0"/>
+    <w:lsdException w:name="Light List Accent 1" w:semiHidden="0" w:uiPriority="61" w:unhideWhenUsed="0"/>
+    <w:lsdException w:name="Light Grid Accent 1" w:semiHidden="0" w:uiPriority="62" w:unhideWhenUsed="0"/>
+    <w:lsdException w:name="Medium Shading 1 Accent 1" w:semiHidden="0" w:uiPriority="63" w:unhideWhenUsed="0"/>
+    <w:lsdException w:name="Medium Shading 2 Accent 1" w:semiHidden="0" w:uiPriority="64" w:unhideWhenUsed="0"/>
+    <w:lsdException w:name="Medium List 1 Accent 1" w:semiHidden="0" w:uiPriority="65" w:unhideWhenUsed="0"/>
+    <w:lsdException w:name="Revision" w:unhideWhenUsed="0"/>
+    <w:lsdException w:name="List Paragraph" w:semiHidden="0" w:uiPriority="34" w:unhideWhenUsed="0" w:qFormat="1"/>
+    <w:lsdException w:name="Quote" w:semiHidden="0" w:uiPriority="29" w:unhideWhenUsed="0" w:qFormat="1"/>
+    <w:lsdException w:name="Intense Quote" w:semiHidden="0" w:uiPriority="30" w:unhideWhenUsed="0" w:qFormat="1"/>
+    <w:lsdException w:name="Medium List 2 Accent 1" w:semiHidden="0" w:uiPriority="66" w:unhideWhenUsed="0"/>
+    <w:lsdException w:name="Medium Grid 1 Accent 1" w:semiHidden="0" w:uiPriority="67" w:unhideWhenUsed="0"/>
+    <w:lsdException w:name="Medium Grid 2 Accent 1" w:semiHidden="0" w:uiPriority="68" w:unhideWhenUsed="0"/>
+    <w:lsdException w:name="Medium Grid 3 Accent 1" w:semiHidden="0" w:uiPriority="69" w:unhideWhenUsed="0"/>
+    <w:lsdException w:name="Dark List Accent 1" w:semiHidden="0" w:uiPriority="70" w:unhideWhenUsed="0"/>
+    <w:lsdException w:name="Colorful Shading Accent 1" w:semiHidden="0" w:uiPriority="71" w:unhideWhenUsed="0"/>
+    <w:lsdException w:name="Colorful List Accent 1" w:semiHidden="0" w:uiPriority="72" w:unhideWhenUsed="0"/>
+    <w:lsdException w:name="Colorful Grid Accent 1" w:semiHidden="0" w:uiPriority="73" w:unhideWhenUsed="0"/>
+    <w:lsdException w:name="Light Shading Accent 2" w:semiHidden="0" w:uiPriority="60" w:unhideWhenUsed="0"/>
+    <w:lsdException w:name="Light List Accent 2" w:semiHidden="0" w:uiPriority="61" w:unhideWhenUsed="0"/>
+    <w:lsdException w:name="Light Grid Accent 2" w:semiHidden="0" w:uiPriority="62" w:unhideWhenUsed="0"/>
+    <w:lsdException w:name="Medium Shading 1 Accent 2" w:semiHidden="0" w:uiPriority="63" w:unhideWhenUsed="0"/>
+    <w:lsdException w:name="Medium Shading 2 Accent 2" w:semiHidden="0" w:uiPriority="64" w:unhideWhenUsed="0"/>
+    <w:lsdException w:name="Medium List 1 Accent 2" w:semiHidden="0" w:uiPriority="65" w:unhideWhenUsed="0"/>
+    <w:lsdException w:name="Medium List 2 Accent 2" w:semiHidden="0" w:uiPriority="66" w:unhideWhenUsed="0"/>
+    <w:lsdException w:name="Medium Grid 1 Accent 2" w:semiHidden="0" w:uiPriority="67" w:unhideWhenUsed="0"/>
+    <w:lsdException w:name="Medium Grid 2 Accent 2" w:semiHidden="0" w:uiPriority="68" w:unhideWhenUsed="0"/>
+    <w:lsdException w:name="Medium Grid 3 Accent 2" w:semiHidden="0" w:uiPriority="69" w:unhideWhenUsed="0"/>
+    <w:lsdException w:name="Dark List Accent 2" w:semiHidden="0" w:uiPriority="70" w:unhideWhenUsed="0"/>
+    <w:lsdException w:name="Colorful Shading Accent 2" w:semiHidden="0" w:uiPriority="71" w:unhideWhenUsed="0"/>
+    <w:lsdException w:name="Colorful List Accent 2" w:semiHidden="0" w:uiPriority="72" w:unhideWhenUsed="0"/>
+    <w:lsdException w:name="Colorful Grid Accent 2" w:semiHidden="0" w:uiPriority="73" w:unhideWhenUsed="0"/>
+    <w:lsdException w:name="Light Shading Accent 3" w:semiHidden="0" w:uiPriority="60" w:unhideWhenUsed="0"/>
+    <w:lsdException w:name="Light List Accent 3" w:semiHidden="0" w:uiPriority="61" w:unhideWhenUsed="0"/>
+    <w:lsdException w:name="Light Grid Accent 3" w:semiHidden="0" w:uiPriority="62" w:unhideWhenUsed="0"/>
+    <w:lsdException w:name="Medium Shading 1 Accent 3" w:semiHidden="0" w:uiPriority="63" w:unhideWhenUsed="0"/>
+    <w:lsdException w:name="Medium Shading 2 Accent 3" w:semiHidden="0" w:uiPriority="64" w:unhideWhenUsed="0"/>
+    <w:lsdException w:name="Medium List 1 Accent 3" w:semiHidden="0" w:uiPriority="65" w:unhideWhenUsed="0"/>
+    <w:lsdException w:name="Medium List 2 Accent 3" w:semiHidden="0" w:uiPriority="66" w:unhideWhenUsed="0"/>
+    <w:lsdException w:name="Medium Grid 1 Accent 3" w:semiHidden="0" w:uiPriority="67" w:unhideWhenUsed="0"/>
+    <w:lsdException w:name="Medium Grid 2 Accent 3" w:semiHidden="0" w:uiPriority="68" w:unhideWhenUsed="0"/>
+    <w:lsdException w:name="Medium Grid 3 Accent 3" w:semiHidden="0" w:uiPriority="69" w:unhideWhenUsed="0"/>
+    <w:lsdException w:name="Dark List Accent 3" w:semiHidden="0" w:uiPriority="70" w:unhideWhenUsed="0"/>
+    <w:lsdException w:name="Colorful Shading Accent 3" w:semiHidden="0" w:uiPriority="71" w:unhideWhenUsed="0"/>
+    <w:lsdException w:name="Colorful List Accent 3" w:semiHidden="0" w:uiPriority="72" w:unhideWhenUsed="0"/>
+    <w:lsdException w:name="Colorful Grid Accent 3" w:semiHidden="0" w:uiPriority="73" w:unhideWhenUsed="0"/>
+    <w:lsdException w:name="Light Shading Accent 4" w:semiHidden="0" w:uiPriority="60" w:unhideWhenUsed="0"/>
+    <w:lsdException w:name="Light List Accent 4" w:semiHidden="0" w:uiPriority="61" w:unhideWhenUsed="0"/>
+    <w:lsdException w:name="Light Grid Accent 4" w:semiHidden="0" w:uiPriority="62" w:unhideWhenUsed="0"/>
+    <w:lsdException w:name="Medium Shading 1 Accent 4" w:semiHidden="0" w:uiPriority="63" w:unhideWhenUsed="0"/>
+    <w:lsdException w:name="Medium Shading 2 Accent 4" w:semiHidden="0" w:uiPriority="64" w:unhideWhenUsed="0"/>
+    <w:lsdException w:name="Medium List 1 Accent 4" w:semiHidden="0" w:uiPriority="65" w:unhideWhenUsed="0"/>
+    <w:lsdException w:name="Medium List 2 Accent 4" w:semiHidden="0" w:uiPriority="66" w:unhideWhenUsed="0"/>
+    <w:lsdException w:name="Medium Grid 1 Accent 4" w:semiHidden="0" w:uiPriority="67" w:unhideWhenUsed="0"/>
+    <w:lsdException w:name="Medium Grid 2 Accent 4" w:semiHidden="0" w:uiPriority="68" w:unhideWhenUsed="0"/>
+    <w:lsdException w:name="Medium Grid 3 Accent 4" w:semiHidden="0" w:uiPriority="69" w:unhideWhenUsed="0"/>
+    <w:lsdException w:name="Dark List Accent 4" w:semiHidden="0" w:uiPriority="70" w:unhideWhenUsed="0"/>
+    <w:lsdException w:name="Colorful Shading Accent 4" w:semiHidden="0" w:uiPriority="71" w:unhideWhenUsed="0"/>
+    <w:lsdException w:name="Colorful List Accent 4" w:semiHidden="0" w:uiPriority="72" w:unhideWhenUsed="0"/>
+    <w:lsdException w:name="Colorful Grid Accent 4" w:semiHidden="0" w:uiPriority="73" w:unhideWhenUsed="0"/>
+    <w:lsdException w:name="Light Shading Accent 5" w:semiHidden="0" w:uiPriority="60" w:unhideWhenUsed="0"/>
+    <w:lsdException w:name="Light List Accent 5" w:semiHidden="0" w:uiPriority="61" w:unhideWhenUsed="0"/>
+    <w:lsdException w:name="Light Grid Accent 5" w:semiHidden="0" w:uiPriority="62" w:unhideWhenUsed="0"/>
+    <w:lsdException w:name="Medium Shading 1 Accent 5" w:semiHidden="0" w:uiPriority="63" w:unhideWhenUsed="0"/>
+    <w:lsdException w:name="Medium Shading 2 Accent 5" w:semiHidden="0" w:uiPriority="64" w:unhideWhenUsed="0"/>
+    <w:lsdException w:name="Medium List 1 Accent 5" w:semiHidden="0" w:uiPriority="65" w:unhideWhenUsed="0"/>
+    <w:lsdException w:name="Medium List 2 Accent 5" w:semiHidden="0" w:uiPriority="66" w:unhideWhenUsed="0"/>
+    <w:lsdException w:name="Medium Grid 1 Accent 5" w:semiHidden="0" w:uiPriority="67" w:unhideWhenUsed="0"/>
+    <w:lsdException w:name="Medium Grid 2 Accent 5" w:semiHidden="0" w:uiPriority="68" w:unhideWhenUsed="0"/>
+    <w:lsdException w:name="Medium Grid 3 Accent 5" w:semiHidden="0" w:uiPriority="69" w:unhideWhenUsed="0"/>
+    <w:lsdException w:name="Dark List Accent 5" w:semiHidden="0" w:uiPriority="70" w:unhideWhenUsed="0"/>
+    <w:lsdException w:name="Colorful Shading Accent 5" w:semiHidden="0" w:uiPriority="71" w:unhideWhenUsed="0"/>
+    <w:lsdException w:name="Colorful List Accent 5" w:semiHidden="0" w:uiPriority="72" w:unhideWhenUsed="0"/>
+    <w:lsdException w:name="Colorful Grid Accent 5" w:semiHidden="0" w:uiPriority="73" w:unhideWhenUsed="0"/>
+    <w:lsdException w:name="Light Shading Accent 6" w:semiHidden="0" w:uiPriority="60" w:unhideWhenUsed="0"/>
+    <w:lsdException w:name="Light List Accent 6" w:semiHidden="0" w:uiPriority="61" w:unhideWhenUsed="0"/>
+    <w:lsdException w:name="Light Grid Accent 6" w:semiHidden="0" w:uiPriority="62" w:unhideWhenUsed="0"/>
+    <w:lsdException w:name="Medium Shading 1 Accent 6" w:semiHidden="0" w:uiPriority="63" w:unhideWhenUsed="0"/>
+    <w:lsdException w:name="Medium Shading 2 Accent 6" w:semiHidden="0" w:uiPriority="64" w:unhideWhenUsed="0"/>
+    <w:lsdException w:name="Medium List 1 Accent 6" w:semiHidden="0" w:uiPriority="65" w:unhideWhenUsed="0"/>
+    <w:lsdException w:name="Medium List 2 Accent 6" w:semiHidden="0" w:uiPriority="66" w:unhideWhenUsed="0"/>
+    <w:lsdException w:name="Medium Grid 1 Accent 6" w:semiHidden="0" w:uiPriority="67" w:unhideWhenUsed="0"/>
+    <w:lsdException w:name="Medium Grid 2 Accent 6" w:semiHidden="0" w:uiPriority="68" w:unhideWhenUsed="0"/>
+    <w:lsdException w:name="Medium Grid 3 Accent 6" w:semiHidden="0" w:uiPriority="69" w:unhideWhenUsed="0"/>
+    <w:lsdException w:name="Dark List Accent 6" w:semiHidden="0" w:uiPriority="70" w:unhideWhenUsed="0"/>
+    <w:lsdException w:name="Colorful Shading Accent 6" w:semiHidden="0" w:uiPriority="71" w:unhideWhenUsed="0"/>
+    <w:lsdException w:name="Colorful List Accent 6" w:semiHidden="0" w:uiPriority="72" w:unhideWhenUsed="0"/>
+    <w:lsdException w:name="Colorful Grid Accent 6" w:semiHidden="0" w:uiPriority="73" w:unhideWhenUsed="0"/>
+    <w:lsdException w:name="Subtle Emphasis" w:semiHidden="0" w:uiPriority="19" w:unhideWhenUsed="0" w:qFormat="1"/>
+    <w:lsdException w:name="Intense Emphasis" w:semiHidden="0" w:uiPriority="21" w:unhideWhenUsed="0" w:qFormat="1"/>
+    <w:lsdException w:name="Subtle Reference" w:semiHidden="0" w:uiPriority="31" w:unhideWhenUsed="0" w:qFormat="1"/>
+    <w:lsdException w:name="Intense Reference" w:semiHidden="0" w:uiPriority="32" w:unhideWhenUsed="0" w:qFormat="1"/>
+    <w:lsdException w:name="Book Title" w:semiHidden="0" w:uiPriority="33" w:unhideWhenUsed="0" w:qFormat="1"/>
+    <w:lsdException w:name="Bibliography" w:uiPriority="37"/>
+    <w:lsdException w:name="TOC Heading" w:uiPriority="39" w:qFormat="1"/>
+  </w:latentStyles>
+  <w:style w:type="paragraph" w:default="1" w:styleId="Normal">
+    <w:name w:val="Normal"/>
+    <w:qFormat/>
+  </w:style>
+  <w:style w:type="character" w:default="1" w:styleId="DefaultParagraphFont">
+    <w:name w:val="Default Paragraph Font"/>
+    <w:uiPriority w:val="1"/>
+    <w:semiHidden/>
+    <w:unhideWhenUsed/>
+  </w:style>
+  <w:style w:type="table" w:default="1" w:styleId="TableNormal">
+    <w:name w:val="Normal Table"/>
+    <w:uiPriority w:val="99"/>
+    <w:semiHidden/>
+    <w:unhideWhenUsed/>
+    <w:tblPr>
+      <w:tblInd w:w="0" w:type="dxa"/>
+      <w:tblCellMar>
+        <w:top w:w="0" w:type="dxa"/>
+        <w:left w:w="108" w:type="dxa"/>
+        <w:bottom w:w="0" w:type="dxa"/>
+        <w:right w:w="108" w:type="dxa"/>
+      </w:tblCellMar>
+    </w:tblPr>
+  </w:style>
+  <w:style w:type="numbering" w:default="1" w:styleId="NoList">
+    <w:name w:val="No List"/>
+    <w:uiPriority w:val="99"/>
+    <w:semiHidden/>
+    <w:unhideWhenUsed/>
+  </w:style>
+</w:styles>
+</file>
+
 <file path=word/theme/theme1.xml><?xml version="1.0" encoding="utf-8"?>
 <a:theme xmlns:a="http://schemas.openxmlformats.org/drawingml/2006/main" name="Office Theme">
   <a:themeElements>
@@ -8534,7 +9215,7 @@
   <a:extraClrSchemeLst/>
   <a:extLst>
     <a:ext uri="{05A4C25C-085E-4340-85A3-A5531E510DB2}">
-      <thm15:themeFamily xmlns:thm15="http://schemas.microsoft.com/office/thememl/2012/main" name="Office Theme" id="{62F939B6-93AF-4DB8-9C6B-D6C7DFDC589F}" vid="{4A3C46E8-61CC-4603-A589-7422A47A8E4A}"/>
+      <thm15:themeFamily xmlns:thm15="http://schemas.microsoft.com/office/thememl/2012/main" xmlns="" name="Office Theme" id="{62F939B6-93AF-4DB8-9C6B-D6C7DFDC589F}" vid="{4A3C46E8-61CC-4603-A589-7422A47A8E4A}"/>
     </a:ext>
   </a:extLst>
 </a:theme>
@@ -8545,7 +9226,7 @@
 </file>
 
 <file path=customXml/itemProps1.xml><?xml version="1.0" encoding="utf-8"?>
-<ds:datastoreItem xmlns:ds="http://schemas.openxmlformats.org/officeDocument/2006/customXml" ds:itemID="{4E8DE240-81BF-433E-BD2D-9A9C65CAF5F3}">
+<ds:datastoreItem xmlns:ds="http://schemas.openxmlformats.org/officeDocument/2006/customXml" ds:itemID="{888E9EC7-43C2-4769-92BC-60066FF0EC99}">
   <ds:schemaRefs>
     <ds:schemaRef ds:uri="http://schemas.openxmlformats.org/officeDocument/2006/bibliography"/>
   </ds:schemaRefs>

</xml_diff>

<commit_message>
added to final report
</commit_message>
<xml_diff>
--- a/Documents/Demo07/Final Report.docx
+++ b/Documents/Demo07/Final Report.docx
@@ -1,6 +1,6 @@
 
 <file path=word/document.xml><?xml version="1.0" encoding="utf-8"?>
-<w:document xmlns:wpc="http://schemas.microsoft.com/office/word/2010/wordprocessingCanvas" xmlns:mc="http://schemas.openxmlformats.org/markup-compatibility/2006" xmlns:o="urn:schemas-microsoft-com:office:office" xmlns:r="http://schemas.openxmlformats.org/officeDocument/2006/relationships" xmlns:m="http://schemas.openxmlformats.org/officeDocument/2006/math" xmlns:v="urn:schemas-microsoft-com:vml" xmlns:wp14="http://schemas.microsoft.com/office/word/2010/wordprocessingDrawing" xmlns:wp="http://schemas.openxmlformats.org/drawingml/2006/wordprocessingDrawing" xmlns:w10="urn:schemas-microsoft-com:office:word" xmlns:w="http://schemas.openxmlformats.org/wordprocessingml/2006/main" xmlns:w14="http://schemas.microsoft.com/office/word/2010/wordml" xmlns:wpg="http://schemas.microsoft.com/office/word/2010/wordprocessingGroup" xmlns:wpi="http://schemas.microsoft.com/office/word/2010/wordprocessingInk" xmlns:wne="http://schemas.microsoft.com/office/word/2006/wordml" xmlns:wps="http://schemas.microsoft.com/office/word/2010/wordprocessingShape" mc:Ignorable="w14 wp14">
+<w:document xmlns:wpc="http://schemas.microsoft.com/office/word/2010/wordprocessingCanvas" xmlns:cx="http://schemas.microsoft.com/office/drawing/2014/chartex" xmlns:cx1="http://schemas.microsoft.com/office/drawing/2015/9/8/chartex" xmlns:cx2="http://schemas.microsoft.com/office/drawing/2015/10/21/chartex" xmlns:cx3="http://schemas.microsoft.com/office/drawing/2016/5/9/chartex" xmlns:cx4="http://schemas.microsoft.com/office/drawing/2016/5/10/chartex" xmlns:cx5="http://schemas.microsoft.com/office/drawing/2016/5/11/chartex" xmlns:cx6="http://schemas.microsoft.com/office/drawing/2016/5/12/chartex" xmlns:cx7="http://schemas.microsoft.com/office/drawing/2016/5/13/chartex" xmlns:cx8="http://schemas.microsoft.com/office/drawing/2016/5/14/chartex" xmlns:mc="http://schemas.openxmlformats.org/markup-compatibility/2006" xmlns:aink="http://schemas.microsoft.com/office/drawing/2016/ink" xmlns:am3d="http://schemas.microsoft.com/office/drawing/2017/model3d" xmlns:o="urn:schemas-microsoft-com:office:office" xmlns:r="http://schemas.openxmlformats.org/officeDocument/2006/relationships" xmlns:m="http://schemas.openxmlformats.org/officeDocument/2006/math" xmlns:v="urn:schemas-microsoft-com:vml" xmlns:wp14="http://schemas.microsoft.com/office/word/2010/wordprocessingDrawing" xmlns:wp="http://schemas.openxmlformats.org/drawingml/2006/wordprocessingDrawing" xmlns:w10="urn:schemas-microsoft-com:office:word" xmlns:w="http://schemas.openxmlformats.org/wordprocessingml/2006/main" xmlns:w14="http://schemas.microsoft.com/office/word/2010/wordml" xmlns:w15="http://schemas.microsoft.com/office/word/2012/wordml" xmlns:w16cid="http://schemas.microsoft.com/office/word/2016/wordml/cid" xmlns:w16se="http://schemas.microsoft.com/office/word/2015/wordml/symex" xmlns:wpg="http://schemas.microsoft.com/office/word/2010/wordprocessingGroup" xmlns:wpi="http://schemas.microsoft.com/office/word/2010/wordprocessingInk" xmlns:wne="http://schemas.microsoft.com/office/word/2006/wordml" xmlns:wps="http://schemas.microsoft.com/office/word/2010/wordprocessingShape" mc:Ignorable="w14 w15 w16se w16cid wp14">
   <w:body>
     <w:p>
       <w:pPr>
@@ -2277,55 +2277,1213 @@
     </w:p>
     <w:p>
       <w:pPr>
-        <w:ind w:left="357"/>
+        <w:pStyle w:val="Heading2"/>
+      </w:pPr>
+      <w:r>
+        <w:t>Header</w:t>
+      </w:r>
+    </w:p>
+    <w:p>
+      <w:pPr>
+        <w:jc w:val="center"/>
+        <w:rPr>
+          <w:rFonts w:ascii="Calibri" w:eastAsia="Calibri" w:hAnsi="Calibri" w:cs="Times New Roman"/>
+        </w:rPr>
+      </w:pPr>
+      <w:r>
+        <w:rPr>
+          <w:rFonts w:ascii="Calibri" w:eastAsia="Calibri" w:hAnsi="Calibri" w:cs="Times New Roman"/>
+          <w:noProof/>
+        </w:rPr>
+        <w:drawing>
+          <wp:inline distT="0" distB="0" distL="0" distR="0" wp14:anchorId="1E69FEA3" wp14:editId="74448454">
+            <wp:extent cx="6717965" cy="1440180"/>
+            <wp:effectExtent l="0" t="0" r="0" b="0"/>
+            <wp:docPr id="17" name="Picture 17"/>
+            <wp:cNvGraphicFramePr>
+              <a:graphicFrameLocks xmlns:a="http://schemas.openxmlformats.org/drawingml/2006/main" noChangeAspect="1"/>
+            </wp:cNvGraphicFramePr>
+            <a:graphic xmlns:a="http://schemas.openxmlformats.org/drawingml/2006/main">
+              <a:graphicData uri="http://schemas.openxmlformats.org/drawingml/2006/picture">
+                <pic:pic xmlns:pic="http://schemas.openxmlformats.org/drawingml/2006/picture">
+                  <pic:nvPicPr>
+                    <pic:cNvPr id="0" name="Picture 1"/>
+                    <pic:cNvPicPr>
+                      <a:picLocks noChangeAspect="1" noChangeArrowheads="1"/>
+                    </pic:cNvPicPr>
+                  </pic:nvPicPr>
+                  <pic:blipFill rotWithShape="1">
+                    <a:blip r:embed="rId8" cstate="print">
+                      <a:extLst>
+                        <a:ext uri="{28A0092B-C50C-407E-A947-70E740481C1C}">
+                          <a14:useLocalDpi xmlns:a14="http://schemas.microsoft.com/office/drawing/2010/main" val="0"/>
+                        </a:ext>
+                      </a:extLst>
+                    </a:blip>
+                    <a:srcRect b="31275"/>
+                    <a:stretch/>
+                  </pic:blipFill>
+                  <pic:spPr bwMode="auto">
+                    <a:xfrm>
+                      <a:off x="0" y="0"/>
+                      <a:ext cx="6732081" cy="1443206"/>
+                    </a:xfrm>
+                    <a:prstGeom prst="rect">
+                      <a:avLst/>
+                    </a:prstGeom>
+                    <a:noFill/>
+                    <a:ln>
+                      <a:noFill/>
+                    </a:ln>
+                    <a:extLst>
+                      <a:ext uri="{53640926-AAD7-44D8-BBD7-CCE9431645EC}">
+                        <a14:shadowObscured xmlns:a14="http://schemas.microsoft.com/office/drawing/2010/main"/>
+                      </a:ext>
+                    </a:extLst>
+                  </pic:spPr>
+                </pic:pic>
+              </a:graphicData>
+            </a:graphic>
+          </wp:inline>
+        </w:drawing>
+      </w:r>
+    </w:p>
+    <w:p>
+      <w:pPr>
+        <w:numPr>
+          <w:ilvl w:val="0"/>
+          <w:numId w:val="27"/>
+        </w:numPr>
+        <w:contextualSpacing/>
+        <w:rPr>
+          <w:rFonts w:ascii="Calibri" w:eastAsia="Calibri" w:hAnsi="Calibri" w:cs="Times New Roman"/>
+        </w:rPr>
+      </w:pPr>
+      <w:r>
+        <w:rPr>
+          <w:rFonts w:ascii="Calibri" w:eastAsia="Calibri" w:hAnsi="Calibri" w:cs="Times New Roman"/>
+        </w:rPr>
+        <w:t>Opens the Navigation Sidebar</w:t>
+      </w:r>
+    </w:p>
+    <w:p>
+      <w:pPr>
+        <w:numPr>
+          <w:ilvl w:val="0"/>
+          <w:numId w:val="27"/>
+        </w:numPr>
+        <w:contextualSpacing/>
+        <w:rPr>
+          <w:rFonts w:ascii="Calibri" w:eastAsia="Calibri" w:hAnsi="Calibri" w:cs="Times New Roman"/>
+        </w:rPr>
+      </w:pPr>
+      <w:r>
+        <w:rPr>
+          <w:rFonts w:ascii="Calibri" w:eastAsia="Calibri" w:hAnsi="Calibri" w:cs="Times New Roman"/>
+        </w:rPr>
+        <w:t>Header goes to products page</w:t>
+      </w:r>
+    </w:p>
+    <w:p>
+      <w:pPr>
+        <w:numPr>
+          <w:ilvl w:val="0"/>
+          <w:numId w:val="27"/>
+        </w:numPr>
+        <w:contextualSpacing/>
+        <w:rPr>
+          <w:rFonts w:ascii="Calibri" w:eastAsia="Calibri" w:hAnsi="Calibri" w:cs="Times New Roman"/>
+        </w:rPr>
+      </w:pPr>
+      <w:r>
+        <w:rPr>
+          <w:rFonts w:ascii="Calibri" w:eastAsia="Calibri" w:hAnsi="Calibri" w:cs="Times New Roman"/>
+        </w:rPr>
+        <w:t>Log Out/Login to account</w:t>
+      </w:r>
+    </w:p>
+    <w:p>
+      <w:pPr>
+        <w:ind w:left="720"/>
+        <w:contextualSpacing/>
+        <w:rPr>
+          <w:rFonts w:ascii="Calibri" w:eastAsia="Calibri" w:hAnsi="Calibri" w:cs="Times New Roman"/>
+        </w:rPr>
+      </w:pPr>
+    </w:p>
+    <w:p>
+      <w:pPr>
+        <w:pStyle w:val="Heading2"/>
+        <w:rPr>
+          <w:rFonts w:ascii="Calibri" w:eastAsia="Calibri" w:hAnsi="Calibri" w:cs="Times New Roman"/>
+        </w:rPr>
+      </w:pPr>
+      <w:r>
+        <w:t>Sidebar</w:t>
+      </w:r>
+      <w:r>
+        <w:rPr>
+          <w:rFonts w:ascii="Calibri" w:eastAsia="Calibri" w:hAnsi="Calibri" w:cs="Times New Roman"/>
+          <w:noProof/>
+        </w:rPr>
+        <w:drawing>
+          <wp:anchor distT="0" distB="0" distL="114300" distR="114300" simplePos="0" relativeHeight="251662336" behindDoc="0" locked="0" layoutInCell="1" allowOverlap="1" wp14:anchorId="211943D5" wp14:editId="7588CD3B">
+            <wp:simplePos x="0" y="0"/>
+            <wp:positionH relativeFrom="margin">
+              <wp:align>left</wp:align>
+            </wp:positionH>
+            <wp:positionV relativeFrom="paragraph">
+              <wp:posOffset>282575</wp:posOffset>
+            </wp:positionV>
+            <wp:extent cx="2110740" cy="3874135"/>
+            <wp:effectExtent l="0" t="0" r="0" b="0"/>
+            <wp:wrapSquare wrapText="bothSides"/>
+            <wp:docPr id="20" name="Picture 20"/>
+            <wp:cNvGraphicFramePr>
+              <a:graphicFrameLocks xmlns:a="http://schemas.openxmlformats.org/drawingml/2006/main" noChangeAspect="1"/>
+            </wp:cNvGraphicFramePr>
+            <a:graphic xmlns:a="http://schemas.openxmlformats.org/drawingml/2006/main">
+              <a:graphicData uri="http://schemas.openxmlformats.org/drawingml/2006/picture">
+                <pic:pic xmlns:pic="http://schemas.openxmlformats.org/drawingml/2006/picture">
+                  <pic:nvPicPr>
+                    <pic:cNvPr id="0" name="Picture 2"/>
+                    <pic:cNvPicPr>
+                      <a:picLocks noChangeAspect="1" noChangeArrowheads="1"/>
+                    </pic:cNvPicPr>
+                  </pic:nvPicPr>
+                  <pic:blipFill>
+                    <a:blip r:embed="rId9">
+                      <a:extLst>
+                        <a:ext uri="{28A0092B-C50C-407E-A947-70E740481C1C}">
+                          <a14:useLocalDpi xmlns:a14="http://schemas.microsoft.com/office/drawing/2010/main" val="0"/>
+                        </a:ext>
+                      </a:extLst>
+                    </a:blip>
+                    <a:srcRect/>
+                    <a:stretch>
+                      <a:fillRect/>
+                    </a:stretch>
+                  </pic:blipFill>
+                  <pic:spPr bwMode="auto">
+                    <a:xfrm>
+                      <a:off x="0" y="0"/>
+                      <a:ext cx="2116322" cy="3884532"/>
+                    </a:xfrm>
+                    <a:prstGeom prst="rect">
+                      <a:avLst/>
+                    </a:prstGeom>
+                    <a:noFill/>
+                    <a:ln>
+                      <a:noFill/>
+                    </a:ln>
+                  </pic:spPr>
+                </pic:pic>
+              </a:graphicData>
+            </a:graphic>
+            <wp14:sizeRelH relativeFrom="page">
+              <wp14:pctWidth>0</wp14:pctWidth>
+            </wp14:sizeRelH>
+            <wp14:sizeRelV relativeFrom="page">
+              <wp14:pctHeight>0</wp14:pctHeight>
+            </wp14:sizeRelV>
+          </wp:anchor>
+        </w:drawing>
+      </w:r>
+    </w:p>
+    <w:p>
+      <w:pPr>
+        <w:rPr>
+          <w:rFonts w:ascii="Calibri" w:eastAsia="Calibri" w:hAnsi="Calibri" w:cs="Times New Roman"/>
+        </w:rPr>
+      </w:pPr>
+    </w:p>
+    <w:p>
+      <w:pPr>
+        <w:numPr>
+          <w:ilvl w:val="0"/>
+          <w:numId w:val="28"/>
+        </w:numPr>
+        <w:contextualSpacing/>
+        <w:rPr>
+          <w:rFonts w:ascii="Calibri" w:eastAsia="Calibri" w:hAnsi="Calibri" w:cs="Times New Roman"/>
+        </w:rPr>
+      </w:pPr>
+      <w:r>
+        <w:rPr>
+          <w:rFonts w:ascii="Calibri" w:eastAsia="Calibri" w:hAnsi="Calibri" w:cs="Times New Roman"/>
+        </w:rPr>
+        <w:t>Closes the Sidebar</w:t>
+      </w:r>
+    </w:p>
+    <w:p>
+      <w:pPr>
+        <w:numPr>
+          <w:ilvl w:val="0"/>
+          <w:numId w:val="28"/>
+        </w:numPr>
+        <w:contextualSpacing/>
+        <w:rPr>
+          <w:rFonts w:ascii="Calibri" w:eastAsia="Calibri" w:hAnsi="Calibri" w:cs="Times New Roman"/>
+        </w:rPr>
+      </w:pPr>
+      <w:r>
+        <w:rPr>
+          <w:rFonts w:ascii="Calibri" w:eastAsia="Calibri" w:hAnsi="Calibri" w:cs="Times New Roman"/>
+        </w:rPr>
+        <w:t>Goes to the products page</w:t>
+      </w:r>
+    </w:p>
+    <w:p>
+      <w:pPr>
+        <w:numPr>
+          <w:ilvl w:val="0"/>
+          <w:numId w:val="28"/>
+        </w:numPr>
+        <w:contextualSpacing/>
+        <w:rPr>
+          <w:rFonts w:ascii="Calibri" w:eastAsia="Calibri" w:hAnsi="Calibri" w:cs="Times New Roman"/>
+        </w:rPr>
+      </w:pPr>
+      <w:r>
+        <w:rPr>
+          <w:rFonts w:ascii="Calibri" w:eastAsia="Calibri" w:hAnsi="Calibri" w:cs="Times New Roman"/>
+        </w:rPr>
+        <w:t>Add a new product (Admin Only)</w:t>
+      </w:r>
+    </w:p>
+    <w:p>
+      <w:pPr>
+        <w:numPr>
+          <w:ilvl w:val="0"/>
+          <w:numId w:val="28"/>
+        </w:numPr>
+        <w:contextualSpacing/>
+        <w:rPr>
+          <w:rFonts w:ascii="Calibri" w:eastAsia="Calibri" w:hAnsi="Calibri" w:cs="Times New Roman"/>
+        </w:rPr>
+      </w:pPr>
+      <w:r>
+        <w:rPr>
+          <w:rFonts w:ascii="Calibri" w:eastAsia="Calibri" w:hAnsi="Calibri" w:cs="Times New Roman"/>
+        </w:rPr>
+        <w:t>View your Cart</w:t>
+      </w:r>
+    </w:p>
+    <w:p>
+      <w:pPr>
+        <w:numPr>
+          <w:ilvl w:val="0"/>
+          <w:numId w:val="28"/>
+        </w:numPr>
+        <w:contextualSpacing/>
+        <w:rPr>
+          <w:rFonts w:ascii="Calibri" w:eastAsia="Calibri" w:hAnsi="Calibri" w:cs="Times New Roman"/>
+        </w:rPr>
+      </w:pPr>
+      <w:r>
+        <w:rPr>
+          <w:rFonts w:ascii="Calibri" w:eastAsia="Calibri" w:hAnsi="Calibri" w:cs="Times New Roman"/>
+        </w:rPr>
+        <w:t>View your Order History</w:t>
+      </w:r>
+    </w:p>
+    <w:p>
+      <w:pPr>
+        <w:numPr>
+          <w:ilvl w:val="0"/>
+          <w:numId w:val="28"/>
+        </w:numPr>
+        <w:contextualSpacing/>
+        <w:rPr>
+          <w:rFonts w:ascii="Calibri" w:eastAsia="Calibri" w:hAnsi="Calibri" w:cs="Times New Roman"/>
+        </w:rPr>
+      </w:pPr>
+      <w:r>
+        <w:rPr>
+          <w:rFonts w:ascii="Calibri" w:eastAsia="Calibri" w:hAnsi="Calibri" w:cs="Times New Roman"/>
+        </w:rPr>
+        <w:t>Logout/Login to</w:t>
+      </w:r>
+      <w:r>
+        <w:rPr>
+          <w:rFonts w:ascii="Calibri" w:eastAsia="Calibri" w:hAnsi="Calibri" w:cs="Times New Roman"/>
+        </w:rPr>
+        <w:t xml:space="preserve"> account</w:t>
+      </w:r>
+    </w:p>
+    <w:p>
+      <w:pPr>
         <w:rPr>
           <w:rFonts w:cstheme="minorHAnsi"/>
-          <w:i/>
-          <w:color w:val="FF0000"/>
-        </w:rPr>
-      </w:pPr>
-      <w:r>
+        </w:rPr>
+      </w:pPr>
+    </w:p>
+    <w:p>
+      <w:pPr>
         <w:rPr>
           <w:rFonts w:cstheme="minorHAnsi"/>
-          <w:i/>
-          <w:color w:val="FF0000"/>
-        </w:rPr>
-        <w:t>&lt;</w:t>
-      </w:r>
-      <w:r>
+        </w:rPr>
+      </w:pPr>
+    </w:p>
+    <w:p>
+      <w:pPr>
         <w:rPr>
           <w:rFonts w:cstheme="minorHAnsi"/>
-          <w:i/>
-          <w:color w:val="FF0000"/>
-        </w:rPr>
-        <w:t xml:space="preserve"> This should be in the form of a step-by-step guide that walks a user through the functionality of the website and include screenshots.</w:t>
-      </w:r>
-      <w:r>
+        </w:rPr>
+      </w:pPr>
+    </w:p>
+    <w:p>
+      <w:pPr>
         <w:rPr>
           <w:rFonts w:cstheme="minorHAnsi"/>
-          <w:i/>
-          <w:color w:val="FF0000"/>
-        </w:rPr>
-        <w:t>&gt;</w:t>
-      </w:r>
-    </w:p>
-    <w:p>
-      <w:pPr>
-        <w:pStyle w:val="Heading1"/>
-      </w:pPr>
-      <w:bookmarkStart w:id="7" w:name="_Toc517478688"/>
-      <w:bookmarkStart w:id="8" w:name="_Toc517478728"/>
-      <w:bookmarkStart w:id="9" w:name="_Toc517478992"/>
-      <w:bookmarkStart w:id="10" w:name="_Toc517479128"/>
-      <w:bookmarkStart w:id="11" w:name="_Toc517479221"/>
+        </w:rPr>
+      </w:pPr>
+    </w:p>
+    <w:p>
+      <w:pPr>
+        <w:rPr>
+          <w:rFonts w:cstheme="minorHAnsi"/>
+        </w:rPr>
+      </w:pPr>
+    </w:p>
+    <w:p>
+      <w:pPr>
+        <w:rPr>
+          <w:rFonts w:cstheme="minorHAnsi"/>
+        </w:rPr>
+      </w:pPr>
+    </w:p>
+    <w:p>
+      <w:pPr>
+        <w:rPr>
+          <w:rFonts w:cstheme="minorHAnsi"/>
+        </w:rPr>
+      </w:pPr>
+    </w:p>
+    <w:p>
+      <w:pPr>
+        <w:rPr>
+          <w:rFonts w:cstheme="minorHAnsi"/>
+        </w:rPr>
+      </w:pPr>
+    </w:p>
+    <w:p>
+      <w:pPr>
+        <w:rPr>
+          <w:rFonts w:cstheme="minorHAnsi"/>
+        </w:rPr>
+      </w:pPr>
+    </w:p>
+    <w:p>
+      <w:pPr>
+        <w:rPr>
+          <w:rFonts w:cstheme="minorHAnsi"/>
+        </w:rPr>
+      </w:pPr>
+    </w:p>
+    <w:p>
+      <w:pPr>
+        <w:rPr>
+          <w:rFonts w:cstheme="minorHAnsi"/>
+        </w:rPr>
+      </w:pPr>
+    </w:p>
+    <w:p>
+      <w:pPr>
+        <w:pStyle w:val="Heading2"/>
+      </w:pPr>
+      <w:bookmarkStart w:id="7" w:name="_Toc517478693"/>
+      <w:bookmarkStart w:id="8" w:name="_Toc517478733"/>
+      <w:bookmarkStart w:id="9" w:name="_Toc517478997"/>
+      <w:bookmarkStart w:id="10" w:name="_Toc517479133"/>
+      <w:bookmarkStart w:id="11" w:name="_Toc517479226"/>
+      <w:r>
+        <w:lastRenderedPageBreak/>
+        <w:t>Registration</w:t>
+      </w:r>
+    </w:p>
+    <w:p>
+      <w:pPr>
+        <w:jc w:val="center"/>
+      </w:pPr>
+      <w:r>
+        <w:rPr>
+          <w:noProof/>
+          <w:lang w:eastAsia="ja-JP"/>
+        </w:rPr>
+        <w:drawing>
+          <wp:inline distT="0" distB="0" distL="0" distR="0" wp14:anchorId="7F429119" wp14:editId="50E1A1B5">
+            <wp:extent cx="4424045" cy="2223366"/>
+            <wp:effectExtent l="0" t="0" r="0" b="0"/>
+            <wp:docPr id="15" name="Picture 15" descr="Registration page 1"/>
+            <wp:cNvGraphicFramePr>
+              <a:graphicFrameLocks xmlns:a="http://schemas.openxmlformats.org/drawingml/2006/main" noChangeAspect="1"/>
+            </wp:cNvGraphicFramePr>
+            <a:graphic xmlns:a="http://schemas.openxmlformats.org/drawingml/2006/main">
+              <a:graphicData uri="http://schemas.openxmlformats.org/drawingml/2006/picture">
+                <pic:pic xmlns:pic="http://schemas.openxmlformats.org/drawingml/2006/picture">
+                  <pic:nvPicPr>
+                    <pic:cNvPr id="0" name="Picture 9" descr="Registration page 1"/>
+                    <pic:cNvPicPr>
+                      <a:picLocks noChangeAspect="1" noChangeArrowheads="1"/>
+                    </pic:cNvPicPr>
+                  </pic:nvPicPr>
+                  <pic:blipFill>
+                    <a:blip r:embed="rId10">
+                      <a:extLst>
+                        <a:ext uri="{28A0092B-C50C-407E-A947-70E740481C1C}">
+                          <a14:useLocalDpi xmlns:a14="http://schemas.microsoft.com/office/drawing/2010/main" val="0"/>
+                        </a:ext>
+                      </a:extLst>
+                    </a:blip>
+                    <a:srcRect/>
+                    <a:stretch>
+                      <a:fillRect/>
+                    </a:stretch>
+                  </pic:blipFill>
+                  <pic:spPr bwMode="auto">
+                    <a:xfrm>
+                      <a:off x="0" y="0"/>
+                      <a:ext cx="4455541" cy="2239195"/>
+                    </a:xfrm>
+                    <a:prstGeom prst="rect">
+                      <a:avLst/>
+                    </a:prstGeom>
+                    <a:noFill/>
+                    <a:ln>
+                      <a:noFill/>
+                    </a:ln>
+                  </pic:spPr>
+                </pic:pic>
+              </a:graphicData>
+            </a:graphic>
+          </wp:inline>
+        </w:drawing>
+      </w:r>
+    </w:p>
+    <w:p>
+      <w:pPr>
+        <w:pStyle w:val="ListParagraph"/>
+        <w:numPr>
+          <w:ilvl w:val="0"/>
+          <w:numId w:val="24"/>
+        </w:numPr>
+      </w:pPr>
+      <w:r>
+        <w:t xml:space="preserve">Textbox to enter your first name </w:t>
+      </w:r>
+      <w:r>
+        <w:rPr>
+          <w:rFonts w:cstheme="minorHAnsi"/>
+        </w:rPr>
+        <w:t xml:space="preserve">– </w:t>
+      </w:r>
+      <w:r>
+        <w:t>Required</w:t>
+      </w:r>
+    </w:p>
+    <w:p>
+      <w:pPr>
+        <w:pStyle w:val="ListParagraph"/>
+        <w:numPr>
+          <w:ilvl w:val="0"/>
+          <w:numId w:val="24"/>
+        </w:numPr>
+      </w:pPr>
+      <w:r>
+        <w:t xml:space="preserve">Textbox to enter your last name </w:t>
+      </w:r>
+      <w:r>
+        <w:rPr>
+          <w:rFonts w:cstheme="minorHAnsi"/>
+        </w:rPr>
+        <w:t xml:space="preserve">– </w:t>
+      </w:r>
+      <w:r>
+        <w:t>Required</w:t>
+      </w:r>
+    </w:p>
+    <w:p>
+      <w:pPr>
+        <w:pStyle w:val="ListParagraph"/>
+        <w:numPr>
+          <w:ilvl w:val="0"/>
+          <w:numId w:val="24"/>
+        </w:numPr>
+      </w:pPr>
+      <w:r>
+        <w:t xml:space="preserve">Textbox to enter your email </w:t>
+      </w:r>
+      <w:r>
+        <w:rPr>
+          <w:rFonts w:cstheme="minorHAnsi"/>
+        </w:rPr>
+        <w:t xml:space="preserve">– </w:t>
+      </w:r>
+      <w:r>
+        <w:t>Required and Validated</w:t>
+      </w:r>
+    </w:p>
+    <w:p>
+      <w:pPr>
+        <w:pStyle w:val="ListParagraph"/>
+        <w:numPr>
+          <w:ilvl w:val="0"/>
+          <w:numId w:val="24"/>
+        </w:numPr>
+      </w:pPr>
+      <w:r>
+        <w:t xml:space="preserve">Textbox to enter your password </w:t>
+      </w:r>
+      <w:r>
+        <w:rPr>
+          <w:rFonts w:cstheme="minorHAnsi"/>
+        </w:rPr>
+        <w:t xml:space="preserve">– </w:t>
+      </w:r>
+      <w:r>
+        <w:t>Required</w:t>
+      </w:r>
+    </w:p>
+    <w:p>
+      <w:pPr>
+        <w:pStyle w:val="ListParagraph"/>
+        <w:numPr>
+          <w:ilvl w:val="0"/>
+          <w:numId w:val="24"/>
+        </w:numPr>
+      </w:pPr>
+      <w:r>
+        <w:t xml:space="preserve">Textbox to confirm your password </w:t>
+      </w:r>
+      <w:r>
+        <w:rPr>
+          <w:rFonts w:cstheme="minorHAnsi"/>
+        </w:rPr>
+        <w:t xml:space="preserve">– </w:t>
+      </w:r>
+      <w:r>
+        <w:t>Required</w:t>
+      </w:r>
+    </w:p>
+    <w:p>
+      <w:pPr>
+        <w:pStyle w:val="ListParagraph"/>
+        <w:numPr>
+          <w:ilvl w:val="0"/>
+          <w:numId w:val="24"/>
+        </w:numPr>
+      </w:pPr>
+      <w:r>
+        <w:t xml:space="preserve">Checkbox to confirm that you have accepted the Privacy Policy </w:t>
+      </w:r>
+      <w:r>
+        <w:rPr>
+          <w:rFonts w:cstheme="minorHAnsi"/>
+        </w:rPr>
+        <w:t xml:space="preserve">– </w:t>
+      </w:r>
+      <w:r>
+        <w:t>Required</w:t>
+      </w:r>
+    </w:p>
+    <w:p>
+      <w:pPr>
+        <w:pStyle w:val="ListParagraph"/>
+        <w:numPr>
+          <w:ilvl w:val="0"/>
+          <w:numId w:val="24"/>
+        </w:numPr>
+      </w:pPr>
+      <w:r>
+        <w:t>Privacy Policy link, if clicked will open the Privacy Policy for you to read</w:t>
+      </w:r>
+    </w:p>
+    <w:p>
+      <w:pPr>
+        <w:pStyle w:val="ListParagraph"/>
+        <w:numPr>
+          <w:ilvl w:val="0"/>
+          <w:numId w:val="24"/>
+        </w:numPr>
+      </w:pPr>
+      <w:r>
+        <w:t>Submit button, all fields will be validated when this is pressed and if everything is good, your information and account will be saved into the database and you will be redirected and automatically logged in. If anything is missing or validation fails, the page will alert you to what is needed.</w:t>
+      </w:r>
+    </w:p>
+    <w:p>
+      <w:pPr>
+        <w:pStyle w:val="Heading2"/>
+      </w:pPr>
+      <w:r>
+        <w:t>Login</w:t>
+      </w:r>
+    </w:p>
+    <w:p>
+      <w:pPr>
+        <w:jc w:val="center"/>
+      </w:pPr>
+      <w:r>
+        <w:rPr>
+          <w:noProof/>
+          <w:lang w:eastAsia="ja-JP"/>
+        </w:rPr>
+        <w:drawing>
+          <wp:inline distT="0" distB="0" distL="0" distR="0" wp14:anchorId="7A917156" wp14:editId="08D70AB6">
+            <wp:extent cx="4205605" cy="2336447"/>
+            <wp:effectExtent l="0" t="0" r="0" b="0"/>
+            <wp:docPr id="18" name="Picture 18"/>
+            <wp:cNvGraphicFramePr>
+              <a:graphicFrameLocks xmlns:a="http://schemas.openxmlformats.org/drawingml/2006/main" noChangeAspect="1"/>
+            </wp:cNvGraphicFramePr>
+            <a:graphic xmlns:a="http://schemas.openxmlformats.org/drawingml/2006/main">
+              <a:graphicData uri="http://schemas.openxmlformats.org/drawingml/2006/picture">
+                <pic:pic xmlns:pic="http://schemas.openxmlformats.org/drawingml/2006/picture">
+                  <pic:nvPicPr>
+                    <pic:cNvPr id="0" name="Picture 2"/>
+                    <pic:cNvPicPr>
+                      <a:picLocks noChangeAspect="1" noChangeArrowheads="1"/>
+                    </pic:cNvPicPr>
+                  </pic:nvPicPr>
+                  <pic:blipFill>
+                    <a:blip r:embed="rId11" cstate="print">
+                      <a:extLst>
+                        <a:ext uri="{28A0092B-C50C-407E-A947-70E740481C1C}">
+                          <a14:useLocalDpi xmlns:a14="http://schemas.microsoft.com/office/drawing/2010/main" val="0"/>
+                        </a:ext>
+                      </a:extLst>
+                    </a:blip>
+                    <a:srcRect/>
+                    <a:stretch>
+                      <a:fillRect/>
+                    </a:stretch>
+                  </pic:blipFill>
+                  <pic:spPr bwMode="auto">
+                    <a:xfrm>
+                      <a:off x="0" y="0"/>
+                      <a:ext cx="4225260" cy="2347366"/>
+                    </a:xfrm>
+                    <a:prstGeom prst="rect">
+                      <a:avLst/>
+                    </a:prstGeom>
+                    <a:noFill/>
+                    <a:ln>
+                      <a:noFill/>
+                    </a:ln>
+                  </pic:spPr>
+                </pic:pic>
+              </a:graphicData>
+            </a:graphic>
+          </wp:inline>
+        </w:drawing>
+      </w:r>
+    </w:p>
+    <w:p>
+      <w:pPr>
+        <w:pStyle w:val="ListParagraph"/>
+        <w:numPr>
+          <w:ilvl w:val="0"/>
+          <w:numId w:val="25"/>
+        </w:numPr>
+      </w:pPr>
+      <w:r>
+        <w:t xml:space="preserve">Textbox to enter your login email </w:t>
+      </w:r>
+      <w:r>
+        <w:rPr>
+          <w:rFonts w:cstheme="minorHAnsi"/>
+        </w:rPr>
+        <w:t xml:space="preserve">– </w:t>
+      </w:r>
+      <w:r>
+        <w:t>Required and Validated</w:t>
+      </w:r>
+    </w:p>
+    <w:p>
+      <w:pPr>
+        <w:pStyle w:val="ListParagraph"/>
+        <w:numPr>
+          <w:ilvl w:val="0"/>
+          <w:numId w:val="25"/>
+        </w:numPr>
+      </w:pPr>
+      <w:r>
+        <w:t xml:space="preserve">Textbox to enter your login password </w:t>
+      </w:r>
+      <w:r>
+        <w:rPr>
+          <w:rFonts w:cstheme="minorHAnsi"/>
+        </w:rPr>
+        <w:t xml:space="preserve">– </w:t>
+      </w:r>
+      <w:r>
+        <w:t>Required</w:t>
+      </w:r>
+    </w:p>
+    <w:p>
+      <w:pPr>
+        <w:pStyle w:val="ListParagraph"/>
+        <w:numPr>
+          <w:ilvl w:val="0"/>
+          <w:numId w:val="25"/>
+        </w:numPr>
+      </w:pPr>
+      <w:r>
+        <w:t xml:space="preserve">Submit button, your login info will be sent and validated against the info stored in the database. If the submitted info is incorrect, you will be </w:t>
+      </w:r>
+      <w:r>
+        <w:t>given,</w:t>
+      </w:r>
+      <w:r>
+        <w:t xml:space="preserve"> and error message and you can try to login again. If the submitted info is correct, you will be redirected to an appropriate page. If your Privacy Policy is out of date, you will be prompted to agree to a new one before the login completes.</w:t>
+      </w:r>
+    </w:p>
+    <w:p>
+      <w:pPr>
+        <w:pStyle w:val="ListParagraph"/>
+        <w:numPr>
+          <w:ilvl w:val="0"/>
+          <w:numId w:val="25"/>
+        </w:numPr>
+      </w:pPr>
+      <w:r>
+        <w:t>Link to redirect you to the Registration page, where you can create a new account.</w:t>
+      </w:r>
+    </w:p>
+    <w:bookmarkEnd w:id="7"/>
+    <w:bookmarkEnd w:id="8"/>
+    <w:bookmarkEnd w:id="9"/>
+    <w:bookmarkEnd w:id="10"/>
+    <w:bookmarkEnd w:id="11"/>
+    <w:p>
+      <w:pPr>
+        <w:pStyle w:val="Heading2"/>
+      </w:pPr>
+      <w:r>
+        <w:lastRenderedPageBreak/>
+        <w:t>Products</w:t>
+      </w:r>
+    </w:p>
+    <w:p>
+      <w:pPr>
+        <w:jc w:val="center"/>
+        <w:rPr>
+          <w:rFonts w:ascii="Calibri" w:eastAsia="Calibri" w:hAnsi="Calibri" w:cs="Times New Roman"/>
+        </w:rPr>
+      </w:pPr>
+      <w:r>
+        <w:rPr>
+          <w:rFonts w:ascii="Calibri" w:eastAsia="Calibri" w:hAnsi="Calibri" w:cs="Times New Roman"/>
+          <w:noProof/>
+        </w:rPr>
+        <w:drawing>
+          <wp:inline distT="0" distB="0" distL="0" distR="0" wp14:anchorId="67670916" wp14:editId="76D46FA0">
+            <wp:extent cx="5943600" cy="3086100"/>
+            <wp:effectExtent l="0" t="0" r="0" b="0"/>
+            <wp:docPr id="21" name="Picture 21"/>
+            <wp:cNvGraphicFramePr>
+              <a:graphicFrameLocks xmlns:a="http://schemas.openxmlformats.org/drawingml/2006/main" noChangeAspect="1"/>
+            </wp:cNvGraphicFramePr>
+            <a:graphic xmlns:a="http://schemas.openxmlformats.org/drawingml/2006/main">
+              <a:graphicData uri="http://schemas.openxmlformats.org/drawingml/2006/picture">
+                <pic:pic xmlns:pic="http://schemas.openxmlformats.org/drawingml/2006/picture">
+                  <pic:nvPicPr>
+                    <pic:cNvPr id="0" name="Picture 3"/>
+                    <pic:cNvPicPr>
+                      <a:picLocks noChangeAspect="1" noChangeArrowheads="1"/>
+                    </pic:cNvPicPr>
+                  </pic:nvPicPr>
+                  <pic:blipFill>
+                    <a:blip r:embed="rId12" cstate="print">
+                      <a:extLst>
+                        <a:ext uri="{28A0092B-C50C-407E-A947-70E740481C1C}">
+                          <a14:useLocalDpi xmlns:a14="http://schemas.microsoft.com/office/drawing/2010/main" val="0"/>
+                        </a:ext>
+                      </a:extLst>
+                    </a:blip>
+                    <a:srcRect/>
+                    <a:stretch>
+                      <a:fillRect/>
+                    </a:stretch>
+                  </pic:blipFill>
+                  <pic:spPr bwMode="auto">
+                    <a:xfrm>
+                      <a:off x="0" y="0"/>
+                      <a:ext cx="5943600" cy="3086100"/>
+                    </a:xfrm>
+                    <a:prstGeom prst="rect">
+                      <a:avLst/>
+                    </a:prstGeom>
+                    <a:noFill/>
+                    <a:ln>
+                      <a:noFill/>
+                    </a:ln>
+                  </pic:spPr>
+                </pic:pic>
+              </a:graphicData>
+            </a:graphic>
+          </wp:inline>
+        </w:drawing>
+      </w:r>
+    </w:p>
+    <w:p>
+      <w:pPr>
+        <w:numPr>
+          <w:ilvl w:val="0"/>
+          <w:numId w:val="29"/>
+        </w:numPr>
+        <w:contextualSpacing/>
+        <w:rPr>
+          <w:rFonts w:ascii="Calibri" w:eastAsia="Calibri" w:hAnsi="Calibri" w:cs="Times New Roman"/>
+        </w:rPr>
+      </w:pPr>
+      <w:r>
+        <w:rPr>
+          <w:rFonts w:ascii="Calibri" w:eastAsia="Calibri" w:hAnsi="Calibri" w:cs="Times New Roman"/>
+        </w:rPr>
+        <w:t>Select console category</w:t>
+      </w:r>
+    </w:p>
+    <w:p>
+      <w:pPr>
+        <w:numPr>
+          <w:ilvl w:val="0"/>
+          <w:numId w:val="29"/>
+        </w:numPr>
+        <w:contextualSpacing/>
+        <w:rPr>
+          <w:rFonts w:ascii="Calibri" w:eastAsia="Calibri" w:hAnsi="Calibri" w:cs="Times New Roman"/>
+        </w:rPr>
+      </w:pPr>
+      <w:r>
+        <w:rPr>
+          <w:rFonts w:ascii="Calibri" w:eastAsia="Calibri" w:hAnsi="Calibri" w:cs="Times New Roman"/>
+        </w:rPr>
+        <w:t>Select Sub-Category</w:t>
+      </w:r>
+    </w:p>
+    <w:p>
+      <w:pPr>
+        <w:numPr>
+          <w:ilvl w:val="0"/>
+          <w:numId w:val="29"/>
+        </w:numPr>
+        <w:contextualSpacing/>
+        <w:rPr>
+          <w:rFonts w:ascii="Calibri" w:eastAsia="Calibri" w:hAnsi="Calibri" w:cs="Times New Roman"/>
+        </w:rPr>
+      </w:pPr>
+      <w:r>
+        <w:rPr>
+          <w:rFonts w:ascii="Calibri" w:eastAsia="Calibri" w:hAnsi="Calibri" w:cs="Times New Roman"/>
+        </w:rPr>
+        <w:t>Image links to individual product page</w:t>
+      </w:r>
+    </w:p>
+    <w:p>
+      <w:pPr>
+        <w:numPr>
+          <w:ilvl w:val="0"/>
+          <w:numId w:val="29"/>
+        </w:numPr>
+        <w:contextualSpacing/>
+        <w:rPr>
+          <w:rFonts w:ascii="Calibri" w:eastAsia="Calibri" w:hAnsi="Calibri" w:cs="Times New Roman"/>
+        </w:rPr>
+      </w:pPr>
+      <w:r>
+        <w:rPr>
+          <w:rFonts w:ascii="Calibri" w:eastAsia="Calibri" w:hAnsi="Calibri" w:cs="Times New Roman"/>
+        </w:rPr>
+        <w:t>Title links to individual product page</w:t>
+      </w:r>
+    </w:p>
+    <w:p>
+      <w:pPr>
+        <w:numPr>
+          <w:ilvl w:val="0"/>
+          <w:numId w:val="29"/>
+        </w:numPr>
+        <w:contextualSpacing/>
+        <w:rPr>
+          <w:rFonts w:ascii="Calibri" w:eastAsia="Calibri" w:hAnsi="Calibri" w:cs="Times New Roman"/>
+        </w:rPr>
+      </w:pPr>
+      <w:r>
+        <w:rPr>
+          <w:rFonts w:ascii="Calibri" w:eastAsia="Calibri" w:hAnsi="Calibri" w:cs="Times New Roman"/>
+        </w:rPr>
+        <w:t>Price and Cart adds the item to your cart</w:t>
+      </w:r>
+    </w:p>
+    <w:p>
+      <w:pPr>
+        <w:pStyle w:val="Heading2"/>
+      </w:pPr>
+      <w:r>
+        <w:t>Product</w:t>
+      </w:r>
+    </w:p>
+    <w:p>
+      <w:pPr>
+        <w:jc w:val="center"/>
+        <w:rPr>
+          <w:rFonts w:ascii="Calibri" w:eastAsia="Calibri" w:hAnsi="Calibri" w:cs="Times New Roman"/>
+        </w:rPr>
+      </w:pPr>
+      <w:r>
+        <w:rPr>
+          <w:rFonts w:ascii="Calibri" w:eastAsia="Calibri" w:hAnsi="Calibri" w:cs="Times New Roman"/>
+          <w:noProof/>
+        </w:rPr>
+        <w:drawing>
+          <wp:inline distT="0" distB="0" distL="0" distR="0" wp14:anchorId="4ECB36C6" wp14:editId="59E81567">
+            <wp:extent cx="5882640" cy="3107241"/>
+            <wp:effectExtent l="0" t="0" r="0" b="0"/>
+            <wp:docPr id="22" name="Picture 22"/>
+            <wp:cNvGraphicFramePr>
+              <a:graphicFrameLocks xmlns:a="http://schemas.openxmlformats.org/drawingml/2006/main" noChangeAspect="1"/>
+            </wp:cNvGraphicFramePr>
+            <a:graphic xmlns:a="http://schemas.openxmlformats.org/drawingml/2006/main">
+              <a:graphicData uri="http://schemas.openxmlformats.org/drawingml/2006/picture">
+                <pic:pic xmlns:pic="http://schemas.openxmlformats.org/drawingml/2006/picture">
+                  <pic:nvPicPr>
+                    <pic:cNvPr id="0" name="Picture 4"/>
+                    <pic:cNvPicPr>
+                      <a:picLocks noChangeAspect="1" noChangeArrowheads="1"/>
+                    </pic:cNvPicPr>
+                  </pic:nvPicPr>
+                  <pic:blipFill>
+                    <a:blip r:embed="rId13" cstate="print">
+                      <a:extLst>
+                        <a:ext uri="{28A0092B-C50C-407E-A947-70E740481C1C}">
+                          <a14:useLocalDpi xmlns:a14="http://schemas.microsoft.com/office/drawing/2010/main" val="0"/>
+                        </a:ext>
+                      </a:extLst>
+                    </a:blip>
+                    <a:srcRect/>
+                    <a:stretch>
+                      <a:fillRect/>
+                    </a:stretch>
+                  </pic:blipFill>
+                  <pic:spPr bwMode="auto">
+                    <a:xfrm>
+                      <a:off x="0" y="0"/>
+                      <a:ext cx="5897050" cy="3114852"/>
+                    </a:xfrm>
+                    <a:prstGeom prst="rect">
+                      <a:avLst/>
+                    </a:prstGeom>
+                    <a:noFill/>
+                    <a:ln>
+                      <a:noFill/>
+                    </a:ln>
+                  </pic:spPr>
+                </pic:pic>
+              </a:graphicData>
+            </a:graphic>
+          </wp:inline>
+        </w:drawing>
+      </w:r>
+    </w:p>
+    <w:p>
+      <w:pPr>
+        <w:numPr>
+          <w:ilvl w:val="0"/>
+          <w:numId w:val="30"/>
+        </w:numPr>
+        <w:contextualSpacing/>
+        <w:rPr>
+          <w:rFonts w:ascii="Calibri" w:eastAsia="Calibri" w:hAnsi="Calibri" w:cs="Times New Roman"/>
+        </w:rPr>
+      </w:pPr>
+      <w:r>
+        <w:rPr>
+          <w:rFonts w:ascii="Calibri" w:eastAsia="Calibri" w:hAnsi="Calibri" w:cs="Times New Roman"/>
+        </w:rPr>
+        <w:t>Go back to the products page button</w:t>
+      </w:r>
+    </w:p>
+    <w:p>
+      <w:pPr>
+        <w:numPr>
+          <w:ilvl w:val="0"/>
+          <w:numId w:val="30"/>
+        </w:numPr>
+        <w:contextualSpacing/>
+        <w:rPr>
+          <w:rFonts w:ascii="Calibri" w:eastAsia="Calibri" w:hAnsi="Calibri" w:cs="Times New Roman"/>
+        </w:rPr>
+      </w:pPr>
+      <w:r>
+        <w:rPr>
+          <w:rFonts w:ascii="Calibri" w:eastAsia="Calibri" w:hAnsi="Calibri" w:cs="Times New Roman"/>
+        </w:rPr>
+        <w:t>Price and Cart adds the item to your cart</w:t>
+      </w:r>
+    </w:p>
+    <w:p>
+      <w:pPr>
+        <w:numPr>
+          <w:ilvl w:val="0"/>
+          <w:numId w:val="30"/>
+        </w:numPr>
+        <w:contextualSpacing/>
+        <w:rPr>
+          <w:rFonts w:ascii="Calibri" w:eastAsia="Calibri" w:hAnsi="Calibri" w:cs="Times New Roman"/>
+        </w:rPr>
+      </w:pPr>
+      <w:r>
+        <w:rPr>
+          <w:rFonts w:ascii="Calibri" w:eastAsia="Calibri" w:hAnsi="Calibri" w:cs="Times New Roman"/>
+        </w:rPr>
+        <w:t>YouTube trailer for the game</w:t>
+      </w:r>
+    </w:p>
+    <w:p>
+      <w:pPr>
+        <w:pStyle w:val="Heading2"/>
+      </w:pPr>
+      <w:bookmarkStart w:id="12" w:name="_Toc517478688"/>
+      <w:bookmarkStart w:id="13" w:name="_Toc517478728"/>
+      <w:bookmarkStart w:id="14" w:name="_Toc517478992"/>
+      <w:bookmarkStart w:id="15" w:name="_Toc517479128"/>
+      <w:bookmarkStart w:id="16" w:name="_Toc517479221"/>
+      <w:r>
+        <w:lastRenderedPageBreak/>
+        <w:t>Cart</w:t>
+      </w:r>
+    </w:p>
+    <w:p>
+      <w:pPr>
+        <w:jc w:val="center"/>
+      </w:pPr>
+      <w:r>
+        <w:rPr>
+          <w:noProof/>
+        </w:rPr>
+        <w:drawing>
+          <wp:inline distT="0" distB="0" distL="0" distR="0" wp14:anchorId="299DA785" wp14:editId="6071B5C6">
+            <wp:extent cx="5806440" cy="2664511"/>
+            <wp:effectExtent l="0" t="0" r="0" b="0"/>
+            <wp:docPr id="24" name="Picture 24"/>
+            <wp:cNvGraphicFramePr>
+              <a:graphicFrameLocks xmlns:a="http://schemas.openxmlformats.org/drawingml/2006/main" noChangeAspect="1"/>
+            </wp:cNvGraphicFramePr>
+            <a:graphic xmlns:a="http://schemas.openxmlformats.org/drawingml/2006/main">
+              <a:graphicData uri="http://schemas.openxmlformats.org/drawingml/2006/picture">
+                <pic:pic xmlns:pic="http://schemas.openxmlformats.org/drawingml/2006/picture">
+                  <pic:nvPicPr>
+                    <pic:cNvPr id="0" name="Picture 1"/>
+                    <pic:cNvPicPr>
+                      <a:picLocks noChangeAspect="1" noChangeArrowheads="1"/>
+                    </pic:cNvPicPr>
+                  </pic:nvPicPr>
+                  <pic:blipFill>
+                    <a:blip r:embed="rId14" cstate="print">
+                      <a:extLst>
+                        <a:ext uri="{28A0092B-C50C-407E-A947-70E740481C1C}">
+                          <a14:useLocalDpi xmlns:a14="http://schemas.microsoft.com/office/drawing/2010/main" val="0"/>
+                        </a:ext>
+                      </a:extLst>
+                    </a:blip>
+                    <a:srcRect/>
+                    <a:stretch>
+                      <a:fillRect/>
+                    </a:stretch>
+                  </pic:blipFill>
+                  <pic:spPr bwMode="auto">
+                    <a:xfrm>
+                      <a:off x="0" y="0"/>
+                      <a:ext cx="5812825" cy="2667441"/>
+                    </a:xfrm>
+                    <a:prstGeom prst="rect">
+                      <a:avLst/>
+                    </a:prstGeom>
+                    <a:noFill/>
+                    <a:ln>
+                      <a:noFill/>
+                    </a:ln>
+                  </pic:spPr>
+                </pic:pic>
+              </a:graphicData>
+            </a:graphic>
+          </wp:inline>
+        </w:drawing>
+      </w:r>
+    </w:p>
+    <w:p>
+      <w:pPr>
+        <w:pStyle w:val="ListParagraph"/>
+        <w:numPr>
+          <w:ilvl w:val="0"/>
+          <w:numId w:val="31"/>
+        </w:numPr>
+      </w:pPr>
+      <w:r>
+        <w:t>Remove Item from cart</w:t>
+      </w:r>
+    </w:p>
+    <w:p>
+      <w:pPr>
+        <w:pStyle w:val="ListParagraph"/>
+        <w:numPr>
+          <w:ilvl w:val="0"/>
+          <w:numId w:val="31"/>
+        </w:numPr>
+      </w:pPr>
+      <w:r>
+        <w:t>Reduce Quantity</w:t>
+      </w:r>
+    </w:p>
+    <w:p>
+      <w:pPr>
+        <w:pStyle w:val="ListParagraph"/>
+        <w:numPr>
+          <w:ilvl w:val="0"/>
+          <w:numId w:val="31"/>
+        </w:numPr>
+      </w:pPr>
+      <w:r>
+        <w:t>Add Quantity</w:t>
+      </w:r>
+    </w:p>
+    <w:p>
+      <w:pPr>
+        <w:pStyle w:val="ListParagraph"/>
+        <w:numPr>
+          <w:ilvl w:val="0"/>
+          <w:numId w:val="31"/>
+        </w:numPr>
+      </w:pPr>
+      <w:r>
+        <w:t>Clear all contents from cart</w:t>
+      </w:r>
+    </w:p>
+    <w:p>
+      <w:pPr>
+        <w:pStyle w:val="ListParagraph"/>
+        <w:numPr>
+          <w:ilvl w:val="0"/>
+          <w:numId w:val="31"/>
+        </w:numPr>
+      </w:pPr>
+      <w:r>
+        <w:t>Go to checkout</w:t>
+      </w:r>
+    </w:p>
+    <w:p>
+      <w:pPr>
+        <w:pStyle w:val="Heading2"/>
+      </w:pPr>
       <w:r>
         <w:t>Checkout</w:t>
       </w:r>
-      <w:bookmarkEnd w:id="7"/>
-      <w:bookmarkEnd w:id="8"/>
-      <w:bookmarkEnd w:id="9"/>
-      <w:bookmarkEnd w:id="10"/>
-      <w:bookmarkEnd w:id="11"/>
+      <w:bookmarkEnd w:id="12"/>
+      <w:bookmarkEnd w:id="13"/>
+      <w:bookmarkEnd w:id="14"/>
+      <w:bookmarkEnd w:id="15"/>
+      <w:bookmarkEnd w:id="16"/>
     </w:p>
     <w:p>
       <w:r>
@@ -2351,7 +3509,7 @@
                     </pic:cNvPicPr>
                   </pic:nvPicPr>
                   <pic:blipFill>
-                    <a:blip r:embed="rId9">
+                    <a:blip r:embed="rId15">
                       <a:extLst>
                         <a:ext uri="{28A0092B-C50C-407E-A947-70E740481C1C}">
                           <a14:useLocalDpi xmlns:a14="http://schemas.microsoft.com/office/drawing/2010/main" val="0"/>
@@ -2464,6 +3622,7 @@
         </w:numPr>
       </w:pPr>
       <w:r>
+        <w:lastRenderedPageBreak/>
         <w:t>Textbox to enter your Country</w:t>
       </w:r>
       <w:r>
@@ -2531,22 +3690,21 @@
     </w:p>
     <w:p>
       <w:pPr>
-        <w:pStyle w:val="Heading1"/>
-      </w:pPr>
-      <w:bookmarkStart w:id="12" w:name="_Toc517478689"/>
-      <w:bookmarkStart w:id="13" w:name="_Toc517478729"/>
-      <w:bookmarkStart w:id="14" w:name="_Toc517478993"/>
-      <w:bookmarkStart w:id="15" w:name="_Toc517479129"/>
-      <w:bookmarkStart w:id="16" w:name="_Toc517479222"/>
-      <w:r>
-        <w:lastRenderedPageBreak/>
+        <w:pStyle w:val="Heading2"/>
+      </w:pPr>
+      <w:bookmarkStart w:id="17" w:name="_Toc517478689"/>
+      <w:bookmarkStart w:id="18" w:name="_Toc517478729"/>
+      <w:bookmarkStart w:id="19" w:name="_Toc517478993"/>
+      <w:bookmarkStart w:id="20" w:name="_Toc517479129"/>
+      <w:bookmarkStart w:id="21" w:name="_Toc517479222"/>
+      <w:r>
         <w:t>Checkout 2</w:t>
       </w:r>
-      <w:bookmarkEnd w:id="12"/>
-      <w:bookmarkEnd w:id="13"/>
-      <w:bookmarkEnd w:id="14"/>
-      <w:bookmarkEnd w:id="15"/>
-      <w:bookmarkEnd w:id="16"/>
+      <w:bookmarkEnd w:id="17"/>
+      <w:bookmarkEnd w:id="18"/>
+      <w:bookmarkEnd w:id="19"/>
+      <w:bookmarkEnd w:id="20"/>
+      <w:bookmarkEnd w:id="21"/>
     </w:p>
     <w:p>
       <w:r>
@@ -2572,7 +3730,7 @@
                     </pic:cNvPicPr>
                   </pic:nvPicPr>
                   <pic:blipFill>
-                    <a:blip r:embed="rId10">
+                    <a:blip r:embed="rId16">
                       <a:extLst>
                         <a:ext uri="{28A0092B-C50C-407E-A947-70E740481C1C}">
                           <a14:useLocalDpi xmlns:a14="http://schemas.microsoft.com/office/drawing/2010/main" val="0"/>
@@ -2620,11 +3778,11 @@
       <w:pPr>
         <w:pStyle w:val="Heading1"/>
       </w:pPr>
-      <w:bookmarkStart w:id="17" w:name="_Toc517478690"/>
-      <w:bookmarkStart w:id="18" w:name="_Toc517478730"/>
-      <w:bookmarkStart w:id="19" w:name="_Toc517478994"/>
-      <w:bookmarkStart w:id="20" w:name="_Toc517479130"/>
-      <w:bookmarkStart w:id="21" w:name="_Toc517479223"/>
+      <w:bookmarkStart w:id="22" w:name="_Toc517478690"/>
+      <w:bookmarkStart w:id="23" w:name="_Toc517478730"/>
+      <w:bookmarkStart w:id="24" w:name="_Toc517478994"/>
+      <w:bookmarkStart w:id="25" w:name="_Toc517479130"/>
+      <w:bookmarkStart w:id="26" w:name="_Toc517479223"/>
       <w:r>
         <w:rPr>
           <w:noProof/>
@@ -2657,7 +3815,7 @@
                     </pic:cNvPicPr>
                   </pic:nvPicPr>
                   <pic:blipFill>
-                    <a:blip r:embed="rId11">
+                    <a:blip r:embed="rId17">
                       <a:extLst>
                         <a:ext uri="{28A0092B-C50C-407E-A947-70E740481C1C}">
                           <a14:useLocalDpi xmlns:a14="http://schemas.microsoft.com/office/drawing/2010/main" val="0"/>
@@ -2694,35 +3852,35 @@
           </wp:anchor>
         </w:drawing>
       </w:r>
-      <w:bookmarkEnd w:id="17"/>
-      <w:bookmarkEnd w:id="18"/>
-      <w:bookmarkEnd w:id="19"/>
-      <w:bookmarkEnd w:id="20"/>
-      <w:bookmarkEnd w:id="21"/>
-    </w:p>
-    <w:p>
-      <w:pPr>
-        <w:pStyle w:val="Heading1"/>
-      </w:pPr>
-    </w:p>
-    <w:p>
-      <w:pPr>
-        <w:pStyle w:val="Heading1"/>
-      </w:pPr>
-      <w:bookmarkStart w:id="22" w:name="_Toc517478691"/>
-      <w:bookmarkStart w:id="23" w:name="_Toc517478731"/>
-      <w:bookmarkStart w:id="24" w:name="_Toc517478995"/>
-      <w:bookmarkStart w:id="25" w:name="_Toc517479131"/>
-      <w:bookmarkStart w:id="26" w:name="_Toc517479224"/>
-      <w:r>
-        <w:t>Stripe Payment</w:t>
-      </w:r>
       <w:bookmarkEnd w:id="22"/>
       <w:bookmarkEnd w:id="23"/>
       <w:bookmarkEnd w:id="24"/>
       <w:bookmarkEnd w:id="25"/>
       <w:bookmarkEnd w:id="26"/>
     </w:p>
+    <w:p>
+      <w:pPr>
+        <w:pStyle w:val="Heading1"/>
+      </w:pPr>
+    </w:p>
+    <w:p>
+      <w:pPr>
+        <w:pStyle w:val="Heading2"/>
+      </w:pPr>
+      <w:bookmarkStart w:id="27" w:name="_Toc517478691"/>
+      <w:bookmarkStart w:id="28" w:name="_Toc517478731"/>
+      <w:bookmarkStart w:id="29" w:name="_Toc517478995"/>
+      <w:bookmarkStart w:id="30" w:name="_Toc517479131"/>
+      <w:bookmarkStart w:id="31" w:name="_Toc517479224"/>
+      <w:r>
+        <w:t>Stripe Payment</w:t>
+      </w:r>
+      <w:bookmarkEnd w:id="27"/>
+      <w:bookmarkEnd w:id="28"/>
+      <w:bookmarkEnd w:id="29"/>
+      <w:bookmarkEnd w:id="30"/>
+      <w:bookmarkEnd w:id="31"/>
+    </w:p>
     <w:p/>
     <w:p>
       <w:pPr>
@@ -2855,23 +4013,25 @@
         <w:pStyle w:val="Heading1"/>
       </w:pPr>
     </w:p>
-    <w:p>
-      <w:pPr>
-        <w:pStyle w:val="Heading1"/>
-      </w:pPr>
-      <w:bookmarkStart w:id="27" w:name="_Toc517478692"/>
-      <w:bookmarkStart w:id="28" w:name="_Toc517478732"/>
-      <w:bookmarkStart w:id="29" w:name="_Toc517478996"/>
-      <w:bookmarkStart w:id="30" w:name="_Toc517479132"/>
-      <w:bookmarkStart w:id="31" w:name="_Toc517479225"/>
+    <w:p/>
+    <w:p/>
+    <w:p>
+      <w:pPr>
+        <w:pStyle w:val="Heading2"/>
+      </w:pPr>
+      <w:bookmarkStart w:id="32" w:name="_Toc517478692"/>
+      <w:bookmarkStart w:id="33" w:name="_Toc517478732"/>
+      <w:bookmarkStart w:id="34" w:name="_Toc517478996"/>
+      <w:bookmarkStart w:id="35" w:name="_Toc517479132"/>
+      <w:bookmarkStart w:id="36" w:name="_Toc517479225"/>
       <w:r>
         <w:t>Checkout 3</w:t>
       </w:r>
-      <w:bookmarkEnd w:id="27"/>
-      <w:bookmarkEnd w:id="28"/>
-      <w:bookmarkEnd w:id="29"/>
-      <w:bookmarkEnd w:id="30"/>
-      <w:bookmarkEnd w:id="31"/>
+      <w:bookmarkEnd w:id="32"/>
+      <w:bookmarkEnd w:id="33"/>
+      <w:bookmarkEnd w:id="34"/>
+      <w:bookmarkEnd w:id="35"/>
+      <w:bookmarkEnd w:id="36"/>
     </w:p>
     <w:p>
       <w:r>
@@ -2897,7 +4057,7 @@
                     </pic:cNvPicPr>
                   </pic:nvPicPr>
                   <pic:blipFill>
-                    <a:blip r:embed="rId12">
+                    <a:blip r:embed="rId18">
                       <a:extLst>
                         <a:ext uri="{28A0092B-C50C-407E-A947-70E740481C1C}">
                           <a14:useLocalDpi xmlns:a14="http://schemas.microsoft.com/office/drawing/2010/main" val="0"/>
@@ -2931,393 +4091,22 @@
     </w:p>
     <w:p>
       <w:pPr>
-        <w:pStyle w:val="Heading1"/>
-      </w:pPr>
-      <w:bookmarkStart w:id="32" w:name="_Toc517478693"/>
-      <w:bookmarkStart w:id="33" w:name="_Toc517478733"/>
-      <w:bookmarkStart w:id="34" w:name="_Toc517478997"/>
-      <w:bookmarkStart w:id="35" w:name="_Toc517479133"/>
-      <w:bookmarkStart w:id="36" w:name="_Toc517479226"/>
+        <w:pStyle w:val="Heading2"/>
+      </w:pPr>
       <w:r>
         <w:lastRenderedPageBreak/>
-        <w:t>Login</w:t>
-      </w:r>
-    </w:p>
-    <w:p>
-      <w:r>
-        <w:rPr>
-          <w:noProof/>
-          <w:lang w:eastAsia="ja-JP"/>
-        </w:rPr>
-        <w:drawing>
-          <wp:inline distT="0" distB="0" distL="0" distR="0" wp14:anchorId="00ED8F34" wp14:editId="0079A4F6">
-            <wp:extent cx="5943600" cy="3302001"/>
-            <wp:effectExtent l="0" t="0" r="0" b="0"/>
-            <wp:docPr id="18" name="Picture 18"/>
-            <wp:cNvGraphicFramePr>
-              <a:graphicFrameLocks xmlns:a="http://schemas.openxmlformats.org/drawingml/2006/main" noChangeAspect="1"/>
-            </wp:cNvGraphicFramePr>
-            <a:graphic xmlns:a="http://schemas.openxmlformats.org/drawingml/2006/main">
-              <a:graphicData uri="http://schemas.openxmlformats.org/drawingml/2006/picture">
-                <pic:pic xmlns:pic="http://schemas.openxmlformats.org/drawingml/2006/picture">
-                  <pic:nvPicPr>
-                    <pic:cNvPr id="0" name="Picture 2"/>
-                    <pic:cNvPicPr>
-                      <a:picLocks noChangeAspect="1" noChangeArrowheads="1"/>
-                    </pic:cNvPicPr>
-                  </pic:nvPicPr>
-                  <pic:blipFill>
-                    <a:blip r:embed="rId13" cstate="print">
-                      <a:extLst>
-                        <a:ext uri="{28A0092B-C50C-407E-A947-70E740481C1C}">
-                          <a14:useLocalDpi xmlns:a14="http://schemas.microsoft.com/office/drawing/2010/main" val="0"/>
-                        </a:ext>
-                      </a:extLst>
-                    </a:blip>
-                    <a:srcRect/>
-                    <a:stretch>
-                      <a:fillRect/>
-                    </a:stretch>
-                  </pic:blipFill>
-                  <pic:spPr bwMode="auto">
-                    <a:xfrm>
-                      <a:off x="0" y="0"/>
-                      <a:ext cx="5945366" cy="3302982"/>
-                    </a:xfrm>
-                    <a:prstGeom prst="rect">
-                      <a:avLst/>
-                    </a:prstGeom>
-                    <a:noFill/>
-                    <a:ln>
-                      <a:noFill/>
-                    </a:ln>
-                  </pic:spPr>
-                </pic:pic>
-              </a:graphicData>
-            </a:graphic>
-          </wp:inline>
-        </w:drawing>
-      </w:r>
-    </w:p>
-    <w:p>
-      <w:pPr>
-        <w:pStyle w:val="ListParagraph"/>
-        <w:numPr>
-          <w:ilvl w:val="0"/>
-          <w:numId w:val="25"/>
-        </w:numPr>
-      </w:pPr>
-      <w:r>
-        <w:t>Textbox to enter your login email</w:t>
-      </w:r>
-      <w:r>
-        <w:t xml:space="preserve"> </w:t>
-      </w:r>
-      <w:r>
-        <w:rPr>
-          <w:rFonts w:cstheme="minorHAnsi"/>
-        </w:rPr>
-        <w:t xml:space="preserve">– </w:t>
-      </w:r>
-      <w:r>
-        <w:t>Required and Validated</w:t>
-      </w:r>
-    </w:p>
-    <w:p>
-      <w:pPr>
-        <w:pStyle w:val="ListParagraph"/>
-        <w:numPr>
-          <w:ilvl w:val="0"/>
-          <w:numId w:val="25"/>
-        </w:numPr>
-      </w:pPr>
-      <w:r>
-        <w:t>Textbox to enter your login password</w:t>
-      </w:r>
-      <w:r>
-        <w:t xml:space="preserve"> </w:t>
-      </w:r>
-      <w:r>
-        <w:rPr>
-          <w:rFonts w:cstheme="minorHAnsi"/>
-        </w:rPr>
-        <w:t xml:space="preserve">– </w:t>
-      </w:r>
-      <w:r>
-        <w:t>Required</w:t>
-      </w:r>
-    </w:p>
-    <w:p>
-      <w:pPr>
-        <w:pStyle w:val="ListParagraph"/>
-        <w:numPr>
-          <w:ilvl w:val="0"/>
-          <w:numId w:val="25"/>
-        </w:numPr>
-      </w:pPr>
-      <w:r>
-        <w:t>Submit button, your login info will be sent and validated against the info stored in the database. If the submitted info is incorrect, you will be given and error message and you can try to login again. If the submitted info is correct, you will be redirected to an appropriate page. If your Privacy Policy is out of date, you will be prompted to agree to a new one before the login completes.</w:t>
-      </w:r>
-    </w:p>
-    <w:p>
-      <w:pPr>
-        <w:pStyle w:val="ListParagraph"/>
-        <w:numPr>
-          <w:ilvl w:val="0"/>
-          <w:numId w:val="25"/>
-        </w:numPr>
-      </w:pPr>
-      <w:r>
-        <w:t>Link to redirect you to the Registration page, where you can create a new account.</w:t>
-      </w:r>
-    </w:p>
-    <w:p>
-      <w:pPr>
-        <w:pStyle w:val="Heading1"/>
-      </w:pPr>
-      <w:r>
-        <w:t>Registration</w:t>
-      </w:r>
-      <w:bookmarkEnd w:id="32"/>
-      <w:bookmarkEnd w:id="33"/>
-      <w:bookmarkEnd w:id="34"/>
-      <w:bookmarkEnd w:id="35"/>
-      <w:bookmarkEnd w:id="36"/>
-    </w:p>
-    <w:p>
-      <w:r>
-        <w:rPr>
-          <w:noProof/>
-          <w:lang w:eastAsia="ja-JP"/>
-        </w:rPr>
-        <w:drawing>
-          <wp:inline distT="0" distB="0" distL="0" distR="0" wp14:anchorId="1D51C6D3" wp14:editId="530A57F4">
-            <wp:extent cx="5943600" cy="2987040"/>
-            <wp:effectExtent l="0" t="0" r="0" b="0"/>
-            <wp:docPr id="15" name="Picture 15" descr="Registration page 1"/>
-            <wp:cNvGraphicFramePr>
-              <a:graphicFrameLocks xmlns:a="http://schemas.openxmlformats.org/drawingml/2006/main" noChangeAspect="1"/>
-            </wp:cNvGraphicFramePr>
-            <a:graphic xmlns:a="http://schemas.openxmlformats.org/drawingml/2006/main">
-              <a:graphicData uri="http://schemas.openxmlformats.org/drawingml/2006/picture">
-                <pic:pic xmlns:pic="http://schemas.openxmlformats.org/drawingml/2006/picture">
-                  <pic:nvPicPr>
-                    <pic:cNvPr id="0" name="Picture 9" descr="Registration page 1"/>
-                    <pic:cNvPicPr>
-                      <a:picLocks noChangeAspect="1" noChangeArrowheads="1"/>
-                    </pic:cNvPicPr>
-                  </pic:nvPicPr>
-                  <pic:blipFill>
-                    <a:blip r:embed="rId14">
-                      <a:extLst>
-                        <a:ext uri="{28A0092B-C50C-407E-A947-70E740481C1C}">
-                          <a14:useLocalDpi xmlns:a14="http://schemas.microsoft.com/office/drawing/2010/main" val="0"/>
-                        </a:ext>
-                      </a:extLst>
-                    </a:blip>
-                    <a:srcRect/>
-                    <a:stretch>
-                      <a:fillRect/>
-                    </a:stretch>
-                  </pic:blipFill>
-                  <pic:spPr bwMode="auto">
-                    <a:xfrm>
-                      <a:off x="0" y="0"/>
-                      <a:ext cx="5943600" cy="2987040"/>
-                    </a:xfrm>
-                    <a:prstGeom prst="rect">
-                      <a:avLst/>
-                    </a:prstGeom>
-                    <a:noFill/>
-                    <a:ln>
-                      <a:noFill/>
-                    </a:ln>
-                  </pic:spPr>
-                </pic:pic>
-              </a:graphicData>
-            </a:graphic>
-          </wp:inline>
-        </w:drawing>
-      </w:r>
-    </w:p>
-    <w:p>
-      <w:pPr>
-        <w:pStyle w:val="ListParagraph"/>
-        <w:numPr>
-          <w:ilvl w:val="0"/>
-          <w:numId w:val="24"/>
-        </w:numPr>
-      </w:pPr>
-      <w:r>
-        <w:lastRenderedPageBreak/>
-        <w:t>Textbox to enter your first name</w:t>
-      </w:r>
-      <w:r>
-        <w:t xml:space="preserve"> </w:t>
-      </w:r>
-      <w:r>
-        <w:rPr>
-          <w:rFonts w:cstheme="minorHAnsi"/>
-        </w:rPr>
-        <w:t xml:space="preserve">– </w:t>
-      </w:r>
-      <w:r>
-        <w:t>Required</w:t>
-      </w:r>
-    </w:p>
-    <w:p>
-      <w:pPr>
-        <w:pStyle w:val="ListParagraph"/>
-        <w:numPr>
-          <w:ilvl w:val="0"/>
-          <w:numId w:val="24"/>
-        </w:numPr>
-      </w:pPr>
-      <w:r>
-        <w:t>Textbox to enter your last name</w:t>
-      </w:r>
-      <w:r>
-        <w:t xml:space="preserve"> </w:t>
-      </w:r>
-      <w:r>
-        <w:rPr>
-          <w:rFonts w:cstheme="minorHAnsi"/>
-        </w:rPr>
-        <w:t xml:space="preserve">– </w:t>
-      </w:r>
-      <w:r>
-        <w:t>Required</w:t>
-      </w:r>
-    </w:p>
-    <w:p>
-      <w:pPr>
-        <w:pStyle w:val="ListParagraph"/>
-        <w:numPr>
-          <w:ilvl w:val="0"/>
-          <w:numId w:val="24"/>
-        </w:numPr>
-      </w:pPr>
-      <w:r>
-        <w:t>Textbox to enter your email</w:t>
-      </w:r>
-      <w:r>
-        <w:t xml:space="preserve"> </w:t>
-      </w:r>
-      <w:r>
-        <w:rPr>
-          <w:rFonts w:cstheme="minorHAnsi"/>
-        </w:rPr>
-        <w:t xml:space="preserve">– </w:t>
-      </w:r>
-      <w:r>
-        <w:t>Required and Validated</w:t>
-      </w:r>
-    </w:p>
-    <w:p>
-      <w:pPr>
-        <w:pStyle w:val="ListParagraph"/>
-        <w:numPr>
-          <w:ilvl w:val="0"/>
-          <w:numId w:val="24"/>
-        </w:numPr>
-      </w:pPr>
-      <w:r>
-        <w:t>Textbox to enter your password</w:t>
-      </w:r>
-      <w:r>
-        <w:t xml:space="preserve"> </w:t>
-      </w:r>
-      <w:r>
-        <w:rPr>
-          <w:rFonts w:cstheme="minorHAnsi"/>
-        </w:rPr>
-        <w:t xml:space="preserve">– </w:t>
-      </w:r>
-      <w:r>
-        <w:t>Required</w:t>
-      </w:r>
-    </w:p>
-    <w:p>
-      <w:pPr>
-        <w:pStyle w:val="ListParagraph"/>
-        <w:numPr>
-          <w:ilvl w:val="0"/>
-          <w:numId w:val="24"/>
-        </w:numPr>
-      </w:pPr>
-      <w:r>
-        <w:t>Textbox to confirm your password</w:t>
-      </w:r>
-      <w:r>
-        <w:t xml:space="preserve"> </w:t>
-      </w:r>
-      <w:r>
-        <w:rPr>
-          <w:rFonts w:cstheme="minorHAnsi"/>
-        </w:rPr>
-        <w:t xml:space="preserve">– </w:t>
-      </w:r>
-      <w:r>
-        <w:t>Required</w:t>
-      </w:r>
-    </w:p>
-    <w:p>
-      <w:pPr>
-        <w:pStyle w:val="ListParagraph"/>
-        <w:numPr>
-          <w:ilvl w:val="0"/>
-          <w:numId w:val="24"/>
-        </w:numPr>
-      </w:pPr>
-      <w:r>
-        <w:t>Checkbox to confirm that you have accepted the Privacy Policy</w:t>
-      </w:r>
-      <w:r>
-        <w:t xml:space="preserve"> </w:t>
-      </w:r>
-      <w:r>
-        <w:rPr>
-          <w:rFonts w:cstheme="minorHAnsi"/>
-        </w:rPr>
-        <w:t xml:space="preserve">– </w:t>
-      </w:r>
-      <w:r>
-        <w:t>Required</w:t>
-      </w:r>
-    </w:p>
-    <w:p>
-      <w:pPr>
-        <w:pStyle w:val="ListParagraph"/>
-        <w:numPr>
-          <w:ilvl w:val="0"/>
-          <w:numId w:val="24"/>
-        </w:numPr>
-      </w:pPr>
-      <w:r>
-        <w:t>Privacy Policy link, if clicked will open the Privacy Policy for you to read</w:t>
-      </w:r>
-    </w:p>
-    <w:p>
-      <w:pPr>
-        <w:pStyle w:val="ListParagraph"/>
-        <w:numPr>
-          <w:ilvl w:val="0"/>
-          <w:numId w:val="24"/>
-        </w:numPr>
-      </w:pPr>
-      <w:r>
-        <w:t xml:space="preserve">Submit button, all fields will be validated when this is pressed and if everything is good, your information </w:t>
-      </w:r>
-      <w:r>
-        <w:t>and account</w:t>
-      </w:r>
-      <w:r>
-        <w:t xml:space="preserve"> will be saved into the database and you will be redirected and automatically logged in. If anything is missing or validation fails, the page will alert you to what is needed.</w:t>
-      </w:r>
-    </w:p>
-    <w:p>
-      <w:pPr>
-        <w:pStyle w:val="Heading1"/>
+        <w:t>Order History</w:t>
+      </w:r>
+    </w:p>
+    <w:p/>
+    <w:p/>
+    <w:p/>
+    <w:p/>
+    <w:p/>
+    <w:p/>
+    <w:p>
+      <w:pPr>
+        <w:pStyle w:val="Heading2"/>
       </w:pPr>
       <w:r>
         <w:t>Add Product</w:t>
@@ -3347,7 +4136,7 @@
                     </pic:cNvPicPr>
                   </pic:nvPicPr>
                   <pic:blipFill>
-                    <a:blip r:embed="rId15" cstate="print">
+                    <a:blip r:embed="rId19" cstate="print">
                       <a:extLst>
                         <a:ext uri="{28A0092B-C50C-407E-A947-70E740481C1C}">
                           <a14:useLocalDpi xmlns:a14="http://schemas.microsoft.com/office/drawing/2010/main" val="0"/>
@@ -3507,13 +4296,13 @@
     </w:p>
     <w:p>
       <w:pPr>
-        <w:rPr>
-          <w:i/>
-          <w:color w:val="FF0000"/>
-        </w:rPr>
-      </w:pPr>
-      <w:bookmarkStart w:id="37" w:name="_GoBack"/>
-      <w:bookmarkEnd w:id="37"/>
+        <w:pStyle w:val="ListParagraph"/>
+      </w:pPr>
+    </w:p>
+    <w:p>
+      <w:pPr>
+        <w:pStyle w:val="ListParagraph"/>
+      </w:pPr>
     </w:p>
     <w:p>
       <w:pPr>
@@ -3523,61 +4312,16 @@
           <w:numId w:val="6"/>
         </w:numPr>
       </w:pPr>
-      <w:bookmarkStart w:id="38" w:name="_Toc517479227"/>
+      <w:bookmarkStart w:id="37" w:name="_Toc517479227"/>
+      <w:bookmarkStart w:id="38" w:name="_GoBack"/>
+      <w:bookmarkEnd w:id="38"/>
       <w:r>
         <w:lastRenderedPageBreak/>
         <w:t>Problems and Challenges</w:t>
       </w:r>
-      <w:bookmarkEnd w:id="38"/>
-    </w:p>
-    <w:p>
-      <w:pPr>
-        <w:pStyle w:val="ListParagraph"/>
-        <w:spacing w:after="200" w:line="276" w:lineRule="auto"/>
-        <w:ind w:left="357"/>
-        <w:rPr>
-          <w:rFonts w:cstheme="minorHAnsi"/>
-          <w:i/>
-          <w:color w:val="FF0000"/>
-        </w:rPr>
-      </w:pPr>
-      <w:r>
-        <w:rPr>
-          <w:rFonts w:cstheme="minorHAnsi"/>
-          <w:i/>
-          <w:color w:val="FF0000"/>
-        </w:rPr>
-        <w:t>&lt;</w:t>
-      </w:r>
-      <w:r>
-        <w:rPr>
-          <w:rFonts w:cstheme="minorHAnsi"/>
-          <w:i/>
-          <w:color w:val="FF0000"/>
-        </w:rPr>
-        <w:t xml:space="preserve"> Problems and challenges you faced as a group during the project. This should include a description of each problem and how you overcame it</w:t>
-      </w:r>
-      <w:r>
-        <w:rPr>
-          <w:rFonts w:cstheme="minorHAnsi"/>
-          <w:i/>
-          <w:color w:val="FF0000"/>
-        </w:rPr>
-        <w:t>&gt;</w:t>
-      </w:r>
-    </w:p>
-    <w:p>
-      <w:pPr>
-        <w:pStyle w:val="ListParagraph"/>
-        <w:spacing w:after="200" w:line="276" w:lineRule="auto"/>
-        <w:ind w:left="357"/>
-        <w:rPr>
-          <w:rFonts w:cstheme="minorHAnsi"/>
-          <w:i/>
-          <w:color w:val="FF0000"/>
-        </w:rPr>
-      </w:pPr>
-    </w:p>
+      <w:bookmarkEnd w:id="37"/>
+    </w:p>
+    <w:p/>
     <w:p>
       <w:pPr>
         <w:pStyle w:val="ListParagraph"/>
@@ -3637,27 +4381,13 @@
         <w:rPr>
           <w:rFonts w:cstheme="minorHAnsi"/>
         </w:rPr>
-        <w:t xml:space="preserve">Learned how to use </w:t>
-      </w:r>
-      <w:proofErr w:type="gramStart"/>
+        <w:t>Learned how to use a</w:t>
+      </w:r>
       <w:r>
         <w:rPr>
           <w:rFonts w:cstheme="minorHAnsi"/>
         </w:rPr>
-        <w:t>a</w:t>
-      </w:r>
-      <w:r>
-        <w:rPr>
-          <w:rFonts w:cstheme="minorHAnsi"/>
-        </w:rPr>
-        <w:t>jax</w:t>
-      </w:r>
-      <w:proofErr w:type="gramEnd"/>
-      <w:r>
-        <w:rPr>
-          <w:rFonts w:cstheme="minorHAnsi"/>
-        </w:rPr>
-        <w:t xml:space="preserve"> to change quantity with a server</w:t>
+        <w:t>jax to change quantity with a server</w:t>
       </w:r>
       <w:r>
         <w:rPr>
@@ -3815,13 +4545,7 @@
         <w:rPr>
           <w:rFonts w:cstheme="minorHAnsi"/>
         </w:rPr>
-        <w:t xml:space="preserve"> </w:t>
-      </w:r>
-      <w:r>
-        <w:rPr>
-          <w:rFonts w:cstheme="minorHAnsi"/>
-        </w:rPr>
-        <w:t xml:space="preserve">– </w:t>
+        <w:t xml:space="preserve"> – </w:t>
       </w:r>
       <w:r>
         <w:rPr>
@@ -3888,13 +4612,6 @@
           <w:color w:val="FF0000"/>
         </w:rPr>
       </w:pPr>
-      <w:r>
-        <w:rPr>
-          <w:i/>
-          <w:color w:val="FF0000"/>
-        </w:rPr>
-        <w:t>&lt;What your team learned (include both technical and soft skills)&gt;</w:t>
-      </w:r>
     </w:p>
     <w:p>
       <w:pPr>
@@ -4063,24 +4780,7 @@
       </w:r>
       <w:bookmarkEnd w:id="40"/>
     </w:p>
-    <w:p>
-      <w:pPr>
-        <w:pStyle w:val="ListParagraph"/>
-        <w:spacing w:after="200" w:line="276" w:lineRule="auto"/>
-        <w:ind w:left="360"/>
-        <w:rPr>
-          <w:i/>
-          <w:color w:val="FF0000"/>
-        </w:rPr>
-      </w:pPr>
-      <w:r>
-        <w:rPr>
-          <w:i/>
-          <w:color w:val="FF0000"/>
-        </w:rPr>
-        <w:t>&lt;What your team would do differently next time&gt;</w:t>
-      </w:r>
-    </w:p>
+    <w:p/>
     <w:p>
       <w:pPr>
         <w:pStyle w:val="ListParagraph"/>
@@ -4132,7 +4832,7 @@
     </w:p>
     <w:p>
       <w:pPr>
-        <w:ind w:left="360"/>
+        <w:pStyle w:val="Heading3"/>
       </w:pPr>
       <w:r>
         <w:t>Using ajax for quantity</w:t>
@@ -4163,7 +4863,7 @@
                     <pic:cNvPicPr/>
                   </pic:nvPicPr>
                   <pic:blipFill>
-                    <a:blip r:embed="rId16"/>
+                    <a:blip r:embed="rId20"/>
                     <a:stretch>
                       <a:fillRect/>
                     </a:stretch>
@@ -4218,7 +4918,7 @@
                     <pic:cNvPicPr/>
                   </pic:nvPicPr>
                   <pic:blipFill>
-                    <a:blip r:embed="rId17"/>
+                    <a:blip r:embed="rId21"/>
                     <a:stretch>
                       <a:fillRect/>
                     </a:stretch>
@@ -4278,7 +4978,7 @@
                     <pic:cNvPicPr/>
                   </pic:nvPicPr>
                   <pic:blipFill>
-                    <a:blip r:embed="rId18"/>
+                    <a:blip r:embed="rId22"/>
                     <a:stretch>
                       <a:fillRect/>
                     </a:stretch>
@@ -4310,7 +5010,7 @@
     <w:p/>
     <w:p>
       <w:pPr>
-        <w:ind w:left="360"/>
+        <w:pStyle w:val="Heading3"/>
       </w:pPr>
       <w:r>
         <w:t>Login Redirect</w:t>
@@ -4341,7 +5041,7 @@
                     <pic:cNvPicPr/>
                   </pic:nvPicPr>
                   <pic:blipFill>
-                    <a:blip r:embed="rId19"/>
+                    <a:blip r:embed="rId23"/>
                     <a:stretch>
                       <a:fillRect/>
                     </a:stretch>
@@ -4413,6 +5113,9 @@
       </w:pPr>
     </w:p>
     <w:p>
+      <w:pPr>
+        <w:pStyle w:val="Heading3"/>
+      </w:pPr>
       <w:r>
         <w:lastRenderedPageBreak/>
         <w:t>Checkout structure</w:t>
@@ -4442,7 +5145,7 @@
                     </pic:cNvPicPr>
                   </pic:nvPicPr>
                   <pic:blipFill>
-                    <a:blip r:embed="rId20">
+                    <a:blip r:embed="rId24">
                       <a:extLst>
                         <a:ext uri="{28A0092B-C50C-407E-A947-70E740481C1C}">
                           <a14:useLocalDpi xmlns:a14="http://schemas.microsoft.com/office/drawing/2010/main" val="0"/>
@@ -4475,13 +5178,30 @@
       </w:r>
     </w:p>
     <w:p>
+      <w:r>
+        <w:t>I</w:t>
+      </w:r>
+      <w:r>
+        <w:t>’</w:t>
+      </w:r>
+      <w:r>
+        <w:t xml:space="preserve">m proud of this code because the checkout is </w:t>
+      </w:r>
+      <w:proofErr w:type="gramStart"/>
+      <w:r>
+        <w:t>actually only</w:t>
+      </w:r>
+      <w:proofErr w:type="gramEnd"/>
+      <w:r>
+        <w:t xml:space="preserve"> 1 “page” but it acts like 3! Using </w:t>
+      </w:r>
       <w:proofErr w:type="spellStart"/>
       <w:r>
-        <w:t>Im</w:t>
+        <w:t>pagenum</w:t>
       </w:r>
       <w:proofErr w:type="spellEnd"/>
       <w:r>
-        <w:t xml:space="preserve"> proud of this code because the checkout is actually only 1 “page” but it acts like 3! Using </w:t>
+        <w:t xml:space="preserve"> which is set to 1 at first, the if statement checks to see what number it is, since it starts at 1 it will display the first page. When you click submit on the first page, </w:t>
       </w:r>
       <w:proofErr w:type="spellStart"/>
       <w:r>
@@ -4489,7 +5209,7 @@
       </w:r>
       <w:proofErr w:type="spellEnd"/>
       <w:r>
-        <w:t xml:space="preserve"> which is set to 1 at first, the if statement checks to see what number it is, since it starts at 1 it will display the first page. When you click submit on the first page, </w:t>
+        <w:t xml:space="preserve"> becomes set to 2 and the page refreshes, the if statement then goes to the elseif checking to see if </w:t>
       </w:r>
       <w:proofErr w:type="spellStart"/>
       <w:r>
@@ -4497,7 +5217,7 @@
       </w:r>
       <w:proofErr w:type="spellEnd"/>
       <w:r>
-        <w:t xml:space="preserve"> becomes set to 2 and the page refreshes, the if statement then goes to the elseif checking to see if </w:t>
+        <w:t xml:space="preserve"> is 2 which it is, it then displays page 2. After you pay with stripe </w:t>
       </w:r>
       <w:proofErr w:type="spellStart"/>
       <w:r>
@@ -4505,16 +5225,33 @@
       </w:r>
       <w:proofErr w:type="spellEnd"/>
       <w:r>
-        <w:t xml:space="preserve"> is 2 which it is, it then displays page 2. After you pay with stripe </w:t>
-      </w:r>
-      <w:proofErr w:type="spellStart"/>
-      <w:r>
-        <w:t>pagenum</w:t>
-      </w:r>
-      <w:proofErr w:type="spellEnd"/>
-      <w:r>
         <w:t xml:space="preserve"> is set to 3 which means the else statement at the end comes into effect showing the confirmation page.</w:t>
       </w:r>
+    </w:p>
+    <w:p>
+      <w:pPr>
+        <w:ind w:left="360"/>
+      </w:pPr>
+    </w:p>
+    <w:p>
+      <w:pPr>
+        <w:ind w:left="360"/>
+      </w:pPr>
+    </w:p>
+    <w:p>
+      <w:pPr>
+        <w:ind w:left="360"/>
+      </w:pPr>
+    </w:p>
+    <w:p>
+      <w:pPr>
+        <w:ind w:left="360"/>
+      </w:pPr>
+    </w:p>
+    <w:p>
+      <w:pPr>
+        <w:ind w:left="360"/>
+      </w:pPr>
     </w:p>
     <w:p>
       <w:pPr>
@@ -4536,6 +5273,7 @@
       </w:pPr>
       <w:bookmarkStart w:id="42" w:name="_Toc517479231"/>
       <w:r>
+        <w:lastRenderedPageBreak/>
         <w:t>Figures</w:t>
       </w:r>
       <w:bookmarkEnd w:id="42"/>
@@ -4573,7 +5311,7 @@
                     </pic:cNvPicPr>
                   </pic:nvPicPr>
                   <pic:blipFill>
-                    <a:blip r:embed="rId21" cstate="print">
+                    <a:blip r:embed="rId25" cstate="print">
                       <a:extLst>
                         <a:ext uri="{28A0092B-C50C-407E-A947-70E740481C1C}">
                           <a14:useLocalDpi xmlns:a14="http://schemas.microsoft.com/office/drawing/2010/main" val="0"/>
@@ -4637,7 +5375,6 @@
           <w:noProof/>
           <w:lang w:eastAsia="ja-JP"/>
         </w:rPr>
-        <w:lastRenderedPageBreak/>
         <w:drawing>
           <wp:inline distT="0" distB="0" distL="0" distR="0" wp14:anchorId="7BD763CB" wp14:editId="14CB5AE2">
             <wp:extent cx="5189171" cy="4274820"/>
@@ -4654,7 +5391,7 @@
                     <pic:cNvPicPr/>
                   </pic:nvPicPr>
                   <pic:blipFill>
-                    <a:blip r:embed="rId22"/>
+                    <a:blip r:embed="rId26"/>
                     <a:stretch>
                       <a:fillRect/>
                     </a:stretch>
@@ -4688,6 +5425,7 @@
       </w:pPr>
       <w:bookmarkStart w:id="44" w:name="_Toc517479233"/>
       <w:r>
+        <w:lastRenderedPageBreak/>
         <w:t>Figure 2 – Data Model Diagram</w:t>
       </w:r>
       <w:bookmarkEnd w:id="44"/>
@@ -4723,7 +5461,7 @@
                     <pic:cNvPicPr/>
                   </pic:nvPicPr>
                   <pic:blipFill>
-                    <a:blip r:embed="rId23"/>
+                    <a:blip r:embed="rId27"/>
                     <a:stretch>
                       <a:fillRect/>
                     </a:stretch>
@@ -4777,7 +5515,6 @@
           <w:noProof/>
           <w:lang w:eastAsia="ja-JP"/>
         </w:rPr>
-        <w:lastRenderedPageBreak/>
         <w:drawing>
           <wp:inline distT="0" distB="0" distL="0" distR="0" wp14:anchorId="1F6E32C1" wp14:editId="0D6C3688">
             <wp:extent cx="6065520" cy="2908080"/>
@@ -4794,7 +5531,7 @@
                     <pic:cNvPicPr/>
                   </pic:nvPicPr>
                   <pic:blipFill>
-                    <a:blip r:embed="rId24"/>
+                    <a:blip r:embed="rId28"/>
                     <a:stretch>
                       <a:fillRect/>
                     </a:stretch>
@@ -4839,8 +5576,8 @@
       </w:pPr>
     </w:p>
     <w:sectPr>
-      <w:headerReference w:type="default" r:id="rId25"/>
-      <w:headerReference w:type="first" r:id="rId26"/>
+      <w:headerReference w:type="default" r:id="rId29"/>
+      <w:headerReference w:type="first" r:id="rId30"/>
       <w:pgSz w:w="12240" w:h="15840"/>
       <w:pgMar w:top="720" w:right="720" w:bottom="720" w:left="720" w:header="706" w:footer="706" w:gutter="0"/>
       <w:cols w:space="708"/>
@@ -4852,7 +5589,7 @@
 </file>
 
 <file path=word/endnotes.xml><?xml version="1.0" encoding="utf-8"?>
-<w:endnotes xmlns:wpc="http://schemas.microsoft.com/office/word/2010/wordprocessingCanvas" xmlns:mc="http://schemas.openxmlformats.org/markup-compatibility/2006" xmlns:o="urn:schemas-microsoft-com:office:office" xmlns:r="http://schemas.openxmlformats.org/officeDocument/2006/relationships" xmlns:m="http://schemas.openxmlformats.org/officeDocument/2006/math" xmlns:v="urn:schemas-microsoft-com:vml" xmlns:wp14="http://schemas.microsoft.com/office/word/2010/wordprocessingDrawing" xmlns:wp="http://schemas.openxmlformats.org/drawingml/2006/wordprocessingDrawing" xmlns:w10="urn:schemas-microsoft-com:office:word" xmlns:w="http://schemas.openxmlformats.org/wordprocessingml/2006/main" xmlns:w14="http://schemas.microsoft.com/office/word/2010/wordml" xmlns:wpg="http://schemas.microsoft.com/office/word/2010/wordprocessingGroup" xmlns:wpi="http://schemas.microsoft.com/office/word/2010/wordprocessingInk" xmlns:wne="http://schemas.microsoft.com/office/word/2006/wordml" xmlns:wps="http://schemas.microsoft.com/office/word/2010/wordprocessingShape" mc:Ignorable="w14 wp14">
+<w:endnotes xmlns:wpc="http://schemas.microsoft.com/office/word/2010/wordprocessingCanvas" xmlns:cx="http://schemas.microsoft.com/office/drawing/2014/chartex" xmlns:cx1="http://schemas.microsoft.com/office/drawing/2015/9/8/chartex" xmlns:cx2="http://schemas.microsoft.com/office/drawing/2015/10/21/chartex" xmlns:cx3="http://schemas.microsoft.com/office/drawing/2016/5/9/chartex" xmlns:cx4="http://schemas.microsoft.com/office/drawing/2016/5/10/chartex" xmlns:cx5="http://schemas.microsoft.com/office/drawing/2016/5/11/chartex" xmlns:cx6="http://schemas.microsoft.com/office/drawing/2016/5/12/chartex" xmlns:cx7="http://schemas.microsoft.com/office/drawing/2016/5/13/chartex" xmlns:cx8="http://schemas.microsoft.com/office/drawing/2016/5/14/chartex" xmlns:mc="http://schemas.openxmlformats.org/markup-compatibility/2006" xmlns:aink="http://schemas.microsoft.com/office/drawing/2016/ink" xmlns:am3d="http://schemas.microsoft.com/office/drawing/2017/model3d" xmlns:o="urn:schemas-microsoft-com:office:office" xmlns:r="http://schemas.openxmlformats.org/officeDocument/2006/relationships" xmlns:m="http://schemas.openxmlformats.org/officeDocument/2006/math" xmlns:v="urn:schemas-microsoft-com:vml" xmlns:wp14="http://schemas.microsoft.com/office/word/2010/wordprocessingDrawing" xmlns:wp="http://schemas.openxmlformats.org/drawingml/2006/wordprocessingDrawing" xmlns:w10="urn:schemas-microsoft-com:office:word" xmlns:w="http://schemas.openxmlformats.org/wordprocessingml/2006/main" xmlns:w14="http://schemas.microsoft.com/office/word/2010/wordml" xmlns:w15="http://schemas.microsoft.com/office/word/2012/wordml" xmlns:w16cid="http://schemas.microsoft.com/office/word/2016/wordml/cid" xmlns:w16se="http://schemas.microsoft.com/office/word/2015/wordml/symex" xmlns:wpg="http://schemas.microsoft.com/office/word/2010/wordprocessingGroup" xmlns:wpi="http://schemas.microsoft.com/office/word/2010/wordprocessingInk" xmlns:wne="http://schemas.microsoft.com/office/word/2006/wordml" xmlns:wps="http://schemas.microsoft.com/office/word/2010/wordprocessingShape" mc:Ignorable="w14 w15 w16se w16cid wp14">
   <w:endnote w:type="separator" w:id="-1">
     <w:p>
       <w:pPr>
@@ -4877,7 +5614,7 @@
 </file>
 
 <file path=word/footnotes.xml><?xml version="1.0" encoding="utf-8"?>
-<w:footnotes xmlns:wpc="http://schemas.microsoft.com/office/word/2010/wordprocessingCanvas" xmlns:mc="http://schemas.openxmlformats.org/markup-compatibility/2006" xmlns:o="urn:schemas-microsoft-com:office:office" xmlns:r="http://schemas.openxmlformats.org/officeDocument/2006/relationships" xmlns:m="http://schemas.openxmlformats.org/officeDocument/2006/math" xmlns:v="urn:schemas-microsoft-com:vml" xmlns:wp14="http://schemas.microsoft.com/office/word/2010/wordprocessingDrawing" xmlns:wp="http://schemas.openxmlformats.org/drawingml/2006/wordprocessingDrawing" xmlns:w10="urn:schemas-microsoft-com:office:word" xmlns:w="http://schemas.openxmlformats.org/wordprocessingml/2006/main" xmlns:w14="http://schemas.microsoft.com/office/word/2010/wordml" xmlns:wpg="http://schemas.microsoft.com/office/word/2010/wordprocessingGroup" xmlns:wpi="http://schemas.microsoft.com/office/word/2010/wordprocessingInk" xmlns:wne="http://schemas.microsoft.com/office/word/2006/wordml" xmlns:wps="http://schemas.microsoft.com/office/word/2010/wordprocessingShape" mc:Ignorable="w14 wp14">
+<w:footnotes xmlns:wpc="http://schemas.microsoft.com/office/word/2010/wordprocessingCanvas" xmlns:cx="http://schemas.microsoft.com/office/drawing/2014/chartex" xmlns:cx1="http://schemas.microsoft.com/office/drawing/2015/9/8/chartex" xmlns:cx2="http://schemas.microsoft.com/office/drawing/2015/10/21/chartex" xmlns:cx3="http://schemas.microsoft.com/office/drawing/2016/5/9/chartex" xmlns:cx4="http://schemas.microsoft.com/office/drawing/2016/5/10/chartex" xmlns:cx5="http://schemas.microsoft.com/office/drawing/2016/5/11/chartex" xmlns:cx6="http://schemas.microsoft.com/office/drawing/2016/5/12/chartex" xmlns:cx7="http://schemas.microsoft.com/office/drawing/2016/5/13/chartex" xmlns:cx8="http://schemas.microsoft.com/office/drawing/2016/5/14/chartex" xmlns:mc="http://schemas.openxmlformats.org/markup-compatibility/2006" xmlns:aink="http://schemas.microsoft.com/office/drawing/2016/ink" xmlns:am3d="http://schemas.microsoft.com/office/drawing/2017/model3d" xmlns:o="urn:schemas-microsoft-com:office:office" xmlns:r="http://schemas.openxmlformats.org/officeDocument/2006/relationships" xmlns:m="http://schemas.openxmlformats.org/officeDocument/2006/math" xmlns:v="urn:schemas-microsoft-com:vml" xmlns:wp14="http://schemas.microsoft.com/office/word/2010/wordprocessingDrawing" xmlns:wp="http://schemas.openxmlformats.org/drawingml/2006/wordprocessingDrawing" xmlns:w10="urn:schemas-microsoft-com:office:word" xmlns:w="http://schemas.openxmlformats.org/wordprocessingml/2006/main" xmlns:w14="http://schemas.microsoft.com/office/word/2010/wordml" xmlns:w15="http://schemas.microsoft.com/office/word/2012/wordml" xmlns:w16cid="http://schemas.microsoft.com/office/word/2016/wordml/cid" xmlns:w16se="http://schemas.microsoft.com/office/word/2015/wordml/symex" xmlns:wpg="http://schemas.microsoft.com/office/word/2010/wordprocessingGroup" xmlns:wpi="http://schemas.microsoft.com/office/word/2010/wordprocessingInk" xmlns:wne="http://schemas.microsoft.com/office/word/2006/wordml" xmlns:wps="http://schemas.microsoft.com/office/word/2010/wordprocessingShape" mc:Ignorable="w14 w15 w16se w16cid wp14">
   <w:footnote w:type="separator" w:id="-1">
     <w:p>
       <w:pPr>
@@ -4902,7 +5639,7 @@
 </file>
 
 <file path=word/header1.xml><?xml version="1.0" encoding="utf-8"?>
-<w:hdr xmlns:wpc="http://schemas.microsoft.com/office/word/2010/wordprocessingCanvas" xmlns:mc="http://schemas.openxmlformats.org/markup-compatibility/2006" xmlns:o="urn:schemas-microsoft-com:office:office" xmlns:r="http://schemas.openxmlformats.org/officeDocument/2006/relationships" xmlns:m="http://schemas.openxmlformats.org/officeDocument/2006/math" xmlns:v="urn:schemas-microsoft-com:vml" xmlns:wp14="http://schemas.microsoft.com/office/word/2010/wordprocessingDrawing" xmlns:wp="http://schemas.openxmlformats.org/drawingml/2006/wordprocessingDrawing" xmlns:w10="urn:schemas-microsoft-com:office:word" xmlns:w="http://schemas.openxmlformats.org/wordprocessingml/2006/main" xmlns:w14="http://schemas.microsoft.com/office/word/2010/wordml" xmlns:wpg="http://schemas.microsoft.com/office/word/2010/wordprocessingGroup" xmlns:wpi="http://schemas.microsoft.com/office/word/2010/wordprocessingInk" xmlns:wne="http://schemas.microsoft.com/office/word/2006/wordml" xmlns:wps="http://schemas.microsoft.com/office/word/2010/wordprocessingShape" mc:Ignorable="w14 wp14">
+<w:hdr xmlns:wpc="http://schemas.microsoft.com/office/word/2010/wordprocessingCanvas" xmlns:cx="http://schemas.microsoft.com/office/drawing/2014/chartex" xmlns:cx1="http://schemas.microsoft.com/office/drawing/2015/9/8/chartex" xmlns:cx2="http://schemas.microsoft.com/office/drawing/2015/10/21/chartex" xmlns:cx3="http://schemas.microsoft.com/office/drawing/2016/5/9/chartex" xmlns:cx4="http://schemas.microsoft.com/office/drawing/2016/5/10/chartex" xmlns:cx5="http://schemas.microsoft.com/office/drawing/2016/5/11/chartex" xmlns:cx6="http://schemas.microsoft.com/office/drawing/2016/5/12/chartex" xmlns:cx7="http://schemas.microsoft.com/office/drawing/2016/5/13/chartex" xmlns:cx8="http://schemas.microsoft.com/office/drawing/2016/5/14/chartex" xmlns:mc="http://schemas.openxmlformats.org/markup-compatibility/2006" xmlns:aink="http://schemas.microsoft.com/office/drawing/2016/ink" xmlns:am3d="http://schemas.microsoft.com/office/drawing/2017/model3d" xmlns:o="urn:schemas-microsoft-com:office:office" xmlns:r="http://schemas.openxmlformats.org/officeDocument/2006/relationships" xmlns:m="http://schemas.openxmlformats.org/officeDocument/2006/math" xmlns:v="urn:schemas-microsoft-com:vml" xmlns:wp14="http://schemas.microsoft.com/office/word/2010/wordprocessingDrawing" xmlns:wp="http://schemas.openxmlformats.org/drawingml/2006/wordprocessingDrawing" xmlns:w10="urn:schemas-microsoft-com:office:word" xmlns:w="http://schemas.openxmlformats.org/wordprocessingml/2006/main" xmlns:w14="http://schemas.microsoft.com/office/word/2010/wordml" xmlns:w15="http://schemas.microsoft.com/office/word/2012/wordml" xmlns:w16cid="http://schemas.microsoft.com/office/word/2016/wordml/cid" xmlns:w16se="http://schemas.microsoft.com/office/word/2015/wordml/symex" xmlns:wpg="http://schemas.microsoft.com/office/word/2010/wordprocessingGroup" xmlns:wpi="http://schemas.microsoft.com/office/word/2010/wordprocessingInk" xmlns:wne="http://schemas.microsoft.com/office/word/2006/wordml" xmlns:wps="http://schemas.microsoft.com/office/word/2010/wordprocessingShape" mc:Ignorable="w14 w15 w16se w16cid wp14">
   <w:tbl>
     <w:tblPr>
       <w:tblW w:w="0" w:type="auto"/>
@@ -5143,7 +5880,7 @@
 </file>
 
 <file path=word/header2.xml><?xml version="1.0" encoding="utf-8"?>
-<w:hdr xmlns:wpc="http://schemas.microsoft.com/office/word/2010/wordprocessingCanvas" xmlns:mc="http://schemas.openxmlformats.org/markup-compatibility/2006" xmlns:o="urn:schemas-microsoft-com:office:office" xmlns:r="http://schemas.openxmlformats.org/officeDocument/2006/relationships" xmlns:m="http://schemas.openxmlformats.org/officeDocument/2006/math" xmlns:v="urn:schemas-microsoft-com:vml" xmlns:wp14="http://schemas.microsoft.com/office/word/2010/wordprocessingDrawing" xmlns:wp="http://schemas.openxmlformats.org/drawingml/2006/wordprocessingDrawing" xmlns:w10="urn:schemas-microsoft-com:office:word" xmlns:w="http://schemas.openxmlformats.org/wordprocessingml/2006/main" xmlns:w14="http://schemas.microsoft.com/office/word/2010/wordml" xmlns:wpg="http://schemas.microsoft.com/office/word/2010/wordprocessingGroup" xmlns:wpi="http://schemas.microsoft.com/office/word/2010/wordprocessingInk" xmlns:wne="http://schemas.microsoft.com/office/word/2006/wordml" xmlns:wps="http://schemas.microsoft.com/office/word/2010/wordprocessingShape" mc:Ignorable="w14 wp14">
+<w:hdr xmlns:wpc="http://schemas.microsoft.com/office/word/2010/wordprocessingCanvas" xmlns:cx="http://schemas.microsoft.com/office/drawing/2014/chartex" xmlns:cx1="http://schemas.microsoft.com/office/drawing/2015/9/8/chartex" xmlns:cx2="http://schemas.microsoft.com/office/drawing/2015/10/21/chartex" xmlns:cx3="http://schemas.microsoft.com/office/drawing/2016/5/9/chartex" xmlns:cx4="http://schemas.microsoft.com/office/drawing/2016/5/10/chartex" xmlns:cx5="http://schemas.microsoft.com/office/drawing/2016/5/11/chartex" xmlns:cx6="http://schemas.microsoft.com/office/drawing/2016/5/12/chartex" xmlns:cx7="http://schemas.microsoft.com/office/drawing/2016/5/13/chartex" xmlns:cx8="http://schemas.microsoft.com/office/drawing/2016/5/14/chartex" xmlns:mc="http://schemas.openxmlformats.org/markup-compatibility/2006" xmlns:aink="http://schemas.microsoft.com/office/drawing/2016/ink" xmlns:am3d="http://schemas.microsoft.com/office/drawing/2017/model3d" xmlns:o="urn:schemas-microsoft-com:office:office" xmlns:r="http://schemas.openxmlformats.org/officeDocument/2006/relationships" xmlns:m="http://schemas.openxmlformats.org/officeDocument/2006/math" xmlns:v="urn:schemas-microsoft-com:vml" xmlns:wp14="http://schemas.microsoft.com/office/word/2010/wordprocessingDrawing" xmlns:wp="http://schemas.openxmlformats.org/drawingml/2006/wordprocessingDrawing" xmlns:w10="urn:schemas-microsoft-com:office:word" xmlns:w="http://schemas.openxmlformats.org/wordprocessingml/2006/main" xmlns:w14="http://schemas.microsoft.com/office/word/2010/wordml" xmlns:w15="http://schemas.microsoft.com/office/word/2012/wordml" xmlns:w16cid="http://schemas.microsoft.com/office/word/2016/wordml/cid" xmlns:w16se="http://schemas.microsoft.com/office/word/2015/wordml/symex" xmlns:wpg="http://schemas.microsoft.com/office/word/2010/wordprocessingGroup" xmlns:wpi="http://schemas.microsoft.com/office/word/2010/wordprocessingInk" xmlns:wne="http://schemas.microsoft.com/office/word/2006/wordml" xmlns:wps="http://schemas.microsoft.com/office/word/2010/wordprocessingShape" mc:Ignorable="w14 w15 w16se w16cid wp14">
   <w:p>
     <w:pPr>
       <w:pStyle w:val="Header"/>
@@ -5204,8 +5941,8 @@
 </file>
 
 <file path=word/numbering.xml><?xml version="1.0" encoding="utf-8"?>
-<w:numbering xmlns:wpc="http://schemas.microsoft.com/office/word/2010/wordprocessingCanvas" xmlns:mc="http://schemas.openxmlformats.org/markup-compatibility/2006" xmlns:o="urn:schemas-microsoft-com:office:office" xmlns:r="http://schemas.openxmlformats.org/officeDocument/2006/relationships" xmlns:m="http://schemas.openxmlformats.org/officeDocument/2006/math" xmlns:v="urn:schemas-microsoft-com:vml" xmlns:wp14="http://schemas.microsoft.com/office/word/2010/wordprocessingDrawing" xmlns:wp="http://schemas.openxmlformats.org/drawingml/2006/wordprocessingDrawing" xmlns:w10="urn:schemas-microsoft-com:office:word" xmlns:w="http://schemas.openxmlformats.org/wordprocessingml/2006/main" xmlns:w14="http://schemas.microsoft.com/office/word/2010/wordml" xmlns:wpg="http://schemas.microsoft.com/office/word/2010/wordprocessingGroup" xmlns:wpi="http://schemas.microsoft.com/office/word/2010/wordprocessingInk" xmlns:wne="http://schemas.microsoft.com/office/word/2006/wordml" xmlns:wps="http://schemas.microsoft.com/office/word/2010/wordprocessingShape" mc:Ignorable="w14 wp14">
-  <w:abstractNum w:abstractNumId="0">
+<w:numbering xmlns:wpc="http://schemas.microsoft.com/office/word/2010/wordprocessingCanvas" xmlns:cx="http://schemas.microsoft.com/office/drawing/2014/chartex" xmlns:cx1="http://schemas.microsoft.com/office/drawing/2015/9/8/chartex" xmlns:cx2="http://schemas.microsoft.com/office/drawing/2015/10/21/chartex" xmlns:cx3="http://schemas.microsoft.com/office/drawing/2016/5/9/chartex" xmlns:cx4="http://schemas.microsoft.com/office/drawing/2016/5/10/chartex" xmlns:cx5="http://schemas.microsoft.com/office/drawing/2016/5/11/chartex" xmlns:cx6="http://schemas.microsoft.com/office/drawing/2016/5/12/chartex" xmlns:cx7="http://schemas.microsoft.com/office/drawing/2016/5/13/chartex" xmlns:cx8="http://schemas.microsoft.com/office/drawing/2016/5/14/chartex" xmlns:mc="http://schemas.openxmlformats.org/markup-compatibility/2006" xmlns:aink="http://schemas.microsoft.com/office/drawing/2016/ink" xmlns:am3d="http://schemas.microsoft.com/office/drawing/2017/model3d" xmlns:o="urn:schemas-microsoft-com:office:office" xmlns:r="http://schemas.openxmlformats.org/officeDocument/2006/relationships" xmlns:m="http://schemas.openxmlformats.org/officeDocument/2006/math" xmlns:v="urn:schemas-microsoft-com:vml" xmlns:wp14="http://schemas.microsoft.com/office/word/2010/wordprocessingDrawing" xmlns:wp="http://schemas.openxmlformats.org/drawingml/2006/wordprocessingDrawing" xmlns:w10="urn:schemas-microsoft-com:office:word" xmlns:w="http://schemas.openxmlformats.org/wordprocessingml/2006/main" xmlns:w14="http://schemas.microsoft.com/office/word/2010/wordml" xmlns:w15="http://schemas.microsoft.com/office/word/2012/wordml" xmlns:w16cid="http://schemas.microsoft.com/office/word/2016/wordml/cid" xmlns:w16se="http://schemas.microsoft.com/office/word/2015/wordml/symex" xmlns:wpg="http://schemas.microsoft.com/office/word/2010/wordprocessingGroup" xmlns:wpi="http://schemas.microsoft.com/office/word/2010/wordprocessingInk" xmlns:wne="http://schemas.microsoft.com/office/word/2006/wordml" xmlns:wps="http://schemas.microsoft.com/office/word/2010/wordprocessingShape" mc:Ignorable="w14 w15 w16se w16cid wp14">
+  <w:abstractNum w:abstractNumId="0" w15:restartNumberingAfterBreak="0">
     <w:nsid w:val="0AED5CFE"/>
     <w:multiLevelType w:val="hybridMultilevel"/>
     <w:tmpl w:val="AE5C9CB8"/>
@@ -5318,7 +6055,7 @@
       </w:rPr>
     </w:lvl>
   </w:abstractNum>
-  <w:abstractNum w:abstractNumId="1">
+  <w:abstractNum w:abstractNumId="1" w15:restartNumberingAfterBreak="0">
     <w:nsid w:val="0E231116"/>
     <w:multiLevelType w:val="hybridMultilevel"/>
     <w:tmpl w:val="73923842"/>
@@ -5431,7 +6168,7 @@
       </w:rPr>
     </w:lvl>
   </w:abstractNum>
-  <w:abstractNum w:abstractNumId="2">
+  <w:abstractNum w:abstractNumId="2" w15:restartNumberingAfterBreak="0">
     <w:nsid w:val="13752829"/>
     <w:multiLevelType w:val="hybridMultilevel"/>
     <w:tmpl w:val="A8C2928A"/>
@@ -5517,7 +6254,7 @@
       </w:pPr>
     </w:lvl>
   </w:abstractNum>
-  <w:abstractNum w:abstractNumId="3">
+  <w:abstractNum w:abstractNumId="3" w15:restartNumberingAfterBreak="0">
     <w:nsid w:val="16614DA7"/>
     <w:multiLevelType w:val="hybridMultilevel"/>
     <w:tmpl w:val="88EE9240"/>
@@ -5603,7 +6340,7 @@
       </w:pPr>
     </w:lvl>
   </w:abstractNum>
-  <w:abstractNum w:abstractNumId="4">
+  <w:abstractNum w:abstractNumId="4" w15:restartNumberingAfterBreak="0">
     <w:nsid w:val="166550BE"/>
     <w:multiLevelType w:val="hybridMultilevel"/>
     <w:tmpl w:val="B6E065AC"/>
@@ -5689,7 +6426,7 @@
       </w:pPr>
     </w:lvl>
   </w:abstractNum>
-  <w:abstractNum w:abstractNumId="5">
+  <w:abstractNum w:abstractNumId="5" w15:restartNumberingAfterBreak="0">
     <w:nsid w:val="1CC15254"/>
     <w:multiLevelType w:val="hybridMultilevel"/>
     <w:tmpl w:val="3B604830"/>
@@ -5829,7 +6566,7 @@
       </w:rPr>
     </w:lvl>
   </w:abstractNum>
-  <w:abstractNum w:abstractNumId="6">
+  <w:abstractNum w:abstractNumId="6" w15:restartNumberingAfterBreak="0">
     <w:nsid w:val="20B921FE"/>
     <w:multiLevelType w:val="hybridMultilevel"/>
     <w:tmpl w:val="7B9EEE04"/>
@@ -5942,7 +6679,96 @@
       </w:rPr>
     </w:lvl>
   </w:abstractNum>
-  <w:abstractNum w:abstractNumId="7">
+  <w:abstractNum w:abstractNumId="7" w15:restartNumberingAfterBreak="0">
+    <w:nsid w:val="29B700C2"/>
+    <w:multiLevelType w:val="hybridMultilevel"/>
+    <w:tmpl w:val="361C5D94"/>
+    <w:lvl w:ilvl="0" w:tplc="1009000F">
+      <w:start w:val="1"/>
+      <w:numFmt w:val="decimal"/>
+      <w:lvlText w:val="%1."/>
+      <w:lvlJc w:val="left"/>
+      <w:pPr>
+        <w:ind w:left="2520" w:hanging="360"/>
+      </w:pPr>
+      <w:rPr>
+        <w:rFonts w:hint="default"/>
+      </w:rPr>
+    </w:lvl>
+    <w:lvl w:ilvl="1" w:tplc="10090019" w:tentative="1">
+      <w:start w:val="1"/>
+      <w:numFmt w:val="lowerLetter"/>
+      <w:lvlText w:val="%2."/>
+      <w:lvlJc w:val="left"/>
+      <w:pPr>
+        <w:ind w:left="3240" w:hanging="360"/>
+      </w:pPr>
+    </w:lvl>
+    <w:lvl w:ilvl="2" w:tplc="1009001B" w:tentative="1">
+      <w:start w:val="1"/>
+      <w:numFmt w:val="lowerRoman"/>
+      <w:lvlText w:val="%3."/>
+      <w:lvlJc w:val="right"/>
+      <w:pPr>
+        <w:ind w:left="3960" w:hanging="180"/>
+      </w:pPr>
+    </w:lvl>
+    <w:lvl w:ilvl="3" w:tplc="1009000F" w:tentative="1">
+      <w:start w:val="1"/>
+      <w:numFmt w:val="decimal"/>
+      <w:lvlText w:val="%4."/>
+      <w:lvlJc w:val="left"/>
+      <w:pPr>
+        <w:ind w:left="4680" w:hanging="360"/>
+      </w:pPr>
+    </w:lvl>
+    <w:lvl w:ilvl="4" w:tplc="10090019" w:tentative="1">
+      <w:start w:val="1"/>
+      <w:numFmt w:val="lowerLetter"/>
+      <w:lvlText w:val="%5."/>
+      <w:lvlJc w:val="left"/>
+      <w:pPr>
+        <w:ind w:left="5400" w:hanging="360"/>
+      </w:pPr>
+    </w:lvl>
+    <w:lvl w:ilvl="5" w:tplc="1009001B" w:tentative="1">
+      <w:start w:val="1"/>
+      <w:numFmt w:val="lowerRoman"/>
+      <w:lvlText w:val="%6."/>
+      <w:lvlJc w:val="right"/>
+      <w:pPr>
+        <w:ind w:left="6120" w:hanging="180"/>
+      </w:pPr>
+    </w:lvl>
+    <w:lvl w:ilvl="6" w:tplc="1009000F" w:tentative="1">
+      <w:start w:val="1"/>
+      <w:numFmt w:val="decimal"/>
+      <w:lvlText w:val="%7."/>
+      <w:lvlJc w:val="left"/>
+      <w:pPr>
+        <w:ind w:left="6840" w:hanging="360"/>
+      </w:pPr>
+    </w:lvl>
+    <w:lvl w:ilvl="7" w:tplc="10090019" w:tentative="1">
+      <w:start w:val="1"/>
+      <w:numFmt w:val="lowerLetter"/>
+      <w:lvlText w:val="%8."/>
+      <w:lvlJc w:val="left"/>
+      <w:pPr>
+        <w:ind w:left="7560" w:hanging="360"/>
+      </w:pPr>
+    </w:lvl>
+    <w:lvl w:ilvl="8" w:tplc="1009001B" w:tentative="1">
+      <w:start w:val="1"/>
+      <w:numFmt w:val="lowerRoman"/>
+      <w:lvlText w:val="%9."/>
+      <w:lvlJc w:val="right"/>
+      <w:pPr>
+        <w:ind w:left="8280" w:hanging="180"/>
+      </w:pPr>
+    </w:lvl>
+  </w:abstractNum>
+  <w:abstractNum w:abstractNumId="8" w15:restartNumberingAfterBreak="0">
     <w:nsid w:val="319560E8"/>
     <w:multiLevelType w:val="hybridMultilevel"/>
     <w:tmpl w:val="BA04AF84"/>
@@ -6055,7 +6881,96 @@
       </w:rPr>
     </w:lvl>
   </w:abstractNum>
-  <w:abstractNum w:abstractNumId="8">
+  <w:abstractNum w:abstractNumId="9" w15:restartNumberingAfterBreak="0">
+    <w:nsid w:val="31BB7EFC"/>
+    <w:multiLevelType w:val="hybridMultilevel"/>
+    <w:tmpl w:val="5D9E08E0"/>
+    <w:lvl w:ilvl="0" w:tplc="1009000F">
+      <w:start w:val="1"/>
+      <w:numFmt w:val="decimal"/>
+      <w:lvlText w:val="%1."/>
+      <w:lvlJc w:val="left"/>
+      <w:pPr>
+        <w:ind w:left="2520" w:hanging="360"/>
+      </w:pPr>
+      <w:rPr>
+        <w:rFonts w:hint="default"/>
+      </w:rPr>
+    </w:lvl>
+    <w:lvl w:ilvl="1" w:tplc="10090019" w:tentative="1">
+      <w:start w:val="1"/>
+      <w:numFmt w:val="lowerLetter"/>
+      <w:lvlText w:val="%2."/>
+      <w:lvlJc w:val="left"/>
+      <w:pPr>
+        <w:ind w:left="3240" w:hanging="360"/>
+      </w:pPr>
+    </w:lvl>
+    <w:lvl w:ilvl="2" w:tplc="1009001B" w:tentative="1">
+      <w:start w:val="1"/>
+      <w:numFmt w:val="lowerRoman"/>
+      <w:lvlText w:val="%3."/>
+      <w:lvlJc w:val="right"/>
+      <w:pPr>
+        <w:ind w:left="3960" w:hanging="180"/>
+      </w:pPr>
+    </w:lvl>
+    <w:lvl w:ilvl="3" w:tplc="1009000F" w:tentative="1">
+      <w:start w:val="1"/>
+      <w:numFmt w:val="decimal"/>
+      <w:lvlText w:val="%4."/>
+      <w:lvlJc w:val="left"/>
+      <w:pPr>
+        <w:ind w:left="4680" w:hanging="360"/>
+      </w:pPr>
+    </w:lvl>
+    <w:lvl w:ilvl="4" w:tplc="10090019" w:tentative="1">
+      <w:start w:val="1"/>
+      <w:numFmt w:val="lowerLetter"/>
+      <w:lvlText w:val="%5."/>
+      <w:lvlJc w:val="left"/>
+      <w:pPr>
+        <w:ind w:left="5400" w:hanging="360"/>
+      </w:pPr>
+    </w:lvl>
+    <w:lvl w:ilvl="5" w:tplc="1009001B" w:tentative="1">
+      <w:start w:val="1"/>
+      <w:numFmt w:val="lowerRoman"/>
+      <w:lvlText w:val="%6."/>
+      <w:lvlJc w:val="right"/>
+      <w:pPr>
+        <w:ind w:left="6120" w:hanging="180"/>
+      </w:pPr>
+    </w:lvl>
+    <w:lvl w:ilvl="6" w:tplc="1009000F" w:tentative="1">
+      <w:start w:val="1"/>
+      <w:numFmt w:val="decimal"/>
+      <w:lvlText w:val="%7."/>
+      <w:lvlJc w:val="left"/>
+      <w:pPr>
+        <w:ind w:left="6840" w:hanging="360"/>
+      </w:pPr>
+    </w:lvl>
+    <w:lvl w:ilvl="7" w:tplc="10090019" w:tentative="1">
+      <w:start w:val="1"/>
+      <w:numFmt w:val="lowerLetter"/>
+      <w:lvlText w:val="%8."/>
+      <w:lvlJc w:val="left"/>
+      <w:pPr>
+        <w:ind w:left="7560" w:hanging="360"/>
+      </w:pPr>
+    </w:lvl>
+    <w:lvl w:ilvl="8" w:tplc="1009001B" w:tentative="1">
+      <w:start w:val="1"/>
+      <w:numFmt w:val="lowerRoman"/>
+      <w:lvlText w:val="%9."/>
+      <w:lvlJc w:val="right"/>
+      <w:pPr>
+        <w:ind w:left="8280" w:hanging="180"/>
+      </w:pPr>
+    </w:lvl>
+  </w:abstractNum>
+  <w:abstractNum w:abstractNumId="10" w15:restartNumberingAfterBreak="0">
     <w:nsid w:val="33661AC0"/>
     <w:multiLevelType w:val="hybridMultilevel"/>
     <w:tmpl w:val="B0DEE870"/>
@@ -6168,7 +7083,96 @@
       </w:rPr>
     </w:lvl>
   </w:abstractNum>
-  <w:abstractNum w:abstractNumId="9">
+  <w:abstractNum w:abstractNumId="11" w15:restartNumberingAfterBreak="0">
+    <w:nsid w:val="39E0776D"/>
+    <w:multiLevelType w:val="hybridMultilevel"/>
+    <w:tmpl w:val="0E760388"/>
+    <w:lvl w:ilvl="0" w:tplc="1009000F">
+      <w:start w:val="1"/>
+      <w:numFmt w:val="decimal"/>
+      <w:lvlText w:val="%1."/>
+      <w:lvlJc w:val="left"/>
+      <w:pPr>
+        <w:ind w:left="1800" w:hanging="360"/>
+      </w:pPr>
+      <w:rPr>
+        <w:rFonts w:hint="default"/>
+      </w:rPr>
+    </w:lvl>
+    <w:lvl w:ilvl="1" w:tplc="10090019" w:tentative="1">
+      <w:start w:val="1"/>
+      <w:numFmt w:val="lowerLetter"/>
+      <w:lvlText w:val="%2."/>
+      <w:lvlJc w:val="left"/>
+      <w:pPr>
+        <w:ind w:left="2520" w:hanging="360"/>
+      </w:pPr>
+    </w:lvl>
+    <w:lvl w:ilvl="2" w:tplc="1009001B" w:tentative="1">
+      <w:start w:val="1"/>
+      <w:numFmt w:val="lowerRoman"/>
+      <w:lvlText w:val="%3."/>
+      <w:lvlJc w:val="right"/>
+      <w:pPr>
+        <w:ind w:left="3240" w:hanging="180"/>
+      </w:pPr>
+    </w:lvl>
+    <w:lvl w:ilvl="3" w:tplc="1009000F" w:tentative="1">
+      <w:start w:val="1"/>
+      <w:numFmt w:val="decimal"/>
+      <w:lvlText w:val="%4."/>
+      <w:lvlJc w:val="left"/>
+      <w:pPr>
+        <w:ind w:left="3960" w:hanging="360"/>
+      </w:pPr>
+    </w:lvl>
+    <w:lvl w:ilvl="4" w:tplc="10090019" w:tentative="1">
+      <w:start w:val="1"/>
+      <w:numFmt w:val="lowerLetter"/>
+      <w:lvlText w:val="%5."/>
+      <w:lvlJc w:val="left"/>
+      <w:pPr>
+        <w:ind w:left="4680" w:hanging="360"/>
+      </w:pPr>
+    </w:lvl>
+    <w:lvl w:ilvl="5" w:tplc="1009001B" w:tentative="1">
+      <w:start w:val="1"/>
+      <w:numFmt w:val="lowerRoman"/>
+      <w:lvlText w:val="%6."/>
+      <w:lvlJc w:val="right"/>
+      <w:pPr>
+        <w:ind w:left="5400" w:hanging="180"/>
+      </w:pPr>
+    </w:lvl>
+    <w:lvl w:ilvl="6" w:tplc="1009000F" w:tentative="1">
+      <w:start w:val="1"/>
+      <w:numFmt w:val="decimal"/>
+      <w:lvlText w:val="%7."/>
+      <w:lvlJc w:val="left"/>
+      <w:pPr>
+        <w:ind w:left="6120" w:hanging="360"/>
+      </w:pPr>
+    </w:lvl>
+    <w:lvl w:ilvl="7" w:tplc="10090019" w:tentative="1">
+      <w:start w:val="1"/>
+      <w:numFmt w:val="lowerLetter"/>
+      <w:lvlText w:val="%8."/>
+      <w:lvlJc w:val="left"/>
+      <w:pPr>
+        <w:ind w:left="6840" w:hanging="360"/>
+      </w:pPr>
+    </w:lvl>
+    <w:lvl w:ilvl="8" w:tplc="1009001B" w:tentative="1">
+      <w:start w:val="1"/>
+      <w:numFmt w:val="lowerRoman"/>
+      <w:lvlText w:val="%9."/>
+      <w:lvlJc w:val="right"/>
+      <w:pPr>
+        <w:ind w:left="7560" w:hanging="180"/>
+      </w:pPr>
+    </w:lvl>
+  </w:abstractNum>
+  <w:abstractNum w:abstractNumId="12" w15:restartNumberingAfterBreak="0">
     <w:nsid w:val="3E1326E0"/>
     <w:multiLevelType w:val="hybridMultilevel"/>
     <w:tmpl w:val="1F042CE2"/>
@@ -6281,7 +7285,7 @@
       </w:rPr>
     </w:lvl>
   </w:abstractNum>
-  <w:abstractNum w:abstractNumId="10">
+  <w:abstractNum w:abstractNumId="13" w15:restartNumberingAfterBreak="0">
     <w:nsid w:val="4060693A"/>
     <w:multiLevelType w:val="hybridMultilevel"/>
     <w:tmpl w:val="5C44F612"/>
@@ -6421,7 +7425,7 @@
       </w:rPr>
     </w:lvl>
   </w:abstractNum>
-  <w:abstractNum w:abstractNumId="11">
+  <w:abstractNum w:abstractNumId="14" w15:restartNumberingAfterBreak="0">
     <w:nsid w:val="45185D89"/>
     <w:multiLevelType w:val="hybridMultilevel"/>
     <w:tmpl w:val="4720E352"/>
@@ -6507,7 +7511,7 @@
       </w:pPr>
     </w:lvl>
   </w:abstractNum>
-  <w:abstractNum w:abstractNumId="12">
+  <w:abstractNum w:abstractNumId="15" w15:restartNumberingAfterBreak="0">
     <w:nsid w:val="4FEC629E"/>
     <w:multiLevelType w:val="hybridMultilevel"/>
     <w:tmpl w:val="4BF0BB36"/>
@@ -6593,7 +7597,96 @@
       </w:pPr>
     </w:lvl>
   </w:abstractNum>
-  <w:abstractNum w:abstractNumId="13">
+  <w:abstractNum w:abstractNumId="16" w15:restartNumberingAfterBreak="0">
+    <w:nsid w:val="53EC390E"/>
+    <w:multiLevelType w:val="hybridMultilevel"/>
+    <w:tmpl w:val="44C460DA"/>
+    <w:lvl w:ilvl="0" w:tplc="1009000F">
+      <w:start w:val="1"/>
+      <w:numFmt w:val="decimal"/>
+      <w:lvlText w:val="%1."/>
+      <w:lvlJc w:val="left"/>
+      <w:pPr>
+        <w:ind w:left="1080" w:hanging="360"/>
+      </w:pPr>
+      <w:rPr>
+        <w:rFonts w:hint="default"/>
+      </w:rPr>
+    </w:lvl>
+    <w:lvl w:ilvl="1" w:tplc="10090019" w:tentative="1">
+      <w:start w:val="1"/>
+      <w:numFmt w:val="lowerLetter"/>
+      <w:lvlText w:val="%2."/>
+      <w:lvlJc w:val="left"/>
+      <w:pPr>
+        <w:ind w:left="1800" w:hanging="360"/>
+      </w:pPr>
+    </w:lvl>
+    <w:lvl w:ilvl="2" w:tplc="1009001B" w:tentative="1">
+      <w:start w:val="1"/>
+      <w:numFmt w:val="lowerRoman"/>
+      <w:lvlText w:val="%3."/>
+      <w:lvlJc w:val="right"/>
+      <w:pPr>
+        <w:ind w:left="2520" w:hanging="180"/>
+      </w:pPr>
+    </w:lvl>
+    <w:lvl w:ilvl="3" w:tplc="1009000F" w:tentative="1">
+      <w:start w:val="1"/>
+      <w:numFmt w:val="decimal"/>
+      <w:lvlText w:val="%4."/>
+      <w:lvlJc w:val="left"/>
+      <w:pPr>
+        <w:ind w:left="3240" w:hanging="360"/>
+      </w:pPr>
+    </w:lvl>
+    <w:lvl w:ilvl="4" w:tplc="10090019" w:tentative="1">
+      <w:start w:val="1"/>
+      <w:numFmt w:val="lowerLetter"/>
+      <w:lvlText w:val="%5."/>
+      <w:lvlJc w:val="left"/>
+      <w:pPr>
+        <w:ind w:left="3960" w:hanging="360"/>
+      </w:pPr>
+    </w:lvl>
+    <w:lvl w:ilvl="5" w:tplc="1009001B" w:tentative="1">
+      <w:start w:val="1"/>
+      <w:numFmt w:val="lowerRoman"/>
+      <w:lvlText w:val="%6."/>
+      <w:lvlJc w:val="right"/>
+      <w:pPr>
+        <w:ind w:left="4680" w:hanging="180"/>
+      </w:pPr>
+    </w:lvl>
+    <w:lvl w:ilvl="6" w:tplc="1009000F" w:tentative="1">
+      <w:start w:val="1"/>
+      <w:numFmt w:val="decimal"/>
+      <w:lvlText w:val="%7."/>
+      <w:lvlJc w:val="left"/>
+      <w:pPr>
+        <w:ind w:left="5400" w:hanging="360"/>
+      </w:pPr>
+    </w:lvl>
+    <w:lvl w:ilvl="7" w:tplc="10090019" w:tentative="1">
+      <w:start w:val="1"/>
+      <w:numFmt w:val="lowerLetter"/>
+      <w:lvlText w:val="%8."/>
+      <w:lvlJc w:val="left"/>
+      <w:pPr>
+        <w:ind w:left="6120" w:hanging="360"/>
+      </w:pPr>
+    </w:lvl>
+    <w:lvl w:ilvl="8" w:tplc="1009001B" w:tentative="1">
+      <w:start w:val="1"/>
+      <w:numFmt w:val="lowerRoman"/>
+      <w:lvlText w:val="%9."/>
+      <w:lvlJc w:val="right"/>
+      <w:pPr>
+        <w:ind w:left="6840" w:hanging="180"/>
+      </w:pPr>
+    </w:lvl>
+  </w:abstractNum>
+  <w:abstractNum w:abstractNumId="17" w15:restartNumberingAfterBreak="0">
     <w:nsid w:val="55183629"/>
     <w:multiLevelType w:val="hybridMultilevel"/>
     <w:tmpl w:val="4B32217C"/>
@@ -6679,7 +7772,7 @@
       </w:pPr>
     </w:lvl>
   </w:abstractNum>
-  <w:abstractNum w:abstractNumId="14">
+  <w:abstractNum w:abstractNumId="18" w15:restartNumberingAfterBreak="0">
     <w:nsid w:val="56860D84"/>
     <w:multiLevelType w:val="hybridMultilevel"/>
     <w:tmpl w:val="4EA6D07C"/>
@@ -6765,7 +7858,7 @@
       </w:pPr>
     </w:lvl>
   </w:abstractNum>
-  <w:abstractNum w:abstractNumId="15">
+  <w:abstractNum w:abstractNumId="19" w15:restartNumberingAfterBreak="0">
     <w:nsid w:val="589171A0"/>
     <w:multiLevelType w:val="hybridMultilevel"/>
     <w:tmpl w:val="4B32217C"/>
@@ -6851,7 +7944,7 @@
       </w:pPr>
     </w:lvl>
   </w:abstractNum>
-  <w:abstractNum w:abstractNumId="16">
+  <w:abstractNum w:abstractNumId="20" w15:restartNumberingAfterBreak="0">
     <w:nsid w:val="5CC07E8F"/>
     <w:multiLevelType w:val="hybridMultilevel"/>
     <w:tmpl w:val="11D0DD9E"/>
@@ -6964,7 +8057,7 @@
       </w:rPr>
     </w:lvl>
   </w:abstractNum>
-  <w:abstractNum w:abstractNumId="17">
+  <w:abstractNum w:abstractNumId="21" w15:restartNumberingAfterBreak="0">
     <w:nsid w:val="5CFE5827"/>
     <w:multiLevelType w:val="hybridMultilevel"/>
     <w:tmpl w:val="40AEA21A"/>
@@ -7053,7 +8146,7 @@
       </w:pPr>
     </w:lvl>
   </w:abstractNum>
-  <w:abstractNum w:abstractNumId="18">
+  <w:abstractNum w:abstractNumId="22" w15:restartNumberingAfterBreak="0">
     <w:nsid w:val="5DBE1372"/>
     <w:multiLevelType w:val="hybridMultilevel"/>
     <w:tmpl w:val="5D6C4FF2"/>
@@ -7166,7 +8259,7 @@
       </w:rPr>
     </w:lvl>
   </w:abstractNum>
-  <w:abstractNum w:abstractNumId="19">
+  <w:abstractNum w:abstractNumId="23" w15:restartNumberingAfterBreak="0">
     <w:nsid w:val="5F4A5939"/>
     <w:multiLevelType w:val="hybridMultilevel"/>
     <w:tmpl w:val="2CFE550C"/>
@@ -7279,7 +8372,7 @@
       </w:rPr>
     </w:lvl>
   </w:abstractNum>
-  <w:abstractNum w:abstractNumId="20">
+  <w:abstractNum w:abstractNumId="24" w15:restartNumberingAfterBreak="0">
     <w:nsid w:val="68402D17"/>
     <w:multiLevelType w:val="hybridMultilevel"/>
     <w:tmpl w:val="F64C8A80"/>
@@ -7365,7 +8458,7 @@
       </w:pPr>
     </w:lvl>
   </w:abstractNum>
-  <w:abstractNum w:abstractNumId="21">
+  <w:abstractNum w:abstractNumId="25" w15:restartNumberingAfterBreak="0">
     <w:nsid w:val="6978684F"/>
     <w:multiLevelType w:val="hybridMultilevel"/>
     <w:tmpl w:val="F44E1EDE"/>
@@ -7478,7 +8571,96 @@
       </w:rPr>
     </w:lvl>
   </w:abstractNum>
-  <w:abstractNum w:abstractNumId="22">
+  <w:abstractNum w:abstractNumId="26" w15:restartNumberingAfterBreak="0">
+    <w:nsid w:val="6B78326B"/>
+    <w:multiLevelType w:val="hybridMultilevel"/>
+    <w:tmpl w:val="B1A469B2"/>
+    <w:lvl w:ilvl="0" w:tplc="1009000F">
+      <w:start w:val="1"/>
+      <w:numFmt w:val="decimal"/>
+      <w:lvlText w:val="%1."/>
+      <w:lvlJc w:val="left"/>
+      <w:pPr>
+        <w:ind w:left="720" w:hanging="360"/>
+      </w:pPr>
+      <w:rPr>
+        <w:rFonts w:hint="default"/>
+      </w:rPr>
+    </w:lvl>
+    <w:lvl w:ilvl="1" w:tplc="10090019" w:tentative="1">
+      <w:start w:val="1"/>
+      <w:numFmt w:val="lowerLetter"/>
+      <w:lvlText w:val="%2."/>
+      <w:lvlJc w:val="left"/>
+      <w:pPr>
+        <w:ind w:left="1440" w:hanging="360"/>
+      </w:pPr>
+    </w:lvl>
+    <w:lvl w:ilvl="2" w:tplc="1009001B" w:tentative="1">
+      <w:start w:val="1"/>
+      <w:numFmt w:val="lowerRoman"/>
+      <w:lvlText w:val="%3."/>
+      <w:lvlJc w:val="right"/>
+      <w:pPr>
+        <w:ind w:left="2160" w:hanging="180"/>
+      </w:pPr>
+    </w:lvl>
+    <w:lvl w:ilvl="3" w:tplc="1009000F" w:tentative="1">
+      <w:start w:val="1"/>
+      <w:numFmt w:val="decimal"/>
+      <w:lvlText w:val="%4."/>
+      <w:lvlJc w:val="left"/>
+      <w:pPr>
+        <w:ind w:left="2880" w:hanging="360"/>
+      </w:pPr>
+    </w:lvl>
+    <w:lvl w:ilvl="4" w:tplc="10090019" w:tentative="1">
+      <w:start w:val="1"/>
+      <w:numFmt w:val="lowerLetter"/>
+      <w:lvlText w:val="%5."/>
+      <w:lvlJc w:val="left"/>
+      <w:pPr>
+        <w:ind w:left="3600" w:hanging="360"/>
+      </w:pPr>
+    </w:lvl>
+    <w:lvl w:ilvl="5" w:tplc="1009001B" w:tentative="1">
+      <w:start w:val="1"/>
+      <w:numFmt w:val="lowerRoman"/>
+      <w:lvlText w:val="%6."/>
+      <w:lvlJc w:val="right"/>
+      <w:pPr>
+        <w:ind w:left="4320" w:hanging="180"/>
+      </w:pPr>
+    </w:lvl>
+    <w:lvl w:ilvl="6" w:tplc="1009000F" w:tentative="1">
+      <w:start w:val="1"/>
+      <w:numFmt w:val="decimal"/>
+      <w:lvlText w:val="%7."/>
+      <w:lvlJc w:val="left"/>
+      <w:pPr>
+        <w:ind w:left="5040" w:hanging="360"/>
+      </w:pPr>
+    </w:lvl>
+    <w:lvl w:ilvl="7" w:tplc="10090019" w:tentative="1">
+      <w:start w:val="1"/>
+      <w:numFmt w:val="lowerLetter"/>
+      <w:lvlText w:val="%8."/>
+      <w:lvlJc w:val="left"/>
+      <w:pPr>
+        <w:ind w:left="5760" w:hanging="360"/>
+      </w:pPr>
+    </w:lvl>
+    <w:lvl w:ilvl="8" w:tplc="1009001B" w:tentative="1">
+      <w:start w:val="1"/>
+      <w:numFmt w:val="lowerRoman"/>
+      <w:lvlText w:val="%9."/>
+      <w:lvlJc w:val="right"/>
+      <w:pPr>
+        <w:ind w:left="6480" w:hanging="180"/>
+      </w:pPr>
+    </w:lvl>
+  </w:abstractNum>
+  <w:abstractNum w:abstractNumId="27" w15:restartNumberingAfterBreak="0">
     <w:nsid w:val="6F986CF1"/>
     <w:multiLevelType w:val="hybridMultilevel"/>
     <w:tmpl w:val="40A200F4"/>
@@ -7591,7 +8773,7 @@
       </w:rPr>
     </w:lvl>
   </w:abstractNum>
-  <w:abstractNum w:abstractNumId="23">
+  <w:abstractNum w:abstractNumId="28" w15:restartNumberingAfterBreak="0">
     <w:nsid w:val="70DF6147"/>
     <w:multiLevelType w:val="hybridMultilevel"/>
     <w:tmpl w:val="7116BAE0"/>
@@ -7704,7 +8886,7 @@
       </w:rPr>
     </w:lvl>
   </w:abstractNum>
-  <w:abstractNum w:abstractNumId="24">
+  <w:abstractNum w:abstractNumId="29" w15:restartNumberingAfterBreak="0">
     <w:nsid w:val="7856548F"/>
     <w:multiLevelType w:val="hybridMultilevel"/>
     <w:tmpl w:val="BEA69ABE"/>
@@ -7790,7 +8972,7 @@
       </w:pPr>
     </w:lvl>
   </w:abstractNum>
-  <w:abstractNum w:abstractNumId="25">
+  <w:abstractNum w:abstractNumId="30" w15:restartNumberingAfterBreak="0">
     <w:nsid w:val="79423896"/>
     <w:multiLevelType w:val="hybridMultilevel"/>
     <w:tmpl w:val="E1147990"/>
@@ -7907,85 +9089,100 @@
     <w:abstractNumId w:val="0"/>
   </w:num>
   <w:num w:numId="2">
-    <w:abstractNumId w:val="7"/>
+    <w:abstractNumId w:val="8"/>
   </w:num>
   <w:num w:numId="3">
     <w:abstractNumId w:val="4"/>
   </w:num>
   <w:num w:numId="4">
-    <w:abstractNumId w:val="25"/>
+    <w:abstractNumId w:val="30"/>
   </w:num>
   <w:num w:numId="5">
-    <w:abstractNumId w:val="17"/>
+    <w:abstractNumId w:val="21"/>
   </w:num>
   <w:num w:numId="6">
-    <w:abstractNumId w:val="24"/>
+    <w:abstractNumId w:val="29"/>
   </w:num>
   <w:num w:numId="7">
     <w:abstractNumId w:val="2"/>
   </w:num>
   <w:num w:numId="8">
-    <w:abstractNumId w:val="10"/>
+    <w:abstractNumId w:val="13"/>
   </w:num>
   <w:num w:numId="9">
     <w:abstractNumId w:val="5"/>
   </w:num>
   <w:num w:numId="10">
-    <w:abstractNumId w:val="9"/>
+    <w:abstractNumId w:val="12"/>
   </w:num>
   <w:num w:numId="11">
     <w:abstractNumId w:val="1"/>
   </w:num>
   <w:num w:numId="12">
-    <w:abstractNumId w:val="19"/>
+    <w:abstractNumId w:val="23"/>
   </w:num>
   <w:num w:numId="13">
-    <w:abstractNumId w:val="20"/>
+    <w:abstractNumId w:val="24"/>
   </w:num>
   <w:num w:numId="14">
-    <w:abstractNumId w:val="23"/>
+    <w:abstractNumId w:val="28"/>
   </w:num>
   <w:num w:numId="15">
     <w:abstractNumId w:val="6"/>
   </w:num>
   <w:num w:numId="16">
-    <w:abstractNumId w:val="18"/>
+    <w:abstractNumId w:val="22"/>
   </w:num>
   <w:num w:numId="17">
-    <w:abstractNumId w:val="8"/>
+    <w:abstractNumId w:val="10"/>
   </w:num>
   <w:num w:numId="18">
-    <w:abstractNumId w:val="16"/>
+    <w:abstractNumId w:val="20"/>
   </w:num>
   <w:num w:numId="19">
-    <w:abstractNumId w:val="21"/>
+    <w:abstractNumId w:val="25"/>
   </w:num>
   <w:num w:numId="20">
-    <w:abstractNumId w:val="22"/>
+    <w:abstractNumId w:val="27"/>
   </w:num>
   <w:num w:numId="21">
     <w:abstractNumId w:val="3"/>
   </w:num>
   <w:num w:numId="22">
-    <w:abstractNumId w:val="13"/>
+    <w:abstractNumId w:val="17"/>
   </w:num>
   <w:num w:numId="23">
+    <w:abstractNumId w:val="19"/>
+  </w:num>
+  <w:num w:numId="24">
     <w:abstractNumId w:val="15"/>
   </w:num>
-  <w:num w:numId="24">
-    <w:abstractNumId w:val="12"/>
-  </w:num>
   <w:num w:numId="25">
-    <w:abstractNumId w:val="11"/>
+    <w:abstractNumId w:val="14"/>
   </w:num>
   <w:num w:numId="26">
-    <w:abstractNumId w:val="14"/>
+    <w:abstractNumId w:val="18"/>
+  </w:num>
+  <w:num w:numId="27">
+    <w:abstractNumId w:val="26"/>
+  </w:num>
+  <w:num w:numId="28">
+    <w:abstractNumId w:val="16"/>
+  </w:num>
+  <w:num w:numId="29">
+    <w:abstractNumId w:val="7"/>
+  </w:num>
+  <w:num w:numId="30">
+    <w:abstractNumId w:val="9"/>
+  </w:num>
+  <w:num w:numId="31">
+    <w:abstractNumId w:val="11"/>
   </w:num>
 </w:numbering>
 </file>
 
 <file path=word/styles.xml><?xml version="1.0" encoding="utf-8"?>
-<w:styles xmlns:mc="http://schemas.openxmlformats.org/markup-compatibility/2006" xmlns:r="http://schemas.openxmlformats.org/officeDocument/2006/relationships" xmlns:w="http://schemas.openxmlformats.org/wordprocessingml/2006/main" xmlns:w14="http://schemas.microsoft.com/office/word/2010/wordml" mc:Ignorable="w14">
+<w:styles xmlns:mc="http://schemas.openxmlformats.org/markup-compatibility/2006" xmlns:r="http://schemas.openxmlformats.org/officeDocument/2006/relationships" xmlns:w="http://schemas.openxmlformats.org/wordprocessingml/2006/main" xmlns:w14="http://schemas.microsoft.com/office/word/2010/wordml" xmlns:w15="http://schemas.microsoft.com/office/word/2012/wordml" xmlns:w16cid="http://schemas.microsoft.com/office/word/2016/wordml/cid" xmlns:w16se="http://schemas.microsoft.com/office/word/2015/wordml/symex" mc:Ignorable="w14 w15 w16se w16cid">
   <w:docDefaults>
     <w:rPrDefault>
       <w:rPr>
@@ -8001,144 +9198,382 @@
       </w:pPr>
     </w:pPrDefault>
   </w:docDefaults>
-  <w:latentStyles w:defLockedState="0" w:defUIPriority="99" w:defSemiHidden="1" w:defUnhideWhenUsed="1" w:defQFormat="0" w:count="267">
-    <w:lsdException w:name="Normal" w:semiHidden="0" w:uiPriority="0" w:unhideWhenUsed="0" w:qFormat="1"/>
-    <w:lsdException w:name="heading 1" w:semiHidden="0" w:uiPriority="9" w:unhideWhenUsed="0" w:qFormat="1"/>
-    <w:lsdException w:name="heading 2" w:uiPriority="9" w:qFormat="1"/>
-    <w:lsdException w:name="heading 3" w:uiPriority="9" w:qFormat="1"/>
-    <w:lsdException w:name="heading 4" w:uiPriority="9" w:qFormat="1"/>
-    <w:lsdException w:name="heading 5" w:uiPriority="9" w:qFormat="1"/>
-    <w:lsdException w:name="heading 6" w:uiPriority="9" w:qFormat="1"/>
-    <w:lsdException w:name="heading 7" w:uiPriority="9" w:qFormat="1"/>
-    <w:lsdException w:name="heading 8" w:uiPriority="9" w:qFormat="1"/>
-    <w:lsdException w:name="heading 9" w:uiPriority="9" w:qFormat="1"/>
-    <w:lsdException w:name="toc 1" w:uiPriority="39"/>
-    <w:lsdException w:name="toc 2" w:uiPriority="39"/>
-    <w:lsdException w:name="toc 3" w:uiPriority="39"/>
-    <w:lsdException w:name="toc 4" w:uiPriority="39"/>
-    <w:lsdException w:name="toc 5" w:uiPriority="39"/>
-    <w:lsdException w:name="toc 6" w:uiPriority="39"/>
-    <w:lsdException w:name="toc 7" w:uiPriority="39"/>
-    <w:lsdException w:name="toc 8" w:uiPriority="39"/>
-    <w:lsdException w:name="toc 9" w:uiPriority="39"/>
-    <w:lsdException w:name="caption" w:uiPriority="35" w:qFormat="1"/>
-    <w:lsdException w:name="Title" w:semiHidden="0" w:uiPriority="10" w:unhideWhenUsed="0" w:qFormat="1"/>
-    <w:lsdException w:name="Default Paragraph Font" w:uiPriority="1"/>
-    <w:lsdException w:name="Subtitle" w:semiHidden="0" w:uiPriority="11" w:unhideWhenUsed="0" w:qFormat="1"/>
-    <w:lsdException w:name="Strong" w:semiHidden="0" w:uiPriority="22" w:unhideWhenUsed="0" w:qFormat="1"/>
-    <w:lsdException w:name="Emphasis" w:semiHidden="0" w:uiPriority="20" w:unhideWhenUsed="0" w:qFormat="1"/>
-    <w:lsdException w:name="Table Grid" w:semiHidden="0" w:uiPriority="39" w:unhideWhenUsed="0"/>
-    <w:lsdException w:name="Placeholder Text" w:unhideWhenUsed="0"/>
-    <w:lsdException w:name="No Spacing" w:semiHidden="0" w:uiPriority="1" w:unhideWhenUsed="0" w:qFormat="1"/>
-    <w:lsdException w:name="Light Shading" w:semiHidden="0" w:uiPriority="60" w:unhideWhenUsed="0"/>
-    <w:lsdException w:name="Light List" w:semiHidden="0" w:uiPriority="61" w:unhideWhenUsed="0"/>
-    <w:lsdException w:name="Light Grid" w:semiHidden="0" w:uiPriority="62" w:unhideWhenUsed="0"/>
-    <w:lsdException w:name="Medium Shading 1" w:semiHidden="0" w:uiPriority="63" w:unhideWhenUsed="0"/>
-    <w:lsdException w:name="Medium Shading 2" w:semiHidden="0" w:uiPriority="64" w:unhideWhenUsed="0"/>
-    <w:lsdException w:name="Medium List 1" w:semiHidden="0" w:uiPriority="65" w:unhideWhenUsed="0"/>
-    <w:lsdException w:name="Medium List 2" w:semiHidden="0" w:uiPriority="66" w:unhideWhenUsed="0"/>
-    <w:lsdException w:name="Medium Grid 1" w:semiHidden="0" w:uiPriority="67" w:unhideWhenUsed="0"/>
-    <w:lsdException w:name="Medium Grid 2" w:semiHidden="0" w:uiPriority="68" w:unhideWhenUsed="0"/>
-    <w:lsdException w:name="Medium Grid 3" w:semiHidden="0" w:uiPriority="69" w:unhideWhenUsed="0"/>
-    <w:lsdException w:name="Dark List" w:semiHidden="0" w:uiPriority="70" w:unhideWhenUsed="0"/>
-    <w:lsdException w:name="Colorful Shading" w:semiHidden="0" w:uiPriority="71" w:unhideWhenUsed="0"/>
-    <w:lsdException w:name="Colorful List" w:semiHidden="0" w:uiPriority="72" w:unhideWhenUsed="0"/>
-    <w:lsdException w:name="Colorful Grid" w:semiHidden="0" w:uiPriority="73" w:unhideWhenUsed="0"/>
-    <w:lsdException w:name="Light Shading Accent 1" w:semiHidden="0" w:uiPriority="60" w:unhideWhenUsed="0"/>
-    <w:lsdException w:name="Light List Accent 1" w:semiHidden="0" w:uiPriority="61" w:unhideWhenUsed="0"/>
-    <w:lsdException w:name="Light Grid Accent 1" w:semiHidden="0" w:uiPriority="62" w:unhideWhenUsed="0"/>
-    <w:lsdException w:name="Medium Shading 1 Accent 1" w:semiHidden="0" w:uiPriority="63" w:unhideWhenUsed="0"/>
-    <w:lsdException w:name="Medium Shading 2 Accent 1" w:semiHidden="0" w:uiPriority="64" w:unhideWhenUsed="0"/>
-    <w:lsdException w:name="Medium List 1 Accent 1" w:semiHidden="0" w:uiPriority="65" w:unhideWhenUsed="0"/>
-    <w:lsdException w:name="Revision" w:unhideWhenUsed="0"/>
-    <w:lsdException w:name="List Paragraph" w:semiHidden="0" w:uiPriority="34" w:unhideWhenUsed="0" w:qFormat="1"/>
-    <w:lsdException w:name="Quote" w:semiHidden="0" w:uiPriority="29" w:unhideWhenUsed="0" w:qFormat="1"/>
-    <w:lsdException w:name="Intense Quote" w:semiHidden="0" w:uiPriority="30" w:unhideWhenUsed="0" w:qFormat="1"/>
-    <w:lsdException w:name="Medium List 2 Accent 1" w:semiHidden="0" w:uiPriority="66" w:unhideWhenUsed="0"/>
-    <w:lsdException w:name="Medium Grid 1 Accent 1" w:semiHidden="0" w:uiPriority="67" w:unhideWhenUsed="0"/>
-    <w:lsdException w:name="Medium Grid 2 Accent 1" w:semiHidden="0" w:uiPriority="68" w:unhideWhenUsed="0"/>
-    <w:lsdException w:name="Medium Grid 3 Accent 1" w:semiHidden="0" w:uiPriority="69" w:unhideWhenUsed="0"/>
-    <w:lsdException w:name="Dark List Accent 1" w:semiHidden="0" w:uiPriority="70" w:unhideWhenUsed="0"/>
-    <w:lsdException w:name="Colorful Shading Accent 1" w:semiHidden="0" w:uiPriority="71" w:unhideWhenUsed="0"/>
-    <w:lsdException w:name="Colorful List Accent 1" w:semiHidden="0" w:uiPriority="72" w:unhideWhenUsed="0"/>
-    <w:lsdException w:name="Colorful Grid Accent 1" w:semiHidden="0" w:uiPriority="73" w:unhideWhenUsed="0"/>
-    <w:lsdException w:name="Light Shading Accent 2" w:semiHidden="0" w:uiPriority="60" w:unhideWhenUsed="0"/>
-    <w:lsdException w:name="Light List Accent 2" w:semiHidden="0" w:uiPriority="61" w:unhideWhenUsed="0"/>
-    <w:lsdException w:name="Light Grid Accent 2" w:semiHidden="0" w:uiPriority="62" w:unhideWhenUsed="0"/>
-    <w:lsdException w:name="Medium Shading 1 Accent 2" w:semiHidden="0" w:uiPriority="63" w:unhideWhenUsed="0"/>
-    <w:lsdException w:name="Medium Shading 2 Accent 2" w:semiHidden="0" w:uiPriority="64" w:unhideWhenUsed="0"/>
-    <w:lsdException w:name="Medium List 1 Accent 2" w:semiHidden="0" w:uiPriority="65" w:unhideWhenUsed="0"/>
-    <w:lsdException w:name="Medium List 2 Accent 2" w:semiHidden="0" w:uiPriority="66" w:unhideWhenUsed="0"/>
-    <w:lsdException w:name="Medium Grid 1 Accent 2" w:semiHidden="0" w:uiPriority="67" w:unhideWhenUsed="0"/>
-    <w:lsdException w:name="Medium Grid 2 Accent 2" w:semiHidden="0" w:uiPriority="68" w:unhideWhenUsed="0"/>
-    <w:lsdException w:name="Medium Grid 3 Accent 2" w:semiHidden="0" w:uiPriority="69" w:unhideWhenUsed="0"/>
-    <w:lsdException w:name="Dark List Accent 2" w:semiHidden="0" w:uiPriority="70" w:unhideWhenUsed="0"/>
-    <w:lsdException w:name="Colorful Shading Accent 2" w:semiHidden="0" w:uiPriority="71" w:unhideWhenUsed="0"/>
-    <w:lsdException w:name="Colorful List Accent 2" w:semiHidden="0" w:uiPriority="72" w:unhideWhenUsed="0"/>
-    <w:lsdException w:name="Colorful Grid Accent 2" w:semiHidden="0" w:uiPriority="73" w:unhideWhenUsed="0"/>
-    <w:lsdException w:name="Light Shading Accent 3" w:semiHidden="0" w:uiPriority="60" w:unhideWhenUsed="0"/>
-    <w:lsdException w:name="Light List Accent 3" w:semiHidden="0" w:uiPriority="61" w:unhideWhenUsed="0"/>
-    <w:lsdException w:name="Light Grid Accent 3" w:semiHidden="0" w:uiPriority="62" w:unhideWhenUsed="0"/>
-    <w:lsdException w:name="Medium Shading 1 Accent 3" w:semiHidden="0" w:uiPriority="63" w:unhideWhenUsed="0"/>
-    <w:lsdException w:name="Medium Shading 2 Accent 3" w:semiHidden="0" w:uiPriority="64" w:unhideWhenUsed="0"/>
-    <w:lsdException w:name="Medium List 1 Accent 3" w:semiHidden="0" w:uiPriority="65" w:unhideWhenUsed="0"/>
-    <w:lsdException w:name="Medium List 2 Accent 3" w:semiHidden="0" w:uiPriority="66" w:unhideWhenUsed="0"/>
-    <w:lsdException w:name="Medium Grid 1 Accent 3" w:semiHidden="0" w:uiPriority="67" w:unhideWhenUsed="0"/>
-    <w:lsdException w:name="Medium Grid 2 Accent 3" w:semiHidden="0" w:uiPriority="68" w:unhideWhenUsed="0"/>
-    <w:lsdException w:name="Medium Grid 3 Accent 3" w:semiHidden="0" w:uiPriority="69" w:unhideWhenUsed="0"/>
-    <w:lsdException w:name="Dark List Accent 3" w:semiHidden="0" w:uiPriority="70" w:unhideWhenUsed="0"/>
-    <w:lsdException w:name="Colorful Shading Accent 3" w:semiHidden="0" w:uiPriority="71" w:unhideWhenUsed="0"/>
-    <w:lsdException w:name="Colorful List Accent 3" w:semiHidden="0" w:uiPriority="72" w:unhideWhenUsed="0"/>
-    <w:lsdException w:name="Colorful Grid Accent 3" w:semiHidden="0" w:uiPriority="73" w:unhideWhenUsed="0"/>
-    <w:lsdException w:name="Light Shading Accent 4" w:semiHidden="0" w:uiPriority="60" w:unhideWhenUsed="0"/>
-    <w:lsdException w:name="Light List Accent 4" w:semiHidden="0" w:uiPriority="61" w:unhideWhenUsed="0"/>
-    <w:lsdException w:name="Light Grid Accent 4" w:semiHidden="0" w:uiPriority="62" w:unhideWhenUsed="0"/>
-    <w:lsdException w:name="Medium Shading 1 Accent 4" w:semiHidden="0" w:uiPriority="63" w:unhideWhenUsed="0"/>
-    <w:lsdException w:name="Medium Shading 2 Accent 4" w:semiHidden="0" w:uiPriority="64" w:unhideWhenUsed="0"/>
-    <w:lsdException w:name="Medium List 1 Accent 4" w:semiHidden="0" w:uiPriority="65" w:unhideWhenUsed="0"/>
-    <w:lsdException w:name="Medium List 2 Accent 4" w:semiHidden="0" w:uiPriority="66" w:unhideWhenUsed="0"/>
-    <w:lsdException w:name="Medium Grid 1 Accent 4" w:semiHidden="0" w:uiPriority="67" w:unhideWhenUsed="0"/>
-    <w:lsdException w:name="Medium Grid 2 Accent 4" w:semiHidden="0" w:uiPriority="68" w:unhideWhenUsed="0"/>
-    <w:lsdException w:name="Medium Grid 3 Accent 4" w:semiHidden="0" w:uiPriority="69" w:unhideWhenUsed="0"/>
-    <w:lsdException w:name="Dark List Accent 4" w:semiHidden="0" w:uiPriority="70" w:unhideWhenUsed="0"/>
-    <w:lsdException w:name="Colorful Shading Accent 4" w:semiHidden="0" w:uiPriority="71" w:unhideWhenUsed="0"/>
-    <w:lsdException w:name="Colorful List Accent 4" w:semiHidden="0" w:uiPriority="72" w:unhideWhenUsed="0"/>
-    <w:lsdException w:name="Colorful Grid Accent 4" w:semiHidden="0" w:uiPriority="73" w:unhideWhenUsed="0"/>
-    <w:lsdException w:name="Light Shading Accent 5" w:semiHidden="0" w:uiPriority="60" w:unhideWhenUsed="0"/>
-    <w:lsdException w:name="Light List Accent 5" w:semiHidden="0" w:uiPriority="61" w:unhideWhenUsed="0"/>
-    <w:lsdException w:name="Light Grid Accent 5" w:semiHidden="0" w:uiPriority="62" w:unhideWhenUsed="0"/>
-    <w:lsdException w:name="Medium Shading 1 Accent 5" w:semiHidden="0" w:uiPriority="63" w:unhideWhenUsed="0"/>
-    <w:lsdException w:name="Medium Shading 2 Accent 5" w:semiHidden="0" w:uiPriority="64" w:unhideWhenUsed="0"/>
-    <w:lsdException w:name="Medium List 1 Accent 5" w:semiHidden="0" w:uiPriority="65" w:unhideWhenUsed="0"/>
-    <w:lsdException w:name="Medium List 2 Accent 5" w:semiHidden="0" w:uiPriority="66" w:unhideWhenUsed="0"/>
-    <w:lsdException w:name="Medium Grid 1 Accent 5" w:semiHidden="0" w:uiPriority="67" w:unhideWhenUsed="0"/>
-    <w:lsdException w:name="Medium Grid 2 Accent 5" w:semiHidden="0" w:uiPriority="68" w:unhideWhenUsed="0"/>
-    <w:lsdException w:name="Medium Grid 3 Accent 5" w:semiHidden="0" w:uiPriority="69" w:unhideWhenUsed="0"/>
-    <w:lsdException w:name="Dark List Accent 5" w:semiHidden="0" w:uiPriority="70" w:unhideWhenUsed="0"/>
-    <w:lsdException w:name="Colorful Shading Accent 5" w:semiHidden="0" w:uiPriority="71" w:unhideWhenUsed="0"/>
-    <w:lsdException w:name="Colorful List Accent 5" w:semiHidden="0" w:uiPriority="72" w:unhideWhenUsed="0"/>
-    <w:lsdException w:name="Colorful Grid Accent 5" w:semiHidden="0" w:uiPriority="73" w:unhideWhenUsed="0"/>
-    <w:lsdException w:name="Light Shading Accent 6" w:semiHidden="0" w:uiPriority="60" w:unhideWhenUsed="0"/>
-    <w:lsdException w:name="Light List Accent 6" w:semiHidden="0" w:uiPriority="61" w:unhideWhenUsed="0"/>
-    <w:lsdException w:name="Light Grid Accent 6" w:semiHidden="0" w:uiPriority="62" w:unhideWhenUsed="0"/>
-    <w:lsdException w:name="Medium Shading 1 Accent 6" w:semiHidden="0" w:uiPriority="63" w:unhideWhenUsed="0"/>
-    <w:lsdException w:name="Medium Shading 2 Accent 6" w:semiHidden="0" w:uiPriority="64" w:unhideWhenUsed="0"/>
-    <w:lsdException w:name="Medium List 1 Accent 6" w:semiHidden="0" w:uiPriority="65" w:unhideWhenUsed="0"/>
-    <w:lsdException w:name="Medium List 2 Accent 6" w:semiHidden="0" w:uiPriority="66" w:unhideWhenUsed="0"/>
-    <w:lsdException w:name="Medium Grid 1 Accent 6" w:semiHidden="0" w:uiPriority="67" w:unhideWhenUsed="0"/>
-    <w:lsdException w:name="Medium Grid 2 Accent 6" w:semiHidden="0" w:uiPriority="68" w:unhideWhenUsed="0"/>
-    <w:lsdException w:name="Medium Grid 3 Accent 6" w:semiHidden="0" w:uiPriority="69" w:unhideWhenUsed="0"/>
-    <w:lsdException w:name="Dark List Accent 6" w:semiHidden="0" w:uiPriority="70" w:unhideWhenUsed="0"/>
-    <w:lsdException w:name="Colorful Shading Accent 6" w:semiHidden="0" w:uiPriority="71" w:unhideWhenUsed="0"/>
-    <w:lsdException w:name="Colorful List Accent 6" w:semiHidden="0" w:uiPriority="72" w:unhideWhenUsed="0"/>
-    <w:lsdException w:name="Colorful Grid Accent 6" w:semiHidden="0" w:uiPriority="73" w:unhideWhenUsed="0"/>
-    <w:lsdException w:name="Subtle Emphasis" w:semiHidden="0" w:uiPriority="19" w:unhideWhenUsed="0" w:qFormat="1"/>
-    <w:lsdException w:name="Intense Emphasis" w:semiHidden="0" w:uiPriority="21" w:unhideWhenUsed="0" w:qFormat="1"/>
-    <w:lsdException w:name="Subtle Reference" w:semiHidden="0" w:uiPriority="31" w:unhideWhenUsed="0" w:qFormat="1"/>
-    <w:lsdException w:name="Intense Reference" w:semiHidden="0" w:uiPriority="32" w:unhideWhenUsed="0" w:qFormat="1"/>
-    <w:lsdException w:name="Book Title" w:semiHidden="0" w:uiPriority="33" w:unhideWhenUsed="0" w:qFormat="1"/>
-    <w:lsdException w:name="Bibliography" w:uiPriority="37"/>
-    <w:lsdException w:name="TOC Heading" w:uiPriority="39" w:qFormat="1"/>
+  <w:latentStyles w:defLockedState="0" w:defUIPriority="99" w:defSemiHidden="0" w:defUnhideWhenUsed="0" w:defQFormat="0" w:count="375">
+    <w:lsdException w:name="Normal" w:uiPriority="0" w:qFormat="1"/>
+    <w:lsdException w:name="heading 1" w:uiPriority="9" w:qFormat="1"/>
+    <w:lsdException w:name="heading 2" w:semiHidden="1" w:uiPriority="9" w:unhideWhenUsed="1" w:qFormat="1"/>
+    <w:lsdException w:name="heading 3" w:semiHidden="1" w:uiPriority="9" w:unhideWhenUsed="1" w:qFormat="1"/>
+    <w:lsdException w:name="heading 4" w:semiHidden="1" w:uiPriority="9" w:unhideWhenUsed="1" w:qFormat="1"/>
+    <w:lsdException w:name="heading 5" w:semiHidden="1" w:uiPriority="9" w:unhideWhenUsed="1" w:qFormat="1"/>
+    <w:lsdException w:name="heading 6" w:semiHidden="1" w:uiPriority="9" w:unhideWhenUsed="1" w:qFormat="1"/>
+    <w:lsdException w:name="heading 7" w:semiHidden="1" w:uiPriority="9" w:unhideWhenUsed="1" w:qFormat="1"/>
+    <w:lsdException w:name="heading 8" w:semiHidden="1" w:uiPriority="9" w:unhideWhenUsed="1" w:qFormat="1"/>
+    <w:lsdException w:name="heading 9" w:semiHidden="1" w:uiPriority="9" w:unhideWhenUsed="1" w:qFormat="1"/>
+    <w:lsdException w:name="index 1" w:semiHidden="1" w:unhideWhenUsed="1"/>
+    <w:lsdException w:name="index 2" w:semiHidden="1" w:unhideWhenUsed="1"/>
+    <w:lsdException w:name="index 3" w:semiHidden="1" w:unhideWhenUsed="1"/>
+    <w:lsdException w:name="index 4" w:semiHidden="1" w:unhideWhenUsed="1"/>
+    <w:lsdException w:name="index 5" w:semiHidden="1" w:unhideWhenUsed="1"/>
+    <w:lsdException w:name="index 6" w:semiHidden="1" w:unhideWhenUsed="1"/>
+    <w:lsdException w:name="index 7" w:semiHidden="1" w:unhideWhenUsed="1"/>
+    <w:lsdException w:name="index 8" w:semiHidden="1" w:unhideWhenUsed="1"/>
+    <w:lsdException w:name="index 9" w:semiHidden="1" w:unhideWhenUsed="1"/>
+    <w:lsdException w:name="toc 1" w:semiHidden="1" w:uiPriority="39" w:unhideWhenUsed="1"/>
+    <w:lsdException w:name="toc 2" w:semiHidden="1" w:uiPriority="39" w:unhideWhenUsed="1"/>
+    <w:lsdException w:name="toc 3" w:semiHidden="1" w:uiPriority="39" w:unhideWhenUsed="1"/>
+    <w:lsdException w:name="toc 4" w:semiHidden="1" w:uiPriority="39" w:unhideWhenUsed="1"/>
+    <w:lsdException w:name="toc 5" w:semiHidden="1" w:uiPriority="39" w:unhideWhenUsed="1"/>
+    <w:lsdException w:name="toc 6" w:semiHidden="1" w:uiPriority="39" w:unhideWhenUsed="1"/>
+    <w:lsdException w:name="toc 7" w:semiHidden="1" w:uiPriority="39" w:unhideWhenUsed="1"/>
+    <w:lsdException w:name="toc 8" w:semiHidden="1" w:uiPriority="39" w:unhideWhenUsed="1"/>
+    <w:lsdException w:name="toc 9" w:semiHidden="1" w:uiPriority="39" w:unhideWhenUsed="1"/>
+    <w:lsdException w:name="Normal Indent" w:semiHidden="1" w:unhideWhenUsed="1"/>
+    <w:lsdException w:name="footnote text" w:semiHidden="1" w:unhideWhenUsed="1"/>
+    <w:lsdException w:name="annotation text" w:semiHidden="1" w:unhideWhenUsed="1"/>
+    <w:lsdException w:name="header" w:semiHidden="1" w:unhideWhenUsed="1"/>
+    <w:lsdException w:name="footer" w:semiHidden="1" w:unhideWhenUsed="1"/>
+    <w:lsdException w:name="index heading" w:semiHidden="1" w:unhideWhenUsed="1"/>
+    <w:lsdException w:name="caption" w:semiHidden="1" w:uiPriority="35" w:unhideWhenUsed="1" w:qFormat="1"/>
+    <w:lsdException w:name="table of figures" w:semiHidden="1" w:unhideWhenUsed="1"/>
+    <w:lsdException w:name="envelope address" w:semiHidden="1" w:unhideWhenUsed="1"/>
+    <w:lsdException w:name="envelope return" w:semiHidden="1" w:unhideWhenUsed="1"/>
+    <w:lsdException w:name="footnote reference" w:semiHidden="1" w:unhideWhenUsed="1"/>
+    <w:lsdException w:name="annotation reference" w:semiHidden="1" w:unhideWhenUsed="1"/>
+    <w:lsdException w:name="line number" w:semiHidden="1" w:unhideWhenUsed="1"/>
+    <w:lsdException w:name="page number" w:semiHidden="1" w:unhideWhenUsed="1"/>
+    <w:lsdException w:name="endnote reference" w:semiHidden="1" w:unhideWhenUsed="1"/>
+    <w:lsdException w:name="endnote text" w:semiHidden="1" w:unhideWhenUsed="1"/>
+    <w:lsdException w:name="table of authorities" w:semiHidden="1" w:unhideWhenUsed="1"/>
+    <w:lsdException w:name="macro" w:semiHidden="1" w:unhideWhenUsed="1"/>
+    <w:lsdException w:name="toa heading" w:semiHidden="1" w:unhideWhenUsed="1"/>
+    <w:lsdException w:name="List" w:semiHidden="1" w:unhideWhenUsed="1"/>
+    <w:lsdException w:name="List Bullet" w:semiHidden="1" w:unhideWhenUsed="1"/>
+    <w:lsdException w:name="List Number" w:semiHidden="1" w:unhideWhenUsed="1"/>
+    <w:lsdException w:name="List 2" w:semiHidden="1" w:unhideWhenUsed="1"/>
+    <w:lsdException w:name="List 3" w:semiHidden="1" w:unhideWhenUsed="1"/>
+    <w:lsdException w:name="List 4" w:semiHidden="1" w:unhideWhenUsed="1"/>
+    <w:lsdException w:name="List 5" w:semiHidden="1" w:unhideWhenUsed="1"/>
+    <w:lsdException w:name="List Bullet 2" w:semiHidden="1" w:unhideWhenUsed="1"/>
+    <w:lsdException w:name="List Bullet 3" w:semiHidden="1" w:unhideWhenUsed="1"/>
+    <w:lsdException w:name="List Bullet 4" w:semiHidden="1" w:unhideWhenUsed="1"/>
+    <w:lsdException w:name="List Bullet 5" w:semiHidden="1" w:unhideWhenUsed="1"/>
+    <w:lsdException w:name="List Number 2" w:semiHidden="1" w:unhideWhenUsed="1"/>
+    <w:lsdException w:name="List Number 3" w:semiHidden="1" w:unhideWhenUsed="1"/>
+    <w:lsdException w:name="List Number 4" w:semiHidden="1" w:unhideWhenUsed="1"/>
+    <w:lsdException w:name="List Number 5" w:semiHidden="1" w:unhideWhenUsed="1"/>
+    <w:lsdException w:name="Title" w:uiPriority="10" w:qFormat="1"/>
+    <w:lsdException w:name="Closing" w:semiHidden="1" w:unhideWhenUsed="1"/>
+    <w:lsdException w:name="Signature" w:semiHidden="1" w:unhideWhenUsed="1"/>
+    <w:lsdException w:name="Default Paragraph Font" w:semiHidden="1" w:uiPriority="1" w:unhideWhenUsed="1"/>
+    <w:lsdException w:name="Body Text" w:semiHidden="1" w:unhideWhenUsed="1"/>
+    <w:lsdException w:name="Body Text Indent" w:semiHidden="1" w:unhideWhenUsed="1"/>
+    <w:lsdException w:name="List Continue" w:semiHidden="1" w:unhideWhenUsed="1"/>
+    <w:lsdException w:name="List Continue 2" w:semiHidden="1" w:unhideWhenUsed="1"/>
+    <w:lsdException w:name="List Continue 3" w:semiHidden="1" w:unhideWhenUsed="1"/>
+    <w:lsdException w:name="List Continue 4" w:semiHidden="1" w:unhideWhenUsed="1"/>
+    <w:lsdException w:name="List Continue 5" w:semiHidden="1" w:unhideWhenUsed="1"/>
+    <w:lsdException w:name="Message Header" w:semiHidden="1" w:unhideWhenUsed="1"/>
+    <w:lsdException w:name="Subtitle" w:uiPriority="11" w:qFormat="1"/>
+    <w:lsdException w:name="Salutation" w:semiHidden="1" w:unhideWhenUsed="1"/>
+    <w:lsdException w:name="Date" w:semiHidden="1" w:unhideWhenUsed="1"/>
+    <w:lsdException w:name="Body Text First Indent" w:semiHidden="1" w:unhideWhenUsed="1"/>
+    <w:lsdException w:name="Body Text First Indent 2" w:semiHidden="1" w:unhideWhenUsed="1"/>
+    <w:lsdException w:name="Note Heading" w:semiHidden="1" w:unhideWhenUsed="1"/>
+    <w:lsdException w:name="Body Text 2" w:semiHidden="1" w:unhideWhenUsed="1"/>
+    <w:lsdException w:name="Body Text 3" w:semiHidden="1" w:unhideWhenUsed="1"/>
+    <w:lsdException w:name="Body Text Indent 2" w:semiHidden="1" w:unhideWhenUsed="1"/>
+    <w:lsdException w:name="Body Text Indent 3" w:semiHidden="1" w:unhideWhenUsed="1"/>
+    <w:lsdException w:name="Block Text" w:semiHidden="1" w:unhideWhenUsed="1"/>
+    <w:lsdException w:name="Hyperlink" w:semiHidden="1" w:unhideWhenUsed="1"/>
+    <w:lsdException w:name="FollowedHyperlink" w:semiHidden="1" w:unhideWhenUsed="1"/>
+    <w:lsdException w:name="Strong" w:uiPriority="22" w:qFormat="1"/>
+    <w:lsdException w:name="Emphasis" w:uiPriority="20" w:qFormat="1"/>
+    <w:lsdException w:name="Document Map" w:semiHidden="1" w:unhideWhenUsed="1"/>
+    <w:lsdException w:name="Plain Text" w:semiHidden="1" w:unhideWhenUsed="1"/>
+    <w:lsdException w:name="E-mail Signature" w:semiHidden="1" w:unhideWhenUsed="1"/>
+    <w:lsdException w:name="HTML Top of Form" w:semiHidden="1" w:unhideWhenUsed="1"/>
+    <w:lsdException w:name="HTML Bottom of Form" w:semiHidden="1" w:unhideWhenUsed="1"/>
+    <w:lsdException w:name="Normal (Web)" w:semiHidden="1" w:unhideWhenUsed="1"/>
+    <w:lsdException w:name="HTML Acronym" w:semiHidden="1" w:unhideWhenUsed="1"/>
+    <w:lsdException w:name="HTML Address" w:semiHidden="1" w:unhideWhenUsed="1"/>
+    <w:lsdException w:name="HTML Cite" w:semiHidden="1" w:unhideWhenUsed="1"/>
+    <w:lsdException w:name="HTML Code" w:semiHidden="1" w:unhideWhenUsed="1"/>
+    <w:lsdException w:name="HTML Definition" w:semiHidden="1" w:unhideWhenUsed="1"/>
+    <w:lsdException w:name="HTML Keyboard" w:semiHidden="1" w:unhideWhenUsed="1"/>
+    <w:lsdException w:name="HTML Preformatted" w:semiHidden="1" w:unhideWhenUsed="1"/>
+    <w:lsdException w:name="HTML Sample" w:semiHidden="1" w:unhideWhenUsed="1"/>
+    <w:lsdException w:name="HTML Typewriter" w:semiHidden="1" w:unhideWhenUsed="1"/>
+    <w:lsdException w:name="HTML Variable" w:semiHidden="1" w:unhideWhenUsed="1"/>
+    <w:lsdException w:name="Normal Table" w:semiHidden="1" w:unhideWhenUsed="1"/>
+    <w:lsdException w:name="annotation subject" w:semiHidden="1" w:unhideWhenUsed="1"/>
+    <w:lsdException w:name="No List" w:semiHidden="1" w:unhideWhenUsed="1"/>
+    <w:lsdException w:name="Outline List 1" w:semiHidden="1" w:unhideWhenUsed="1"/>
+    <w:lsdException w:name="Outline List 2" w:semiHidden="1" w:unhideWhenUsed="1"/>
+    <w:lsdException w:name="Outline List 3" w:semiHidden="1" w:unhideWhenUsed="1"/>
+    <w:lsdException w:name="Table Simple 1" w:semiHidden="1" w:unhideWhenUsed="1"/>
+    <w:lsdException w:name="Table Simple 2" w:semiHidden="1" w:unhideWhenUsed="1"/>
+    <w:lsdException w:name="Table Simple 3" w:semiHidden="1" w:unhideWhenUsed="1"/>
+    <w:lsdException w:name="Table Classic 1" w:semiHidden="1" w:unhideWhenUsed="1"/>
+    <w:lsdException w:name="Table Classic 2" w:semiHidden="1" w:unhideWhenUsed="1"/>
+    <w:lsdException w:name="Table Classic 3" w:semiHidden="1" w:unhideWhenUsed="1"/>
+    <w:lsdException w:name="Table Classic 4" w:semiHidden="1" w:unhideWhenUsed="1"/>
+    <w:lsdException w:name="Table Colorful 1" w:semiHidden="1" w:unhideWhenUsed="1"/>
+    <w:lsdException w:name="Table Colorful 2" w:semiHidden="1" w:unhideWhenUsed="1"/>
+    <w:lsdException w:name="Table Colorful 3" w:semiHidden="1" w:unhideWhenUsed="1"/>
+    <w:lsdException w:name="Table Columns 1" w:semiHidden="1" w:unhideWhenUsed="1"/>
+    <w:lsdException w:name="Table Columns 2" w:semiHidden="1" w:unhideWhenUsed="1"/>
+    <w:lsdException w:name="Table Columns 3" w:semiHidden="1" w:unhideWhenUsed="1"/>
+    <w:lsdException w:name="Table Columns 4" w:semiHidden="1" w:unhideWhenUsed="1"/>
+    <w:lsdException w:name="Table Columns 5" w:semiHidden="1" w:unhideWhenUsed="1"/>
+    <w:lsdException w:name="Table Grid 1" w:semiHidden="1" w:unhideWhenUsed="1"/>
+    <w:lsdException w:name="Table Grid 2" w:semiHidden="1" w:unhideWhenUsed="1"/>
+    <w:lsdException w:name="Table Grid 3" w:semiHidden="1" w:unhideWhenUsed="1"/>
+    <w:lsdException w:name="Table Grid 4" w:semiHidden="1" w:unhideWhenUsed="1"/>
+    <w:lsdException w:name="Table Grid 5" w:semiHidden="1" w:unhideWhenUsed="1"/>
+    <w:lsdException w:name="Table Grid 6" w:semiHidden="1" w:unhideWhenUsed="1"/>
+    <w:lsdException w:name="Table Grid 7" w:semiHidden="1" w:unhideWhenUsed="1"/>
+    <w:lsdException w:name="Table Grid 8" w:semiHidden="1" w:unhideWhenUsed="1"/>
+    <w:lsdException w:name="Table List 1" w:semiHidden="1" w:unhideWhenUsed="1"/>
+    <w:lsdException w:name="Table List 2" w:semiHidden="1" w:unhideWhenUsed="1"/>
+    <w:lsdException w:name="Table List 3" w:semiHidden="1" w:unhideWhenUsed="1"/>
+    <w:lsdException w:name="Table List 4" w:semiHidden="1" w:unhideWhenUsed="1"/>
+    <w:lsdException w:name="Table List 5" w:semiHidden="1" w:unhideWhenUsed="1"/>
+    <w:lsdException w:name="Table List 6" w:semiHidden="1" w:unhideWhenUsed="1"/>
+    <w:lsdException w:name="Table List 7" w:semiHidden="1" w:unhideWhenUsed="1"/>
+    <w:lsdException w:name="Table List 8" w:semiHidden="1" w:unhideWhenUsed="1"/>
+    <w:lsdException w:name="Table 3D effects 1" w:semiHidden="1" w:unhideWhenUsed="1"/>
+    <w:lsdException w:name="Table 3D effects 2" w:semiHidden="1" w:unhideWhenUsed="1"/>
+    <w:lsdException w:name="Table 3D effects 3" w:semiHidden="1" w:unhideWhenUsed="1"/>
+    <w:lsdException w:name="Table Contemporary" w:semiHidden="1" w:unhideWhenUsed="1"/>
+    <w:lsdException w:name="Table Elegant" w:semiHidden="1" w:unhideWhenUsed="1"/>
+    <w:lsdException w:name="Table Professional" w:semiHidden="1" w:unhideWhenUsed="1"/>
+    <w:lsdException w:name="Table Subtle 1" w:semiHidden="1" w:unhideWhenUsed="1"/>
+    <w:lsdException w:name="Table Subtle 2" w:semiHidden="1" w:unhideWhenUsed="1"/>
+    <w:lsdException w:name="Table Web 1" w:semiHidden="1" w:unhideWhenUsed="1"/>
+    <w:lsdException w:name="Table Web 2" w:semiHidden="1" w:unhideWhenUsed="1"/>
+    <w:lsdException w:name="Table Web 3" w:semiHidden="1" w:unhideWhenUsed="1"/>
+    <w:lsdException w:name="Balloon Text" w:semiHidden="1" w:unhideWhenUsed="1"/>
+    <w:lsdException w:name="Table Grid" w:semiHidden="1" w:uiPriority="39" w:unhideWhenUsed="1"/>
+    <w:lsdException w:name="Table Theme" w:semiHidden="1" w:unhideWhenUsed="1"/>
+    <w:lsdException w:name="Placeholder Text" w:semiHidden="1"/>
+    <w:lsdException w:name="No Spacing" w:uiPriority="1" w:qFormat="1"/>
+    <w:lsdException w:name="Light Shading" w:uiPriority="60"/>
+    <w:lsdException w:name="Light List" w:uiPriority="61"/>
+    <w:lsdException w:name="Light Grid" w:uiPriority="62"/>
+    <w:lsdException w:name="Medium Shading 1" w:uiPriority="63"/>
+    <w:lsdException w:name="Medium Shading 2" w:uiPriority="64"/>
+    <w:lsdException w:name="Medium List 1" w:uiPriority="65"/>
+    <w:lsdException w:name="Medium List 2" w:uiPriority="66"/>
+    <w:lsdException w:name="Medium Grid 1" w:uiPriority="67"/>
+    <w:lsdException w:name="Medium Grid 2" w:uiPriority="68"/>
+    <w:lsdException w:name="Medium Grid 3" w:uiPriority="69"/>
+    <w:lsdException w:name="Dark List" w:uiPriority="70"/>
+    <w:lsdException w:name="Colorful Shading" w:uiPriority="71"/>
+    <w:lsdException w:name="Colorful List" w:uiPriority="72"/>
+    <w:lsdException w:name="Colorful Grid" w:uiPriority="73"/>
+    <w:lsdException w:name="Light Shading Accent 1" w:uiPriority="60"/>
+    <w:lsdException w:name="Light List Accent 1" w:uiPriority="61"/>
+    <w:lsdException w:name="Light Grid Accent 1" w:uiPriority="62"/>
+    <w:lsdException w:name="Medium Shading 1 Accent 1" w:uiPriority="63"/>
+    <w:lsdException w:name="Medium Shading 2 Accent 1" w:uiPriority="64"/>
+    <w:lsdException w:name="Medium List 1 Accent 1" w:uiPriority="65"/>
+    <w:lsdException w:name="Revision" w:semiHidden="1"/>
+    <w:lsdException w:name="List Paragraph" w:uiPriority="34" w:qFormat="1"/>
+    <w:lsdException w:name="Quote" w:uiPriority="29" w:qFormat="1"/>
+    <w:lsdException w:name="Intense Quote" w:uiPriority="30" w:qFormat="1"/>
+    <w:lsdException w:name="Medium List 2 Accent 1" w:uiPriority="66"/>
+    <w:lsdException w:name="Medium Grid 1 Accent 1" w:uiPriority="67"/>
+    <w:lsdException w:name="Medium Grid 2 Accent 1" w:uiPriority="68"/>
+    <w:lsdException w:name="Medium Grid 3 Accent 1" w:uiPriority="69"/>
+    <w:lsdException w:name="Dark List Accent 1" w:uiPriority="70"/>
+    <w:lsdException w:name="Colorful Shading Accent 1" w:uiPriority="71"/>
+    <w:lsdException w:name="Colorful List Accent 1" w:uiPriority="72"/>
+    <w:lsdException w:name="Colorful Grid Accent 1" w:uiPriority="73"/>
+    <w:lsdException w:name="Light Shading Accent 2" w:uiPriority="60"/>
+    <w:lsdException w:name="Light List Accent 2" w:uiPriority="61"/>
+    <w:lsdException w:name="Light Grid Accent 2" w:uiPriority="62"/>
+    <w:lsdException w:name="Medium Shading 1 Accent 2" w:uiPriority="63"/>
+    <w:lsdException w:name="Medium Shading 2 Accent 2" w:uiPriority="64"/>
+    <w:lsdException w:name="Medium List 1 Accent 2" w:uiPriority="65"/>
+    <w:lsdException w:name="Medium List 2 Accent 2" w:uiPriority="66"/>
+    <w:lsdException w:name="Medium Grid 1 Accent 2" w:uiPriority="67"/>
+    <w:lsdException w:name="Medium Grid 2 Accent 2" w:uiPriority="68"/>
+    <w:lsdException w:name="Medium Grid 3 Accent 2" w:uiPriority="69"/>
+    <w:lsdException w:name="Dark List Accent 2" w:uiPriority="70"/>
+    <w:lsdException w:name="Colorful Shading Accent 2" w:uiPriority="71"/>
+    <w:lsdException w:name="Colorful List Accent 2" w:uiPriority="72"/>
+    <w:lsdException w:name="Colorful Grid Accent 2" w:uiPriority="73"/>
+    <w:lsdException w:name="Light Shading Accent 3" w:uiPriority="60"/>
+    <w:lsdException w:name="Light List Accent 3" w:uiPriority="61"/>
+    <w:lsdException w:name="Light Grid Accent 3" w:uiPriority="62"/>
+    <w:lsdException w:name="Medium Shading 1 Accent 3" w:uiPriority="63"/>
+    <w:lsdException w:name="Medium Shading 2 Accent 3" w:uiPriority="64"/>
+    <w:lsdException w:name="Medium List 1 Accent 3" w:uiPriority="65"/>
+    <w:lsdException w:name="Medium List 2 Accent 3" w:uiPriority="66"/>
+    <w:lsdException w:name="Medium Grid 1 Accent 3" w:uiPriority="67"/>
+    <w:lsdException w:name="Medium Grid 2 Accent 3" w:uiPriority="68"/>
+    <w:lsdException w:name="Medium Grid 3 Accent 3" w:uiPriority="69"/>
+    <w:lsdException w:name="Dark List Accent 3" w:uiPriority="70"/>
+    <w:lsdException w:name="Colorful Shading Accent 3" w:uiPriority="71"/>
+    <w:lsdException w:name="Colorful List Accent 3" w:uiPriority="72"/>
+    <w:lsdException w:name="Colorful Grid Accent 3" w:uiPriority="73"/>
+    <w:lsdException w:name="Light Shading Accent 4" w:uiPriority="60"/>
+    <w:lsdException w:name="Light List Accent 4" w:uiPriority="61"/>
+    <w:lsdException w:name="Light Grid Accent 4" w:uiPriority="62"/>
+    <w:lsdException w:name="Medium Shading 1 Accent 4" w:uiPriority="63"/>
+    <w:lsdException w:name="Medium Shading 2 Accent 4" w:uiPriority="64"/>
+    <w:lsdException w:name="Medium List 1 Accent 4" w:uiPriority="65"/>
+    <w:lsdException w:name="Medium List 2 Accent 4" w:uiPriority="66"/>
+    <w:lsdException w:name="Medium Grid 1 Accent 4" w:uiPriority="67"/>
+    <w:lsdException w:name="Medium Grid 2 Accent 4" w:uiPriority="68"/>
+    <w:lsdException w:name="Medium Grid 3 Accent 4" w:uiPriority="69"/>
+    <w:lsdException w:name="Dark List Accent 4" w:uiPriority="70"/>
+    <w:lsdException w:name="Colorful Shading Accent 4" w:uiPriority="71"/>
+    <w:lsdException w:name="Colorful List Accent 4" w:uiPriority="72"/>
+    <w:lsdException w:name="Colorful Grid Accent 4" w:uiPriority="73"/>
+    <w:lsdException w:name="Light Shading Accent 5" w:uiPriority="60"/>
+    <w:lsdException w:name="Light List Accent 5" w:uiPriority="61"/>
+    <w:lsdException w:name="Light Grid Accent 5" w:uiPriority="62"/>
+    <w:lsdException w:name="Medium Shading 1 Accent 5" w:uiPriority="63"/>
+    <w:lsdException w:name="Medium Shading 2 Accent 5" w:uiPriority="64"/>
+    <w:lsdException w:name="Medium List 1 Accent 5" w:uiPriority="65"/>
+    <w:lsdException w:name="Medium List 2 Accent 5" w:uiPriority="66"/>
+    <w:lsdException w:name="Medium Grid 1 Accent 5" w:uiPriority="67"/>
+    <w:lsdException w:name="Medium Grid 2 Accent 5" w:uiPriority="68"/>
+    <w:lsdException w:name="Medium Grid 3 Accent 5" w:uiPriority="69"/>
+    <w:lsdException w:name="Dark List Accent 5" w:uiPriority="70"/>
+    <w:lsdException w:name="Colorful Shading Accent 5" w:uiPriority="71"/>
+    <w:lsdException w:name="Colorful List Accent 5" w:uiPriority="72"/>
+    <w:lsdException w:name="Colorful Grid Accent 5" w:uiPriority="73"/>
+    <w:lsdException w:name="Light Shading Accent 6" w:uiPriority="60"/>
+    <w:lsdException w:name="Light List Accent 6" w:uiPriority="61"/>
+    <w:lsdException w:name="Light Grid Accent 6" w:uiPriority="62"/>
+    <w:lsdException w:name="Medium Shading 1 Accent 6" w:uiPriority="63"/>
+    <w:lsdException w:name="Medium Shading 2 Accent 6" w:uiPriority="64"/>
+    <w:lsdException w:name="Medium List 1 Accent 6" w:uiPriority="65"/>
+    <w:lsdException w:name="Medium List 2 Accent 6" w:uiPriority="66"/>
+    <w:lsdException w:name="Medium Grid 1 Accent 6" w:uiPriority="67"/>
+    <w:lsdException w:name="Medium Grid 2 Accent 6" w:uiPriority="68"/>
+    <w:lsdException w:name="Medium Grid 3 Accent 6" w:uiPriority="69"/>
+    <w:lsdException w:name="Dark List Accent 6" w:uiPriority="70"/>
+    <w:lsdException w:name="Colorful Shading Accent 6" w:uiPriority="71"/>
+    <w:lsdException w:name="Colorful List Accent 6" w:uiPriority="72"/>
+    <w:lsdException w:name="Colorful Grid Accent 6" w:uiPriority="73"/>
+    <w:lsdException w:name="Subtle Emphasis" w:uiPriority="19" w:qFormat="1"/>
+    <w:lsdException w:name="Intense Emphasis" w:uiPriority="21" w:qFormat="1"/>
+    <w:lsdException w:name="Subtle Reference" w:uiPriority="31" w:qFormat="1"/>
+    <w:lsdException w:name="Intense Reference" w:uiPriority="32" w:qFormat="1"/>
+    <w:lsdException w:name="Book Title" w:uiPriority="33" w:qFormat="1"/>
+    <w:lsdException w:name="Bibliography" w:semiHidden="1" w:uiPriority="37" w:unhideWhenUsed="1"/>
+    <w:lsdException w:name="TOC Heading" w:semiHidden="1" w:uiPriority="39" w:unhideWhenUsed="1" w:qFormat="1"/>
+    <w:lsdException w:name="Plain Table 1" w:uiPriority="41"/>
+    <w:lsdException w:name="Plain Table 2" w:uiPriority="42"/>
+    <w:lsdException w:name="Plain Table 3" w:uiPriority="43"/>
+    <w:lsdException w:name="Plain Table 4" w:uiPriority="44"/>
+    <w:lsdException w:name="Plain Table 5" w:uiPriority="45"/>
+    <w:lsdException w:name="Grid Table Light" w:uiPriority="40"/>
+    <w:lsdException w:name="Grid Table 1 Light" w:uiPriority="46"/>
+    <w:lsdException w:name="Grid Table 2" w:uiPriority="47"/>
+    <w:lsdException w:name="Grid Table 3" w:uiPriority="48"/>
+    <w:lsdException w:name="Grid Table 4" w:uiPriority="49"/>
+    <w:lsdException w:name="Grid Table 5 Dark" w:uiPriority="50"/>
+    <w:lsdException w:name="Grid Table 6 Colorful" w:uiPriority="51"/>
+    <w:lsdException w:name="Grid Table 7 Colorful" w:uiPriority="52"/>
+    <w:lsdException w:name="Grid Table 1 Light Accent 1" w:uiPriority="46"/>
+    <w:lsdException w:name="Grid Table 2 Accent 1" w:uiPriority="47"/>
+    <w:lsdException w:name="Grid Table 3 Accent 1" w:uiPriority="48"/>
+    <w:lsdException w:name="Grid Table 4 Accent 1" w:uiPriority="49"/>
+    <w:lsdException w:name="Grid Table 5 Dark Accent 1" w:uiPriority="50"/>
+    <w:lsdException w:name="Grid Table 6 Colorful Accent 1" w:uiPriority="51"/>
+    <w:lsdException w:name="Grid Table 7 Colorful Accent 1" w:uiPriority="52"/>
+    <w:lsdException w:name="Grid Table 1 Light Accent 2" w:uiPriority="46"/>
+    <w:lsdException w:name="Grid Table 2 Accent 2" w:uiPriority="47"/>
+    <w:lsdException w:name="Grid Table 3 Accent 2" w:uiPriority="48"/>
+    <w:lsdException w:name="Grid Table 4 Accent 2" w:uiPriority="49"/>
+    <w:lsdException w:name="Grid Table 5 Dark Accent 2" w:uiPriority="50"/>
+    <w:lsdException w:name="Grid Table 6 Colorful Accent 2" w:uiPriority="51"/>
+    <w:lsdException w:name="Grid Table 7 Colorful Accent 2" w:uiPriority="52"/>
+    <w:lsdException w:name="Grid Table 1 Light Accent 3" w:uiPriority="46"/>
+    <w:lsdException w:name="Grid Table 2 Accent 3" w:uiPriority="47"/>
+    <w:lsdException w:name="Grid Table 3 Accent 3" w:uiPriority="48"/>
+    <w:lsdException w:name="Grid Table 4 Accent 3" w:uiPriority="49"/>
+    <w:lsdException w:name="Grid Table 5 Dark Accent 3" w:uiPriority="50"/>
+    <w:lsdException w:name="Grid Table 6 Colorful Accent 3" w:uiPriority="51"/>
+    <w:lsdException w:name="Grid Table 7 Colorful Accent 3" w:uiPriority="52"/>
+    <w:lsdException w:name="Grid Table 1 Light Accent 4" w:uiPriority="46"/>
+    <w:lsdException w:name="Grid Table 2 Accent 4" w:uiPriority="47"/>
+    <w:lsdException w:name="Grid Table 3 Accent 4" w:uiPriority="48"/>
+    <w:lsdException w:name="Grid Table 4 Accent 4" w:uiPriority="49"/>
+    <w:lsdException w:name="Grid Table 5 Dark Accent 4" w:uiPriority="50"/>
+    <w:lsdException w:name="Grid Table 6 Colorful Accent 4" w:uiPriority="51"/>
+    <w:lsdException w:name="Grid Table 7 Colorful Accent 4" w:uiPriority="52"/>
+    <w:lsdException w:name="Grid Table 1 Light Accent 5" w:uiPriority="46"/>
+    <w:lsdException w:name="Grid Table 2 Accent 5" w:uiPriority="47"/>
+    <w:lsdException w:name="Grid Table 3 Accent 5" w:uiPriority="48"/>
+    <w:lsdException w:name="Grid Table 4 Accent 5" w:uiPriority="49"/>
+    <w:lsdException w:name="Grid Table 5 Dark Accent 5" w:uiPriority="50"/>
+    <w:lsdException w:name="Grid Table 6 Colorful Accent 5" w:uiPriority="51"/>
+    <w:lsdException w:name="Grid Table 7 Colorful Accent 5" w:uiPriority="52"/>
+    <w:lsdException w:name="Grid Table 1 Light Accent 6" w:uiPriority="46"/>
+    <w:lsdException w:name="Grid Table 2 Accent 6" w:uiPriority="47"/>
+    <w:lsdException w:name="Grid Table 3 Accent 6" w:uiPriority="48"/>
+    <w:lsdException w:name="Grid Table 4 Accent 6" w:uiPriority="49"/>
+    <w:lsdException w:name="Grid Table 5 Dark Accent 6" w:uiPriority="50"/>
+    <w:lsdException w:name="Grid Table 6 Colorful Accent 6" w:uiPriority="51"/>
+    <w:lsdException w:name="Grid Table 7 Colorful Accent 6" w:uiPriority="52"/>
+    <w:lsdException w:name="List Table 1 Light" w:uiPriority="46"/>
+    <w:lsdException w:name="List Table 2" w:uiPriority="47"/>
+    <w:lsdException w:name="List Table 3" w:uiPriority="48"/>
+    <w:lsdException w:name="List Table 4" w:uiPriority="49"/>
+    <w:lsdException w:name="List Table 5 Dark" w:uiPriority="50"/>
+    <w:lsdException w:name="List Table 6 Colorful" w:uiPriority="51"/>
+    <w:lsdException w:name="List Table 7 Colorful" w:uiPriority="52"/>
+    <w:lsdException w:name="List Table 1 Light Accent 1" w:uiPriority="46"/>
+    <w:lsdException w:name="List Table 2 Accent 1" w:uiPriority="47"/>
+    <w:lsdException w:name="List Table 3 Accent 1" w:uiPriority="48"/>
+    <w:lsdException w:name="List Table 4 Accent 1" w:uiPriority="49"/>
+    <w:lsdException w:name="List Table 5 Dark Accent 1" w:uiPriority="50"/>
+    <w:lsdException w:name="List Table 6 Colorful Accent 1" w:uiPriority="51"/>
+    <w:lsdException w:name="List Table 7 Colorful Accent 1" w:uiPriority="52"/>
+    <w:lsdException w:name="List Table 1 Light Accent 2" w:uiPriority="46"/>
+    <w:lsdException w:name="List Table 2 Accent 2" w:uiPriority="47"/>
+    <w:lsdException w:name="List Table 3 Accent 2" w:uiPriority="48"/>
+    <w:lsdException w:name="List Table 4 Accent 2" w:uiPriority="49"/>
+    <w:lsdException w:name="List Table 5 Dark Accent 2" w:uiPriority="50"/>
+    <w:lsdException w:name="List Table 6 Colorful Accent 2" w:uiPriority="51"/>
+    <w:lsdException w:name="List Table 7 Colorful Accent 2" w:uiPriority="52"/>
+    <w:lsdException w:name="List Table 1 Light Accent 3" w:uiPriority="46"/>
+    <w:lsdException w:name="List Table 2 Accent 3" w:uiPriority="47"/>
+    <w:lsdException w:name="List Table 3 Accent 3" w:uiPriority="48"/>
+    <w:lsdException w:name="List Table 4 Accent 3" w:uiPriority="49"/>
+    <w:lsdException w:name="List Table 5 Dark Accent 3" w:uiPriority="50"/>
+    <w:lsdException w:name="List Table 6 Colorful Accent 3" w:uiPriority="51"/>
+    <w:lsdException w:name="List Table 7 Colorful Accent 3" w:uiPriority="52"/>
+    <w:lsdException w:name="List Table 1 Light Accent 4" w:uiPriority="46"/>
+    <w:lsdException w:name="List Table 2 Accent 4" w:uiPriority="47"/>
+    <w:lsdException w:name="List Table 3 Accent 4" w:uiPriority="48"/>
+    <w:lsdException w:name="List Table 4 Accent 4" w:uiPriority="49"/>
+    <w:lsdException w:name="List Table 5 Dark Accent 4" w:uiPriority="50"/>
+    <w:lsdException w:name="List Table 6 Colorful Accent 4" w:uiPriority="51"/>
+    <w:lsdException w:name="List Table 7 Colorful Accent 4" w:uiPriority="52"/>
+    <w:lsdException w:name="List Table 1 Light Accent 5" w:uiPriority="46"/>
+    <w:lsdException w:name="List Table 2 Accent 5" w:uiPriority="47"/>
+    <w:lsdException w:name="List Table 3 Accent 5" w:uiPriority="48"/>
+    <w:lsdException w:name="List Table 4 Accent 5" w:uiPriority="49"/>
+    <w:lsdException w:name="List Table 5 Dark Accent 5" w:uiPriority="50"/>
+    <w:lsdException w:name="List Table 6 Colorful Accent 5" w:uiPriority="51"/>
+    <w:lsdException w:name="List Table 7 Colorful Accent 5" w:uiPriority="52"/>
+    <w:lsdException w:name="List Table 1 Light Accent 6" w:uiPriority="46"/>
+    <w:lsdException w:name="List Table 2 Accent 6" w:uiPriority="47"/>
+    <w:lsdException w:name="List Table 3 Accent 6" w:uiPriority="48"/>
+    <w:lsdException w:name="List Table 4 Accent 6" w:uiPriority="49"/>
+    <w:lsdException w:name="List Table 5 Dark Accent 6" w:uiPriority="50"/>
+    <w:lsdException w:name="List Table 6 Colorful Accent 6" w:uiPriority="51"/>
+    <w:lsdException w:name="List Table 7 Colorful Accent 6" w:uiPriority="52"/>
+    <w:lsdException w:name="Mention" w:semiHidden="1" w:unhideWhenUsed="1"/>
+    <w:lsdException w:name="Smart Hyperlink" w:semiHidden="1" w:unhideWhenUsed="1"/>
+    <w:lsdException w:name="Hashtag" w:semiHidden="1" w:unhideWhenUsed="1"/>
+    <w:lsdException w:name="Unresolved Mention" w:semiHidden="1" w:unhideWhenUsed="1"/>
   </w:latentStyles>
   <w:style w:type="paragraph" w:default="1" w:styleId="Normal">
     <w:name w:val="Normal"/>
@@ -8770,196 +10205,6 @@
 </w:styles>
 </file>
 
-<file path=word/stylesWithEffects.xml><?xml version="1.0" encoding="utf-8"?>
-<w:styles xmlns:wpc="http://schemas.microsoft.com/office/word/2010/wordprocessingCanvas" xmlns:mc="http://schemas.openxmlformats.org/markup-compatibility/2006" xmlns:o="urn:schemas-microsoft-com:office:office" xmlns:r="http://schemas.openxmlformats.org/officeDocument/2006/relationships" xmlns:m="http://schemas.openxmlformats.org/officeDocument/2006/math" xmlns:v="urn:schemas-microsoft-com:vml" xmlns:wp14="http://schemas.microsoft.com/office/word/2010/wordprocessingDrawing" xmlns:wp="http://schemas.openxmlformats.org/drawingml/2006/wordprocessingDrawing" xmlns:w10="urn:schemas-microsoft-com:office:word" xmlns:w="http://schemas.openxmlformats.org/wordprocessingml/2006/main" xmlns:w14="http://schemas.microsoft.com/office/word/2010/wordml" xmlns:wpg="http://schemas.microsoft.com/office/word/2010/wordprocessingGroup" xmlns:wpi="http://schemas.microsoft.com/office/word/2010/wordprocessingInk" xmlns:wne="http://schemas.microsoft.com/office/word/2006/wordml" xmlns:wps="http://schemas.microsoft.com/office/word/2010/wordprocessingShape" mc:Ignorable="w14 wp14">
-  <w:docDefaults>
-    <w:rPrDefault>
-      <w:rPr>
-        <w:rFonts w:asciiTheme="minorHAnsi" w:eastAsiaTheme="minorEastAsia" w:hAnsiTheme="minorHAnsi" w:cstheme="minorBidi"/>
-        <w:sz w:val="22"/>
-        <w:szCs w:val="22"/>
-        <w:lang w:val="en-CA" w:eastAsia="ja-JP" w:bidi="ar-SA"/>
-      </w:rPr>
-    </w:rPrDefault>
-    <w:pPrDefault>
-      <w:pPr>
-        <w:spacing w:after="200" w:line="276" w:lineRule="auto"/>
-      </w:pPr>
-    </w:pPrDefault>
-  </w:docDefaults>
-  <w:latentStyles w:defLockedState="0" w:defUIPriority="99" w:defSemiHidden="1" w:defUnhideWhenUsed="1" w:defQFormat="0" w:count="267">
-    <w:lsdException w:name="Normal" w:semiHidden="0" w:uiPriority="0" w:unhideWhenUsed="0" w:qFormat="1"/>
-    <w:lsdException w:name="heading 1" w:semiHidden="0" w:uiPriority="9" w:unhideWhenUsed="0" w:qFormat="1"/>
-    <w:lsdException w:name="heading 2" w:uiPriority="9" w:qFormat="1"/>
-    <w:lsdException w:name="heading 3" w:uiPriority="9" w:qFormat="1"/>
-    <w:lsdException w:name="heading 4" w:uiPriority="9" w:qFormat="1"/>
-    <w:lsdException w:name="heading 5" w:uiPriority="9" w:qFormat="1"/>
-    <w:lsdException w:name="heading 6" w:uiPriority="9" w:qFormat="1"/>
-    <w:lsdException w:name="heading 7" w:uiPriority="9" w:qFormat="1"/>
-    <w:lsdException w:name="heading 8" w:uiPriority="9" w:qFormat="1"/>
-    <w:lsdException w:name="heading 9" w:uiPriority="9" w:qFormat="1"/>
-    <w:lsdException w:name="toc 1" w:uiPriority="39"/>
-    <w:lsdException w:name="toc 2" w:uiPriority="39"/>
-    <w:lsdException w:name="toc 3" w:uiPriority="39"/>
-    <w:lsdException w:name="toc 4" w:uiPriority="39"/>
-    <w:lsdException w:name="toc 5" w:uiPriority="39"/>
-    <w:lsdException w:name="toc 6" w:uiPriority="39"/>
-    <w:lsdException w:name="toc 7" w:uiPriority="39"/>
-    <w:lsdException w:name="toc 8" w:uiPriority="39"/>
-    <w:lsdException w:name="toc 9" w:uiPriority="39"/>
-    <w:lsdException w:name="caption" w:uiPriority="35" w:qFormat="1"/>
-    <w:lsdException w:name="Title" w:semiHidden="0" w:uiPriority="10" w:unhideWhenUsed="0" w:qFormat="1"/>
-    <w:lsdException w:name="Default Paragraph Font" w:uiPriority="1"/>
-    <w:lsdException w:name="Subtitle" w:semiHidden="0" w:uiPriority="11" w:unhideWhenUsed="0" w:qFormat="1"/>
-    <w:lsdException w:name="Strong" w:semiHidden="0" w:uiPriority="22" w:unhideWhenUsed="0" w:qFormat="1"/>
-    <w:lsdException w:name="Emphasis" w:semiHidden="0" w:uiPriority="20" w:unhideWhenUsed="0" w:qFormat="1"/>
-    <w:lsdException w:name="Table Grid" w:semiHidden="0" w:uiPriority="59" w:unhideWhenUsed="0"/>
-    <w:lsdException w:name="Placeholder Text" w:unhideWhenUsed="0"/>
-    <w:lsdException w:name="No Spacing" w:semiHidden="0" w:uiPriority="1" w:unhideWhenUsed="0" w:qFormat="1"/>
-    <w:lsdException w:name="Light Shading" w:semiHidden="0" w:uiPriority="60" w:unhideWhenUsed="0"/>
-    <w:lsdException w:name="Light List" w:semiHidden="0" w:uiPriority="61" w:unhideWhenUsed="0"/>
-    <w:lsdException w:name="Light Grid" w:semiHidden="0" w:uiPriority="62" w:unhideWhenUsed="0"/>
-    <w:lsdException w:name="Medium Shading 1" w:semiHidden="0" w:uiPriority="63" w:unhideWhenUsed="0"/>
-    <w:lsdException w:name="Medium Shading 2" w:semiHidden="0" w:uiPriority="64" w:unhideWhenUsed="0"/>
-    <w:lsdException w:name="Medium List 1" w:semiHidden="0" w:uiPriority="65" w:unhideWhenUsed="0"/>
-    <w:lsdException w:name="Medium List 2" w:semiHidden="0" w:uiPriority="66" w:unhideWhenUsed="0"/>
-    <w:lsdException w:name="Medium Grid 1" w:semiHidden="0" w:uiPriority="67" w:unhideWhenUsed="0"/>
-    <w:lsdException w:name="Medium Grid 2" w:semiHidden="0" w:uiPriority="68" w:unhideWhenUsed="0"/>
-    <w:lsdException w:name="Medium Grid 3" w:semiHidden="0" w:uiPriority="69" w:unhideWhenUsed="0"/>
-    <w:lsdException w:name="Dark List" w:semiHidden="0" w:uiPriority="70" w:unhideWhenUsed="0"/>
-    <w:lsdException w:name="Colorful Shading" w:semiHidden="0" w:uiPriority="71" w:unhideWhenUsed="0"/>
-    <w:lsdException w:name="Colorful List" w:semiHidden="0" w:uiPriority="72" w:unhideWhenUsed="0"/>
-    <w:lsdException w:name="Colorful Grid" w:semiHidden="0" w:uiPriority="73" w:unhideWhenUsed="0"/>
-    <w:lsdException w:name="Light Shading Accent 1" w:semiHidden="0" w:uiPriority="60" w:unhideWhenUsed="0"/>
-    <w:lsdException w:name="Light List Accent 1" w:semiHidden="0" w:uiPriority="61" w:unhideWhenUsed="0"/>
-    <w:lsdException w:name="Light Grid Accent 1" w:semiHidden="0" w:uiPriority="62" w:unhideWhenUsed="0"/>
-    <w:lsdException w:name="Medium Shading 1 Accent 1" w:semiHidden="0" w:uiPriority="63" w:unhideWhenUsed="0"/>
-    <w:lsdException w:name="Medium Shading 2 Accent 1" w:semiHidden="0" w:uiPriority="64" w:unhideWhenUsed="0"/>
-    <w:lsdException w:name="Medium List 1 Accent 1" w:semiHidden="0" w:uiPriority="65" w:unhideWhenUsed="0"/>
-    <w:lsdException w:name="Revision" w:unhideWhenUsed="0"/>
-    <w:lsdException w:name="List Paragraph" w:semiHidden="0" w:uiPriority="34" w:unhideWhenUsed="0" w:qFormat="1"/>
-    <w:lsdException w:name="Quote" w:semiHidden="0" w:uiPriority="29" w:unhideWhenUsed="0" w:qFormat="1"/>
-    <w:lsdException w:name="Intense Quote" w:semiHidden="0" w:uiPriority="30" w:unhideWhenUsed="0" w:qFormat="1"/>
-    <w:lsdException w:name="Medium List 2 Accent 1" w:semiHidden="0" w:uiPriority="66" w:unhideWhenUsed="0"/>
-    <w:lsdException w:name="Medium Grid 1 Accent 1" w:semiHidden="0" w:uiPriority="67" w:unhideWhenUsed="0"/>
-    <w:lsdException w:name="Medium Grid 2 Accent 1" w:semiHidden="0" w:uiPriority="68" w:unhideWhenUsed="0"/>
-    <w:lsdException w:name="Medium Grid 3 Accent 1" w:semiHidden="0" w:uiPriority="69" w:unhideWhenUsed="0"/>
-    <w:lsdException w:name="Dark List Accent 1" w:semiHidden="0" w:uiPriority="70" w:unhideWhenUsed="0"/>
-    <w:lsdException w:name="Colorful Shading Accent 1" w:semiHidden="0" w:uiPriority="71" w:unhideWhenUsed="0"/>
-    <w:lsdException w:name="Colorful List Accent 1" w:semiHidden="0" w:uiPriority="72" w:unhideWhenUsed="0"/>
-    <w:lsdException w:name="Colorful Grid Accent 1" w:semiHidden="0" w:uiPriority="73" w:unhideWhenUsed="0"/>
-    <w:lsdException w:name="Light Shading Accent 2" w:semiHidden="0" w:uiPriority="60" w:unhideWhenUsed="0"/>
-    <w:lsdException w:name="Light List Accent 2" w:semiHidden="0" w:uiPriority="61" w:unhideWhenUsed="0"/>
-    <w:lsdException w:name="Light Grid Accent 2" w:semiHidden="0" w:uiPriority="62" w:unhideWhenUsed="0"/>
-    <w:lsdException w:name="Medium Shading 1 Accent 2" w:semiHidden="0" w:uiPriority="63" w:unhideWhenUsed="0"/>
-    <w:lsdException w:name="Medium Shading 2 Accent 2" w:semiHidden="0" w:uiPriority="64" w:unhideWhenUsed="0"/>
-    <w:lsdException w:name="Medium List 1 Accent 2" w:semiHidden="0" w:uiPriority="65" w:unhideWhenUsed="0"/>
-    <w:lsdException w:name="Medium List 2 Accent 2" w:semiHidden="0" w:uiPriority="66" w:unhideWhenUsed="0"/>
-    <w:lsdException w:name="Medium Grid 1 Accent 2" w:semiHidden="0" w:uiPriority="67" w:unhideWhenUsed="0"/>
-    <w:lsdException w:name="Medium Grid 2 Accent 2" w:semiHidden="0" w:uiPriority="68" w:unhideWhenUsed="0"/>
-    <w:lsdException w:name="Medium Grid 3 Accent 2" w:semiHidden="0" w:uiPriority="69" w:unhideWhenUsed="0"/>
-    <w:lsdException w:name="Dark List Accent 2" w:semiHidden="0" w:uiPriority="70" w:unhideWhenUsed="0"/>
-    <w:lsdException w:name="Colorful Shading Accent 2" w:semiHidden="0" w:uiPriority="71" w:unhideWhenUsed="0"/>
-    <w:lsdException w:name="Colorful List Accent 2" w:semiHidden="0" w:uiPriority="72" w:unhideWhenUsed="0"/>
-    <w:lsdException w:name="Colorful Grid Accent 2" w:semiHidden="0" w:uiPriority="73" w:unhideWhenUsed="0"/>
-    <w:lsdException w:name="Light Shading Accent 3" w:semiHidden="0" w:uiPriority="60" w:unhideWhenUsed="0"/>
-    <w:lsdException w:name="Light List Accent 3" w:semiHidden="0" w:uiPriority="61" w:unhideWhenUsed="0"/>
-    <w:lsdException w:name="Light Grid Accent 3" w:semiHidden="0" w:uiPriority="62" w:unhideWhenUsed="0"/>
-    <w:lsdException w:name="Medium Shading 1 Accent 3" w:semiHidden="0" w:uiPriority="63" w:unhideWhenUsed="0"/>
-    <w:lsdException w:name="Medium Shading 2 Accent 3" w:semiHidden="0" w:uiPriority="64" w:unhideWhenUsed="0"/>
-    <w:lsdException w:name="Medium List 1 Accent 3" w:semiHidden="0" w:uiPriority="65" w:unhideWhenUsed="0"/>
-    <w:lsdException w:name="Medium List 2 Accent 3" w:semiHidden="0" w:uiPriority="66" w:unhideWhenUsed="0"/>
-    <w:lsdException w:name="Medium Grid 1 Accent 3" w:semiHidden="0" w:uiPriority="67" w:unhideWhenUsed="0"/>
-    <w:lsdException w:name="Medium Grid 2 Accent 3" w:semiHidden="0" w:uiPriority="68" w:unhideWhenUsed="0"/>
-    <w:lsdException w:name="Medium Grid 3 Accent 3" w:semiHidden="0" w:uiPriority="69" w:unhideWhenUsed="0"/>
-    <w:lsdException w:name="Dark List Accent 3" w:semiHidden="0" w:uiPriority="70" w:unhideWhenUsed="0"/>
-    <w:lsdException w:name="Colorful Shading Accent 3" w:semiHidden="0" w:uiPriority="71" w:unhideWhenUsed="0"/>
-    <w:lsdException w:name="Colorful List Accent 3" w:semiHidden="0" w:uiPriority="72" w:unhideWhenUsed="0"/>
-    <w:lsdException w:name="Colorful Grid Accent 3" w:semiHidden="0" w:uiPriority="73" w:unhideWhenUsed="0"/>
-    <w:lsdException w:name="Light Shading Accent 4" w:semiHidden="0" w:uiPriority="60" w:unhideWhenUsed="0"/>
-    <w:lsdException w:name="Light List Accent 4" w:semiHidden="0" w:uiPriority="61" w:unhideWhenUsed="0"/>
-    <w:lsdException w:name="Light Grid Accent 4" w:semiHidden="0" w:uiPriority="62" w:unhideWhenUsed="0"/>
-    <w:lsdException w:name="Medium Shading 1 Accent 4" w:semiHidden="0" w:uiPriority="63" w:unhideWhenUsed="0"/>
-    <w:lsdException w:name="Medium Shading 2 Accent 4" w:semiHidden="0" w:uiPriority="64" w:unhideWhenUsed="0"/>
-    <w:lsdException w:name="Medium List 1 Accent 4" w:semiHidden="0" w:uiPriority="65" w:unhideWhenUsed="0"/>
-    <w:lsdException w:name="Medium List 2 Accent 4" w:semiHidden="0" w:uiPriority="66" w:unhideWhenUsed="0"/>
-    <w:lsdException w:name="Medium Grid 1 Accent 4" w:semiHidden="0" w:uiPriority="67" w:unhideWhenUsed="0"/>
-    <w:lsdException w:name="Medium Grid 2 Accent 4" w:semiHidden="0" w:uiPriority="68" w:unhideWhenUsed="0"/>
-    <w:lsdException w:name="Medium Grid 3 Accent 4" w:semiHidden="0" w:uiPriority="69" w:unhideWhenUsed="0"/>
-    <w:lsdException w:name="Dark List Accent 4" w:semiHidden="0" w:uiPriority="70" w:unhideWhenUsed="0"/>
-    <w:lsdException w:name="Colorful Shading Accent 4" w:semiHidden="0" w:uiPriority="71" w:unhideWhenUsed="0"/>
-    <w:lsdException w:name="Colorful List Accent 4" w:semiHidden="0" w:uiPriority="72" w:unhideWhenUsed="0"/>
-    <w:lsdException w:name="Colorful Grid Accent 4" w:semiHidden="0" w:uiPriority="73" w:unhideWhenUsed="0"/>
-    <w:lsdException w:name="Light Shading Accent 5" w:semiHidden="0" w:uiPriority="60" w:unhideWhenUsed="0"/>
-    <w:lsdException w:name="Light List Accent 5" w:semiHidden="0" w:uiPriority="61" w:unhideWhenUsed="0"/>
-    <w:lsdException w:name="Light Grid Accent 5" w:semiHidden="0" w:uiPriority="62" w:unhideWhenUsed="0"/>
-    <w:lsdException w:name="Medium Shading 1 Accent 5" w:semiHidden="0" w:uiPriority="63" w:unhideWhenUsed="0"/>
-    <w:lsdException w:name="Medium Shading 2 Accent 5" w:semiHidden="0" w:uiPriority="64" w:unhideWhenUsed="0"/>
-    <w:lsdException w:name="Medium List 1 Accent 5" w:semiHidden="0" w:uiPriority="65" w:unhideWhenUsed="0"/>
-    <w:lsdException w:name="Medium List 2 Accent 5" w:semiHidden="0" w:uiPriority="66" w:unhideWhenUsed="0"/>
-    <w:lsdException w:name="Medium Grid 1 Accent 5" w:semiHidden="0" w:uiPriority="67" w:unhideWhenUsed="0"/>
-    <w:lsdException w:name="Medium Grid 2 Accent 5" w:semiHidden="0" w:uiPriority="68" w:unhideWhenUsed="0"/>
-    <w:lsdException w:name="Medium Grid 3 Accent 5" w:semiHidden="0" w:uiPriority="69" w:unhideWhenUsed="0"/>
-    <w:lsdException w:name="Dark List Accent 5" w:semiHidden="0" w:uiPriority="70" w:unhideWhenUsed="0"/>
-    <w:lsdException w:name="Colorful Shading Accent 5" w:semiHidden="0" w:uiPriority="71" w:unhideWhenUsed="0"/>
-    <w:lsdException w:name="Colorful List Accent 5" w:semiHidden="0" w:uiPriority="72" w:unhideWhenUsed="0"/>
-    <w:lsdException w:name="Colorful Grid Accent 5" w:semiHidden="0" w:uiPriority="73" w:unhideWhenUsed="0"/>
-    <w:lsdException w:name="Light Shading Accent 6" w:semiHidden="0" w:uiPriority="60" w:unhideWhenUsed="0"/>
-    <w:lsdException w:name="Light List Accent 6" w:semiHidden="0" w:uiPriority="61" w:unhideWhenUsed="0"/>
-    <w:lsdException w:name="Light Grid Accent 6" w:semiHidden="0" w:uiPriority="62" w:unhideWhenUsed="0"/>
-    <w:lsdException w:name="Medium Shading 1 Accent 6" w:semiHidden="0" w:uiPriority="63" w:unhideWhenUsed="0"/>
-    <w:lsdException w:name="Medium Shading 2 Accent 6" w:semiHidden="0" w:uiPriority="64" w:unhideWhenUsed="0"/>
-    <w:lsdException w:name="Medium List 1 Accent 6" w:semiHidden="0" w:uiPriority="65" w:unhideWhenUsed="0"/>
-    <w:lsdException w:name="Medium List 2 Accent 6" w:semiHidden="0" w:uiPriority="66" w:unhideWhenUsed="0"/>
-    <w:lsdException w:name="Medium Grid 1 Accent 6" w:semiHidden="0" w:uiPriority="67" w:unhideWhenUsed="0"/>
-    <w:lsdException w:name="Medium Grid 2 Accent 6" w:semiHidden="0" w:uiPriority="68" w:unhideWhenUsed="0"/>
-    <w:lsdException w:name="Medium Grid 3 Accent 6" w:semiHidden="0" w:uiPriority="69" w:unhideWhenUsed="0"/>
-    <w:lsdException w:name="Dark List Accent 6" w:semiHidden="0" w:uiPriority="70" w:unhideWhenUsed="0"/>
-    <w:lsdException w:name="Colorful Shading Accent 6" w:semiHidden="0" w:uiPriority="71" w:unhideWhenUsed="0"/>
-    <w:lsdException w:name="Colorful List Accent 6" w:semiHidden="0" w:uiPriority="72" w:unhideWhenUsed="0"/>
-    <w:lsdException w:name="Colorful Grid Accent 6" w:semiHidden="0" w:uiPriority="73" w:unhideWhenUsed="0"/>
-    <w:lsdException w:name="Subtle Emphasis" w:semiHidden="0" w:uiPriority="19" w:unhideWhenUsed="0" w:qFormat="1"/>
-    <w:lsdException w:name="Intense Emphasis" w:semiHidden="0" w:uiPriority="21" w:unhideWhenUsed="0" w:qFormat="1"/>
-    <w:lsdException w:name="Subtle Reference" w:semiHidden="0" w:uiPriority="31" w:unhideWhenUsed="0" w:qFormat="1"/>
-    <w:lsdException w:name="Intense Reference" w:semiHidden="0" w:uiPriority="32" w:unhideWhenUsed="0" w:qFormat="1"/>
-    <w:lsdException w:name="Book Title" w:semiHidden="0" w:uiPriority="33" w:unhideWhenUsed="0" w:qFormat="1"/>
-    <w:lsdException w:name="Bibliography" w:uiPriority="37"/>
-    <w:lsdException w:name="TOC Heading" w:uiPriority="39" w:qFormat="1"/>
-  </w:latentStyles>
-  <w:style w:type="paragraph" w:default="1" w:styleId="Normal">
-    <w:name w:val="Normal"/>
-    <w:qFormat/>
-  </w:style>
-  <w:style w:type="character" w:default="1" w:styleId="DefaultParagraphFont">
-    <w:name w:val="Default Paragraph Font"/>
-    <w:uiPriority w:val="1"/>
-    <w:semiHidden/>
-    <w:unhideWhenUsed/>
-  </w:style>
-  <w:style w:type="table" w:default="1" w:styleId="TableNormal">
-    <w:name w:val="Normal Table"/>
-    <w:uiPriority w:val="99"/>
-    <w:semiHidden/>
-    <w:unhideWhenUsed/>
-    <w:tblPr>
-      <w:tblInd w:w="0" w:type="dxa"/>
-      <w:tblCellMar>
-        <w:top w:w="0" w:type="dxa"/>
-        <w:left w:w="108" w:type="dxa"/>
-        <w:bottom w:w="0" w:type="dxa"/>
-        <w:right w:w="108" w:type="dxa"/>
-      </w:tblCellMar>
-    </w:tblPr>
-  </w:style>
-  <w:style w:type="numbering" w:default="1" w:styleId="NoList">
-    <w:name w:val="No List"/>
-    <w:uiPriority w:val="99"/>
-    <w:semiHidden/>
-    <w:unhideWhenUsed/>
-  </w:style>
-</w:styles>
-</file>
-
 <file path=word/theme/theme1.xml><?xml version="1.0" encoding="utf-8"?>
 <a:theme xmlns:a="http://schemas.openxmlformats.org/drawingml/2006/main" name="Office Theme">
   <a:themeElements>
@@ -9215,7 +10460,7 @@
   <a:extraClrSchemeLst/>
   <a:extLst>
     <a:ext uri="{05A4C25C-085E-4340-85A3-A5531E510DB2}">
-      <thm15:themeFamily xmlns:thm15="http://schemas.microsoft.com/office/thememl/2012/main" xmlns="" name="Office Theme" id="{62F939B6-93AF-4DB8-9C6B-D6C7DFDC589F}" vid="{4A3C46E8-61CC-4603-A589-7422A47A8E4A}"/>
+      <thm15:themeFamily xmlns:thm15="http://schemas.microsoft.com/office/thememl/2012/main" name="Office Theme" id="{62F939B6-93AF-4DB8-9C6B-D6C7DFDC589F}" vid="{4A3C46E8-61CC-4603-A589-7422A47A8E4A}"/>
     </a:ext>
   </a:extLst>
 </a:theme>
@@ -9226,7 +10471,7 @@
 </file>
 
 <file path=customXml/itemProps1.xml><?xml version="1.0" encoding="utf-8"?>
-<ds:datastoreItem xmlns:ds="http://schemas.openxmlformats.org/officeDocument/2006/customXml" ds:itemID="{888E9EC7-43C2-4769-92BC-60066FF0EC99}">
+<ds:datastoreItem xmlns:ds="http://schemas.openxmlformats.org/officeDocument/2006/customXml" ds:itemID="{7581FC93-177D-4E28-A819-B43667F398EB}">
   <ds:schemaRefs>
     <ds:schemaRef ds:uri="http://schemas.openxmlformats.org/officeDocument/2006/bibliography"/>
   </ds:schemaRefs>

</xml_diff>

<commit_message>
Almost finished final report
</commit_message>
<xml_diff>
--- a/Documents/Demo07/Final Report.docx
+++ b/Documents/Demo07/Final Report.docx
@@ -12,8 +12,6 @@
           <w:szCs w:val="24"/>
         </w:rPr>
       </w:pPr>
-      <w:bookmarkStart w:id="0" w:name="_Hlk517348392"/>
-      <w:bookmarkEnd w:id="0"/>
     </w:p>
     <w:p>
       <w:pPr>
@@ -1818,6 +1816,8 @@
           <w:szCs w:val="24"/>
         </w:rPr>
       </w:pPr>
+      <w:bookmarkStart w:id="0" w:name="_Hlk517348392"/>
+      <w:bookmarkEnd w:id="0"/>
     </w:p>
     <w:p>
       <w:pPr>
@@ -3447,9 +3447,6 @@
       <w:bookmarkEnd w:id="16"/>
     </w:p>
     <w:p>
-      <w:pPr>
-        <w:jc w:val="center"/>
-      </w:pPr>
       <w:r>
         <w:rPr>
           <w:noProof/>
@@ -3534,7 +3531,7 @@
         <w:pStyle w:val="ListParagraph"/>
         <w:numPr>
           <w:ilvl w:val="0"/>
-          <w:numId w:val="23"/>
+          <w:numId w:val="21"/>
         </w:numPr>
       </w:pPr>
       <w:r>
@@ -3558,7 +3555,7 @@
         <w:pStyle w:val="ListParagraph"/>
         <w:numPr>
           <w:ilvl w:val="0"/>
-          <w:numId w:val="23"/>
+          <w:numId w:val="21"/>
         </w:numPr>
       </w:pPr>
       <w:r>
@@ -3576,15 +3573,13 @@
       <w:r>
         <w:t>Required</w:t>
       </w:r>
-      <w:bookmarkStart w:id="17" w:name="_GoBack"/>
-      <w:bookmarkEnd w:id="17"/>
     </w:p>
     <w:p>
       <w:pPr>
         <w:pStyle w:val="ListParagraph"/>
         <w:numPr>
           <w:ilvl w:val="0"/>
-          <w:numId w:val="23"/>
+          <w:numId w:val="21"/>
         </w:numPr>
       </w:pPr>
       <w:r>
@@ -3609,7 +3604,7 @@
         <w:pStyle w:val="ListParagraph"/>
         <w:numPr>
           <w:ilvl w:val="0"/>
-          <w:numId w:val="23"/>
+          <w:numId w:val="21"/>
         </w:numPr>
       </w:pPr>
       <w:r>
@@ -3633,7 +3628,7 @@
         <w:pStyle w:val="ListParagraph"/>
         <w:numPr>
           <w:ilvl w:val="0"/>
-          <w:numId w:val="23"/>
+          <w:numId w:val="21"/>
         </w:numPr>
       </w:pPr>
       <w:r>
@@ -3658,19 +3653,19 @@
       <w:pPr>
         <w:pStyle w:val="Heading2"/>
       </w:pPr>
-      <w:bookmarkStart w:id="18" w:name="_Toc517478689"/>
-      <w:bookmarkStart w:id="19" w:name="_Toc517478729"/>
-      <w:bookmarkStart w:id="20" w:name="_Toc517478993"/>
-      <w:bookmarkStart w:id="21" w:name="_Toc517479129"/>
-      <w:bookmarkStart w:id="22" w:name="_Toc517479222"/>
+      <w:bookmarkStart w:id="17" w:name="_Toc517478689"/>
+      <w:bookmarkStart w:id="18" w:name="_Toc517478729"/>
+      <w:bookmarkStart w:id="19" w:name="_Toc517478993"/>
+      <w:bookmarkStart w:id="20" w:name="_Toc517479129"/>
+      <w:bookmarkStart w:id="21" w:name="_Toc517479222"/>
       <w:r>
         <w:t>Checkout 2</w:t>
       </w:r>
+      <w:bookmarkEnd w:id="17"/>
       <w:bookmarkEnd w:id="18"/>
       <w:bookmarkEnd w:id="19"/>
       <w:bookmarkEnd w:id="20"/>
       <w:bookmarkEnd w:id="21"/>
-      <w:bookmarkEnd w:id="22"/>
     </w:p>
     <w:p>
       <w:r>
@@ -3744,11 +3739,11 @@
       <w:pPr>
         <w:pStyle w:val="Heading1"/>
       </w:pPr>
-      <w:bookmarkStart w:id="23" w:name="_Toc517478690"/>
-      <w:bookmarkStart w:id="24" w:name="_Toc517478730"/>
-      <w:bookmarkStart w:id="25" w:name="_Toc517478994"/>
-      <w:bookmarkStart w:id="26" w:name="_Toc517479130"/>
-      <w:bookmarkStart w:id="27" w:name="_Toc517479223"/>
+      <w:bookmarkStart w:id="22" w:name="_Toc517478690"/>
+      <w:bookmarkStart w:id="23" w:name="_Toc517478730"/>
+      <w:bookmarkStart w:id="24" w:name="_Toc517478994"/>
+      <w:bookmarkStart w:id="25" w:name="_Toc517479130"/>
+      <w:bookmarkStart w:id="26" w:name="_Toc517479223"/>
       <w:r>
         <w:rPr>
           <w:noProof/>
@@ -3818,34 +3813,34 @@
           </wp:anchor>
         </w:drawing>
       </w:r>
+      <w:bookmarkEnd w:id="22"/>
       <w:bookmarkEnd w:id="23"/>
       <w:bookmarkEnd w:id="24"/>
       <w:bookmarkEnd w:id="25"/>
       <w:bookmarkEnd w:id="26"/>
+    </w:p>
+    <w:p>
+      <w:pPr>
+        <w:pStyle w:val="Heading1"/>
+      </w:pPr>
+    </w:p>
+    <w:p>
+      <w:pPr>
+        <w:pStyle w:val="Heading2"/>
+      </w:pPr>
+      <w:bookmarkStart w:id="27" w:name="_Toc517478691"/>
+      <w:bookmarkStart w:id="28" w:name="_Toc517478731"/>
+      <w:bookmarkStart w:id="29" w:name="_Toc517478995"/>
+      <w:bookmarkStart w:id="30" w:name="_Toc517479131"/>
+      <w:bookmarkStart w:id="31" w:name="_Toc517479224"/>
+      <w:r>
+        <w:t>Stripe Payment</w:t>
+      </w:r>
       <w:bookmarkEnd w:id="27"/>
-    </w:p>
-    <w:p>
-      <w:pPr>
-        <w:pStyle w:val="Heading1"/>
-      </w:pPr>
-    </w:p>
-    <w:p>
-      <w:pPr>
-        <w:pStyle w:val="Heading2"/>
-      </w:pPr>
-      <w:bookmarkStart w:id="28" w:name="_Toc517478691"/>
-      <w:bookmarkStart w:id="29" w:name="_Toc517478731"/>
-      <w:bookmarkStart w:id="30" w:name="_Toc517478995"/>
-      <w:bookmarkStart w:id="31" w:name="_Toc517479131"/>
-      <w:bookmarkStart w:id="32" w:name="_Toc517479224"/>
-      <w:r>
-        <w:t>Stripe Payment</w:t>
-      </w:r>
       <w:bookmarkEnd w:id="28"/>
       <w:bookmarkEnd w:id="29"/>
       <w:bookmarkEnd w:id="30"/>
       <w:bookmarkEnd w:id="31"/>
-      <w:bookmarkEnd w:id="32"/>
     </w:p>
     <w:p/>
     <w:p>
@@ -3985,19 +3980,19 @@
       <w:pPr>
         <w:pStyle w:val="Heading2"/>
       </w:pPr>
-      <w:bookmarkStart w:id="33" w:name="_Toc517478692"/>
-      <w:bookmarkStart w:id="34" w:name="_Toc517478732"/>
-      <w:bookmarkStart w:id="35" w:name="_Toc517478996"/>
-      <w:bookmarkStart w:id="36" w:name="_Toc517479132"/>
-      <w:bookmarkStart w:id="37" w:name="_Toc517479225"/>
+      <w:bookmarkStart w:id="32" w:name="_Toc517478692"/>
+      <w:bookmarkStart w:id="33" w:name="_Toc517478732"/>
+      <w:bookmarkStart w:id="34" w:name="_Toc517478996"/>
+      <w:bookmarkStart w:id="35" w:name="_Toc517479132"/>
+      <w:bookmarkStart w:id="36" w:name="_Toc517479225"/>
       <w:r>
         <w:t>Checkout 3</w:t>
       </w:r>
+      <w:bookmarkEnd w:id="32"/>
       <w:bookmarkEnd w:id="33"/>
       <w:bookmarkEnd w:id="34"/>
       <w:bookmarkEnd w:id="35"/>
       <w:bookmarkEnd w:id="36"/>
-      <w:bookmarkEnd w:id="37"/>
     </w:p>
     <w:p>
       <w:r>
@@ -4070,13 +4065,17 @@
       </w:pPr>
       <w:r>
         <w:rPr>
+          <w:b/>
           <w:noProof/>
+          <w:color w:val="2E74B5" w:themeColor="accent1" w:themeShade="BF"/>
+          <w:sz w:val="32"/>
+          <w:szCs w:val="24"/>
         </w:rPr>
         <w:drawing>
-          <wp:inline distT="0" distB="0" distL="0" distR="0" wp14:anchorId="71FECCFD" wp14:editId="1EA48A3C">
+          <wp:inline distT="0" distB="0" distL="0" distR="0" wp14:anchorId="3DB8C91D" wp14:editId="75083BB8">
             <wp:extent cx="6850380" cy="2964180"/>
             <wp:effectExtent l="0" t="0" r="0" b="0"/>
-            <wp:docPr id="25" name="Picture 25"/>
+            <wp:docPr id="23" name="Picture 23"/>
             <wp:cNvGraphicFramePr>
               <a:graphicFrameLocks xmlns:a="http://schemas.openxmlformats.org/drawingml/2006/main" noChangeAspect="1"/>
             </wp:cNvGraphicFramePr>
@@ -4131,7 +4130,7 @@
         </w:numPr>
       </w:pPr>
       <w:r>
-        <w:t>Links directly to your receipt</w:t>
+        <w:t>Link to view individual receipt</w:t>
       </w:r>
     </w:p>
     <w:p>
@@ -4343,13 +4342,12 @@
           <w:numId w:val="6"/>
         </w:numPr>
       </w:pPr>
-      <w:bookmarkStart w:id="38" w:name="_Toc517479227"/>
+      <w:bookmarkStart w:id="37" w:name="_Toc517479227"/>
       <w:r>
         <w:t>Problems and Challenges</w:t>
       </w:r>
-      <w:bookmarkEnd w:id="38"/>
-    </w:p>
-    <w:p/>
+      <w:bookmarkEnd w:id="37"/>
+    </w:p>
     <w:p>
       <w:pPr>
         <w:pStyle w:val="ListParagraph"/>
@@ -4625,21 +4623,11 @@
           <w:numId w:val="6"/>
         </w:numPr>
       </w:pPr>
-      <w:bookmarkStart w:id="39" w:name="_Toc517479228"/>
+      <w:bookmarkStart w:id="38" w:name="_Toc517479228"/>
       <w:r>
         <w:t>Skill Learned</w:t>
       </w:r>
-      <w:bookmarkEnd w:id="39"/>
-    </w:p>
-    <w:p>
-      <w:pPr>
-        <w:spacing w:after="0" w:line="276" w:lineRule="auto"/>
-        <w:ind w:left="357"/>
-        <w:rPr>
-          <w:i/>
-          <w:color w:val="FF0000"/>
-        </w:rPr>
-      </w:pPr>
+      <w:bookmarkEnd w:id="38"/>
     </w:p>
     <w:p>
       <w:pPr>
@@ -4793,7 +4781,10 @@
         <w:spacing w:after="0" w:line="276" w:lineRule="auto"/>
       </w:pPr>
     </w:p>
-    <w:p/>
+    <w:p>
+      <w:bookmarkStart w:id="39" w:name="_GoBack"/>
+      <w:bookmarkEnd w:id="39"/>
+    </w:p>
     <w:p>
       <w:pPr>
         <w:pStyle w:val="Heading2"/>
@@ -4835,6 +4826,15 @@
     </w:p>
     <w:p>
       <w:pPr>
+        <w:pStyle w:val="ListParagraph"/>
+        <w:spacing w:after="200" w:line="276" w:lineRule="auto"/>
+      </w:pPr>
+    </w:p>
+    <w:p/>
+    <w:p/>
+    <w:p/>
+    <w:p>
+      <w:pPr>
         <w:pStyle w:val="Heading2"/>
         <w:numPr>
           <w:ilvl w:val="0"/>
@@ -4843,7 +4843,6 @@
       </w:pPr>
       <w:bookmarkStart w:id="41" w:name="_Toc517479230"/>
       <w:r>
-        <w:lastRenderedPageBreak/>
         <w:t>Code Snippets</w:t>
       </w:r>
       <w:bookmarkEnd w:id="41"/>
@@ -6585,95 +6584,6 @@
     </w:lvl>
   </w:abstractNum>
   <w:abstractNum w:abstractNumId="6" w15:restartNumberingAfterBreak="0">
-    <w:nsid w:val="1CDB2FB4"/>
-    <w:multiLevelType w:val="hybridMultilevel"/>
-    <w:tmpl w:val="35D817EA"/>
-    <w:lvl w:ilvl="0" w:tplc="1009000F">
-      <w:start w:val="1"/>
-      <w:numFmt w:val="decimal"/>
-      <w:lvlText w:val="%1."/>
-      <w:lvlJc w:val="left"/>
-      <w:pPr>
-        <w:ind w:left="720" w:hanging="360"/>
-      </w:pPr>
-      <w:rPr>
-        <w:rFonts w:hint="default"/>
-      </w:rPr>
-    </w:lvl>
-    <w:lvl w:ilvl="1" w:tplc="10090019" w:tentative="1">
-      <w:start w:val="1"/>
-      <w:numFmt w:val="lowerLetter"/>
-      <w:lvlText w:val="%2."/>
-      <w:lvlJc w:val="left"/>
-      <w:pPr>
-        <w:ind w:left="1440" w:hanging="360"/>
-      </w:pPr>
-    </w:lvl>
-    <w:lvl w:ilvl="2" w:tplc="1009001B" w:tentative="1">
-      <w:start w:val="1"/>
-      <w:numFmt w:val="lowerRoman"/>
-      <w:lvlText w:val="%3."/>
-      <w:lvlJc w:val="right"/>
-      <w:pPr>
-        <w:ind w:left="2160" w:hanging="180"/>
-      </w:pPr>
-    </w:lvl>
-    <w:lvl w:ilvl="3" w:tplc="1009000F" w:tentative="1">
-      <w:start w:val="1"/>
-      <w:numFmt w:val="decimal"/>
-      <w:lvlText w:val="%4."/>
-      <w:lvlJc w:val="left"/>
-      <w:pPr>
-        <w:ind w:left="2880" w:hanging="360"/>
-      </w:pPr>
-    </w:lvl>
-    <w:lvl w:ilvl="4" w:tplc="10090019" w:tentative="1">
-      <w:start w:val="1"/>
-      <w:numFmt w:val="lowerLetter"/>
-      <w:lvlText w:val="%5."/>
-      <w:lvlJc w:val="left"/>
-      <w:pPr>
-        <w:ind w:left="3600" w:hanging="360"/>
-      </w:pPr>
-    </w:lvl>
-    <w:lvl w:ilvl="5" w:tplc="1009001B" w:tentative="1">
-      <w:start w:val="1"/>
-      <w:numFmt w:val="lowerRoman"/>
-      <w:lvlText w:val="%6."/>
-      <w:lvlJc w:val="right"/>
-      <w:pPr>
-        <w:ind w:left="4320" w:hanging="180"/>
-      </w:pPr>
-    </w:lvl>
-    <w:lvl w:ilvl="6" w:tplc="1009000F" w:tentative="1">
-      <w:start w:val="1"/>
-      <w:numFmt w:val="decimal"/>
-      <w:lvlText w:val="%7."/>
-      <w:lvlJc w:val="left"/>
-      <w:pPr>
-        <w:ind w:left="5040" w:hanging="360"/>
-      </w:pPr>
-    </w:lvl>
-    <w:lvl w:ilvl="7" w:tplc="10090019" w:tentative="1">
-      <w:start w:val="1"/>
-      <w:numFmt w:val="lowerLetter"/>
-      <w:lvlText w:val="%8."/>
-      <w:lvlJc w:val="left"/>
-      <w:pPr>
-        <w:ind w:left="5760" w:hanging="360"/>
-      </w:pPr>
-    </w:lvl>
-    <w:lvl w:ilvl="8" w:tplc="1009001B" w:tentative="1">
-      <w:start w:val="1"/>
-      <w:numFmt w:val="lowerRoman"/>
-      <w:lvlText w:val="%9."/>
-      <w:lvlJc w:val="right"/>
-      <w:pPr>
-        <w:ind w:left="6480" w:hanging="180"/>
-      </w:pPr>
-    </w:lvl>
-  </w:abstractNum>
-  <w:abstractNum w:abstractNumId="7" w15:restartNumberingAfterBreak="0">
     <w:nsid w:val="20B921FE"/>
     <w:multiLevelType w:val="hybridMultilevel"/>
     <w:tmpl w:val="7B9EEE04"/>
@@ -6784,6 +6694,95 @@
       <w:rPr>
         <w:rFonts w:ascii="Wingdings" w:hAnsi="Wingdings" w:hint="default"/>
       </w:rPr>
+    </w:lvl>
+  </w:abstractNum>
+  <w:abstractNum w:abstractNumId="7" w15:restartNumberingAfterBreak="0">
+    <w:nsid w:val="29124AC1"/>
+    <w:multiLevelType w:val="hybridMultilevel"/>
+    <w:tmpl w:val="68B69586"/>
+    <w:lvl w:ilvl="0" w:tplc="1009000F">
+      <w:start w:val="1"/>
+      <w:numFmt w:val="decimal"/>
+      <w:lvlText w:val="%1."/>
+      <w:lvlJc w:val="left"/>
+      <w:pPr>
+        <w:ind w:left="1800" w:hanging="360"/>
+      </w:pPr>
+      <w:rPr>
+        <w:rFonts w:hint="default"/>
+      </w:rPr>
+    </w:lvl>
+    <w:lvl w:ilvl="1" w:tplc="10090019" w:tentative="1">
+      <w:start w:val="1"/>
+      <w:numFmt w:val="lowerLetter"/>
+      <w:lvlText w:val="%2."/>
+      <w:lvlJc w:val="left"/>
+      <w:pPr>
+        <w:ind w:left="2520" w:hanging="360"/>
+      </w:pPr>
+    </w:lvl>
+    <w:lvl w:ilvl="2" w:tplc="1009001B" w:tentative="1">
+      <w:start w:val="1"/>
+      <w:numFmt w:val="lowerRoman"/>
+      <w:lvlText w:val="%3."/>
+      <w:lvlJc w:val="right"/>
+      <w:pPr>
+        <w:ind w:left="3240" w:hanging="180"/>
+      </w:pPr>
+    </w:lvl>
+    <w:lvl w:ilvl="3" w:tplc="1009000F" w:tentative="1">
+      <w:start w:val="1"/>
+      <w:numFmt w:val="decimal"/>
+      <w:lvlText w:val="%4."/>
+      <w:lvlJc w:val="left"/>
+      <w:pPr>
+        <w:ind w:left="3960" w:hanging="360"/>
+      </w:pPr>
+    </w:lvl>
+    <w:lvl w:ilvl="4" w:tplc="10090019" w:tentative="1">
+      <w:start w:val="1"/>
+      <w:numFmt w:val="lowerLetter"/>
+      <w:lvlText w:val="%5."/>
+      <w:lvlJc w:val="left"/>
+      <w:pPr>
+        <w:ind w:left="4680" w:hanging="360"/>
+      </w:pPr>
+    </w:lvl>
+    <w:lvl w:ilvl="5" w:tplc="1009001B" w:tentative="1">
+      <w:start w:val="1"/>
+      <w:numFmt w:val="lowerRoman"/>
+      <w:lvlText w:val="%6."/>
+      <w:lvlJc w:val="right"/>
+      <w:pPr>
+        <w:ind w:left="5400" w:hanging="180"/>
+      </w:pPr>
+    </w:lvl>
+    <w:lvl w:ilvl="6" w:tplc="1009000F" w:tentative="1">
+      <w:start w:val="1"/>
+      <w:numFmt w:val="decimal"/>
+      <w:lvlText w:val="%7."/>
+      <w:lvlJc w:val="left"/>
+      <w:pPr>
+        <w:ind w:left="6120" w:hanging="360"/>
+      </w:pPr>
+    </w:lvl>
+    <w:lvl w:ilvl="7" w:tplc="10090019" w:tentative="1">
+      <w:start w:val="1"/>
+      <w:numFmt w:val="lowerLetter"/>
+      <w:lvlText w:val="%8."/>
+      <w:lvlJc w:val="left"/>
+      <w:pPr>
+        <w:ind w:left="6840" w:hanging="360"/>
+      </w:pPr>
+    </w:lvl>
+    <w:lvl w:ilvl="8" w:tplc="1009001B" w:tentative="1">
+      <w:start w:val="1"/>
+      <w:numFmt w:val="lowerRoman"/>
+      <w:lvlText w:val="%9."/>
+      <w:lvlJc w:val="right"/>
+      <w:pPr>
+        <w:ind w:left="7560" w:hanging="180"/>
+      </w:pPr>
     </w:lvl>
   </w:abstractNum>
   <w:abstractNum w:abstractNumId="8" w15:restartNumberingAfterBreak="0">
@@ -7975,7 +7974,7 @@
       <w:lvlText w:val="%1."/>
       <w:lvlJc w:val="left"/>
       <w:pPr>
-        <w:ind w:left="1800" w:hanging="360"/>
+        <w:ind w:left="720" w:hanging="360"/>
       </w:pPr>
     </w:lvl>
     <w:lvl w:ilvl="1" w:tplc="10090019" w:tentative="1">
@@ -7984,7 +7983,7 @@
       <w:lvlText w:val="%2."/>
       <w:lvlJc w:val="left"/>
       <w:pPr>
-        <w:ind w:left="2520" w:hanging="360"/>
+        <w:ind w:left="1440" w:hanging="360"/>
       </w:pPr>
     </w:lvl>
     <w:lvl w:ilvl="2" w:tplc="1009001B" w:tentative="1">
@@ -7993,7 +7992,7 @@
       <w:lvlText w:val="%3."/>
       <w:lvlJc w:val="right"/>
       <w:pPr>
-        <w:ind w:left="3240" w:hanging="180"/>
+        <w:ind w:left="2160" w:hanging="180"/>
       </w:pPr>
     </w:lvl>
     <w:lvl w:ilvl="3" w:tplc="1009000F" w:tentative="1">
@@ -8002,7 +8001,7 @@
       <w:lvlText w:val="%4."/>
       <w:lvlJc w:val="left"/>
       <w:pPr>
-        <w:ind w:left="3960" w:hanging="360"/>
+        <w:ind w:left="2880" w:hanging="360"/>
       </w:pPr>
     </w:lvl>
     <w:lvl w:ilvl="4" w:tplc="10090019" w:tentative="1">
@@ -8011,7 +8010,7 @@
       <w:lvlText w:val="%5."/>
       <w:lvlJc w:val="left"/>
       <w:pPr>
-        <w:ind w:left="4680" w:hanging="360"/>
+        <w:ind w:left="3600" w:hanging="360"/>
       </w:pPr>
     </w:lvl>
     <w:lvl w:ilvl="5" w:tplc="1009001B" w:tentative="1">
@@ -8020,7 +8019,7 @@
       <w:lvlText w:val="%6."/>
       <w:lvlJc w:val="right"/>
       <w:pPr>
-        <w:ind w:left="5400" w:hanging="180"/>
+        <w:ind w:left="4320" w:hanging="180"/>
       </w:pPr>
     </w:lvl>
     <w:lvl w:ilvl="6" w:tplc="1009000F" w:tentative="1">
@@ -8029,7 +8028,7 @@
       <w:lvlText w:val="%7."/>
       <w:lvlJc w:val="left"/>
       <w:pPr>
-        <w:ind w:left="6120" w:hanging="360"/>
+        <w:ind w:left="5040" w:hanging="360"/>
       </w:pPr>
     </w:lvl>
     <w:lvl w:ilvl="7" w:tplc="10090019" w:tentative="1">
@@ -8038,7 +8037,7 @@
       <w:lvlText w:val="%8."/>
       <w:lvlJc w:val="left"/>
       <w:pPr>
-        <w:ind w:left="6840" w:hanging="360"/>
+        <w:ind w:left="5760" w:hanging="360"/>
       </w:pPr>
     </w:lvl>
     <w:lvl w:ilvl="8" w:tplc="1009001B" w:tentative="1">
@@ -8047,7 +8046,7 @@
       <w:lvlText w:val="%9."/>
       <w:lvlJc w:val="right"/>
       <w:pPr>
-        <w:ind w:left="7560" w:hanging="180"/>
+        <w:ind w:left="6480" w:hanging="180"/>
       </w:pPr>
     </w:lvl>
   </w:abstractNum>
@@ -9235,7 +9234,7 @@
     <w:abstractNumId w:val="29"/>
   </w:num>
   <w:num w:numId="15">
-    <w:abstractNumId w:val="7"/>
+    <w:abstractNumId w:val="6"/>
   </w:num>
   <w:num w:numId="16">
     <w:abstractNumId w:val="23"/>
@@ -9286,7 +9285,7 @@
     <w:abstractNumId w:val="12"/>
   </w:num>
   <w:num w:numId="32">
-    <w:abstractNumId w:val="6"/>
+    <w:abstractNumId w:val="7"/>
   </w:num>
 </w:numbering>
 </file>
@@ -10581,7 +10580,7 @@
 </file>
 
 <file path=customXml/itemProps1.xml><?xml version="1.0" encoding="utf-8"?>
-<ds:datastoreItem xmlns:ds="http://schemas.openxmlformats.org/officeDocument/2006/customXml" ds:itemID="{0B797AA2-953D-45D3-958A-225BBE66EE28}">
+<ds:datastoreItem xmlns:ds="http://schemas.openxmlformats.org/officeDocument/2006/customXml" ds:itemID="{44D26C2C-379C-435B-A8A4-8A0244AA245F}">
   <ds:schemaRefs>
     <ds:schemaRef ds:uri="http://schemas.openxmlformats.org/officeDocument/2006/bibliography"/>
   </ds:schemaRefs>

</xml_diff>

<commit_message>
added a few things to final report
</commit_message>
<xml_diff>
--- a/Documents/Demo07/Final Report.docx
+++ b/Documents/Demo07/Final Report.docx
@@ -2388,7 +2388,7 @@
           <w:noProof/>
         </w:rPr>
         <w:drawing>
-          <wp:anchor distT="0" distB="0" distL="114300" distR="114300" simplePos="0" relativeHeight="251662336" behindDoc="0" locked="0" layoutInCell="1" allowOverlap="1" wp14:anchorId="211943D5" wp14:editId="7588CD3B">
+          <wp:anchor distT="0" distB="0" distL="114300" distR="114300" simplePos="0" relativeHeight="251656192" behindDoc="0" locked="0" layoutInCell="1" allowOverlap="1" wp14:anchorId="211943D5" wp14:editId="31CDFF4B">
             <wp:simplePos x="0" y="0"/>
             <wp:positionH relativeFrom="margin">
               <wp:align>left</wp:align>
@@ -2460,6 +2460,34 @@
     </w:p>
     <w:p>
       <w:pPr>
+        <w:rPr>
+          <w:rFonts w:ascii="Calibri" w:eastAsia="Calibri" w:hAnsi="Calibri" w:cs="Times New Roman"/>
+        </w:rPr>
+      </w:pPr>
+    </w:p>
+    <w:p>
+      <w:pPr>
+        <w:rPr>
+          <w:rFonts w:ascii="Calibri" w:eastAsia="Calibri" w:hAnsi="Calibri" w:cs="Times New Roman"/>
+        </w:rPr>
+      </w:pPr>
+    </w:p>
+    <w:p>
+      <w:pPr>
+        <w:rPr>
+          <w:rFonts w:ascii="Calibri" w:eastAsia="Calibri" w:hAnsi="Calibri" w:cs="Times New Roman"/>
+        </w:rPr>
+      </w:pPr>
+    </w:p>
+    <w:p>
+      <w:pPr>
+        <w:rPr>
+          <w:rFonts w:ascii="Calibri" w:eastAsia="Calibri" w:hAnsi="Calibri" w:cs="Times New Roman"/>
+        </w:rPr>
+      </w:pPr>
+    </w:p>
+    <w:p>
+      <w:pPr>
         <w:numPr>
           <w:ilvl w:val="0"/>
           <w:numId w:val="28"/>
@@ -2641,23 +2669,18 @@
           <w:rFonts w:cstheme="minorHAnsi"/>
         </w:rPr>
       </w:pPr>
-    </w:p>
-    <w:p>
-      <w:pPr>
-        <w:rPr>
-          <w:rFonts w:cstheme="minorHAnsi"/>
-        </w:rPr>
-      </w:pPr>
+      <w:bookmarkStart w:id="7" w:name="_GoBack"/>
+      <w:bookmarkEnd w:id="7"/>
     </w:p>
     <w:p>
       <w:pPr>
         <w:pStyle w:val="Heading2"/>
       </w:pPr>
-      <w:bookmarkStart w:id="7" w:name="_Toc517478693"/>
-      <w:bookmarkStart w:id="8" w:name="_Toc517478733"/>
-      <w:bookmarkStart w:id="9" w:name="_Toc517478997"/>
-      <w:bookmarkStart w:id="10" w:name="_Toc517479133"/>
-      <w:bookmarkStart w:id="11" w:name="_Toc517479226"/>
+      <w:bookmarkStart w:id="8" w:name="_Toc517478693"/>
+      <w:bookmarkStart w:id="9" w:name="_Toc517478733"/>
+      <w:bookmarkStart w:id="10" w:name="_Toc517478997"/>
+      <w:bookmarkStart w:id="11" w:name="_Toc517479133"/>
+      <w:bookmarkStart w:id="12" w:name="_Toc517479226"/>
       <w:r>
         <w:lastRenderedPageBreak/>
         <w:t>Registration</w:t>
@@ -2673,7 +2696,7 @@
           <w:lang w:eastAsia="ja-JP"/>
         </w:rPr>
         <w:drawing>
-          <wp:inline distT="0" distB="0" distL="0" distR="0" wp14:anchorId="7F429119" wp14:editId="50E1A1B5">
+          <wp:inline distT="0" distB="0" distL="0" distR="0" wp14:anchorId="7F429119" wp14:editId="46C7BDE8">
             <wp:extent cx="4424045" cy="2223366"/>
             <wp:effectExtent l="0" t="0" r="0" b="0"/>
             <wp:docPr id="15" name="Picture 15" descr="Registration page 1"/>
@@ -2890,7 +2913,7 @@
           <w:lang w:eastAsia="ja-JP"/>
         </w:rPr>
         <w:drawing>
-          <wp:inline distT="0" distB="0" distL="0" distR="0" wp14:anchorId="7A917156" wp14:editId="08D70AB6">
+          <wp:inline distT="0" distB="0" distL="0" distR="0" wp14:anchorId="7A917156" wp14:editId="77CD4911">
             <wp:extent cx="4205605" cy="2336447"/>
             <wp:effectExtent l="0" t="0" r="0" b="0"/>
             <wp:docPr id="18" name="Picture 18"/>
@@ -3011,11 +3034,11 @@
         <w:t>Link to redirect you to the Registration page, where you can create a new account.</w:t>
       </w:r>
     </w:p>
-    <w:bookmarkEnd w:id="7"/>
     <w:bookmarkEnd w:id="8"/>
     <w:bookmarkEnd w:id="9"/>
     <w:bookmarkEnd w:id="10"/>
     <w:bookmarkEnd w:id="11"/>
+    <w:bookmarkEnd w:id="12"/>
     <w:p>
       <w:pPr>
         <w:pStyle w:val="Heading2"/>
@@ -3038,7 +3061,7 @@
           <w:noProof/>
         </w:rPr>
         <w:drawing>
-          <wp:inline distT="0" distB="0" distL="0" distR="0" wp14:anchorId="67670916" wp14:editId="76D46FA0">
+          <wp:inline distT="0" distB="0" distL="0" distR="0" wp14:anchorId="67670916" wp14:editId="1978FE93">
             <wp:extent cx="5943600" cy="3086100"/>
             <wp:effectExtent l="0" t="0" r="0" b="0"/>
             <wp:docPr id="21" name="Picture 21"/>
@@ -3198,7 +3221,7 @@
           <w:noProof/>
         </w:rPr>
         <w:drawing>
-          <wp:inline distT="0" distB="0" distL="0" distR="0" wp14:anchorId="4ECB36C6" wp14:editId="59E81567">
+          <wp:inline distT="0" distB="0" distL="0" distR="0" wp14:anchorId="4ECB36C6" wp14:editId="51CB085F">
             <wp:extent cx="5882640" cy="3107241"/>
             <wp:effectExtent l="0" t="0" r="0" b="0"/>
             <wp:docPr id="22" name="Picture 22"/>
@@ -3305,29 +3328,29 @@
       <w:pPr>
         <w:pStyle w:val="Heading2"/>
       </w:pPr>
-      <w:bookmarkStart w:id="12" w:name="_Toc517478688"/>
-      <w:bookmarkStart w:id="13" w:name="_Toc517478728"/>
-      <w:bookmarkStart w:id="14" w:name="_Toc517478992"/>
-      <w:bookmarkStart w:id="15" w:name="_Toc517479128"/>
-      <w:bookmarkStart w:id="16" w:name="_Toc517479221"/>
-      <w:r>
+      <w:bookmarkStart w:id="13" w:name="_Toc517478688"/>
+      <w:bookmarkStart w:id="14" w:name="_Toc517478728"/>
+      <w:bookmarkStart w:id="15" w:name="_Toc517478992"/>
+      <w:bookmarkStart w:id="16" w:name="_Toc517479128"/>
+      <w:bookmarkStart w:id="17" w:name="_Toc517479221"/>
+      <w:r>
+        <w:rPr>
+          <w:noProof/>
+        </w:rPr>
         <w:lastRenderedPageBreak/>
-        <w:t>Cart</w:t>
-      </w:r>
-    </w:p>
-    <w:p>
-      <w:pPr>
-        <w:jc w:val="center"/>
-      </w:pPr>
-      <w:r>
-        <w:rPr>
-          <w:noProof/>
-        </w:rPr>
         <w:drawing>
-          <wp:inline distT="0" distB="0" distL="0" distR="0" wp14:anchorId="299DA785" wp14:editId="6071B5C6">
-            <wp:extent cx="5806440" cy="2664511"/>
+          <wp:anchor distT="0" distB="0" distL="114300" distR="114300" simplePos="0" relativeHeight="251665408" behindDoc="0" locked="0" layoutInCell="1" allowOverlap="1" wp14:anchorId="28E8EE88" wp14:editId="750CFC7A">
+            <wp:simplePos x="0" y="0"/>
+            <wp:positionH relativeFrom="column">
+              <wp:posOffset>1082040</wp:posOffset>
+            </wp:positionH>
+            <wp:positionV relativeFrom="paragraph">
+              <wp:posOffset>219075</wp:posOffset>
+            </wp:positionV>
+            <wp:extent cx="4716145" cy="2189480"/>
             <wp:effectExtent l="0" t="0" r="0" b="0"/>
-            <wp:docPr id="24" name="Picture 24"/>
+            <wp:wrapSquare wrapText="bothSides"/>
+            <wp:docPr id="25" name="Picture 25"/>
             <wp:cNvGraphicFramePr>
               <a:graphicFrameLocks xmlns:a="http://schemas.openxmlformats.org/drawingml/2006/main" noChangeAspect="1"/>
             </wp:cNvGraphicFramePr>
@@ -3356,7 +3379,7 @@
                   <pic:spPr bwMode="auto">
                     <a:xfrm>
                       <a:off x="0" y="0"/>
-                      <a:ext cx="5812825" cy="2667441"/>
+                      <a:ext cx="4716145" cy="2189480"/>
                     </a:xfrm>
                     <a:prstGeom prst="rect">
                       <a:avLst/>
@@ -3369,8 +3392,83 @@
                 </pic:pic>
               </a:graphicData>
             </a:graphic>
-          </wp:inline>
+          </wp:anchor>
         </w:drawing>
+      </w:r>
+      <w:r>
+        <w:t>Cart</w:t>
+      </w:r>
+    </w:p>
+    <w:p>
+      <w:pPr>
+        <w:jc w:val="center"/>
+      </w:pPr>
+      <w:r>
+        <w:rPr>
+          <w:noProof/>
+        </w:rPr>
+        <w:pict w14:anchorId="6CA6D61D">
+          <v:shapetype id="_x0000_t202" coordsize="21600,21600" o:spt="202" path="m,l,21600r21600,l21600,xe">
+            <v:stroke joinstyle="miter"/>
+            <v:path gradientshapeok="t" o:connecttype="rect"/>
+          </v:shapetype>
+          <v:shape id="Text Box 2" o:spid="_x0000_s1026" type="#_x0000_t202" style="position:absolute;left:0;text-align:left;margin-left:265.65pt;margin-top:181.15pt;width:173.6pt;height:64.3pt;z-index:251659264;visibility:visible;mso-wrap-distance-left:9pt;mso-wrap-distance-top:3.6pt;mso-wrap-distance-right:9pt;mso-wrap-distance-bottom:3.6pt;mso-position-horizontal-relative:text;mso-position-vertical-relative:text;mso-width-relative:margin;mso-height-relative:margin;v-text-anchor:top" strokecolor="white [3212]" strokeweight="0">
+            <v:textbox style="mso-next-textbox:#Text Box 2">
+              <w:txbxContent>
+                <w:p>
+                  <w:pPr>
+                    <w:pStyle w:val="ListParagraph"/>
+                    <w:numPr>
+                      <w:ilvl w:val="0"/>
+                      <w:numId w:val="34"/>
+                    </w:numPr>
+                  </w:pPr>
+                  <w:r>
+                    <w:t>Add Quantity</w:t>
+                  </w:r>
+                </w:p>
+                <w:p>
+                  <w:pPr>
+                    <w:pStyle w:val="ListParagraph"/>
+                    <w:numPr>
+                      <w:ilvl w:val="0"/>
+                      <w:numId w:val="34"/>
+                    </w:numPr>
+                  </w:pPr>
+                  <w:r>
+                    <w:t>Clear all contents from cart</w:t>
+                  </w:r>
+                </w:p>
+                <w:p>
+                  <w:pPr>
+                    <w:pStyle w:val="ListParagraph"/>
+                    <w:numPr>
+                      <w:ilvl w:val="0"/>
+                      <w:numId w:val="34"/>
+                    </w:numPr>
+                  </w:pPr>
+                  <w:r>
+                    <w:t>Go to checkout</w:t>
+                  </w:r>
+                </w:p>
+                <w:p>
+                  <w:pPr>
+                    <w:pStyle w:val="ListParagraph"/>
+                    <w:numPr>
+                      <w:ilvl w:val="0"/>
+                      <w:numId w:val="34"/>
+                    </w:numPr>
+                  </w:pPr>
+                  <w:r>
+                    <w:t>Back to products page</w:t>
+                  </w:r>
+                </w:p>
+                <w:p/>
+              </w:txbxContent>
+            </v:textbox>
+            <w10:wrap type="square"/>
+          </v:shape>
+        </w:pict>
       </w:r>
     </w:p>
     <w:p>
@@ -3382,7 +3480,7 @@
         </w:numPr>
       </w:pPr>
       <w:r>
-        <w:t>Remove Item from cart</w:t>
+        <w:t>Link to product details page</w:t>
       </w:r>
     </w:p>
     <w:p>
@@ -3394,7 +3492,7 @@
         </w:numPr>
       </w:pPr>
       <w:r>
-        <w:t>Reduce Quantity</w:t>
+        <w:t>Remove Item from cart</w:t>
       </w:r>
     </w:p>
     <w:p>
@@ -3406,7 +3504,7 @@
         </w:numPr>
       </w:pPr>
       <w:r>
-        <w:t>Add Quantity</w:t>
+        <w:t>Link to product details page</w:t>
       </w:r>
     </w:p>
     <w:p>
@@ -3418,19 +3516,7 @@
         </w:numPr>
       </w:pPr>
       <w:r>
-        <w:t>Clear all contents from cart</w:t>
-      </w:r>
-    </w:p>
-    <w:p>
-      <w:pPr>
-        <w:pStyle w:val="ListParagraph"/>
-        <w:numPr>
-          <w:ilvl w:val="0"/>
-          <w:numId w:val="31"/>
-        </w:numPr>
-      </w:pPr>
-      <w:r>
-        <w:t>Go to checkout</w:t>
+        <w:t>Reduce Quantity</w:t>
       </w:r>
     </w:p>
     <w:p>
@@ -3440,21 +3526,24 @@
       <w:r>
         <w:t>Checkout</w:t>
       </w:r>
-      <w:bookmarkEnd w:id="12"/>
       <w:bookmarkEnd w:id="13"/>
       <w:bookmarkEnd w:id="14"/>
       <w:bookmarkEnd w:id="15"/>
       <w:bookmarkEnd w:id="16"/>
-    </w:p>
-    <w:p>
+      <w:bookmarkEnd w:id="17"/>
+    </w:p>
+    <w:p>
+      <w:pPr>
+        <w:jc w:val="center"/>
+      </w:pPr>
       <w:r>
         <w:rPr>
           <w:noProof/>
           <w:lang w:eastAsia="ja-JP"/>
         </w:rPr>
         <w:drawing>
-          <wp:inline distT="0" distB="0" distL="0" distR="0" wp14:anchorId="301831C7" wp14:editId="46903ECC">
-            <wp:extent cx="5935980" cy="3467100"/>
+          <wp:inline distT="0" distB="0" distL="0" distR="0" wp14:anchorId="301831C7" wp14:editId="0E3EB79B">
+            <wp:extent cx="4823460" cy="2817297"/>
             <wp:effectExtent l="0" t="0" r="0" b="0"/>
             <wp:docPr id="14" name="Picture 14" descr="Checkout Page 1"/>
             <wp:cNvGraphicFramePr>
@@ -3485,7 +3574,7 @@
                   <pic:spPr bwMode="auto">
                     <a:xfrm>
                       <a:off x="0" y="0"/>
-                      <a:ext cx="5935980" cy="3467100"/>
+                      <a:ext cx="4849157" cy="2832306"/>
                     </a:xfrm>
                     <a:prstGeom prst="rect">
                       <a:avLst/>
@@ -3507,7 +3596,7 @@
         <w:pStyle w:val="ListParagraph"/>
         <w:numPr>
           <w:ilvl w:val="0"/>
-          <w:numId w:val="23"/>
+          <w:numId w:val="21"/>
         </w:numPr>
       </w:pPr>
       <w:r>
@@ -3583,7 +3672,6 @@
         </w:numPr>
       </w:pPr>
       <w:r>
-        <w:lastRenderedPageBreak/>
         <w:t>Textbox to enter your Country</w:t>
       </w:r>
       <w:r>
@@ -3653,29 +3741,33 @@
       <w:pPr>
         <w:pStyle w:val="Heading2"/>
       </w:pPr>
-      <w:bookmarkStart w:id="17" w:name="_Toc517478689"/>
-      <w:bookmarkStart w:id="18" w:name="_Toc517478729"/>
-      <w:bookmarkStart w:id="19" w:name="_Toc517478993"/>
-      <w:bookmarkStart w:id="20" w:name="_Toc517479129"/>
-      <w:bookmarkStart w:id="21" w:name="_Toc517479222"/>
-      <w:r>
+      <w:bookmarkStart w:id="18" w:name="_Toc517478689"/>
+      <w:bookmarkStart w:id="19" w:name="_Toc517478729"/>
+      <w:bookmarkStart w:id="20" w:name="_Toc517478993"/>
+      <w:bookmarkStart w:id="21" w:name="_Toc517479129"/>
+      <w:bookmarkStart w:id="22" w:name="_Toc517479222"/>
+      <w:r>
+        <w:lastRenderedPageBreak/>
         <w:t>Checkout 2</w:t>
       </w:r>
-      <w:bookmarkEnd w:id="17"/>
       <w:bookmarkEnd w:id="18"/>
       <w:bookmarkEnd w:id="19"/>
       <w:bookmarkEnd w:id="20"/>
       <w:bookmarkEnd w:id="21"/>
-    </w:p>
-    <w:p>
+      <w:bookmarkEnd w:id="22"/>
+    </w:p>
+    <w:p>
+      <w:pPr>
+        <w:jc w:val="center"/>
+      </w:pPr>
       <w:r>
         <w:rPr>
           <w:noProof/>
           <w:lang w:eastAsia="ja-JP"/>
         </w:rPr>
         <w:drawing>
-          <wp:inline distT="0" distB="0" distL="0" distR="0" wp14:anchorId="2B3A7B88" wp14:editId="3EE5DC18">
-            <wp:extent cx="5935980" cy="6606540"/>
+          <wp:inline distT="0" distB="0" distL="0" distR="0" wp14:anchorId="2B3A7B88" wp14:editId="17165C59">
+            <wp:extent cx="3443827" cy="3832860"/>
             <wp:effectExtent l="0" t="0" r="0" b="0"/>
             <wp:docPr id="13" name="Picture 13" descr="Checkout Page 2"/>
             <wp:cNvGraphicFramePr>
@@ -3706,7 +3798,7 @@
                   <pic:spPr bwMode="auto">
                     <a:xfrm>
                       <a:off x="0" y="0"/>
-                      <a:ext cx="5935980" cy="6606540"/>
+                      <a:ext cx="3459324" cy="3850108"/>
                     </a:xfrm>
                     <a:prstGeom prst="rect">
                       <a:avLst/>
@@ -3732,32 +3824,18 @@
         </w:numPr>
       </w:pPr>
       <w:r>
-        <w:t>When clicked, Stripe will open to start the payment process</w:t>
-      </w:r>
-    </w:p>
-    <w:p>
-      <w:pPr>
-        <w:pStyle w:val="Heading1"/>
-      </w:pPr>
-      <w:bookmarkStart w:id="22" w:name="_Toc517478690"/>
-      <w:bookmarkStart w:id="23" w:name="_Toc517478730"/>
-      <w:bookmarkStart w:id="24" w:name="_Toc517478994"/>
-      <w:bookmarkStart w:id="25" w:name="_Toc517479130"/>
-      <w:bookmarkStart w:id="26" w:name="_Toc517479223"/>
-      <w:r>
         <w:rPr>
           <w:noProof/>
           <w:lang w:eastAsia="ja-JP"/>
         </w:rPr>
-        <w:lastRenderedPageBreak/>
         <w:drawing>
-          <wp:anchor distT="0" distB="0" distL="114300" distR="114300" simplePos="0" relativeHeight="251660288" behindDoc="0" locked="0" layoutInCell="1" allowOverlap="1" wp14:anchorId="487FC943" wp14:editId="0991E2DF">
+          <wp:anchor distT="0" distB="0" distL="114300" distR="114300" simplePos="0" relativeHeight="251663360" behindDoc="0" locked="0" layoutInCell="1" allowOverlap="1" wp14:anchorId="487FC943" wp14:editId="4FE18E29">
             <wp:simplePos x="0" y="0"/>
             <wp:positionH relativeFrom="column">
-              <wp:posOffset>3459480</wp:posOffset>
+              <wp:posOffset>3695700</wp:posOffset>
             </wp:positionH>
             <wp:positionV relativeFrom="paragraph">
-              <wp:posOffset>13335</wp:posOffset>
+              <wp:posOffset>396875</wp:posOffset>
             </wp:positionV>
             <wp:extent cx="3116580" cy="4008120"/>
             <wp:effectExtent l="0" t="0" r="0" b="0"/>
@@ -3813,34 +3891,55 @@
           </wp:anchor>
         </w:drawing>
       </w:r>
-      <w:bookmarkEnd w:id="22"/>
-      <w:bookmarkEnd w:id="23"/>
-      <w:bookmarkEnd w:id="24"/>
-      <w:bookmarkEnd w:id="25"/>
-      <w:bookmarkEnd w:id="26"/>
+      <w:r>
+        <w:t>When clicked, Stripe will open to start the payment process</w:t>
+      </w:r>
     </w:p>
     <w:p>
       <w:pPr>
         <w:pStyle w:val="Heading1"/>
+        <w:rPr>
+          <w:rFonts w:asciiTheme="minorHAnsi" w:eastAsiaTheme="minorHAnsi" w:hAnsiTheme="minorHAnsi" w:cstheme="minorBidi"/>
+          <w:b w:val="0"/>
+          <w:bCs w:val="0"/>
+          <w:color w:val="auto"/>
+          <w:sz w:val="22"/>
+          <w:szCs w:val="22"/>
+        </w:rPr>
+      </w:pPr>
+      <w:bookmarkStart w:id="23" w:name="_Toc517478690"/>
+      <w:bookmarkStart w:id="24" w:name="_Toc517478730"/>
+      <w:bookmarkStart w:id="25" w:name="_Toc517478994"/>
+      <w:bookmarkStart w:id="26" w:name="_Toc517479130"/>
+      <w:bookmarkStart w:id="27" w:name="_Toc517479223"/>
+    </w:p>
+    <w:bookmarkEnd w:id="23"/>
+    <w:bookmarkEnd w:id="24"/>
+    <w:bookmarkEnd w:id="25"/>
+    <w:bookmarkEnd w:id="26"/>
+    <w:bookmarkEnd w:id="27"/>
+    <w:p>
+      <w:pPr>
+        <w:pStyle w:val="Heading1"/>
       </w:pPr>
     </w:p>
     <w:p>
       <w:pPr>
         <w:pStyle w:val="Heading2"/>
       </w:pPr>
-      <w:bookmarkStart w:id="27" w:name="_Toc517478691"/>
-      <w:bookmarkStart w:id="28" w:name="_Toc517478731"/>
-      <w:bookmarkStart w:id="29" w:name="_Toc517478995"/>
-      <w:bookmarkStart w:id="30" w:name="_Toc517479131"/>
-      <w:bookmarkStart w:id="31" w:name="_Toc517479224"/>
+      <w:bookmarkStart w:id="28" w:name="_Toc517478691"/>
+      <w:bookmarkStart w:id="29" w:name="_Toc517478731"/>
+      <w:bookmarkStart w:id="30" w:name="_Toc517478995"/>
+      <w:bookmarkStart w:id="31" w:name="_Toc517479131"/>
+      <w:bookmarkStart w:id="32" w:name="_Toc517479224"/>
       <w:r>
         <w:t>Stripe Payment</w:t>
       </w:r>
-      <w:bookmarkEnd w:id="27"/>
       <w:bookmarkEnd w:id="28"/>
       <w:bookmarkEnd w:id="29"/>
       <w:bookmarkEnd w:id="30"/>
       <w:bookmarkEnd w:id="31"/>
+      <w:bookmarkEnd w:id="32"/>
     </w:p>
     <w:p/>
     <w:p>
@@ -3969,40 +4068,38 @@
         <w:t xml:space="preserve"> </w:t>
       </w:r>
     </w:p>
-    <w:p>
-      <w:pPr>
-        <w:pStyle w:val="Heading1"/>
-      </w:pPr>
-    </w:p>
     <w:p/>
-    <w:p/>
     <w:p>
       <w:pPr>
         <w:pStyle w:val="Heading2"/>
       </w:pPr>
-      <w:bookmarkStart w:id="32" w:name="_Toc517478692"/>
-      <w:bookmarkStart w:id="33" w:name="_Toc517478732"/>
-      <w:bookmarkStart w:id="34" w:name="_Toc517478996"/>
-      <w:bookmarkStart w:id="35" w:name="_Toc517479132"/>
-      <w:bookmarkStart w:id="36" w:name="_Toc517479225"/>
-      <w:r>
+      <w:bookmarkStart w:id="33" w:name="_Toc517478692"/>
+      <w:bookmarkStart w:id="34" w:name="_Toc517478732"/>
+      <w:bookmarkStart w:id="35" w:name="_Toc517478996"/>
+      <w:bookmarkStart w:id="36" w:name="_Toc517479132"/>
+      <w:bookmarkStart w:id="37" w:name="_Toc517479225"/>
+      <w:r>
+        <w:lastRenderedPageBreak/>
         <w:t>Checkout 3</w:t>
       </w:r>
-      <w:bookmarkEnd w:id="32"/>
       <w:bookmarkEnd w:id="33"/>
       <w:bookmarkEnd w:id="34"/>
       <w:bookmarkEnd w:id="35"/>
       <w:bookmarkEnd w:id="36"/>
-    </w:p>
-    <w:p>
+      <w:bookmarkEnd w:id="37"/>
+    </w:p>
+    <w:p>
+      <w:pPr>
+        <w:jc w:val="center"/>
+      </w:pPr>
       <w:r>
         <w:rPr>
           <w:noProof/>
           <w:lang w:eastAsia="ja-JP"/>
         </w:rPr>
         <w:drawing>
-          <wp:inline distT="0" distB="0" distL="0" distR="0" wp14:anchorId="4556FF12" wp14:editId="572C2423">
-            <wp:extent cx="5943600" cy="3619500"/>
+          <wp:inline distT="0" distB="0" distL="0" distR="0" wp14:anchorId="4556FF12" wp14:editId="57CBF106">
+            <wp:extent cx="5280660" cy="3215787"/>
             <wp:effectExtent l="0" t="0" r="0" b="0"/>
             <wp:docPr id="11" name="Picture 11" descr="Checkout Page 3"/>
             <wp:cNvGraphicFramePr>
@@ -4033,7 +4130,7 @@
                   <pic:spPr bwMode="auto">
                     <a:xfrm>
                       <a:off x="0" y="0"/>
-                      <a:ext cx="5943600" cy="3619500"/>
+                      <a:ext cx="5289022" cy="3220879"/>
                     </a:xfrm>
                     <a:prstGeom prst="rect">
                       <a:avLst/>
@@ -4055,7 +4152,6 @@
         <w:pStyle w:val="Heading2"/>
       </w:pPr>
       <w:r>
-        <w:lastRenderedPageBreak/>
         <w:t>Order History</w:t>
       </w:r>
     </w:p>
@@ -4072,8 +4168,8 @@
           <w:szCs w:val="24"/>
         </w:rPr>
         <w:drawing>
-          <wp:inline distT="0" distB="0" distL="0" distR="0" wp14:anchorId="3DB8C91D" wp14:editId="75083BB8">
-            <wp:extent cx="6850380" cy="2964180"/>
+          <wp:inline distT="0" distB="0" distL="0" distR="0" wp14:anchorId="3DB8C91D" wp14:editId="5B20C44D">
+            <wp:extent cx="5288915" cy="2288530"/>
             <wp:effectExtent l="0" t="0" r="0" b="0"/>
             <wp:docPr id="23" name="Picture 23"/>
             <wp:cNvGraphicFramePr>
@@ -4089,7 +4185,7 @@
                     </pic:cNvPicPr>
                   </pic:nvPicPr>
                   <pic:blipFill>
-                    <a:blip r:embed="rId19">
+                    <a:blip r:embed="rId19" cstate="print">
                       <a:extLst>
                         <a:ext uri="{28A0092B-C50C-407E-A947-70E740481C1C}">
                           <a14:useLocalDpi xmlns:a14="http://schemas.microsoft.com/office/drawing/2010/main" val="0"/>
@@ -4104,7 +4200,7 @@
                   <pic:spPr bwMode="auto">
                     <a:xfrm>
                       <a:off x="0" y="0"/>
-                      <a:ext cx="6850380" cy="2964180"/>
+                      <a:ext cx="5299096" cy="2292935"/>
                     </a:xfrm>
                     <a:prstGeom prst="rect">
                       <a:avLst/>
@@ -4138,18 +4234,22 @@
         <w:pStyle w:val="Heading2"/>
       </w:pPr>
       <w:r>
+        <w:lastRenderedPageBreak/>
         <w:t>Add Product</w:t>
       </w:r>
     </w:p>
     <w:p>
+      <w:pPr>
+        <w:jc w:val="center"/>
+      </w:pPr>
       <w:r>
         <w:rPr>
           <w:noProof/>
           <w:lang w:eastAsia="ja-JP"/>
         </w:rPr>
         <w:drawing>
-          <wp:inline distT="0" distB="0" distL="0" distR="0" wp14:anchorId="195EA368" wp14:editId="0F75F021">
-            <wp:extent cx="5834063" cy="3807032"/>
+          <wp:inline distT="0" distB="0" distL="0" distR="0" wp14:anchorId="195EA368" wp14:editId="2BCB588C">
+            <wp:extent cx="5406557" cy="3528060"/>
             <wp:effectExtent l="0" t="0" r="0" b="0"/>
             <wp:docPr id="19" name="Picture 19"/>
             <wp:cNvGraphicFramePr>
@@ -4180,7 +4280,7 @@
                   <pic:spPr bwMode="auto">
                     <a:xfrm>
                       <a:off x="0" y="0"/>
-                      <a:ext cx="5838721" cy="3810071"/>
+                      <a:ext cx="5449032" cy="3555777"/>
                     </a:xfrm>
                     <a:prstGeom prst="rect">
                       <a:avLst/>
@@ -4281,7 +4381,6 @@
         </w:numPr>
       </w:pPr>
       <w:r>
-        <w:lastRenderedPageBreak/>
         <w:t xml:space="preserve">Textbox to enter </w:t>
       </w:r>
       <w:r>
@@ -4326,549 +4425,22 @@
     </w:p>
     <w:p>
       <w:pPr>
-        <w:pStyle w:val="ListParagraph"/>
-      </w:pPr>
-    </w:p>
-    <w:p>
-      <w:pPr>
-        <w:pStyle w:val="ListParagraph"/>
-      </w:pPr>
-    </w:p>
-    <w:p>
-      <w:pPr>
         <w:pStyle w:val="Heading2"/>
-        <w:numPr>
-          <w:ilvl w:val="0"/>
-          <w:numId w:val="6"/>
-        </w:numPr>
-      </w:pPr>
-      <w:bookmarkStart w:id="37" w:name="_Toc517479227"/>
-      <w:r>
-        <w:t>Problems and Challenges</w:t>
-      </w:r>
-      <w:bookmarkEnd w:id="37"/>
-    </w:p>
-    <w:p>
-      <w:pPr>
-        <w:pStyle w:val="ListParagraph"/>
-        <w:spacing w:after="200" w:line="276" w:lineRule="auto"/>
-        <w:ind w:left="360"/>
-        <w:rPr>
-          <w:rFonts w:cstheme="minorHAnsi"/>
-        </w:rPr>
-      </w:pPr>
-      <w:r>
-        <w:rPr>
-          <w:rFonts w:cstheme="minorHAnsi"/>
-        </w:rPr>
-        <w:t xml:space="preserve">Problem </w:t>
-      </w:r>
-      <w:r>
-        <w:rPr>
-          <w:rFonts w:cstheme="minorHAnsi"/>
-        </w:rPr>
-        <w:t xml:space="preserve">– </w:t>
-      </w:r>
-      <w:r>
-        <w:rPr>
-          <w:rFonts w:cstheme="minorHAnsi"/>
-        </w:rPr>
-        <w:t>C</w:t>
-      </w:r>
-      <w:r>
-        <w:rPr>
-          <w:rFonts w:cstheme="minorHAnsi"/>
-        </w:rPr>
-        <w:t>hanging the quantity without reloading the page</w:t>
-      </w:r>
-    </w:p>
-    <w:p>
-      <w:pPr>
-        <w:pStyle w:val="ListParagraph"/>
-        <w:spacing w:after="200" w:line="276" w:lineRule="auto"/>
-        <w:ind w:left="360"/>
-        <w:rPr>
-          <w:rFonts w:cstheme="minorHAnsi"/>
-        </w:rPr>
-      </w:pPr>
-      <w:r>
-        <w:rPr>
-          <w:rFonts w:cstheme="minorHAnsi"/>
-        </w:rPr>
-        <w:t xml:space="preserve">Solution </w:t>
-      </w:r>
-      <w:r>
-        <w:rPr>
-          <w:rFonts w:cstheme="minorHAnsi"/>
-        </w:rPr>
-        <w:t xml:space="preserve">– </w:t>
-      </w:r>
-      <w:r>
-        <w:rPr>
-          <w:rFonts w:cstheme="minorHAnsi"/>
-        </w:rPr>
-        <w:t>Learned how to use a</w:t>
-      </w:r>
-      <w:r>
-        <w:rPr>
-          <w:rFonts w:cstheme="minorHAnsi"/>
-        </w:rPr>
-        <w:t>jax to change quantity with a server</w:t>
-      </w:r>
-      <w:r>
-        <w:rPr>
-          <w:rFonts w:cstheme="minorHAnsi"/>
-        </w:rPr>
-        <w:t>-side</w:t>
-      </w:r>
-      <w:r>
-        <w:rPr>
-          <w:rFonts w:cstheme="minorHAnsi"/>
-        </w:rPr>
-        <w:t xml:space="preserve"> script. Explained in code snippets</w:t>
-      </w:r>
-    </w:p>
-    <w:p>
-      <w:pPr>
-        <w:pStyle w:val="ListParagraph"/>
-        <w:spacing w:after="200" w:line="276" w:lineRule="auto"/>
-        <w:ind w:left="360"/>
-        <w:rPr>
-          <w:rFonts w:cstheme="minorHAnsi"/>
-        </w:rPr>
-      </w:pPr>
-    </w:p>
-    <w:p>
-      <w:pPr>
-        <w:pStyle w:val="ListParagraph"/>
-        <w:spacing w:after="200" w:line="276" w:lineRule="auto"/>
-        <w:ind w:left="360"/>
-        <w:rPr>
-          <w:rFonts w:cstheme="minorHAnsi"/>
-        </w:rPr>
-      </w:pPr>
-      <w:r>
-        <w:rPr>
-          <w:rFonts w:cstheme="minorHAnsi"/>
-        </w:rPr>
-        <w:t>Problem – Git conflicts</w:t>
-      </w:r>
-      <w:r>
-        <w:rPr>
-          <w:rFonts w:cstheme="minorHAnsi"/>
-        </w:rPr>
-        <w:t xml:space="preserve"> when pushing your work</w:t>
-      </w:r>
-    </w:p>
-    <w:p>
-      <w:pPr>
-        <w:pStyle w:val="ListParagraph"/>
-        <w:spacing w:after="200" w:line="276" w:lineRule="auto"/>
-        <w:ind w:left="360"/>
-        <w:rPr>
-          <w:rFonts w:cstheme="minorHAnsi"/>
-        </w:rPr>
-      </w:pPr>
-      <w:r>
-        <w:rPr>
-          <w:rFonts w:cstheme="minorHAnsi"/>
-        </w:rPr>
-        <w:t>Solutions – Ensuring that the most recent version of master was pulled and rebased in branch before work begins</w:t>
-      </w:r>
-    </w:p>
-    <w:p>
-      <w:pPr>
-        <w:pStyle w:val="ListParagraph"/>
-        <w:spacing w:after="200" w:line="276" w:lineRule="auto"/>
-        <w:ind w:left="360"/>
-        <w:rPr>
-          <w:rFonts w:cstheme="minorHAnsi"/>
-        </w:rPr>
-      </w:pPr>
-    </w:p>
-    <w:p>
-      <w:pPr>
-        <w:pStyle w:val="ListParagraph"/>
-        <w:spacing w:after="200" w:line="276" w:lineRule="auto"/>
-        <w:ind w:left="360"/>
-        <w:rPr>
-          <w:rFonts w:cstheme="minorHAnsi"/>
-        </w:rPr>
-      </w:pPr>
-      <w:r>
-        <w:rPr>
-          <w:rFonts w:cstheme="minorHAnsi"/>
-        </w:rPr>
-        <w:t xml:space="preserve">Problem – </w:t>
-      </w:r>
-      <w:r>
-        <w:rPr>
-          <w:rFonts w:cstheme="minorHAnsi"/>
-        </w:rPr>
-        <w:t>Git problems with temp files made by Microsoft when file is open</w:t>
-      </w:r>
-    </w:p>
-    <w:p>
-      <w:pPr>
-        <w:pStyle w:val="ListParagraph"/>
-        <w:spacing w:after="200" w:line="276" w:lineRule="auto"/>
-        <w:ind w:left="360"/>
-        <w:rPr>
-          <w:rFonts w:cstheme="minorHAnsi"/>
-        </w:rPr>
-      </w:pPr>
-      <w:r>
-        <w:rPr>
-          <w:rFonts w:cstheme="minorHAnsi"/>
-        </w:rPr>
-        <w:t xml:space="preserve">Solutions </w:t>
-      </w:r>
-      <w:r>
-        <w:rPr>
-          <w:rFonts w:cstheme="minorHAnsi"/>
-        </w:rPr>
-        <w:t>–</w:t>
-      </w:r>
-      <w:r>
-        <w:rPr>
-          <w:rFonts w:cstheme="minorHAnsi"/>
-        </w:rPr>
-        <w:t xml:space="preserve"> </w:t>
-      </w:r>
-      <w:r>
-        <w:rPr>
-          <w:rFonts w:cstheme="minorHAnsi"/>
-        </w:rPr>
-        <w:t>Close all windows before pushing to git</w:t>
-      </w:r>
-    </w:p>
-    <w:p>
-      <w:pPr>
-        <w:pStyle w:val="ListParagraph"/>
-        <w:spacing w:after="200" w:line="276" w:lineRule="auto"/>
-        <w:ind w:left="360"/>
-        <w:rPr>
-          <w:rFonts w:cstheme="minorHAnsi"/>
-        </w:rPr>
-      </w:pPr>
-    </w:p>
-    <w:p>
-      <w:pPr>
-        <w:pStyle w:val="ListParagraph"/>
-        <w:spacing w:after="200" w:line="276" w:lineRule="auto"/>
-        <w:ind w:left="360"/>
-        <w:rPr>
-          <w:rFonts w:cstheme="minorHAnsi"/>
-        </w:rPr>
-      </w:pPr>
-      <w:r>
-        <w:rPr>
-          <w:rFonts w:cstheme="minorHAnsi"/>
-        </w:rPr>
-        <w:t>Problem</w:t>
-      </w:r>
-      <w:r>
-        <w:rPr>
-          <w:rFonts w:cstheme="minorHAnsi"/>
-        </w:rPr>
-        <w:t xml:space="preserve"> – </w:t>
-      </w:r>
-      <w:r>
-        <w:rPr>
-          <w:rFonts w:cstheme="minorHAnsi"/>
-        </w:rPr>
-        <w:t>Adopting change</w:t>
-      </w:r>
-      <w:r>
-        <w:rPr>
-          <w:rFonts w:cstheme="minorHAnsi"/>
-        </w:rPr>
-        <w:t xml:space="preserve"> requests into "completed" code</w:t>
-      </w:r>
-    </w:p>
-    <w:p>
-      <w:pPr>
-        <w:pStyle w:val="ListParagraph"/>
-        <w:spacing w:after="200" w:line="276" w:lineRule="auto"/>
-        <w:ind w:left="360"/>
-        <w:rPr>
-          <w:rFonts w:cstheme="minorHAnsi"/>
-        </w:rPr>
-      </w:pPr>
-      <w:r>
-        <w:rPr>
-          <w:rFonts w:cstheme="minorHAnsi"/>
-        </w:rPr>
-        <w:t>Solution –</w:t>
-      </w:r>
-      <w:r>
-        <w:rPr>
-          <w:rFonts w:cstheme="minorHAnsi"/>
-        </w:rPr>
-        <w:t xml:space="preserve"> Re-think the code logic to effectively accommodate</w:t>
-      </w:r>
-      <w:r>
-        <w:rPr>
-          <w:rFonts w:cstheme="minorHAnsi"/>
-        </w:rPr>
-        <w:t xml:space="preserve"> new and existing functionality</w:t>
-      </w:r>
-    </w:p>
-    <w:p/>
-    <w:p>
-      <w:pPr>
-        <w:pStyle w:val="Heading2"/>
-        <w:numPr>
-          <w:ilvl w:val="0"/>
-          <w:numId w:val="6"/>
-        </w:numPr>
-      </w:pPr>
-      <w:bookmarkStart w:id="38" w:name="_Toc517479228"/>
-      <w:r>
-        <w:t>Skill Learned</w:t>
-      </w:r>
-      <w:bookmarkEnd w:id="38"/>
-    </w:p>
-    <w:p>
-      <w:pPr>
-        <w:pStyle w:val="ListParagraph"/>
-        <w:numPr>
-          <w:ilvl w:val="0"/>
-          <w:numId w:val="17"/>
-        </w:numPr>
-        <w:spacing w:after="0" w:line="276" w:lineRule="auto"/>
-      </w:pPr>
-      <w:r>
-        <w:t xml:space="preserve">Learned how to use ajax with </w:t>
-      </w:r>
-      <w:r>
-        <w:t>jQuery</w:t>
-      </w:r>
-      <w:r>
-        <w:t xml:space="preserve"> to run server sided scripts</w:t>
-      </w:r>
-    </w:p>
-    <w:p>
-      <w:pPr>
-        <w:pStyle w:val="ListParagraph"/>
-        <w:numPr>
-          <w:ilvl w:val="0"/>
-          <w:numId w:val="17"/>
-        </w:numPr>
-        <w:spacing w:after="0" w:line="276" w:lineRule="auto"/>
-      </w:pPr>
-      <w:r>
-        <w:t>Learned how to use git properly</w:t>
-      </w:r>
-      <w:r>
-        <w:t xml:space="preserve"> and how to coordinate the team using it</w:t>
-      </w:r>
-    </w:p>
-    <w:p>
-      <w:pPr>
-        <w:pStyle w:val="ListParagraph"/>
-        <w:numPr>
-          <w:ilvl w:val="0"/>
-          <w:numId w:val="17"/>
-        </w:numPr>
-        <w:spacing w:after="0" w:line="276" w:lineRule="auto"/>
-      </w:pPr>
-      <w:r>
-        <w:t>Planning and time management</w:t>
-      </w:r>
-    </w:p>
-    <w:p>
-      <w:pPr>
-        <w:pStyle w:val="ListParagraph"/>
-        <w:numPr>
-          <w:ilvl w:val="0"/>
-          <w:numId w:val="17"/>
-        </w:numPr>
-        <w:spacing w:after="0" w:line="276" w:lineRule="auto"/>
-      </w:pPr>
-      <w:r>
-        <w:t>Re-using code to make tasks easier</w:t>
-      </w:r>
-    </w:p>
-    <w:p>
-      <w:pPr>
-        <w:pStyle w:val="ListParagraph"/>
-        <w:numPr>
-          <w:ilvl w:val="0"/>
-          <w:numId w:val="17"/>
-        </w:numPr>
-        <w:spacing w:after="0" w:line="276" w:lineRule="auto"/>
-      </w:pPr>
-      <w:r>
-        <w:t>How to work on code together with another teammate.</w:t>
-      </w:r>
-    </w:p>
-    <w:p>
-      <w:pPr>
-        <w:pStyle w:val="ListParagraph"/>
-        <w:numPr>
-          <w:ilvl w:val="0"/>
-          <w:numId w:val="17"/>
-        </w:numPr>
-        <w:spacing w:after="0" w:line="276" w:lineRule="auto"/>
-      </w:pPr>
-      <w:r>
-        <w:t>How to organize project tasks with MS Project.</w:t>
-      </w:r>
-    </w:p>
-    <w:p>
-      <w:pPr>
-        <w:pStyle w:val="ListParagraph"/>
-        <w:numPr>
-          <w:ilvl w:val="0"/>
-          <w:numId w:val="17"/>
-        </w:numPr>
-        <w:spacing w:after="0" w:line="276" w:lineRule="auto"/>
-      </w:pPr>
-      <w:r>
-        <w:t>How to design code to be more modular (i.e. using header/</w:t>
-      </w:r>
-      <w:proofErr w:type="spellStart"/>
-      <w:r>
-        <w:t>footer.php</w:t>
-      </w:r>
-      <w:proofErr w:type="spellEnd"/>
-      <w:r>
-        <w:t xml:space="preserve"> files).</w:t>
-      </w:r>
-    </w:p>
-    <w:p>
-      <w:pPr>
-        <w:pStyle w:val="ListParagraph"/>
-        <w:numPr>
-          <w:ilvl w:val="0"/>
-          <w:numId w:val="17"/>
-        </w:numPr>
-        <w:spacing w:after="0" w:line="276" w:lineRule="auto"/>
-      </w:pPr>
-      <w:r>
-        <w:t>How to integrate external code (i.e. Stripe).</w:t>
-      </w:r>
-    </w:p>
-    <w:p>
-      <w:pPr>
-        <w:pStyle w:val="ListParagraph"/>
-        <w:numPr>
-          <w:ilvl w:val="0"/>
-          <w:numId w:val="17"/>
-        </w:numPr>
-        <w:spacing w:after="0" w:line="276" w:lineRule="auto"/>
-      </w:pPr>
-      <w:r>
-        <w:t>How to use php to create dynamic web pages.</w:t>
-      </w:r>
-    </w:p>
-    <w:p>
-      <w:pPr>
-        <w:pStyle w:val="ListParagraph"/>
-        <w:numPr>
-          <w:ilvl w:val="0"/>
-          <w:numId w:val="17"/>
-        </w:numPr>
-        <w:spacing w:after="0" w:line="276" w:lineRule="auto"/>
-      </w:pPr>
-      <w:r>
-        <w:t>How to use php to interact with a database.</w:t>
-      </w:r>
-    </w:p>
-    <w:p>
-      <w:pPr>
-        <w:spacing w:after="0" w:line="276" w:lineRule="auto"/>
-      </w:pPr>
-    </w:p>
-    <w:p>
-      <w:bookmarkStart w:id="39" w:name="_GoBack"/>
-      <w:bookmarkEnd w:id="39"/>
-    </w:p>
-    <w:p>
-      <w:pPr>
-        <w:pStyle w:val="Heading2"/>
-        <w:numPr>
-          <w:ilvl w:val="0"/>
-          <w:numId w:val="6"/>
-        </w:numPr>
-      </w:pPr>
-      <w:bookmarkStart w:id="40" w:name="_Toc517479229"/>
-      <w:r>
-        <w:t>Proposed Changes</w:t>
-      </w:r>
-      <w:bookmarkEnd w:id="40"/>
-    </w:p>
-    <w:p>
-      <w:pPr>
-        <w:pStyle w:val="ListParagraph"/>
-        <w:numPr>
-          <w:ilvl w:val="0"/>
-          <w:numId w:val="20"/>
-        </w:numPr>
-        <w:spacing w:after="200" w:line="276" w:lineRule="auto"/>
-      </w:pPr>
-      <w:r>
-        <w:t>Plan out the design/pages needed more carefully.</w:t>
-      </w:r>
-    </w:p>
-    <w:p>
-      <w:pPr>
-        <w:pStyle w:val="ListParagraph"/>
-        <w:numPr>
-          <w:ilvl w:val="0"/>
-          <w:numId w:val="20"/>
-        </w:numPr>
-      </w:pPr>
-      <w:r>
-        <w:t>Next time I would make cleaner code from the beginning and put comments explaining what the code does as I do it rather than later.</w:t>
-      </w:r>
-    </w:p>
-    <w:p>
-      <w:pPr>
-        <w:pStyle w:val="ListParagraph"/>
-        <w:spacing w:after="200" w:line="276" w:lineRule="auto"/>
-      </w:pPr>
-    </w:p>
-    <w:p/>
-    <w:p/>
-    <w:p/>
-    <w:p>
-      <w:pPr>
-        <w:pStyle w:val="Heading2"/>
-        <w:numPr>
-          <w:ilvl w:val="0"/>
-          <w:numId w:val="6"/>
-        </w:numPr>
-      </w:pPr>
-      <w:bookmarkStart w:id="41" w:name="_Toc517479230"/>
-      <w:r>
-        <w:t>Code Snippets</w:t>
-      </w:r>
-      <w:bookmarkEnd w:id="41"/>
-    </w:p>
-    <w:p>
-      <w:pPr>
-        <w:pStyle w:val="Heading3"/>
-      </w:pPr>
-      <w:r>
-        <w:t>Using ajax for quantity</w:t>
-      </w:r>
-    </w:p>
-    <w:p>
-      <w:pPr>
-        <w:ind w:left="360"/>
-      </w:pPr>
+      </w:pPr>
+      <w:r>
+        <w:t>Footer</w:t>
+      </w:r>
+    </w:p>
+    <w:p>
       <w:r>
         <w:rPr>
           <w:noProof/>
-          <w:lang w:eastAsia="ja-JP"/>
         </w:rPr>
         <w:drawing>
-          <wp:inline distT="0" distB="0" distL="0" distR="0" wp14:anchorId="18662832" wp14:editId="4D93A87C">
-            <wp:extent cx="6858000" cy="1172210"/>
+          <wp:inline distT="0" distB="0" distL="0" distR="0" wp14:anchorId="4B257C1D" wp14:editId="78204D44">
+            <wp:extent cx="6850380" cy="777240"/>
             <wp:effectExtent l="0" t="0" r="0" b="0"/>
-            <wp:docPr id="1" name="Picture 1"/>
+            <wp:docPr id="26" name="Picture 26"/>
             <wp:cNvGraphicFramePr>
               <a:graphicFrameLocks xmlns:a="http://schemas.openxmlformats.org/drawingml/2006/main" noChangeAspect="1"/>
             </wp:cNvGraphicFramePr>
@@ -4876,23 +4448,36 @@
               <a:graphicData uri="http://schemas.openxmlformats.org/drawingml/2006/picture">
                 <pic:pic xmlns:pic="http://schemas.openxmlformats.org/drawingml/2006/picture">
                   <pic:nvPicPr>
-                    <pic:cNvPr id="1" name=""/>
-                    <pic:cNvPicPr/>
+                    <pic:cNvPr id="0" name="Picture 2"/>
+                    <pic:cNvPicPr>
+                      <a:picLocks noChangeAspect="1" noChangeArrowheads="1"/>
+                    </pic:cNvPicPr>
                   </pic:nvPicPr>
                   <pic:blipFill>
-                    <a:blip r:embed="rId21"/>
+                    <a:blip r:embed="rId21" cstate="print">
+                      <a:extLst>
+                        <a:ext uri="{28A0092B-C50C-407E-A947-70E740481C1C}">
+                          <a14:useLocalDpi xmlns:a14="http://schemas.microsoft.com/office/drawing/2010/main" val="0"/>
+                        </a:ext>
+                      </a:extLst>
+                    </a:blip>
+                    <a:srcRect/>
                     <a:stretch>
                       <a:fillRect/>
                     </a:stretch>
                   </pic:blipFill>
-                  <pic:spPr>
+                  <pic:spPr bwMode="auto">
                     <a:xfrm>
                       <a:off x="0" y="0"/>
-                      <a:ext cx="6858000" cy="1172210"/>
+                      <a:ext cx="6850380" cy="777240"/>
                     </a:xfrm>
                     <a:prstGeom prst="rect">
                       <a:avLst/>
                     </a:prstGeom>
+                    <a:noFill/>
+                    <a:ln>
+                      <a:noFill/>
+                    </a:ln>
                   </pic:spPr>
                 </pic:pic>
               </a:graphicData>
@@ -4903,27 +4488,47 @@
     </w:p>
     <w:p>
       <w:pPr>
-        <w:ind w:left="360"/>
-      </w:pPr>
-      <w:r>
-        <w:t>Using dynamic naming for fields that need to be change made it easy to keep track of what was being changed or altered on the cart page.  Input buttons for quantity call to a JavaScript function as seen below.  It passes the game Id and price to the function.</w:t>
-      </w:r>
-    </w:p>
-    <w:p>
-      <w:pPr>
-        <w:ind w:left="360"/>
-        <w:jc w:val="both"/>
+        <w:pStyle w:val="ListParagraph"/>
+        <w:numPr>
+          <w:ilvl w:val="0"/>
+          <w:numId w:val="35"/>
+        </w:numPr>
+      </w:pPr>
+      <w:r>
+        <w:t>Opens the Terms of Service Agreement</w:t>
+      </w:r>
+    </w:p>
+    <w:p>
+      <w:pPr>
+        <w:pStyle w:val="Heading2"/>
+      </w:pPr>
+    </w:p>
+    <w:p/>
+    <w:p/>
+    <w:p/>
+    <w:p>
+      <w:pPr>
+        <w:pStyle w:val="Heading2"/>
+      </w:pPr>
+      <w:r>
+        <w:lastRenderedPageBreak/>
+        <w:t>Terms of Service</w:t>
+      </w:r>
+    </w:p>
+    <w:p/>
+    <w:p>
+      <w:pPr>
+        <w:jc w:val="center"/>
       </w:pPr>
       <w:r>
         <w:rPr>
           <w:noProof/>
-          <w:lang w:eastAsia="ja-JP"/>
         </w:rPr>
         <w:drawing>
-          <wp:inline distT="0" distB="0" distL="0" distR="0" wp14:anchorId="7B08FD80" wp14:editId="6DDD90D2">
-            <wp:extent cx="6858000" cy="4263390"/>
+          <wp:inline distT="0" distB="0" distL="0" distR="0" wp14:anchorId="35F2474C" wp14:editId="08E3B84A">
+            <wp:extent cx="5092699" cy="3055620"/>
             <wp:effectExtent l="0" t="0" r="0" b="0"/>
-            <wp:docPr id="3" name="Picture 3"/>
+            <wp:docPr id="27" name="Picture 27"/>
             <wp:cNvGraphicFramePr>
               <a:graphicFrameLocks xmlns:a="http://schemas.openxmlformats.org/drawingml/2006/main" noChangeAspect="1"/>
             </wp:cNvGraphicFramePr>
@@ -4931,23 +4536,39 @@
               <a:graphicData uri="http://schemas.openxmlformats.org/drawingml/2006/picture">
                 <pic:pic xmlns:pic="http://schemas.openxmlformats.org/drawingml/2006/picture">
                   <pic:nvPicPr>
-                    <pic:cNvPr id="1" name=""/>
-                    <pic:cNvPicPr/>
+                    <pic:cNvPr id="0" name="Picture 3"/>
+                    <pic:cNvPicPr>
+                      <a:picLocks noChangeAspect="1" noChangeArrowheads="1"/>
+                    </pic:cNvPicPr>
                   </pic:nvPicPr>
-                  <pic:blipFill>
-                    <a:blip r:embed="rId22"/>
-                    <a:stretch>
-                      <a:fillRect/>
-                    </a:stretch>
+                  <pic:blipFill rotWithShape="1">
+                    <a:blip r:embed="rId22" cstate="print">
+                      <a:extLst>
+                        <a:ext uri="{28A0092B-C50C-407E-A947-70E740481C1C}">
+                          <a14:useLocalDpi xmlns:a14="http://schemas.microsoft.com/office/drawing/2010/main" val="0"/>
+                        </a:ext>
+                      </a:extLst>
+                    </a:blip>
+                    <a:srcRect r="19355"/>
+                    <a:stretch/>
                   </pic:blipFill>
-                  <pic:spPr>
+                  <pic:spPr bwMode="auto">
                     <a:xfrm>
                       <a:off x="0" y="0"/>
-                      <a:ext cx="6858000" cy="4263390"/>
+                      <a:ext cx="5114297" cy="3068579"/>
                     </a:xfrm>
                     <a:prstGeom prst="rect">
                       <a:avLst/>
                     </a:prstGeom>
+                    <a:noFill/>
+                    <a:ln>
+                      <a:noFill/>
+                    </a:ln>
+                    <a:extLst>
+                      <a:ext uri="{53640926-AAD7-44D8-BBD7-CCE9431645EC}">
+                        <a14:shadowObscured xmlns:a14="http://schemas.microsoft.com/office/drawing/2010/main"/>
+                      </a:ext>
+                    </a:extLst>
                   </pic:spPr>
                 </pic:pic>
               </a:graphicData>
@@ -4958,16 +4579,560 @@
     </w:p>
     <w:p>
       <w:pPr>
+        <w:pStyle w:val="ListParagraph"/>
+        <w:numPr>
+          <w:ilvl w:val="0"/>
+          <w:numId w:val="36"/>
+        </w:numPr>
+      </w:pPr>
+      <w:r>
+        <w:t>Agree sets your agreement to yes</w:t>
+      </w:r>
+      <w:r>
+        <w:t xml:space="preserve"> and closes side panel</w:t>
+      </w:r>
+    </w:p>
+    <w:p>
+      <w:pPr>
+        <w:pStyle w:val="ListParagraph"/>
+        <w:numPr>
+          <w:ilvl w:val="0"/>
+          <w:numId w:val="36"/>
+        </w:numPr>
+      </w:pPr>
+      <w:r>
+        <w:t xml:space="preserve">Disagree </w:t>
+      </w:r>
+      <w:r>
+        <w:t xml:space="preserve">sets your agreement to </w:t>
+      </w:r>
+      <w:r>
+        <w:t>no and logs you out</w:t>
+      </w:r>
+    </w:p>
+    <w:p/>
+    <w:p/>
+    <w:p>
+      <w:pPr>
+        <w:pStyle w:val="Heading2"/>
+        <w:numPr>
+          <w:ilvl w:val="0"/>
+          <w:numId w:val="6"/>
+        </w:numPr>
+      </w:pPr>
+      <w:bookmarkStart w:id="38" w:name="_Toc517479227"/>
+      <w:r>
+        <w:t>Problems and Challenges</w:t>
+      </w:r>
+      <w:bookmarkEnd w:id="38"/>
+    </w:p>
+    <w:p>
+      <w:pPr>
+        <w:pStyle w:val="ListParagraph"/>
+        <w:spacing w:after="200" w:line="276" w:lineRule="auto"/>
         <w:ind w:left="360"/>
-      </w:pPr>
-      <w:r>
-        <w:t>This function gets the quantity from the form associated with the passed game ID.  Then it increments the quantity and adjusts the prices that are displayed to the user using the game base price that was passed. Finally, an ajax function is called that runs a server sided script to update the database.</w:t>
-      </w:r>
-    </w:p>
-    <w:p>
-      <w:pPr>
+        <w:rPr>
+          <w:rFonts w:cstheme="minorHAnsi"/>
+        </w:rPr>
+      </w:pPr>
+      <w:r>
+        <w:rPr>
+          <w:rFonts w:cstheme="minorHAnsi"/>
+        </w:rPr>
+        <w:t xml:space="preserve">Problem </w:t>
+      </w:r>
+      <w:r>
+        <w:rPr>
+          <w:rFonts w:cstheme="minorHAnsi"/>
+        </w:rPr>
+        <w:t xml:space="preserve">– </w:t>
+      </w:r>
+      <w:r>
+        <w:rPr>
+          <w:rFonts w:cstheme="minorHAnsi"/>
+        </w:rPr>
+        <w:t>C</w:t>
+      </w:r>
+      <w:r>
+        <w:rPr>
+          <w:rFonts w:cstheme="minorHAnsi"/>
+        </w:rPr>
+        <w:t>hanging the quantity without reloading the page</w:t>
+      </w:r>
+    </w:p>
+    <w:p>
+      <w:pPr>
+        <w:pStyle w:val="ListParagraph"/>
+        <w:spacing w:after="200" w:line="276" w:lineRule="auto"/>
         <w:ind w:left="360"/>
-      </w:pPr>
+        <w:rPr>
+          <w:rFonts w:cstheme="minorHAnsi"/>
+        </w:rPr>
+      </w:pPr>
+      <w:r>
+        <w:rPr>
+          <w:rFonts w:cstheme="minorHAnsi"/>
+        </w:rPr>
+        <w:t xml:space="preserve">Solution </w:t>
+      </w:r>
+      <w:r>
+        <w:rPr>
+          <w:rFonts w:cstheme="minorHAnsi"/>
+        </w:rPr>
+        <w:t xml:space="preserve">– </w:t>
+      </w:r>
+      <w:r>
+        <w:rPr>
+          <w:rFonts w:cstheme="minorHAnsi"/>
+        </w:rPr>
+        <w:t>Learned how to use a</w:t>
+      </w:r>
+      <w:r>
+        <w:rPr>
+          <w:rFonts w:cstheme="minorHAnsi"/>
+        </w:rPr>
+        <w:t>jax to change quantity with a server</w:t>
+      </w:r>
+      <w:r>
+        <w:rPr>
+          <w:rFonts w:cstheme="minorHAnsi"/>
+        </w:rPr>
+        <w:t>-side</w:t>
+      </w:r>
+      <w:r>
+        <w:rPr>
+          <w:rFonts w:cstheme="minorHAnsi"/>
+        </w:rPr>
+        <w:t xml:space="preserve"> script. Explained in code snippets</w:t>
+      </w:r>
+    </w:p>
+    <w:p>
+      <w:pPr>
+        <w:pStyle w:val="ListParagraph"/>
+        <w:spacing w:after="200" w:line="276" w:lineRule="auto"/>
+        <w:ind w:left="360"/>
+        <w:rPr>
+          <w:rFonts w:cstheme="minorHAnsi"/>
+        </w:rPr>
+      </w:pPr>
+    </w:p>
+    <w:p>
+      <w:pPr>
+        <w:pStyle w:val="ListParagraph"/>
+        <w:spacing w:after="200" w:line="276" w:lineRule="auto"/>
+        <w:ind w:left="360"/>
+        <w:rPr>
+          <w:rFonts w:cstheme="minorHAnsi"/>
+        </w:rPr>
+      </w:pPr>
+      <w:r>
+        <w:rPr>
+          <w:rFonts w:cstheme="minorHAnsi"/>
+        </w:rPr>
+        <w:t>Problem – Git conflicts</w:t>
+      </w:r>
+      <w:r>
+        <w:rPr>
+          <w:rFonts w:cstheme="minorHAnsi"/>
+        </w:rPr>
+        <w:t xml:space="preserve"> when pushing your work</w:t>
+      </w:r>
+    </w:p>
+    <w:p>
+      <w:pPr>
+        <w:pStyle w:val="ListParagraph"/>
+        <w:spacing w:after="200" w:line="276" w:lineRule="auto"/>
+        <w:ind w:left="360"/>
+        <w:rPr>
+          <w:rFonts w:cstheme="minorHAnsi"/>
+        </w:rPr>
+      </w:pPr>
+      <w:r>
+        <w:rPr>
+          <w:rFonts w:cstheme="minorHAnsi"/>
+        </w:rPr>
+        <w:t>Solutions – Ensuring that the most recent version of master was pulled and rebased in branch before work begins</w:t>
+      </w:r>
+    </w:p>
+    <w:p>
+      <w:pPr>
+        <w:pStyle w:val="ListParagraph"/>
+        <w:spacing w:after="200" w:line="276" w:lineRule="auto"/>
+        <w:ind w:left="360"/>
+        <w:rPr>
+          <w:rFonts w:cstheme="minorHAnsi"/>
+        </w:rPr>
+      </w:pPr>
+    </w:p>
+    <w:p>
+      <w:pPr>
+        <w:pStyle w:val="ListParagraph"/>
+        <w:spacing w:after="200" w:line="276" w:lineRule="auto"/>
+        <w:ind w:left="360"/>
+        <w:rPr>
+          <w:rFonts w:cstheme="minorHAnsi"/>
+        </w:rPr>
+      </w:pPr>
+      <w:r>
+        <w:rPr>
+          <w:rFonts w:cstheme="minorHAnsi"/>
+        </w:rPr>
+        <w:t xml:space="preserve">Problem – </w:t>
+      </w:r>
+      <w:r>
+        <w:rPr>
+          <w:rFonts w:cstheme="minorHAnsi"/>
+        </w:rPr>
+        <w:t>Git problems with temp files made by Microsoft when file is open</w:t>
+      </w:r>
+    </w:p>
+    <w:p>
+      <w:pPr>
+        <w:pStyle w:val="ListParagraph"/>
+        <w:spacing w:after="200" w:line="276" w:lineRule="auto"/>
+        <w:ind w:left="360"/>
+        <w:rPr>
+          <w:rFonts w:cstheme="minorHAnsi"/>
+        </w:rPr>
+      </w:pPr>
+      <w:r>
+        <w:rPr>
+          <w:rFonts w:cstheme="minorHAnsi"/>
+        </w:rPr>
+        <w:t xml:space="preserve">Solutions </w:t>
+      </w:r>
+      <w:r>
+        <w:rPr>
+          <w:rFonts w:cstheme="minorHAnsi"/>
+        </w:rPr>
+        <w:t>–</w:t>
+      </w:r>
+      <w:r>
+        <w:rPr>
+          <w:rFonts w:cstheme="minorHAnsi"/>
+        </w:rPr>
+        <w:t xml:space="preserve"> </w:t>
+      </w:r>
+      <w:r>
+        <w:rPr>
+          <w:rFonts w:cstheme="minorHAnsi"/>
+        </w:rPr>
+        <w:t>Close all windows before pushing to git</w:t>
+      </w:r>
+    </w:p>
+    <w:p>
+      <w:pPr>
+        <w:pStyle w:val="ListParagraph"/>
+        <w:spacing w:after="200" w:line="276" w:lineRule="auto"/>
+        <w:ind w:left="360"/>
+        <w:rPr>
+          <w:rFonts w:cstheme="minorHAnsi"/>
+        </w:rPr>
+      </w:pPr>
+    </w:p>
+    <w:p>
+      <w:pPr>
+        <w:pStyle w:val="ListParagraph"/>
+        <w:spacing w:after="200" w:line="276" w:lineRule="auto"/>
+        <w:ind w:left="360"/>
+        <w:rPr>
+          <w:rFonts w:cstheme="minorHAnsi"/>
+        </w:rPr>
+      </w:pPr>
+      <w:r>
+        <w:rPr>
+          <w:rFonts w:cstheme="minorHAnsi"/>
+        </w:rPr>
+        <w:t>Problem</w:t>
+      </w:r>
+      <w:r>
+        <w:rPr>
+          <w:rFonts w:cstheme="minorHAnsi"/>
+        </w:rPr>
+        <w:t xml:space="preserve"> – </w:t>
+      </w:r>
+      <w:r>
+        <w:rPr>
+          <w:rFonts w:cstheme="minorHAnsi"/>
+        </w:rPr>
+        <w:t>Adopting change</w:t>
+      </w:r>
+      <w:r>
+        <w:rPr>
+          <w:rFonts w:cstheme="minorHAnsi"/>
+        </w:rPr>
+        <w:t xml:space="preserve"> requests into "completed" code</w:t>
+      </w:r>
+    </w:p>
+    <w:p>
+      <w:pPr>
+        <w:pStyle w:val="ListParagraph"/>
+        <w:spacing w:after="200" w:line="276" w:lineRule="auto"/>
+        <w:ind w:left="360"/>
+        <w:rPr>
+          <w:rFonts w:cstheme="minorHAnsi"/>
+        </w:rPr>
+      </w:pPr>
+      <w:r>
+        <w:rPr>
+          <w:rFonts w:cstheme="minorHAnsi"/>
+        </w:rPr>
+        <w:t>Solution –</w:t>
+      </w:r>
+      <w:r>
+        <w:rPr>
+          <w:rFonts w:cstheme="minorHAnsi"/>
+        </w:rPr>
+        <w:t xml:space="preserve"> Re-think the code logic to effectively accommodate</w:t>
+      </w:r>
+      <w:r>
+        <w:rPr>
+          <w:rFonts w:cstheme="minorHAnsi"/>
+        </w:rPr>
+        <w:t xml:space="preserve"> new and existing functionality</w:t>
+      </w:r>
+    </w:p>
+    <w:p/>
+    <w:p/>
+    <w:p/>
+    <w:p/>
+    <w:p>
+      <w:pPr>
+        <w:pStyle w:val="Heading2"/>
+        <w:numPr>
+          <w:ilvl w:val="0"/>
+          <w:numId w:val="6"/>
+        </w:numPr>
+      </w:pPr>
+      <w:bookmarkStart w:id="39" w:name="_Toc517479228"/>
+      <w:r>
+        <w:lastRenderedPageBreak/>
+        <w:t>Skill Learned</w:t>
+      </w:r>
+      <w:bookmarkEnd w:id="39"/>
+    </w:p>
+    <w:p>
+      <w:pPr>
+        <w:pStyle w:val="ListParagraph"/>
+        <w:numPr>
+          <w:ilvl w:val="0"/>
+          <w:numId w:val="17"/>
+        </w:numPr>
+        <w:spacing w:after="0" w:line="276" w:lineRule="auto"/>
+      </w:pPr>
+      <w:r>
+        <w:t xml:space="preserve">Learned how to use ajax with </w:t>
+      </w:r>
+      <w:r>
+        <w:t>jQuery</w:t>
+      </w:r>
+      <w:r>
+        <w:t xml:space="preserve"> to run server sided scripts</w:t>
+      </w:r>
+    </w:p>
+    <w:p>
+      <w:pPr>
+        <w:pStyle w:val="ListParagraph"/>
+        <w:numPr>
+          <w:ilvl w:val="0"/>
+          <w:numId w:val="17"/>
+        </w:numPr>
+        <w:spacing w:after="0" w:line="276" w:lineRule="auto"/>
+      </w:pPr>
+      <w:r>
+        <w:t>Learned how to use git properly</w:t>
+      </w:r>
+      <w:r>
+        <w:t xml:space="preserve"> and how to coordinate the team using it</w:t>
+      </w:r>
+    </w:p>
+    <w:p>
+      <w:pPr>
+        <w:pStyle w:val="ListParagraph"/>
+        <w:numPr>
+          <w:ilvl w:val="0"/>
+          <w:numId w:val="17"/>
+        </w:numPr>
+        <w:spacing w:after="0" w:line="276" w:lineRule="auto"/>
+      </w:pPr>
+      <w:r>
+        <w:t>Planning and time management</w:t>
+      </w:r>
+    </w:p>
+    <w:p>
+      <w:pPr>
+        <w:pStyle w:val="ListParagraph"/>
+        <w:numPr>
+          <w:ilvl w:val="0"/>
+          <w:numId w:val="17"/>
+        </w:numPr>
+        <w:spacing w:after="0" w:line="276" w:lineRule="auto"/>
+      </w:pPr>
+      <w:r>
+        <w:t>Re-using code to make tasks easier</w:t>
+      </w:r>
+    </w:p>
+    <w:p>
+      <w:pPr>
+        <w:pStyle w:val="ListParagraph"/>
+        <w:numPr>
+          <w:ilvl w:val="0"/>
+          <w:numId w:val="17"/>
+        </w:numPr>
+        <w:spacing w:after="0" w:line="276" w:lineRule="auto"/>
+      </w:pPr>
+      <w:r>
+        <w:t>How to work on code together with another teammate.</w:t>
+      </w:r>
+    </w:p>
+    <w:p>
+      <w:pPr>
+        <w:pStyle w:val="ListParagraph"/>
+        <w:numPr>
+          <w:ilvl w:val="0"/>
+          <w:numId w:val="17"/>
+        </w:numPr>
+        <w:spacing w:after="0" w:line="276" w:lineRule="auto"/>
+      </w:pPr>
+      <w:r>
+        <w:t>How to organize project tasks with MS Project.</w:t>
+      </w:r>
+    </w:p>
+    <w:p>
+      <w:pPr>
+        <w:pStyle w:val="ListParagraph"/>
+        <w:numPr>
+          <w:ilvl w:val="0"/>
+          <w:numId w:val="17"/>
+        </w:numPr>
+        <w:spacing w:after="0" w:line="276" w:lineRule="auto"/>
+      </w:pPr>
+      <w:r>
+        <w:t>How to design code to be more modular (i.e. using header/</w:t>
+      </w:r>
+      <w:proofErr w:type="spellStart"/>
+      <w:r>
+        <w:t>footer.php</w:t>
+      </w:r>
+      <w:proofErr w:type="spellEnd"/>
+      <w:r>
+        <w:t xml:space="preserve"> files).</w:t>
+      </w:r>
+    </w:p>
+    <w:p>
+      <w:pPr>
+        <w:pStyle w:val="ListParagraph"/>
+        <w:numPr>
+          <w:ilvl w:val="0"/>
+          <w:numId w:val="17"/>
+        </w:numPr>
+        <w:spacing w:after="0" w:line="276" w:lineRule="auto"/>
+      </w:pPr>
+      <w:r>
+        <w:t>How to integrate external code (i.e. Stripe).</w:t>
+      </w:r>
+    </w:p>
+    <w:p>
+      <w:pPr>
+        <w:pStyle w:val="ListParagraph"/>
+        <w:numPr>
+          <w:ilvl w:val="0"/>
+          <w:numId w:val="17"/>
+        </w:numPr>
+        <w:spacing w:after="0" w:line="276" w:lineRule="auto"/>
+      </w:pPr>
+      <w:r>
+        <w:t>How to use php to create dynamic web pages.</w:t>
+      </w:r>
+    </w:p>
+    <w:p>
+      <w:pPr>
+        <w:pStyle w:val="ListParagraph"/>
+        <w:numPr>
+          <w:ilvl w:val="0"/>
+          <w:numId w:val="17"/>
+        </w:numPr>
+        <w:spacing w:after="0" w:line="276" w:lineRule="auto"/>
+      </w:pPr>
+      <w:r>
+        <w:t>How to use php to interact with a database.</w:t>
+      </w:r>
+    </w:p>
+    <w:p>
+      <w:pPr>
+        <w:spacing w:after="0" w:line="276" w:lineRule="auto"/>
+      </w:pPr>
+    </w:p>
+    <w:p/>
+    <w:p>
+      <w:pPr>
+        <w:pStyle w:val="Heading2"/>
+        <w:numPr>
+          <w:ilvl w:val="0"/>
+          <w:numId w:val="6"/>
+        </w:numPr>
+      </w:pPr>
+      <w:bookmarkStart w:id="40" w:name="_Toc517479229"/>
+      <w:r>
+        <w:t>Proposed Changes</w:t>
+      </w:r>
+      <w:bookmarkEnd w:id="40"/>
+    </w:p>
+    <w:p>
+      <w:pPr>
+        <w:pStyle w:val="ListParagraph"/>
+        <w:numPr>
+          <w:ilvl w:val="0"/>
+          <w:numId w:val="20"/>
+        </w:numPr>
+        <w:spacing w:after="200" w:line="276" w:lineRule="auto"/>
+      </w:pPr>
+      <w:r>
+        <w:t>Plan out the design/pages needed more carefully.</w:t>
+      </w:r>
+    </w:p>
+    <w:p>
+      <w:pPr>
+        <w:pStyle w:val="ListParagraph"/>
+        <w:numPr>
+          <w:ilvl w:val="0"/>
+          <w:numId w:val="20"/>
+        </w:numPr>
+      </w:pPr>
+      <w:r>
+        <w:t>Next time I would make cleaner code from the beginning and put comments explaining what the code does as I do it rather than later.</w:t>
+      </w:r>
+    </w:p>
+    <w:p>
+      <w:pPr>
+        <w:pStyle w:val="ListParagraph"/>
+        <w:spacing w:after="200" w:line="276" w:lineRule="auto"/>
+      </w:pPr>
+    </w:p>
+    <w:p/>
+    <w:p/>
+    <w:p/>
+    <w:p>
+      <w:pPr>
+        <w:pStyle w:val="Heading2"/>
+        <w:numPr>
+          <w:ilvl w:val="0"/>
+          <w:numId w:val="6"/>
+        </w:numPr>
+      </w:pPr>
+      <w:bookmarkStart w:id="41" w:name="_Toc517479230"/>
+      <w:r>
+        <w:t>Code Snippets</w:t>
+      </w:r>
+      <w:bookmarkEnd w:id="41"/>
+    </w:p>
+    <w:p>
+      <w:pPr>
+        <w:pStyle w:val="Heading3"/>
+      </w:pPr>
+      <w:r>
+        <w:t>Using ajax for quantity</w:t>
+      </w:r>
     </w:p>
     <w:p>
       <w:pPr>
@@ -4978,12 +5143,11 @@
           <w:noProof/>
           <w:lang w:eastAsia="ja-JP"/>
         </w:rPr>
-        <w:lastRenderedPageBreak/>
         <w:drawing>
-          <wp:inline distT="0" distB="0" distL="0" distR="0" wp14:anchorId="2C1F5D5B" wp14:editId="069B1A04">
-            <wp:extent cx="6858000" cy="2332990"/>
+          <wp:inline distT="0" distB="0" distL="0" distR="0" wp14:anchorId="18662832" wp14:editId="4D93A87C">
+            <wp:extent cx="6858000" cy="1172210"/>
             <wp:effectExtent l="0" t="0" r="0" b="0"/>
-            <wp:docPr id="10" name="Picture 10"/>
+            <wp:docPr id="1" name="Picture 1"/>
             <wp:cNvGraphicFramePr>
               <a:graphicFrameLocks xmlns:a="http://schemas.openxmlformats.org/drawingml/2006/main" noChangeAspect="1"/>
             </wp:cNvGraphicFramePr>
@@ -5003,7 +5167,7 @@
                   <pic:spPr>
                     <a:xfrm>
                       <a:off x="0" y="0"/>
-                      <a:ext cx="6858000" cy="2332990"/>
+                      <a:ext cx="6858000" cy="1172210"/>
                     </a:xfrm>
                     <a:prstGeom prst="rect">
                       <a:avLst/>
@@ -5021,32 +5185,25 @@
         <w:ind w:left="360"/>
       </w:pPr>
       <w:r>
-        <w:t>This is the server sided script that is called by the ajax function.  This is updating the quantity dynamically in the database.</w:t>
-      </w:r>
-    </w:p>
-    <w:p/>
-    <w:p>
-      <w:pPr>
-        <w:pStyle w:val="Heading3"/>
-      </w:pPr>
-      <w:r>
-        <w:t>Login Redirect</w:t>
+        <w:t>Using dynamic naming for fields that need to be change made it easy to keep track of what was being changed or altered on the cart page.  Input buttons for quantity call to a JavaScript function as seen below.  It passes the game Id and price to the function.</w:t>
       </w:r>
     </w:p>
     <w:p>
       <w:pPr>
         <w:ind w:left="360"/>
+        <w:jc w:val="both"/>
       </w:pPr>
       <w:r>
         <w:rPr>
           <w:noProof/>
           <w:lang w:eastAsia="ja-JP"/>
         </w:rPr>
+        <w:lastRenderedPageBreak/>
         <w:drawing>
-          <wp:inline distT="0" distB="0" distL="0" distR="0" wp14:anchorId="2B513019" wp14:editId="3B16ECA7">
-            <wp:extent cx="6858000" cy="2039620"/>
+          <wp:inline distT="0" distB="0" distL="0" distR="0" wp14:anchorId="7B08FD80" wp14:editId="6DDD90D2">
+            <wp:extent cx="6858000" cy="4263390"/>
             <wp:effectExtent l="0" t="0" r="0" b="0"/>
-            <wp:docPr id="5" name="Picture 5"/>
+            <wp:docPr id="3" name="Picture 3"/>
             <wp:cNvGraphicFramePr>
               <a:graphicFrameLocks xmlns:a="http://schemas.openxmlformats.org/drawingml/2006/main" noChangeAspect="1"/>
             </wp:cNvGraphicFramePr>
@@ -5066,6 +5223,129 @@
                   <pic:spPr>
                     <a:xfrm>
                       <a:off x="0" y="0"/>
+                      <a:ext cx="6858000" cy="4263390"/>
+                    </a:xfrm>
+                    <a:prstGeom prst="rect">
+                      <a:avLst/>
+                    </a:prstGeom>
+                  </pic:spPr>
+                </pic:pic>
+              </a:graphicData>
+            </a:graphic>
+          </wp:inline>
+        </w:drawing>
+      </w:r>
+    </w:p>
+    <w:p>
+      <w:pPr>
+        <w:ind w:left="360"/>
+      </w:pPr>
+      <w:r>
+        <w:t>This function gets the quantity from the form associated with the passed game ID.  Then it increments the quantity and adjusts the prices that are displayed to the user using the game base price that was passed. Finally, an ajax function is called that runs a server sided script to update the database.</w:t>
+      </w:r>
+    </w:p>
+    <w:p>
+      <w:pPr>
+        <w:ind w:left="360"/>
+      </w:pPr>
+    </w:p>
+    <w:p>
+      <w:pPr>
+        <w:ind w:left="360"/>
+      </w:pPr>
+      <w:r>
+        <w:rPr>
+          <w:noProof/>
+          <w:lang w:eastAsia="ja-JP"/>
+        </w:rPr>
+        <w:drawing>
+          <wp:inline distT="0" distB="0" distL="0" distR="0" wp14:anchorId="2C1F5D5B" wp14:editId="069B1A04">
+            <wp:extent cx="6858000" cy="2332990"/>
+            <wp:effectExtent l="0" t="0" r="0" b="0"/>
+            <wp:docPr id="10" name="Picture 10"/>
+            <wp:cNvGraphicFramePr>
+              <a:graphicFrameLocks xmlns:a="http://schemas.openxmlformats.org/drawingml/2006/main" noChangeAspect="1"/>
+            </wp:cNvGraphicFramePr>
+            <a:graphic xmlns:a="http://schemas.openxmlformats.org/drawingml/2006/main">
+              <a:graphicData uri="http://schemas.openxmlformats.org/drawingml/2006/picture">
+                <pic:pic xmlns:pic="http://schemas.openxmlformats.org/drawingml/2006/picture">
+                  <pic:nvPicPr>
+                    <pic:cNvPr id="1" name=""/>
+                    <pic:cNvPicPr/>
+                  </pic:nvPicPr>
+                  <pic:blipFill>
+                    <a:blip r:embed="rId25"/>
+                    <a:stretch>
+                      <a:fillRect/>
+                    </a:stretch>
+                  </pic:blipFill>
+                  <pic:spPr>
+                    <a:xfrm>
+                      <a:off x="0" y="0"/>
+                      <a:ext cx="6858000" cy="2332990"/>
+                    </a:xfrm>
+                    <a:prstGeom prst="rect">
+                      <a:avLst/>
+                    </a:prstGeom>
+                  </pic:spPr>
+                </pic:pic>
+              </a:graphicData>
+            </a:graphic>
+          </wp:inline>
+        </w:drawing>
+      </w:r>
+    </w:p>
+    <w:p>
+      <w:pPr>
+        <w:ind w:left="360"/>
+      </w:pPr>
+      <w:r>
+        <w:t>This is the server sided script that is called by the ajax function.  This is updating the quantity dynamically in the database.</w:t>
+      </w:r>
+    </w:p>
+    <w:p/>
+    <w:p>
+      <w:pPr>
+        <w:pStyle w:val="Heading3"/>
+      </w:pPr>
+      <w:r>
+        <w:lastRenderedPageBreak/>
+        <w:t>Login Redirect</w:t>
+      </w:r>
+    </w:p>
+    <w:p>
+      <w:pPr>
+        <w:ind w:left="360"/>
+      </w:pPr>
+      <w:r>
+        <w:rPr>
+          <w:noProof/>
+          <w:lang w:eastAsia="ja-JP"/>
+        </w:rPr>
+        <w:drawing>
+          <wp:inline distT="0" distB="0" distL="0" distR="0" wp14:anchorId="2B513019" wp14:editId="3B16ECA7">
+            <wp:extent cx="6858000" cy="2039620"/>
+            <wp:effectExtent l="0" t="0" r="0" b="0"/>
+            <wp:docPr id="5" name="Picture 5"/>
+            <wp:cNvGraphicFramePr>
+              <a:graphicFrameLocks xmlns:a="http://schemas.openxmlformats.org/drawingml/2006/main" noChangeAspect="1"/>
+            </wp:cNvGraphicFramePr>
+            <a:graphic xmlns:a="http://schemas.openxmlformats.org/drawingml/2006/main">
+              <a:graphicData uri="http://schemas.openxmlformats.org/drawingml/2006/picture">
+                <pic:pic xmlns:pic="http://schemas.openxmlformats.org/drawingml/2006/picture">
+                  <pic:nvPicPr>
+                    <pic:cNvPr id="1" name=""/>
+                    <pic:cNvPicPr/>
+                  </pic:nvPicPr>
+                  <pic:blipFill>
+                    <a:blip r:embed="rId26"/>
+                    <a:stretch>
+                      <a:fillRect/>
+                    </a:stretch>
+                  </pic:blipFill>
+                  <pic:spPr>
+                    <a:xfrm>
+                      <a:off x="0" y="0"/>
                       <a:ext cx="6858000" cy="2039620"/>
                     </a:xfrm>
                     <a:prstGeom prst="rect">
@@ -5134,7 +5414,6 @@
         <w:pStyle w:val="Heading3"/>
       </w:pPr>
       <w:r>
-        <w:lastRenderedPageBreak/>
         <w:t>Checkout structure</w:t>
       </w:r>
     </w:p>
@@ -5162,7 +5441,7 @@
                     </pic:cNvPicPr>
                   </pic:nvPicPr>
                   <pic:blipFill>
-                    <a:blip r:embed="rId25">
+                    <a:blip r:embed="rId27">
                       <a:extLst>
                         <a:ext uri="{28A0092B-C50C-407E-A947-70E740481C1C}">
                           <a14:useLocalDpi xmlns:a14="http://schemas.microsoft.com/office/drawing/2010/main" val="0"/>
@@ -5218,7 +5497,11 @@
       </w:r>
       <w:proofErr w:type="spellEnd"/>
       <w:r>
-        <w:t xml:space="preserve"> which is set to 1 at first, the if statement checks to see what number it is, since it starts at 1 it will display the first page. When you click submit on the first page, </w:t>
+        <w:t xml:space="preserve"> which is set to 1 at first, the if statement checks to see what number it is, since it starts at 1 it will display the first page. When you click </w:t>
+      </w:r>
+      <w:r>
+        <w:lastRenderedPageBreak/>
+        <w:t xml:space="preserve">submit on the first page, </w:t>
       </w:r>
       <w:proofErr w:type="spellStart"/>
       <w:r>
@@ -5290,7 +5573,6 @@
       </w:pPr>
       <w:bookmarkStart w:id="42" w:name="_Toc517479231"/>
       <w:r>
-        <w:lastRenderedPageBreak/>
         <w:t>Figures</w:t>
       </w:r>
       <w:bookmarkEnd w:id="42"/>
@@ -5328,7 +5610,7 @@
                     </pic:cNvPicPr>
                   </pic:nvPicPr>
                   <pic:blipFill>
-                    <a:blip r:embed="rId26" cstate="print">
+                    <a:blip r:embed="rId28" cstate="print">
                       <a:extLst>
                         <a:ext uri="{28A0092B-C50C-407E-A947-70E740481C1C}">
                           <a14:useLocalDpi xmlns:a14="http://schemas.microsoft.com/office/drawing/2010/main" val="0"/>
@@ -5392,151 +5674,12 @@
           <w:noProof/>
           <w:lang w:eastAsia="ja-JP"/>
         </w:rPr>
+        <w:lastRenderedPageBreak/>
         <w:drawing>
           <wp:inline distT="0" distB="0" distL="0" distR="0" wp14:anchorId="7BD763CB" wp14:editId="14CB5AE2">
             <wp:extent cx="5189171" cy="4274820"/>
             <wp:effectExtent l="0" t="0" r="0" b="0"/>
             <wp:docPr id="4" name="Picture 4"/>
-            <wp:cNvGraphicFramePr>
-              <a:graphicFrameLocks xmlns:a="http://schemas.openxmlformats.org/drawingml/2006/main" noChangeAspect="1"/>
-            </wp:cNvGraphicFramePr>
-            <a:graphic xmlns:a="http://schemas.openxmlformats.org/drawingml/2006/main">
-              <a:graphicData uri="http://schemas.openxmlformats.org/drawingml/2006/picture">
-                <pic:pic xmlns:pic="http://schemas.openxmlformats.org/drawingml/2006/picture">
-                  <pic:nvPicPr>
-                    <pic:cNvPr id="1" name=""/>
-                    <pic:cNvPicPr/>
-                  </pic:nvPicPr>
-                  <pic:blipFill>
-                    <a:blip r:embed="rId27"/>
-                    <a:stretch>
-                      <a:fillRect/>
-                    </a:stretch>
-                  </pic:blipFill>
-                  <pic:spPr>
-                    <a:xfrm>
-                      <a:off x="0" y="0"/>
-                      <a:ext cx="5203735" cy="4286817"/>
-                    </a:xfrm>
-                    <a:prstGeom prst="rect">
-                      <a:avLst/>
-                    </a:prstGeom>
-                  </pic:spPr>
-                </pic:pic>
-              </a:graphicData>
-            </a:graphic>
-          </wp:inline>
-        </w:drawing>
-      </w:r>
-    </w:p>
-    <w:p>
-      <w:pPr>
-        <w:pStyle w:val="Heading3"/>
-        <w:jc w:val="center"/>
-        <w:rPr>
-          <w:i/>
-          <w:color w:val="FF0000"/>
-          <w:sz w:val="20"/>
-          <w:szCs w:val="20"/>
-        </w:rPr>
-      </w:pPr>
-      <w:bookmarkStart w:id="44" w:name="_Toc517479233"/>
-      <w:r>
-        <w:lastRenderedPageBreak/>
-        <w:t>Figure 2 – Data Model Diagram</w:t>
-      </w:r>
-      <w:bookmarkEnd w:id="44"/>
-    </w:p>
-    <w:p>
-      <w:pPr>
-        <w:ind w:left="360"/>
-      </w:pPr>
-    </w:p>
-    <w:p>
-      <w:pPr>
-        <w:ind w:left="360"/>
-        <w:jc w:val="center"/>
-      </w:pPr>
-      <w:r>
-        <w:rPr>
-          <w:noProof/>
-          <w:lang w:eastAsia="ja-JP"/>
-        </w:rPr>
-        <w:drawing>
-          <wp:inline distT="0" distB="0" distL="0" distR="0" wp14:anchorId="4C7DEDE8" wp14:editId="0737B5C3">
-            <wp:extent cx="6065520" cy="2929983"/>
-            <wp:effectExtent l="0" t="0" r="0" b="0"/>
-            <wp:docPr id="7" name="Picture 7"/>
-            <wp:cNvGraphicFramePr>
-              <a:graphicFrameLocks xmlns:a="http://schemas.openxmlformats.org/drawingml/2006/main" noChangeAspect="1"/>
-            </wp:cNvGraphicFramePr>
-            <a:graphic xmlns:a="http://schemas.openxmlformats.org/drawingml/2006/main">
-              <a:graphicData uri="http://schemas.openxmlformats.org/drawingml/2006/picture">
-                <pic:pic xmlns:pic="http://schemas.openxmlformats.org/drawingml/2006/picture">
-                  <pic:nvPicPr>
-                    <pic:cNvPr id="1" name=""/>
-                    <pic:cNvPicPr/>
-                  </pic:nvPicPr>
-                  <pic:blipFill>
-                    <a:blip r:embed="rId28"/>
-                    <a:stretch>
-                      <a:fillRect/>
-                    </a:stretch>
-                  </pic:blipFill>
-                  <pic:spPr>
-                    <a:xfrm>
-                      <a:off x="0" y="0"/>
-                      <a:ext cx="6071716" cy="2932976"/>
-                    </a:xfrm>
-                    <a:prstGeom prst="rect">
-                      <a:avLst/>
-                    </a:prstGeom>
-                  </pic:spPr>
-                </pic:pic>
-              </a:graphicData>
-            </a:graphic>
-          </wp:inline>
-        </w:drawing>
-      </w:r>
-    </w:p>
-    <w:p>
-      <w:pPr>
-        <w:pStyle w:val="Heading3"/>
-        <w:jc w:val="center"/>
-        <w:rPr>
-          <w:i/>
-          <w:color w:val="FF0000"/>
-          <w:sz w:val="20"/>
-          <w:szCs w:val="20"/>
-        </w:rPr>
-      </w:pPr>
-      <w:bookmarkStart w:id="45" w:name="_Toc517479234"/>
-      <w:r>
-        <w:t>Figure 3 – Login page</w:t>
-      </w:r>
-      <w:bookmarkEnd w:id="45"/>
-    </w:p>
-    <w:p>
-      <w:pPr>
-        <w:ind w:left="360"/>
-        <w:jc w:val="center"/>
-      </w:pPr>
-    </w:p>
-    <w:p>
-      <w:pPr>
-        <w:ind w:left="360"/>
-        <w:jc w:val="center"/>
-      </w:pPr>
-      <w:r>
-        <w:rPr>
-          <w:noProof/>
-          <w:lang w:eastAsia="ja-JP"/>
-        </w:rPr>
-        <w:drawing>
-          <wp:inline distT="0" distB="0" distL="0" distR="0" wp14:anchorId="1F6E32C1" wp14:editId="0D6C3688">
-            <wp:extent cx="6065520" cy="2908080"/>
-            <wp:effectExtent l="0" t="0" r="0" b="0"/>
-            <wp:docPr id="8" name="Picture 8"/>
             <wp:cNvGraphicFramePr>
               <a:graphicFrameLocks xmlns:a="http://schemas.openxmlformats.org/drawingml/2006/main" noChangeAspect="1"/>
             </wp:cNvGraphicFramePr>
@@ -5556,6 +5699,146 @@
                   <pic:spPr>
                     <a:xfrm>
                       <a:off x="0" y="0"/>
+                      <a:ext cx="5203735" cy="4286817"/>
+                    </a:xfrm>
+                    <a:prstGeom prst="rect">
+                      <a:avLst/>
+                    </a:prstGeom>
+                  </pic:spPr>
+                </pic:pic>
+              </a:graphicData>
+            </a:graphic>
+          </wp:inline>
+        </w:drawing>
+      </w:r>
+    </w:p>
+    <w:p>
+      <w:pPr>
+        <w:pStyle w:val="Heading3"/>
+        <w:jc w:val="center"/>
+        <w:rPr>
+          <w:i/>
+          <w:color w:val="FF0000"/>
+          <w:sz w:val="20"/>
+          <w:szCs w:val="20"/>
+        </w:rPr>
+      </w:pPr>
+      <w:bookmarkStart w:id="44" w:name="_Toc517479233"/>
+      <w:r>
+        <w:t>Figure 2 – Data Model Diagram</w:t>
+      </w:r>
+      <w:bookmarkEnd w:id="44"/>
+    </w:p>
+    <w:p>
+      <w:pPr>
+        <w:ind w:left="360"/>
+      </w:pPr>
+    </w:p>
+    <w:p>
+      <w:pPr>
+        <w:ind w:left="360"/>
+        <w:jc w:val="center"/>
+      </w:pPr>
+      <w:r>
+        <w:rPr>
+          <w:noProof/>
+          <w:lang w:eastAsia="ja-JP"/>
+        </w:rPr>
+        <w:drawing>
+          <wp:inline distT="0" distB="0" distL="0" distR="0" wp14:anchorId="4C7DEDE8" wp14:editId="0737B5C3">
+            <wp:extent cx="6065520" cy="2929983"/>
+            <wp:effectExtent l="0" t="0" r="0" b="0"/>
+            <wp:docPr id="7" name="Picture 7"/>
+            <wp:cNvGraphicFramePr>
+              <a:graphicFrameLocks xmlns:a="http://schemas.openxmlformats.org/drawingml/2006/main" noChangeAspect="1"/>
+            </wp:cNvGraphicFramePr>
+            <a:graphic xmlns:a="http://schemas.openxmlformats.org/drawingml/2006/main">
+              <a:graphicData uri="http://schemas.openxmlformats.org/drawingml/2006/picture">
+                <pic:pic xmlns:pic="http://schemas.openxmlformats.org/drawingml/2006/picture">
+                  <pic:nvPicPr>
+                    <pic:cNvPr id="1" name=""/>
+                    <pic:cNvPicPr/>
+                  </pic:nvPicPr>
+                  <pic:blipFill>
+                    <a:blip r:embed="rId30"/>
+                    <a:stretch>
+                      <a:fillRect/>
+                    </a:stretch>
+                  </pic:blipFill>
+                  <pic:spPr>
+                    <a:xfrm>
+                      <a:off x="0" y="0"/>
+                      <a:ext cx="6071716" cy="2932976"/>
+                    </a:xfrm>
+                    <a:prstGeom prst="rect">
+                      <a:avLst/>
+                    </a:prstGeom>
+                  </pic:spPr>
+                </pic:pic>
+              </a:graphicData>
+            </a:graphic>
+          </wp:inline>
+        </w:drawing>
+      </w:r>
+    </w:p>
+    <w:p>
+      <w:pPr>
+        <w:pStyle w:val="Heading3"/>
+        <w:jc w:val="center"/>
+        <w:rPr>
+          <w:i/>
+          <w:color w:val="FF0000"/>
+          <w:sz w:val="20"/>
+          <w:szCs w:val="20"/>
+        </w:rPr>
+      </w:pPr>
+      <w:bookmarkStart w:id="45" w:name="_Toc517479234"/>
+      <w:r>
+        <w:t>Figure 3 – Login page</w:t>
+      </w:r>
+      <w:bookmarkEnd w:id="45"/>
+    </w:p>
+    <w:p>
+      <w:pPr>
+        <w:ind w:left="360"/>
+        <w:jc w:val="center"/>
+      </w:pPr>
+    </w:p>
+    <w:p>
+      <w:pPr>
+        <w:ind w:left="360"/>
+        <w:jc w:val="center"/>
+      </w:pPr>
+      <w:r>
+        <w:rPr>
+          <w:noProof/>
+          <w:lang w:eastAsia="ja-JP"/>
+        </w:rPr>
+        <w:lastRenderedPageBreak/>
+        <w:drawing>
+          <wp:inline distT="0" distB="0" distL="0" distR="0" wp14:anchorId="1F6E32C1" wp14:editId="0D6C3688">
+            <wp:extent cx="6065520" cy="2908080"/>
+            <wp:effectExtent l="0" t="0" r="0" b="0"/>
+            <wp:docPr id="8" name="Picture 8"/>
+            <wp:cNvGraphicFramePr>
+              <a:graphicFrameLocks xmlns:a="http://schemas.openxmlformats.org/drawingml/2006/main" noChangeAspect="1"/>
+            </wp:cNvGraphicFramePr>
+            <a:graphic xmlns:a="http://schemas.openxmlformats.org/drawingml/2006/main">
+              <a:graphicData uri="http://schemas.openxmlformats.org/drawingml/2006/picture">
+                <pic:pic xmlns:pic="http://schemas.openxmlformats.org/drawingml/2006/picture">
+                  <pic:nvPicPr>
+                    <pic:cNvPr id="1" name=""/>
+                    <pic:cNvPicPr/>
+                  </pic:nvPicPr>
+                  <pic:blipFill>
+                    <a:blip r:embed="rId31"/>
+                    <a:stretch>
+                      <a:fillRect/>
+                    </a:stretch>
+                  </pic:blipFill>
+                  <pic:spPr>
+                    <a:xfrm>
+                      <a:off x="0" y="0"/>
                       <a:ext cx="6076774" cy="2913476"/>
                     </a:xfrm>
                     <a:prstGeom prst="rect">
@@ -5593,8 +5876,8 @@
       </w:pPr>
     </w:p>
     <w:sectPr>
-      <w:headerReference w:type="default" r:id="rId30"/>
-      <w:headerReference w:type="first" r:id="rId31"/>
+      <w:headerReference w:type="default" r:id="rId32"/>
+      <w:headerReference w:type="first" r:id="rId33"/>
       <w:pgSz w:w="12240" w:h="15840"/>
       <w:pgMar w:top="720" w:right="720" w:bottom="720" w:left="720" w:header="706" w:footer="706" w:gutter="0"/>
       <w:cols w:space="708"/>
@@ -5960,6 +6243,95 @@
 <file path=word/numbering.xml><?xml version="1.0" encoding="utf-8"?>
 <w:numbering xmlns:wpc="http://schemas.microsoft.com/office/word/2010/wordprocessingCanvas" xmlns:cx="http://schemas.microsoft.com/office/drawing/2014/chartex" xmlns:cx1="http://schemas.microsoft.com/office/drawing/2015/9/8/chartex" xmlns:cx2="http://schemas.microsoft.com/office/drawing/2015/10/21/chartex" xmlns:cx3="http://schemas.microsoft.com/office/drawing/2016/5/9/chartex" xmlns:cx4="http://schemas.microsoft.com/office/drawing/2016/5/10/chartex" xmlns:cx5="http://schemas.microsoft.com/office/drawing/2016/5/11/chartex" xmlns:cx6="http://schemas.microsoft.com/office/drawing/2016/5/12/chartex" xmlns:cx7="http://schemas.microsoft.com/office/drawing/2016/5/13/chartex" xmlns:cx8="http://schemas.microsoft.com/office/drawing/2016/5/14/chartex" xmlns:mc="http://schemas.openxmlformats.org/markup-compatibility/2006" xmlns:aink="http://schemas.microsoft.com/office/drawing/2016/ink" xmlns:am3d="http://schemas.microsoft.com/office/drawing/2017/model3d" xmlns:o="urn:schemas-microsoft-com:office:office" xmlns:r="http://schemas.openxmlformats.org/officeDocument/2006/relationships" xmlns:m="http://schemas.openxmlformats.org/officeDocument/2006/math" xmlns:v="urn:schemas-microsoft-com:vml" xmlns:wp14="http://schemas.microsoft.com/office/word/2010/wordprocessingDrawing" xmlns:wp="http://schemas.openxmlformats.org/drawingml/2006/wordprocessingDrawing" xmlns:w10="urn:schemas-microsoft-com:office:word" xmlns:w="http://schemas.openxmlformats.org/wordprocessingml/2006/main" xmlns:w14="http://schemas.microsoft.com/office/word/2010/wordml" xmlns:w15="http://schemas.microsoft.com/office/word/2012/wordml" xmlns:w16cid="http://schemas.microsoft.com/office/word/2016/wordml/cid" xmlns:w16se="http://schemas.microsoft.com/office/word/2015/wordml/symex" xmlns:wpg="http://schemas.microsoft.com/office/word/2010/wordprocessingGroup" xmlns:wpi="http://schemas.microsoft.com/office/word/2010/wordprocessingInk" xmlns:wne="http://schemas.microsoft.com/office/word/2006/wordml" xmlns:wps="http://schemas.microsoft.com/office/word/2010/wordprocessingShape" mc:Ignorable="w14 w15 w16se w16cid wp14">
   <w:abstractNum w:abstractNumId="0" w15:restartNumberingAfterBreak="0">
+    <w:nsid w:val="064A657A"/>
+    <w:multiLevelType w:val="hybridMultilevel"/>
+    <w:tmpl w:val="FC364F10"/>
+    <w:lvl w:ilvl="0" w:tplc="1009000F">
+      <w:start w:val="5"/>
+      <w:numFmt w:val="decimal"/>
+      <w:lvlText w:val="%1."/>
+      <w:lvlJc w:val="left"/>
+      <w:pPr>
+        <w:ind w:left="720" w:hanging="360"/>
+      </w:pPr>
+      <w:rPr>
+        <w:rFonts w:hint="default"/>
+      </w:rPr>
+    </w:lvl>
+    <w:lvl w:ilvl="1" w:tplc="10090019" w:tentative="1">
+      <w:start w:val="1"/>
+      <w:numFmt w:val="lowerLetter"/>
+      <w:lvlText w:val="%2."/>
+      <w:lvlJc w:val="left"/>
+      <w:pPr>
+        <w:ind w:left="1440" w:hanging="360"/>
+      </w:pPr>
+    </w:lvl>
+    <w:lvl w:ilvl="2" w:tplc="1009001B" w:tentative="1">
+      <w:start w:val="1"/>
+      <w:numFmt w:val="lowerRoman"/>
+      <w:lvlText w:val="%3."/>
+      <w:lvlJc w:val="right"/>
+      <w:pPr>
+        <w:ind w:left="2160" w:hanging="180"/>
+      </w:pPr>
+    </w:lvl>
+    <w:lvl w:ilvl="3" w:tplc="1009000F" w:tentative="1">
+      <w:start w:val="1"/>
+      <w:numFmt w:val="decimal"/>
+      <w:lvlText w:val="%4."/>
+      <w:lvlJc w:val="left"/>
+      <w:pPr>
+        <w:ind w:left="2880" w:hanging="360"/>
+      </w:pPr>
+    </w:lvl>
+    <w:lvl w:ilvl="4" w:tplc="10090019" w:tentative="1">
+      <w:start w:val="1"/>
+      <w:numFmt w:val="lowerLetter"/>
+      <w:lvlText w:val="%5."/>
+      <w:lvlJc w:val="left"/>
+      <w:pPr>
+        <w:ind w:left="3600" w:hanging="360"/>
+      </w:pPr>
+    </w:lvl>
+    <w:lvl w:ilvl="5" w:tplc="1009001B" w:tentative="1">
+      <w:start w:val="1"/>
+      <w:numFmt w:val="lowerRoman"/>
+      <w:lvlText w:val="%6."/>
+      <w:lvlJc w:val="right"/>
+      <w:pPr>
+        <w:ind w:left="4320" w:hanging="180"/>
+      </w:pPr>
+    </w:lvl>
+    <w:lvl w:ilvl="6" w:tplc="1009000F" w:tentative="1">
+      <w:start w:val="1"/>
+      <w:numFmt w:val="decimal"/>
+      <w:lvlText w:val="%7."/>
+      <w:lvlJc w:val="left"/>
+      <w:pPr>
+        <w:ind w:left="5040" w:hanging="360"/>
+      </w:pPr>
+    </w:lvl>
+    <w:lvl w:ilvl="7" w:tplc="10090019" w:tentative="1">
+      <w:start w:val="1"/>
+      <w:numFmt w:val="lowerLetter"/>
+      <w:lvlText w:val="%8."/>
+      <w:lvlJc w:val="left"/>
+      <w:pPr>
+        <w:ind w:left="5760" w:hanging="360"/>
+      </w:pPr>
+    </w:lvl>
+    <w:lvl w:ilvl="8" w:tplc="1009001B" w:tentative="1">
+      <w:start w:val="1"/>
+      <w:numFmt w:val="lowerRoman"/>
+      <w:lvlText w:val="%9."/>
+      <w:lvlJc w:val="right"/>
+      <w:pPr>
+        <w:ind w:left="6480" w:hanging="180"/>
+      </w:pPr>
+    </w:lvl>
+  </w:abstractNum>
+  <w:abstractNum w:abstractNumId="1" w15:restartNumberingAfterBreak="0">
     <w:nsid w:val="0AED5CFE"/>
     <w:multiLevelType w:val="hybridMultilevel"/>
     <w:tmpl w:val="AE5C9CB8"/>
@@ -6072,7 +6444,7 @@
       </w:rPr>
     </w:lvl>
   </w:abstractNum>
-  <w:abstractNum w:abstractNumId="1" w15:restartNumberingAfterBreak="0">
+  <w:abstractNum w:abstractNumId="2" w15:restartNumberingAfterBreak="0">
     <w:nsid w:val="0E231116"/>
     <w:multiLevelType w:val="hybridMultilevel"/>
     <w:tmpl w:val="73923842"/>
@@ -6185,7 +6557,96 @@
       </w:rPr>
     </w:lvl>
   </w:abstractNum>
-  <w:abstractNum w:abstractNumId="2" w15:restartNumberingAfterBreak="0">
+  <w:abstractNum w:abstractNumId="3" w15:restartNumberingAfterBreak="0">
+    <w:nsid w:val="0ED246C4"/>
+    <w:multiLevelType w:val="hybridMultilevel"/>
+    <w:tmpl w:val="C94CE5FE"/>
+    <w:lvl w:ilvl="0" w:tplc="EB4AF49C">
+      <w:start w:val="5"/>
+      <w:numFmt w:val="decimal"/>
+      <w:lvlText w:val="%1."/>
+      <w:lvlJc w:val="left"/>
+      <w:pPr>
+        <w:ind w:left="2160" w:hanging="360"/>
+      </w:pPr>
+      <w:rPr>
+        <w:rFonts w:hint="default"/>
+      </w:rPr>
+    </w:lvl>
+    <w:lvl w:ilvl="1" w:tplc="10090019" w:tentative="1">
+      <w:start w:val="1"/>
+      <w:numFmt w:val="lowerLetter"/>
+      <w:lvlText w:val="%2."/>
+      <w:lvlJc w:val="left"/>
+      <w:pPr>
+        <w:ind w:left="2880" w:hanging="360"/>
+      </w:pPr>
+    </w:lvl>
+    <w:lvl w:ilvl="2" w:tplc="1009001B" w:tentative="1">
+      <w:start w:val="1"/>
+      <w:numFmt w:val="lowerRoman"/>
+      <w:lvlText w:val="%3."/>
+      <w:lvlJc w:val="right"/>
+      <w:pPr>
+        <w:ind w:left="3600" w:hanging="180"/>
+      </w:pPr>
+    </w:lvl>
+    <w:lvl w:ilvl="3" w:tplc="1009000F" w:tentative="1">
+      <w:start w:val="1"/>
+      <w:numFmt w:val="decimal"/>
+      <w:lvlText w:val="%4."/>
+      <w:lvlJc w:val="left"/>
+      <w:pPr>
+        <w:ind w:left="4320" w:hanging="360"/>
+      </w:pPr>
+    </w:lvl>
+    <w:lvl w:ilvl="4" w:tplc="10090019" w:tentative="1">
+      <w:start w:val="1"/>
+      <w:numFmt w:val="lowerLetter"/>
+      <w:lvlText w:val="%5."/>
+      <w:lvlJc w:val="left"/>
+      <w:pPr>
+        <w:ind w:left="5040" w:hanging="360"/>
+      </w:pPr>
+    </w:lvl>
+    <w:lvl w:ilvl="5" w:tplc="1009001B" w:tentative="1">
+      <w:start w:val="1"/>
+      <w:numFmt w:val="lowerRoman"/>
+      <w:lvlText w:val="%6."/>
+      <w:lvlJc w:val="right"/>
+      <w:pPr>
+        <w:ind w:left="5760" w:hanging="180"/>
+      </w:pPr>
+    </w:lvl>
+    <w:lvl w:ilvl="6" w:tplc="1009000F" w:tentative="1">
+      <w:start w:val="1"/>
+      <w:numFmt w:val="decimal"/>
+      <w:lvlText w:val="%7."/>
+      <w:lvlJc w:val="left"/>
+      <w:pPr>
+        <w:ind w:left="6480" w:hanging="360"/>
+      </w:pPr>
+    </w:lvl>
+    <w:lvl w:ilvl="7" w:tplc="10090019" w:tentative="1">
+      <w:start w:val="1"/>
+      <w:numFmt w:val="lowerLetter"/>
+      <w:lvlText w:val="%8."/>
+      <w:lvlJc w:val="left"/>
+      <w:pPr>
+        <w:ind w:left="7200" w:hanging="360"/>
+      </w:pPr>
+    </w:lvl>
+    <w:lvl w:ilvl="8" w:tplc="1009001B" w:tentative="1">
+      <w:start w:val="1"/>
+      <w:numFmt w:val="lowerRoman"/>
+      <w:lvlText w:val="%9."/>
+      <w:lvlJc w:val="right"/>
+      <w:pPr>
+        <w:ind w:left="7920" w:hanging="180"/>
+      </w:pPr>
+    </w:lvl>
+  </w:abstractNum>
+  <w:abstractNum w:abstractNumId="4" w15:restartNumberingAfterBreak="0">
     <w:nsid w:val="13752829"/>
     <w:multiLevelType w:val="hybridMultilevel"/>
     <w:tmpl w:val="A8C2928A"/>
@@ -6271,7 +6732,7 @@
       </w:pPr>
     </w:lvl>
   </w:abstractNum>
-  <w:abstractNum w:abstractNumId="3" w15:restartNumberingAfterBreak="0">
+  <w:abstractNum w:abstractNumId="5" w15:restartNumberingAfterBreak="0">
     <w:nsid w:val="16614DA7"/>
     <w:multiLevelType w:val="hybridMultilevel"/>
     <w:tmpl w:val="88EE9240"/>
@@ -6281,7 +6742,7 @@
       <w:lvlText w:val="%1."/>
       <w:lvlJc w:val="left"/>
       <w:pPr>
-        <w:ind w:left="720" w:hanging="360"/>
+        <w:ind w:left="1440" w:hanging="360"/>
       </w:pPr>
     </w:lvl>
     <w:lvl w:ilvl="1" w:tplc="10090019" w:tentative="1">
@@ -6290,7 +6751,7 @@
       <w:lvlText w:val="%2."/>
       <w:lvlJc w:val="left"/>
       <w:pPr>
-        <w:ind w:left="1440" w:hanging="360"/>
+        <w:ind w:left="2160" w:hanging="360"/>
       </w:pPr>
     </w:lvl>
     <w:lvl w:ilvl="2" w:tplc="1009001B" w:tentative="1">
@@ -6299,7 +6760,7 @@
       <w:lvlText w:val="%3."/>
       <w:lvlJc w:val="right"/>
       <w:pPr>
-        <w:ind w:left="2160" w:hanging="180"/>
+        <w:ind w:left="2880" w:hanging="180"/>
       </w:pPr>
     </w:lvl>
     <w:lvl w:ilvl="3" w:tplc="1009000F" w:tentative="1">
@@ -6308,7 +6769,7 @@
       <w:lvlText w:val="%4."/>
       <w:lvlJc w:val="left"/>
       <w:pPr>
-        <w:ind w:left="2880" w:hanging="360"/>
+        <w:ind w:left="3600" w:hanging="360"/>
       </w:pPr>
     </w:lvl>
     <w:lvl w:ilvl="4" w:tplc="10090019" w:tentative="1">
@@ -6317,7 +6778,7 @@
       <w:lvlText w:val="%5."/>
       <w:lvlJc w:val="left"/>
       <w:pPr>
-        <w:ind w:left="3600" w:hanging="360"/>
+        <w:ind w:left="4320" w:hanging="360"/>
       </w:pPr>
     </w:lvl>
     <w:lvl w:ilvl="5" w:tplc="1009001B" w:tentative="1">
@@ -6326,7 +6787,7 @@
       <w:lvlText w:val="%6."/>
       <w:lvlJc w:val="right"/>
       <w:pPr>
-        <w:ind w:left="4320" w:hanging="180"/>
+        <w:ind w:left="5040" w:hanging="180"/>
       </w:pPr>
     </w:lvl>
     <w:lvl w:ilvl="6" w:tplc="1009000F" w:tentative="1">
@@ -6335,7 +6796,7 @@
       <w:lvlText w:val="%7."/>
       <w:lvlJc w:val="left"/>
       <w:pPr>
-        <w:ind w:left="5040" w:hanging="360"/>
+        <w:ind w:left="5760" w:hanging="360"/>
       </w:pPr>
     </w:lvl>
     <w:lvl w:ilvl="7" w:tplc="10090019" w:tentative="1">
@@ -6344,7 +6805,7 @@
       <w:lvlText w:val="%8."/>
       <w:lvlJc w:val="left"/>
       <w:pPr>
-        <w:ind w:left="5760" w:hanging="360"/>
+        <w:ind w:left="6480" w:hanging="360"/>
       </w:pPr>
     </w:lvl>
     <w:lvl w:ilvl="8" w:tplc="1009001B" w:tentative="1">
@@ -6353,11 +6814,11 @@
       <w:lvlText w:val="%9."/>
       <w:lvlJc w:val="right"/>
       <w:pPr>
-        <w:ind w:left="6480" w:hanging="180"/>
+        <w:ind w:left="7200" w:hanging="180"/>
       </w:pPr>
     </w:lvl>
   </w:abstractNum>
-  <w:abstractNum w:abstractNumId="4" w15:restartNumberingAfterBreak="0">
+  <w:abstractNum w:abstractNumId="6" w15:restartNumberingAfterBreak="0">
     <w:nsid w:val="166550BE"/>
     <w:multiLevelType w:val="hybridMultilevel"/>
     <w:tmpl w:val="B6E065AC"/>
@@ -6443,7 +6904,7 @@
       </w:pPr>
     </w:lvl>
   </w:abstractNum>
-  <w:abstractNum w:abstractNumId="5" w15:restartNumberingAfterBreak="0">
+  <w:abstractNum w:abstractNumId="7" w15:restartNumberingAfterBreak="0">
     <w:nsid w:val="1CC15254"/>
     <w:multiLevelType w:val="hybridMultilevel"/>
     <w:tmpl w:val="3B604830"/>
@@ -6583,7 +7044,7 @@
       </w:rPr>
     </w:lvl>
   </w:abstractNum>
-  <w:abstractNum w:abstractNumId="6" w15:restartNumberingAfterBreak="0">
+  <w:abstractNum w:abstractNumId="8" w15:restartNumberingAfterBreak="0">
     <w:nsid w:val="20B921FE"/>
     <w:multiLevelType w:val="hybridMultilevel"/>
     <w:tmpl w:val="7B9EEE04"/>
@@ -6696,7 +7157,7 @@
       </w:rPr>
     </w:lvl>
   </w:abstractNum>
-  <w:abstractNum w:abstractNumId="7" w15:restartNumberingAfterBreak="0">
+  <w:abstractNum w:abstractNumId="9" w15:restartNumberingAfterBreak="0">
     <w:nsid w:val="29124AC1"/>
     <w:multiLevelType w:val="hybridMultilevel"/>
     <w:tmpl w:val="68B69586"/>
@@ -6785,7 +7246,7 @@
       </w:pPr>
     </w:lvl>
   </w:abstractNum>
-  <w:abstractNum w:abstractNumId="8" w15:restartNumberingAfterBreak="0">
+  <w:abstractNum w:abstractNumId="10" w15:restartNumberingAfterBreak="0">
     <w:nsid w:val="29B700C2"/>
     <w:multiLevelType w:val="hybridMultilevel"/>
     <w:tmpl w:val="361C5D94"/>
@@ -6874,7 +7335,7 @@
       </w:pPr>
     </w:lvl>
   </w:abstractNum>
-  <w:abstractNum w:abstractNumId="9" w15:restartNumberingAfterBreak="0">
+  <w:abstractNum w:abstractNumId="11" w15:restartNumberingAfterBreak="0">
     <w:nsid w:val="319560E8"/>
     <w:multiLevelType w:val="hybridMultilevel"/>
     <w:tmpl w:val="BA04AF84"/>
@@ -6987,7 +7448,7 @@
       </w:rPr>
     </w:lvl>
   </w:abstractNum>
-  <w:abstractNum w:abstractNumId="10" w15:restartNumberingAfterBreak="0">
+  <w:abstractNum w:abstractNumId="12" w15:restartNumberingAfterBreak="0">
     <w:nsid w:val="31BB7EFC"/>
     <w:multiLevelType w:val="hybridMultilevel"/>
     <w:tmpl w:val="5D9E08E0"/>
@@ -7076,7 +7537,7 @@
       </w:pPr>
     </w:lvl>
   </w:abstractNum>
-  <w:abstractNum w:abstractNumId="11" w15:restartNumberingAfterBreak="0">
+  <w:abstractNum w:abstractNumId="13" w15:restartNumberingAfterBreak="0">
     <w:nsid w:val="33661AC0"/>
     <w:multiLevelType w:val="hybridMultilevel"/>
     <w:tmpl w:val="B0DEE870"/>
@@ -7189,7 +7650,7 @@
       </w:rPr>
     </w:lvl>
   </w:abstractNum>
-  <w:abstractNum w:abstractNumId="12" w15:restartNumberingAfterBreak="0">
+  <w:abstractNum w:abstractNumId="14" w15:restartNumberingAfterBreak="0">
     <w:nsid w:val="39E0776D"/>
     <w:multiLevelType w:val="hybridMultilevel"/>
     <w:tmpl w:val="0E760388"/>
@@ -7278,7 +7739,7 @@
       </w:pPr>
     </w:lvl>
   </w:abstractNum>
-  <w:abstractNum w:abstractNumId="13" w15:restartNumberingAfterBreak="0">
+  <w:abstractNum w:abstractNumId="15" w15:restartNumberingAfterBreak="0">
     <w:nsid w:val="3E1326E0"/>
     <w:multiLevelType w:val="hybridMultilevel"/>
     <w:tmpl w:val="1F042CE2"/>
@@ -7391,7 +7852,7 @@
       </w:rPr>
     </w:lvl>
   </w:abstractNum>
-  <w:abstractNum w:abstractNumId="14" w15:restartNumberingAfterBreak="0">
+  <w:abstractNum w:abstractNumId="16" w15:restartNumberingAfterBreak="0">
     <w:nsid w:val="4060693A"/>
     <w:multiLevelType w:val="hybridMultilevel"/>
     <w:tmpl w:val="5C44F612"/>
@@ -7531,7 +7992,7 @@
       </w:rPr>
     </w:lvl>
   </w:abstractNum>
-  <w:abstractNum w:abstractNumId="15" w15:restartNumberingAfterBreak="0">
+  <w:abstractNum w:abstractNumId="17" w15:restartNumberingAfterBreak="0">
     <w:nsid w:val="45185D89"/>
     <w:multiLevelType w:val="hybridMultilevel"/>
     <w:tmpl w:val="4720E352"/>
@@ -7541,7 +8002,7 @@
       <w:lvlText w:val="%1."/>
       <w:lvlJc w:val="left"/>
       <w:pPr>
-        <w:ind w:left="720" w:hanging="360"/>
+        <w:ind w:left="1440" w:hanging="360"/>
       </w:pPr>
     </w:lvl>
     <w:lvl w:ilvl="1" w:tplc="10090019" w:tentative="1">
@@ -7550,7 +8011,7 @@
       <w:lvlText w:val="%2."/>
       <w:lvlJc w:val="left"/>
       <w:pPr>
-        <w:ind w:left="1440" w:hanging="360"/>
+        <w:ind w:left="2160" w:hanging="360"/>
       </w:pPr>
     </w:lvl>
     <w:lvl w:ilvl="2" w:tplc="1009001B" w:tentative="1">
@@ -7559,7 +8020,7 @@
       <w:lvlText w:val="%3."/>
       <w:lvlJc w:val="right"/>
       <w:pPr>
-        <w:ind w:left="2160" w:hanging="180"/>
+        <w:ind w:left="2880" w:hanging="180"/>
       </w:pPr>
     </w:lvl>
     <w:lvl w:ilvl="3" w:tplc="1009000F" w:tentative="1">
@@ -7568,7 +8029,7 @@
       <w:lvlText w:val="%4."/>
       <w:lvlJc w:val="left"/>
       <w:pPr>
-        <w:ind w:left="2880" w:hanging="360"/>
+        <w:ind w:left="3600" w:hanging="360"/>
       </w:pPr>
     </w:lvl>
     <w:lvl w:ilvl="4" w:tplc="10090019" w:tentative="1">
@@ -7577,7 +8038,7 @@
       <w:lvlText w:val="%5."/>
       <w:lvlJc w:val="left"/>
       <w:pPr>
-        <w:ind w:left="3600" w:hanging="360"/>
+        <w:ind w:left="4320" w:hanging="360"/>
       </w:pPr>
     </w:lvl>
     <w:lvl w:ilvl="5" w:tplc="1009001B" w:tentative="1">
@@ -7586,7 +8047,7 @@
       <w:lvlText w:val="%6."/>
       <w:lvlJc w:val="right"/>
       <w:pPr>
-        <w:ind w:left="4320" w:hanging="180"/>
+        <w:ind w:left="5040" w:hanging="180"/>
       </w:pPr>
     </w:lvl>
     <w:lvl w:ilvl="6" w:tplc="1009000F" w:tentative="1">
@@ -7595,7 +8056,7 @@
       <w:lvlText w:val="%7."/>
       <w:lvlJc w:val="left"/>
       <w:pPr>
-        <w:ind w:left="5040" w:hanging="360"/>
+        <w:ind w:left="5760" w:hanging="360"/>
       </w:pPr>
     </w:lvl>
     <w:lvl w:ilvl="7" w:tplc="10090019" w:tentative="1">
@@ -7604,7 +8065,7 @@
       <w:lvlText w:val="%8."/>
       <w:lvlJc w:val="left"/>
       <w:pPr>
-        <w:ind w:left="5760" w:hanging="360"/>
+        <w:ind w:left="6480" w:hanging="360"/>
       </w:pPr>
     </w:lvl>
     <w:lvl w:ilvl="8" w:tplc="1009001B" w:tentative="1">
@@ -7613,11 +8074,100 @@
       <w:lvlText w:val="%9."/>
       <w:lvlJc w:val="right"/>
       <w:pPr>
-        <w:ind w:left="6480" w:hanging="180"/>
+        <w:ind w:left="7200" w:hanging="180"/>
       </w:pPr>
     </w:lvl>
   </w:abstractNum>
-  <w:abstractNum w:abstractNumId="16" w15:restartNumberingAfterBreak="0">
+  <w:abstractNum w:abstractNumId="18" w15:restartNumberingAfterBreak="0">
+    <w:nsid w:val="486633B1"/>
+    <w:multiLevelType w:val="hybridMultilevel"/>
+    <w:tmpl w:val="CBE223E2"/>
+    <w:lvl w:ilvl="0" w:tplc="1009000F">
+      <w:start w:val="1"/>
+      <w:numFmt w:val="decimal"/>
+      <w:lvlText w:val="%1."/>
+      <w:lvlJc w:val="left"/>
+      <w:pPr>
+        <w:ind w:left="2520" w:hanging="360"/>
+      </w:pPr>
+      <w:rPr>
+        <w:rFonts w:hint="default"/>
+      </w:rPr>
+    </w:lvl>
+    <w:lvl w:ilvl="1" w:tplc="10090019" w:tentative="1">
+      <w:start w:val="1"/>
+      <w:numFmt w:val="lowerLetter"/>
+      <w:lvlText w:val="%2."/>
+      <w:lvlJc w:val="left"/>
+      <w:pPr>
+        <w:ind w:left="3240" w:hanging="360"/>
+      </w:pPr>
+    </w:lvl>
+    <w:lvl w:ilvl="2" w:tplc="1009001B" w:tentative="1">
+      <w:start w:val="1"/>
+      <w:numFmt w:val="lowerRoman"/>
+      <w:lvlText w:val="%3."/>
+      <w:lvlJc w:val="right"/>
+      <w:pPr>
+        <w:ind w:left="3960" w:hanging="180"/>
+      </w:pPr>
+    </w:lvl>
+    <w:lvl w:ilvl="3" w:tplc="1009000F" w:tentative="1">
+      <w:start w:val="1"/>
+      <w:numFmt w:val="decimal"/>
+      <w:lvlText w:val="%4."/>
+      <w:lvlJc w:val="left"/>
+      <w:pPr>
+        <w:ind w:left="4680" w:hanging="360"/>
+      </w:pPr>
+    </w:lvl>
+    <w:lvl w:ilvl="4" w:tplc="10090019" w:tentative="1">
+      <w:start w:val="1"/>
+      <w:numFmt w:val="lowerLetter"/>
+      <w:lvlText w:val="%5."/>
+      <w:lvlJc w:val="left"/>
+      <w:pPr>
+        <w:ind w:left="5400" w:hanging="360"/>
+      </w:pPr>
+    </w:lvl>
+    <w:lvl w:ilvl="5" w:tplc="1009001B" w:tentative="1">
+      <w:start w:val="1"/>
+      <w:numFmt w:val="lowerRoman"/>
+      <w:lvlText w:val="%6."/>
+      <w:lvlJc w:val="right"/>
+      <w:pPr>
+        <w:ind w:left="6120" w:hanging="180"/>
+      </w:pPr>
+    </w:lvl>
+    <w:lvl w:ilvl="6" w:tplc="1009000F" w:tentative="1">
+      <w:start w:val="1"/>
+      <w:numFmt w:val="decimal"/>
+      <w:lvlText w:val="%7."/>
+      <w:lvlJc w:val="left"/>
+      <w:pPr>
+        <w:ind w:left="6840" w:hanging="360"/>
+      </w:pPr>
+    </w:lvl>
+    <w:lvl w:ilvl="7" w:tplc="10090019" w:tentative="1">
+      <w:start w:val="1"/>
+      <w:numFmt w:val="lowerLetter"/>
+      <w:lvlText w:val="%8."/>
+      <w:lvlJc w:val="left"/>
+      <w:pPr>
+        <w:ind w:left="7560" w:hanging="360"/>
+      </w:pPr>
+    </w:lvl>
+    <w:lvl w:ilvl="8" w:tplc="1009001B" w:tentative="1">
+      <w:start w:val="1"/>
+      <w:numFmt w:val="lowerRoman"/>
+      <w:lvlText w:val="%9."/>
+      <w:lvlJc w:val="right"/>
+      <w:pPr>
+        <w:ind w:left="8280" w:hanging="180"/>
+      </w:pPr>
+    </w:lvl>
+  </w:abstractNum>
+  <w:abstractNum w:abstractNumId="19" w15:restartNumberingAfterBreak="0">
     <w:nsid w:val="4FEC629E"/>
     <w:multiLevelType w:val="hybridMultilevel"/>
     <w:tmpl w:val="4BF0BB36"/>
@@ -7703,7 +8253,7 @@
       </w:pPr>
     </w:lvl>
   </w:abstractNum>
-  <w:abstractNum w:abstractNumId="17" w15:restartNumberingAfterBreak="0">
+  <w:abstractNum w:abstractNumId="20" w15:restartNumberingAfterBreak="0">
     <w:nsid w:val="53EC390E"/>
     <w:multiLevelType w:val="hybridMultilevel"/>
     <w:tmpl w:val="44C460DA"/>
@@ -7792,7 +8342,96 @@
       </w:pPr>
     </w:lvl>
   </w:abstractNum>
-  <w:abstractNum w:abstractNumId="18" w15:restartNumberingAfterBreak="0">
+  <w:abstractNum w:abstractNumId="21" w15:restartNumberingAfterBreak="0">
+    <w:nsid w:val="551546E1"/>
+    <w:multiLevelType w:val="hybridMultilevel"/>
+    <w:tmpl w:val="1F601F6A"/>
+    <w:lvl w:ilvl="0" w:tplc="1009000F">
+      <w:start w:val="1"/>
+      <w:numFmt w:val="decimal"/>
+      <w:lvlText w:val="%1."/>
+      <w:lvlJc w:val="left"/>
+      <w:pPr>
+        <w:ind w:left="1800" w:hanging="360"/>
+      </w:pPr>
+      <w:rPr>
+        <w:rFonts w:hint="default"/>
+      </w:rPr>
+    </w:lvl>
+    <w:lvl w:ilvl="1" w:tplc="10090019" w:tentative="1">
+      <w:start w:val="1"/>
+      <w:numFmt w:val="lowerLetter"/>
+      <w:lvlText w:val="%2."/>
+      <w:lvlJc w:val="left"/>
+      <w:pPr>
+        <w:ind w:left="2520" w:hanging="360"/>
+      </w:pPr>
+    </w:lvl>
+    <w:lvl w:ilvl="2" w:tplc="1009001B" w:tentative="1">
+      <w:start w:val="1"/>
+      <w:numFmt w:val="lowerRoman"/>
+      <w:lvlText w:val="%3."/>
+      <w:lvlJc w:val="right"/>
+      <w:pPr>
+        <w:ind w:left="3240" w:hanging="180"/>
+      </w:pPr>
+    </w:lvl>
+    <w:lvl w:ilvl="3" w:tplc="1009000F" w:tentative="1">
+      <w:start w:val="1"/>
+      <w:numFmt w:val="decimal"/>
+      <w:lvlText w:val="%4."/>
+      <w:lvlJc w:val="left"/>
+      <w:pPr>
+        <w:ind w:left="3960" w:hanging="360"/>
+      </w:pPr>
+    </w:lvl>
+    <w:lvl w:ilvl="4" w:tplc="10090019" w:tentative="1">
+      <w:start w:val="1"/>
+      <w:numFmt w:val="lowerLetter"/>
+      <w:lvlText w:val="%5."/>
+      <w:lvlJc w:val="left"/>
+      <w:pPr>
+        <w:ind w:left="4680" w:hanging="360"/>
+      </w:pPr>
+    </w:lvl>
+    <w:lvl w:ilvl="5" w:tplc="1009001B" w:tentative="1">
+      <w:start w:val="1"/>
+      <w:numFmt w:val="lowerRoman"/>
+      <w:lvlText w:val="%6."/>
+      <w:lvlJc w:val="right"/>
+      <w:pPr>
+        <w:ind w:left="5400" w:hanging="180"/>
+      </w:pPr>
+    </w:lvl>
+    <w:lvl w:ilvl="6" w:tplc="1009000F" w:tentative="1">
+      <w:start w:val="1"/>
+      <w:numFmt w:val="decimal"/>
+      <w:lvlText w:val="%7."/>
+      <w:lvlJc w:val="left"/>
+      <w:pPr>
+        <w:ind w:left="6120" w:hanging="360"/>
+      </w:pPr>
+    </w:lvl>
+    <w:lvl w:ilvl="7" w:tplc="10090019" w:tentative="1">
+      <w:start w:val="1"/>
+      <w:numFmt w:val="lowerLetter"/>
+      <w:lvlText w:val="%8."/>
+      <w:lvlJc w:val="left"/>
+      <w:pPr>
+        <w:ind w:left="6840" w:hanging="360"/>
+      </w:pPr>
+    </w:lvl>
+    <w:lvl w:ilvl="8" w:tplc="1009001B" w:tentative="1">
+      <w:start w:val="1"/>
+      <w:numFmt w:val="lowerRoman"/>
+      <w:lvlText w:val="%9."/>
+      <w:lvlJc w:val="right"/>
+      <w:pPr>
+        <w:ind w:left="7560" w:hanging="180"/>
+      </w:pPr>
+    </w:lvl>
+  </w:abstractNum>
+  <w:abstractNum w:abstractNumId="22" w15:restartNumberingAfterBreak="0">
     <w:nsid w:val="55183629"/>
     <w:multiLevelType w:val="hybridMultilevel"/>
     <w:tmpl w:val="4B32217C"/>
@@ -7802,7 +8441,7 @@
       <w:lvlText w:val="%1."/>
       <w:lvlJc w:val="left"/>
       <w:pPr>
-        <w:ind w:left="720" w:hanging="360"/>
+        <w:ind w:left="1800" w:hanging="360"/>
       </w:pPr>
     </w:lvl>
     <w:lvl w:ilvl="1" w:tplc="10090019" w:tentative="1">
@@ -7811,7 +8450,7 @@
       <w:lvlText w:val="%2."/>
       <w:lvlJc w:val="left"/>
       <w:pPr>
-        <w:ind w:left="1440" w:hanging="360"/>
+        <w:ind w:left="2520" w:hanging="360"/>
       </w:pPr>
     </w:lvl>
     <w:lvl w:ilvl="2" w:tplc="1009001B" w:tentative="1">
@@ -7820,7 +8459,7 @@
       <w:lvlText w:val="%3."/>
       <w:lvlJc w:val="right"/>
       <w:pPr>
-        <w:ind w:left="2160" w:hanging="180"/>
+        <w:ind w:left="3240" w:hanging="180"/>
       </w:pPr>
     </w:lvl>
     <w:lvl w:ilvl="3" w:tplc="1009000F" w:tentative="1">
@@ -7829,7 +8468,7 @@
       <w:lvlText w:val="%4."/>
       <w:lvlJc w:val="left"/>
       <w:pPr>
-        <w:ind w:left="2880" w:hanging="360"/>
+        <w:ind w:left="3960" w:hanging="360"/>
       </w:pPr>
     </w:lvl>
     <w:lvl w:ilvl="4" w:tplc="10090019" w:tentative="1">
@@ -7838,7 +8477,7 @@
       <w:lvlText w:val="%5."/>
       <w:lvlJc w:val="left"/>
       <w:pPr>
-        <w:ind w:left="3600" w:hanging="360"/>
+        <w:ind w:left="4680" w:hanging="360"/>
       </w:pPr>
     </w:lvl>
     <w:lvl w:ilvl="5" w:tplc="1009001B" w:tentative="1">
@@ -7847,7 +8486,7 @@
       <w:lvlText w:val="%6."/>
       <w:lvlJc w:val="right"/>
       <w:pPr>
-        <w:ind w:left="4320" w:hanging="180"/>
+        <w:ind w:left="5400" w:hanging="180"/>
       </w:pPr>
     </w:lvl>
     <w:lvl w:ilvl="6" w:tplc="1009000F" w:tentative="1">
@@ -7856,7 +8495,7 @@
       <w:lvlText w:val="%7."/>
       <w:lvlJc w:val="left"/>
       <w:pPr>
-        <w:ind w:left="5040" w:hanging="360"/>
+        <w:ind w:left="6120" w:hanging="360"/>
       </w:pPr>
     </w:lvl>
     <w:lvl w:ilvl="7" w:tplc="10090019" w:tentative="1">
@@ -7865,7 +8504,7 @@
       <w:lvlText w:val="%8."/>
       <w:lvlJc w:val="left"/>
       <w:pPr>
-        <w:ind w:left="5760" w:hanging="360"/>
+        <w:ind w:left="6840" w:hanging="360"/>
       </w:pPr>
     </w:lvl>
     <w:lvl w:ilvl="8" w:tplc="1009001B" w:tentative="1">
@@ -7874,11 +8513,11 @@
       <w:lvlText w:val="%9."/>
       <w:lvlJc w:val="right"/>
       <w:pPr>
-        <w:ind w:left="6480" w:hanging="180"/>
+        <w:ind w:left="7560" w:hanging="180"/>
       </w:pPr>
     </w:lvl>
   </w:abstractNum>
-  <w:abstractNum w:abstractNumId="19" w15:restartNumberingAfterBreak="0">
+  <w:abstractNum w:abstractNumId="23" w15:restartNumberingAfterBreak="0">
     <w:nsid w:val="56860D84"/>
     <w:multiLevelType w:val="hybridMultilevel"/>
     <w:tmpl w:val="4EA6D07C"/>
@@ -7964,7 +8603,7 @@
       </w:pPr>
     </w:lvl>
   </w:abstractNum>
-  <w:abstractNum w:abstractNumId="20" w15:restartNumberingAfterBreak="0">
+  <w:abstractNum w:abstractNumId="24" w15:restartNumberingAfterBreak="0">
     <w:nsid w:val="589171A0"/>
     <w:multiLevelType w:val="hybridMultilevel"/>
     <w:tmpl w:val="4B32217C"/>
@@ -7974,7 +8613,7 @@
       <w:lvlText w:val="%1."/>
       <w:lvlJc w:val="left"/>
       <w:pPr>
-        <w:ind w:left="720" w:hanging="360"/>
+        <w:ind w:left="1080" w:hanging="360"/>
       </w:pPr>
     </w:lvl>
     <w:lvl w:ilvl="1" w:tplc="10090019" w:tentative="1">
@@ -7983,7 +8622,7 @@
       <w:lvlText w:val="%2."/>
       <w:lvlJc w:val="left"/>
       <w:pPr>
-        <w:ind w:left="1440" w:hanging="360"/>
+        <w:ind w:left="1800" w:hanging="360"/>
       </w:pPr>
     </w:lvl>
     <w:lvl w:ilvl="2" w:tplc="1009001B" w:tentative="1">
@@ -7992,7 +8631,7 @@
       <w:lvlText w:val="%3."/>
       <w:lvlJc w:val="right"/>
       <w:pPr>
-        <w:ind w:left="2160" w:hanging="180"/>
+        <w:ind w:left="2520" w:hanging="180"/>
       </w:pPr>
     </w:lvl>
     <w:lvl w:ilvl="3" w:tplc="1009000F" w:tentative="1">
@@ -8001,7 +8640,7 @@
       <w:lvlText w:val="%4."/>
       <w:lvlJc w:val="left"/>
       <w:pPr>
-        <w:ind w:left="2880" w:hanging="360"/>
+        <w:ind w:left="3240" w:hanging="360"/>
       </w:pPr>
     </w:lvl>
     <w:lvl w:ilvl="4" w:tplc="10090019" w:tentative="1">
@@ -8010,7 +8649,7 @@
       <w:lvlText w:val="%5."/>
       <w:lvlJc w:val="left"/>
       <w:pPr>
-        <w:ind w:left="3600" w:hanging="360"/>
+        <w:ind w:left="3960" w:hanging="360"/>
       </w:pPr>
     </w:lvl>
     <w:lvl w:ilvl="5" w:tplc="1009001B" w:tentative="1">
@@ -8019,7 +8658,7 @@
       <w:lvlText w:val="%6."/>
       <w:lvlJc w:val="right"/>
       <w:pPr>
-        <w:ind w:left="4320" w:hanging="180"/>
+        <w:ind w:left="4680" w:hanging="180"/>
       </w:pPr>
     </w:lvl>
     <w:lvl w:ilvl="6" w:tplc="1009000F" w:tentative="1">
@@ -8028,7 +8667,7 @@
       <w:lvlText w:val="%7."/>
       <w:lvlJc w:val="left"/>
       <w:pPr>
-        <w:ind w:left="5040" w:hanging="360"/>
+        <w:ind w:left="5400" w:hanging="360"/>
       </w:pPr>
     </w:lvl>
     <w:lvl w:ilvl="7" w:tplc="10090019" w:tentative="1">
@@ -8037,7 +8676,7 @@
       <w:lvlText w:val="%8."/>
       <w:lvlJc w:val="left"/>
       <w:pPr>
-        <w:ind w:left="5760" w:hanging="360"/>
+        <w:ind w:left="6120" w:hanging="360"/>
       </w:pPr>
     </w:lvl>
     <w:lvl w:ilvl="8" w:tplc="1009001B" w:tentative="1">
@@ -8046,11 +8685,11 @@
       <w:lvlText w:val="%9."/>
       <w:lvlJc w:val="right"/>
       <w:pPr>
-        <w:ind w:left="6480" w:hanging="180"/>
+        <w:ind w:left="6840" w:hanging="180"/>
       </w:pPr>
     </w:lvl>
   </w:abstractNum>
-  <w:abstractNum w:abstractNumId="21" w15:restartNumberingAfterBreak="0">
+  <w:abstractNum w:abstractNumId="25" w15:restartNumberingAfterBreak="0">
     <w:nsid w:val="5CC07E8F"/>
     <w:multiLevelType w:val="hybridMultilevel"/>
     <w:tmpl w:val="11D0DD9E"/>
@@ -8163,7 +8802,7 @@
       </w:rPr>
     </w:lvl>
   </w:abstractNum>
-  <w:abstractNum w:abstractNumId="22" w15:restartNumberingAfterBreak="0">
+  <w:abstractNum w:abstractNumId="26" w15:restartNumberingAfterBreak="0">
     <w:nsid w:val="5CFE5827"/>
     <w:multiLevelType w:val="hybridMultilevel"/>
     <w:tmpl w:val="40AEA21A"/>
@@ -8252,7 +8891,7 @@
       </w:pPr>
     </w:lvl>
   </w:abstractNum>
-  <w:abstractNum w:abstractNumId="23" w15:restartNumberingAfterBreak="0">
+  <w:abstractNum w:abstractNumId="27" w15:restartNumberingAfterBreak="0">
     <w:nsid w:val="5DBE1372"/>
     <w:multiLevelType w:val="hybridMultilevel"/>
     <w:tmpl w:val="5D6C4FF2"/>
@@ -8365,7 +9004,7 @@
       </w:rPr>
     </w:lvl>
   </w:abstractNum>
-  <w:abstractNum w:abstractNumId="24" w15:restartNumberingAfterBreak="0">
+  <w:abstractNum w:abstractNumId="28" w15:restartNumberingAfterBreak="0">
     <w:nsid w:val="5F4A5939"/>
     <w:multiLevelType w:val="hybridMultilevel"/>
     <w:tmpl w:val="2CFE550C"/>
@@ -8478,7 +9117,7 @@
       </w:rPr>
     </w:lvl>
   </w:abstractNum>
-  <w:abstractNum w:abstractNumId="25" w15:restartNumberingAfterBreak="0">
+  <w:abstractNum w:abstractNumId="29" w15:restartNumberingAfterBreak="0">
     <w:nsid w:val="68402D17"/>
     <w:multiLevelType w:val="hybridMultilevel"/>
     <w:tmpl w:val="F64C8A80"/>
@@ -8564,7 +9203,7 @@
       </w:pPr>
     </w:lvl>
   </w:abstractNum>
-  <w:abstractNum w:abstractNumId="26" w15:restartNumberingAfterBreak="0">
+  <w:abstractNum w:abstractNumId="30" w15:restartNumberingAfterBreak="0">
     <w:nsid w:val="6978684F"/>
     <w:multiLevelType w:val="hybridMultilevel"/>
     <w:tmpl w:val="F44E1EDE"/>
@@ -8677,7 +9316,7 @@
       </w:rPr>
     </w:lvl>
   </w:abstractNum>
-  <w:abstractNum w:abstractNumId="27" w15:restartNumberingAfterBreak="0">
+  <w:abstractNum w:abstractNumId="31" w15:restartNumberingAfterBreak="0">
     <w:nsid w:val="6B78326B"/>
     <w:multiLevelType w:val="hybridMultilevel"/>
     <w:tmpl w:val="B1A469B2"/>
@@ -8766,7 +9405,7 @@
       </w:pPr>
     </w:lvl>
   </w:abstractNum>
-  <w:abstractNum w:abstractNumId="28" w15:restartNumberingAfterBreak="0">
+  <w:abstractNum w:abstractNumId="32" w15:restartNumberingAfterBreak="0">
     <w:nsid w:val="6F986CF1"/>
     <w:multiLevelType w:val="hybridMultilevel"/>
     <w:tmpl w:val="40A200F4"/>
@@ -8879,7 +9518,7 @@
       </w:rPr>
     </w:lvl>
   </w:abstractNum>
-  <w:abstractNum w:abstractNumId="29" w15:restartNumberingAfterBreak="0">
+  <w:abstractNum w:abstractNumId="33" w15:restartNumberingAfterBreak="0">
     <w:nsid w:val="70DF6147"/>
     <w:multiLevelType w:val="hybridMultilevel"/>
     <w:tmpl w:val="7116BAE0"/>
@@ -8992,7 +9631,7 @@
       </w:rPr>
     </w:lvl>
   </w:abstractNum>
-  <w:abstractNum w:abstractNumId="30" w15:restartNumberingAfterBreak="0">
+  <w:abstractNum w:abstractNumId="34" w15:restartNumberingAfterBreak="0">
     <w:nsid w:val="7856548F"/>
     <w:multiLevelType w:val="hybridMultilevel"/>
     <w:tmpl w:val="BEA69ABE"/>
@@ -9078,7 +9717,7 @@
       </w:pPr>
     </w:lvl>
   </w:abstractNum>
-  <w:abstractNum w:abstractNumId="31" w15:restartNumberingAfterBreak="0">
+  <w:abstractNum w:abstractNumId="35" w15:restartNumberingAfterBreak="0">
     <w:nsid w:val="79423896"/>
     <w:multiLevelType w:val="hybridMultilevel"/>
     <w:tmpl w:val="E1147990"/>
@@ -9192,100 +9831,112 @@
     </w:lvl>
   </w:abstractNum>
   <w:num w:numId="1">
+    <w:abstractNumId w:val="1"/>
+  </w:num>
+  <w:num w:numId="2">
+    <w:abstractNumId w:val="11"/>
+  </w:num>
+  <w:num w:numId="3">
+    <w:abstractNumId w:val="6"/>
+  </w:num>
+  <w:num w:numId="4">
+    <w:abstractNumId w:val="35"/>
+  </w:num>
+  <w:num w:numId="5">
+    <w:abstractNumId w:val="26"/>
+  </w:num>
+  <w:num w:numId="6">
+    <w:abstractNumId w:val="34"/>
+  </w:num>
+  <w:num w:numId="7">
+    <w:abstractNumId w:val="4"/>
+  </w:num>
+  <w:num w:numId="8">
+    <w:abstractNumId w:val="16"/>
+  </w:num>
+  <w:num w:numId="9">
+    <w:abstractNumId w:val="7"/>
+  </w:num>
+  <w:num w:numId="10">
+    <w:abstractNumId w:val="15"/>
+  </w:num>
+  <w:num w:numId="11">
+    <w:abstractNumId w:val="2"/>
+  </w:num>
+  <w:num w:numId="12">
+    <w:abstractNumId w:val="28"/>
+  </w:num>
+  <w:num w:numId="13">
+    <w:abstractNumId w:val="29"/>
+  </w:num>
+  <w:num w:numId="14">
+    <w:abstractNumId w:val="33"/>
+  </w:num>
+  <w:num w:numId="15">
+    <w:abstractNumId w:val="8"/>
+  </w:num>
+  <w:num w:numId="16">
+    <w:abstractNumId w:val="27"/>
+  </w:num>
+  <w:num w:numId="17">
+    <w:abstractNumId w:val="13"/>
+  </w:num>
+  <w:num w:numId="18">
+    <w:abstractNumId w:val="25"/>
+  </w:num>
+  <w:num w:numId="19">
+    <w:abstractNumId w:val="30"/>
+  </w:num>
+  <w:num w:numId="20">
+    <w:abstractNumId w:val="32"/>
+  </w:num>
+  <w:num w:numId="21">
+    <w:abstractNumId w:val="5"/>
+  </w:num>
+  <w:num w:numId="22">
+    <w:abstractNumId w:val="22"/>
+  </w:num>
+  <w:num w:numId="23">
+    <w:abstractNumId w:val="24"/>
+  </w:num>
+  <w:num w:numId="24">
+    <w:abstractNumId w:val="19"/>
+  </w:num>
+  <w:num w:numId="25">
+    <w:abstractNumId w:val="17"/>
+  </w:num>
+  <w:num w:numId="26">
+    <w:abstractNumId w:val="23"/>
+  </w:num>
+  <w:num w:numId="27">
+    <w:abstractNumId w:val="31"/>
+  </w:num>
+  <w:num w:numId="28">
+    <w:abstractNumId w:val="20"/>
+  </w:num>
+  <w:num w:numId="29">
+    <w:abstractNumId w:val="10"/>
+  </w:num>
+  <w:num w:numId="30">
+    <w:abstractNumId w:val="12"/>
+  </w:num>
+  <w:num w:numId="31">
+    <w:abstractNumId w:val="14"/>
+  </w:num>
+  <w:num w:numId="32">
+    <w:abstractNumId w:val="9"/>
+  </w:num>
+  <w:num w:numId="33">
+    <w:abstractNumId w:val="3"/>
+  </w:num>
+  <w:num w:numId="34">
     <w:abstractNumId w:val="0"/>
   </w:num>
-  <w:num w:numId="2">
-    <w:abstractNumId w:val="9"/>
-  </w:num>
-  <w:num w:numId="3">
-    <w:abstractNumId w:val="4"/>
-  </w:num>
-  <w:num w:numId="4">
-    <w:abstractNumId w:val="31"/>
-  </w:num>
-  <w:num w:numId="5">
-    <w:abstractNumId w:val="22"/>
-  </w:num>
-  <w:num w:numId="6">
-    <w:abstractNumId w:val="30"/>
-  </w:num>
-  <w:num w:numId="7">
-    <w:abstractNumId w:val="2"/>
-  </w:num>
-  <w:num w:numId="8">
-    <w:abstractNumId w:val="14"/>
-  </w:num>
-  <w:num w:numId="9">
-    <w:abstractNumId w:val="5"/>
-  </w:num>
-  <w:num w:numId="10">
-    <w:abstractNumId w:val="13"/>
-  </w:num>
-  <w:num w:numId="11">
-    <w:abstractNumId w:val="1"/>
-  </w:num>
-  <w:num w:numId="12">
-    <w:abstractNumId w:val="24"/>
-  </w:num>
-  <w:num w:numId="13">
-    <w:abstractNumId w:val="25"/>
-  </w:num>
-  <w:num w:numId="14">
-    <w:abstractNumId w:val="29"/>
-  </w:num>
-  <w:num w:numId="15">
-    <w:abstractNumId w:val="6"/>
-  </w:num>
-  <w:num w:numId="16">
-    <w:abstractNumId w:val="23"/>
-  </w:num>
-  <w:num w:numId="17">
-    <w:abstractNumId w:val="11"/>
-  </w:num>
-  <w:num w:numId="18">
+  <w:num w:numId="35">
     <w:abstractNumId w:val="21"/>
   </w:num>
-  <w:num w:numId="19">
-    <w:abstractNumId w:val="26"/>
-  </w:num>
-  <w:num w:numId="20">
-    <w:abstractNumId w:val="28"/>
-  </w:num>
-  <w:num w:numId="21">
-    <w:abstractNumId w:val="3"/>
-  </w:num>
-  <w:num w:numId="22">
+  <w:num w:numId="36">
     <w:abstractNumId w:val="18"/>
-  </w:num>
-  <w:num w:numId="23">
-    <w:abstractNumId w:val="20"/>
-  </w:num>
-  <w:num w:numId="24">
-    <w:abstractNumId w:val="16"/>
-  </w:num>
-  <w:num w:numId="25">
-    <w:abstractNumId w:val="15"/>
-  </w:num>
-  <w:num w:numId="26">
-    <w:abstractNumId w:val="19"/>
-  </w:num>
-  <w:num w:numId="27">
-    <w:abstractNumId w:val="27"/>
-  </w:num>
-  <w:num w:numId="28">
-    <w:abstractNumId w:val="17"/>
-  </w:num>
-  <w:num w:numId="29">
-    <w:abstractNumId w:val="8"/>
-  </w:num>
-  <w:num w:numId="30">
-    <w:abstractNumId w:val="10"/>
-  </w:num>
-  <w:num w:numId="31">
-    <w:abstractNumId w:val="12"/>
-  </w:num>
-  <w:num w:numId="32">
-    <w:abstractNumId w:val="7"/>
   </w:num>
 </w:numbering>
 </file>
@@ -10580,7 +11231,7 @@
 </file>
 
 <file path=customXml/itemProps1.xml><?xml version="1.0" encoding="utf-8"?>
-<ds:datastoreItem xmlns:ds="http://schemas.openxmlformats.org/officeDocument/2006/customXml" ds:itemID="{44D26C2C-379C-435B-A8A4-8A0244AA245F}">
+<ds:datastoreItem xmlns:ds="http://schemas.openxmlformats.org/officeDocument/2006/customXml" ds:itemID="{4A04D6EE-C5BC-436D-9BAE-9A895D479DDA}">
   <ds:schemaRefs>
     <ds:schemaRef ds:uri="http://schemas.openxmlformats.org/officeDocument/2006/bibliography"/>
   </ds:schemaRefs>

</xml_diff>

<commit_message>
Final Paperwork before presentation
</commit_message>
<xml_diff>
--- a/Documents/Demo07/Final Report.docx
+++ b/Documents/Demo07/Final Report.docx
@@ -73,19 +73,189 @@
         <w:rPr>
           <w:b/>
           <w:color w:val="2E74B5" w:themeColor="accent1" w:themeShade="BF"/>
-          <w:sz w:val="44"/>
+          <w:sz w:val="72"/>
           <w:szCs w:val="24"/>
         </w:rPr>
       </w:pPr>
       <w:r>
+        <w:rPr>
+          <w:b/>
+          <w:color w:val="2E74B5" w:themeColor="accent1" w:themeShade="BF"/>
+          <w:sz w:val="72"/>
+          <w:szCs w:val="24"/>
+        </w:rPr>
+        <w:t>Final Report</w:t>
+      </w:r>
+      <w:r>
+        <w:rPr>
+          <w:b/>
+          <w:color w:val="2E74B5" w:themeColor="accent1" w:themeShade="BF"/>
+          <w:sz w:val="72"/>
+          <w:szCs w:val="24"/>
+        </w:rPr>
+        <w:t xml:space="preserve"> </w:t>
+      </w:r>
+    </w:p>
+    <w:p>
+      <w:pPr>
+        <w:jc w:val="center"/>
+        <w:rPr>
+          <w:b/>
+          <w:color w:val="2E74B5" w:themeColor="accent1" w:themeShade="BF"/>
+          <w:sz w:val="72"/>
+          <w:szCs w:val="24"/>
+        </w:rPr>
+      </w:pPr>
+      <w:r>
+        <w:rPr>
+          <w:b/>
+          <w:color w:val="2E74B5" w:themeColor="accent1" w:themeShade="BF"/>
+          <w:sz w:val="72"/>
+          <w:szCs w:val="24"/>
+        </w:rPr>
+        <w:t xml:space="preserve">for </w:t>
+      </w:r>
+    </w:p>
+    <w:p>
+      <w:pPr>
+        <w:jc w:val="center"/>
+        <w:rPr>
+          <w:b/>
+          <w:color w:val="2E74B5" w:themeColor="accent1" w:themeShade="BF"/>
+          <w:sz w:val="96"/>
+          <w:szCs w:val="48"/>
+        </w:rPr>
+      </w:pPr>
+      <w:r>
+        <w:rPr>
+          <w:b/>
+          <w:color w:val="2E74B5" w:themeColor="accent1" w:themeShade="BF"/>
+          <w:sz w:val="96"/>
+          <w:szCs w:val="48"/>
+        </w:rPr>
+        <w:t>BiFrost Games</w:t>
+      </w:r>
+    </w:p>
+    <w:p>
+      <w:pPr>
+        <w:jc w:val="center"/>
+        <w:rPr>
+          <w:b/>
+          <w:color w:val="2E74B5" w:themeColor="accent1" w:themeShade="BF"/>
+          <w:sz w:val="96"/>
+          <w:szCs w:val="48"/>
+        </w:rPr>
+      </w:pPr>
+    </w:p>
+    <w:p>
+      <w:pPr>
+        <w:jc w:val="center"/>
+        <w:rPr>
+          <w:b/>
+          <w:color w:val="2E74B5" w:themeColor="accent1" w:themeShade="BF"/>
+          <w:sz w:val="32"/>
+          <w:szCs w:val="40"/>
+        </w:rPr>
+      </w:pPr>
+      <w:r>
+        <w:rPr>
+          <w:b/>
+          <w:color w:val="2E74B5" w:themeColor="accent1" w:themeShade="BF"/>
+          <w:sz w:val="32"/>
+          <w:szCs w:val="40"/>
+        </w:rPr>
+        <w:t>By</w:t>
+      </w:r>
+    </w:p>
+    <w:p>
+      <w:pPr>
+        <w:jc w:val="center"/>
+        <w:rPr>
+          <w:b/>
+          <w:color w:val="2E74B5" w:themeColor="accent1" w:themeShade="BF"/>
+          <w:sz w:val="32"/>
+          <w:szCs w:val="40"/>
+        </w:rPr>
+      </w:pPr>
+      <w:r>
+        <w:rPr>
+          <w:b/>
+          <w:color w:val="2E74B5" w:themeColor="accent1" w:themeShade="BF"/>
+          <w:sz w:val="32"/>
+          <w:szCs w:val="40"/>
+        </w:rPr>
+        <w:t>Curtis Naples</w:t>
+      </w:r>
+    </w:p>
+    <w:p>
+      <w:pPr>
+        <w:jc w:val="center"/>
+        <w:rPr>
+          <w:b/>
+          <w:color w:val="2E74B5" w:themeColor="accent1" w:themeShade="BF"/>
+          <w:sz w:val="32"/>
+          <w:szCs w:val="40"/>
+        </w:rPr>
+      </w:pPr>
+      <w:r>
+        <w:rPr>
+          <w:b/>
+          <w:color w:val="2E74B5" w:themeColor="accent1" w:themeShade="BF"/>
+          <w:sz w:val="32"/>
+          <w:szCs w:val="40"/>
+        </w:rPr>
+        <w:t>Devan Weber</w:t>
+      </w:r>
+    </w:p>
+    <w:p>
+      <w:pPr>
+        <w:jc w:val="center"/>
+        <w:rPr>
+          <w:b/>
+          <w:color w:val="2E74B5" w:themeColor="accent1" w:themeShade="BF"/>
+          <w:sz w:val="32"/>
+          <w:szCs w:val="40"/>
+        </w:rPr>
+      </w:pPr>
+      <w:r>
+        <w:rPr>
+          <w:b/>
+          <w:color w:val="2E74B5" w:themeColor="accent1" w:themeShade="BF"/>
+          <w:sz w:val="32"/>
+          <w:szCs w:val="40"/>
+        </w:rPr>
+        <w:t>Evan Plant</w:t>
+      </w:r>
+    </w:p>
+    <w:p>
+      <w:pPr>
+        <w:jc w:val="center"/>
+        <w:rPr>
+          <w:b/>
+          <w:color w:val="2E74B5" w:themeColor="accent1" w:themeShade="BF"/>
+          <w:sz w:val="32"/>
+          <w:szCs w:val="40"/>
+        </w:rPr>
+      </w:pPr>
+      <w:r>
+        <w:rPr>
+          <w:b/>
+          <w:color w:val="2E74B5" w:themeColor="accent1" w:themeShade="BF"/>
+          <w:sz w:val="32"/>
+          <w:szCs w:val="40"/>
+        </w:rPr>
+        <w:t>Pat Horler</w:t>
+      </w:r>
+    </w:p>
+    <w:p>
+      <w:pPr>
         <w:rPr>
           <w:b/>
           <w:color w:val="2E74B5" w:themeColor="accent1" w:themeShade="BF"/>
           <w:sz w:val="44"/>
           <w:szCs w:val="24"/>
         </w:rPr>
-        <w:t>Final Report</w:t>
-      </w:r>
+      </w:pPr>
       <w:r>
         <w:rPr>
           <w:b/>
@@ -93,187 +263,6 @@
           <w:sz w:val="44"/>
           <w:szCs w:val="24"/>
         </w:rPr>
-        <w:t xml:space="preserve"> </w:t>
-      </w:r>
-    </w:p>
-    <w:p>
-      <w:pPr>
-        <w:jc w:val="center"/>
-        <w:rPr>
-          <w:b/>
-          <w:color w:val="2E74B5" w:themeColor="accent1" w:themeShade="BF"/>
-          <w:sz w:val="44"/>
-          <w:szCs w:val="24"/>
-        </w:rPr>
-      </w:pPr>
-      <w:r>
-        <w:rPr>
-          <w:b/>
-          <w:color w:val="2E74B5" w:themeColor="accent1" w:themeShade="BF"/>
-          <w:sz w:val="44"/>
-          <w:szCs w:val="24"/>
-        </w:rPr>
-        <w:t xml:space="preserve">for </w:t>
-      </w:r>
-    </w:p>
-    <w:p>
-      <w:pPr>
-        <w:jc w:val="center"/>
-        <w:rPr>
-          <w:b/>
-          <w:color w:val="2E74B5" w:themeColor="accent1" w:themeShade="BF"/>
-          <w:sz w:val="48"/>
-          <w:szCs w:val="48"/>
-        </w:rPr>
-      </w:pPr>
-      <w:proofErr w:type="spellStart"/>
-      <w:r>
-        <w:rPr>
-          <w:b/>
-          <w:color w:val="2E74B5" w:themeColor="accent1" w:themeShade="BF"/>
-          <w:sz w:val="48"/>
-          <w:szCs w:val="48"/>
-        </w:rPr>
-        <w:t>BiFrost</w:t>
-      </w:r>
-      <w:proofErr w:type="spellEnd"/>
-      <w:r>
-        <w:rPr>
-          <w:b/>
-          <w:color w:val="2E74B5" w:themeColor="accent1" w:themeShade="BF"/>
-          <w:sz w:val="48"/>
-          <w:szCs w:val="48"/>
-        </w:rPr>
-        <w:t xml:space="preserve"> Games</w:t>
-      </w:r>
-    </w:p>
-    <w:p>
-      <w:pPr>
-        <w:jc w:val="center"/>
-        <w:rPr>
-          <w:b/>
-          <w:color w:val="2E74B5" w:themeColor="accent1" w:themeShade="BF"/>
-          <w:sz w:val="40"/>
-          <w:szCs w:val="40"/>
-        </w:rPr>
-      </w:pPr>
-      <w:r>
-        <w:rPr>
-          <w:b/>
-          <w:color w:val="2E74B5" w:themeColor="accent1" w:themeShade="BF"/>
-          <w:sz w:val="40"/>
-          <w:szCs w:val="40"/>
-        </w:rPr>
-        <w:t>By</w:t>
-      </w:r>
-    </w:p>
-    <w:p>
-      <w:pPr>
-        <w:jc w:val="center"/>
-        <w:rPr>
-          <w:b/>
-          <w:color w:val="2E74B5" w:themeColor="accent1" w:themeShade="BF"/>
-          <w:sz w:val="40"/>
-          <w:szCs w:val="40"/>
-        </w:rPr>
-      </w:pPr>
-      <w:r>
-        <w:rPr>
-          <w:b/>
-          <w:color w:val="2E74B5" w:themeColor="accent1" w:themeShade="BF"/>
-          <w:sz w:val="40"/>
-          <w:szCs w:val="40"/>
-        </w:rPr>
-        <w:t>Curtis Naples</w:t>
-      </w:r>
-    </w:p>
-    <w:p>
-      <w:pPr>
-        <w:jc w:val="center"/>
-        <w:rPr>
-          <w:b/>
-          <w:color w:val="2E74B5" w:themeColor="accent1" w:themeShade="BF"/>
-          <w:sz w:val="40"/>
-          <w:szCs w:val="40"/>
-        </w:rPr>
-      </w:pPr>
-      <w:r>
-        <w:rPr>
-          <w:b/>
-          <w:color w:val="2E74B5" w:themeColor="accent1" w:themeShade="BF"/>
-          <w:sz w:val="40"/>
-          <w:szCs w:val="40"/>
-        </w:rPr>
-        <w:t>Devan Weber</w:t>
-      </w:r>
-    </w:p>
-    <w:p>
-      <w:pPr>
-        <w:jc w:val="center"/>
-        <w:rPr>
-          <w:b/>
-          <w:color w:val="2E74B5" w:themeColor="accent1" w:themeShade="BF"/>
-          <w:sz w:val="40"/>
-          <w:szCs w:val="40"/>
-        </w:rPr>
-      </w:pPr>
-      <w:r>
-        <w:rPr>
-          <w:b/>
-          <w:color w:val="2E74B5" w:themeColor="accent1" w:themeShade="BF"/>
-          <w:sz w:val="40"/>
-          <w:szCs w:val="40"/>
-        </w:rPr>
-        <w:t>Evan Plant</w:t>
-      </w:r>
-    </w:p>
-    <w:p>
-      <w:pPr>
-        <w:jc w:val="center"/>
-        <w:rPr>
-          <w:b/>
-          <w:color w:val="2E74B5" w:themeColor="accent1" w:themeShade="BF"/>
-          <w:sz w:val="40"/>
-          <w:szCs w:val="40"/>
-        </w:rPr>
-      </w:pPr>
-      <w:r>
-        <w:rPr>
-          <w:b/>
-          <w:color w:val="2E74B5" w:themeColor="accent1" w:themeShade="BF"/>
-          <w:sz w:val="40"/>
-          <w:szCs w:val="40"/>
-        </w:rPr>
-        <w:t xml:space="preserve">Pat </w:t>
-      </w:r>
-      <w:proofErr w:type="spellStart"/>
-      <w:r>
-        <w:rPr>
-          <w:b/>
-          <w:color w:val="2E74B5" w:themeColor="accent1" w:themeShade="BF"/>
-          <w:sz w:val="40"/>
-          <w:szCs w:val="40"/>
-        </w:rPr>
-        <w:t>Horler</w:t>
-      </w:r>
-      <w:proofErr w:type="spellEnd"/>
-    </w:p>
-    <w:p>
-      <w:pPr>
-        <w:rPr>
-          <w:b/>
-          <w:color w:val="2E74B5" w:themeColor="accent1" w:themeShade="BF"/>
-          <w:sz w:val="44"/>
-          <w:szCs w:val="24"/>
-        </w:rPr>
-      </w:pPr>
-      <w:r>
-        <w:rPr>
-          <w:b/>
-          <w:color w:val="2E74B5" w:themeColor="accent1" w:themeShade="BF"/>
-          <w:sz w:val="44"/>
-          <w:szCs w:val="24"/>
-        </w:rPr>
         <w:br w:type="page"/>
       </w:r>
     </w:p>
@@ -287,6 +276,8 @@
           <w:szCs w:val="24"/>
         </w:rPr>
       </w:pPr>
+      <w:bookmarkStart w:id="0" w:name="_GoBack"/>
+      <w:bookmarkEnd w:id="0"/>
     </w:p>
     <w:sdt>
       <w:sdtPr>
@@ -1002,7 +993,7 @@
                 <w:sz w:val="36"/>
                 <w:szCs w:val="36"/>
               </w:rPr>
-              <w:t>8</w:t>
+              <w:t>12</w:t>
             </w:r>
             <w:r>
               <w:rPr>
@@ -1107,7 +1098,7 @@
                 <w:sz w:val="36"/>
                 <w:szCs w:val="36"/>
               </w:rPr>
-              <w:t>8</w:t>
+              <w:t>13</w:t>
             </w:r>
             <w:r>
               <w:rPr>
@@ -1212,7 +1203,7 @@
                 <w:sz w:val="36"/>
                 <w:szCs w:val="36"/>
               </w:rPr>
-              <w:t>8</w:t>
+              <w:t>13</w:t>
             </w:r>
             <w:r>
               <w:rPr>
@@ -1317,7 +1308,7 @@
                 <w:sz w:val="36"/>
                 <w:szCs w:val="36"/>
               </w:rPr>
-              <w:t>9</w:t>
+              <w:t>13</w:t>
             </w:r>
             <w:r>
               <w:rPr>
@@ -1422,7 +1413,7 @@
                 <w:sz w:val="36"/>
                 <w:szCs w:val="36"/>
               </w:rPr>
-              <w:t>11</w:t>
+              <w:t>18</w:t>
             </w:r>
             <w:r>
               <w:rPr>
@@ -1511,7 +1502,7 @@
                 <w:sz w:val="36"/>
                 <w:szCs w:val="36"/>
               </w:rPr>
-              <w:t>11</w:t>
+              <w:t>18</w:t>
             </w:r>
             <w:r>
               <w:rPr>
@@ -1600,7 +1591,7 @@
                 <w:sz w:val="36"/>
                 <w:szCs w:val="36"/>
               </w:rPr>
-              <w:t>12</w:t>
+              <w:t>19</w:t>
             </w:r>
             <w:r>
               <w:rPr>
@@ -1689,7 +1680,7 @@
                 <w:sz w:val="36"/>
                 <w:szCs w:val="36"/>
               </w:rPr>
-              <w:t>12</w:t>
+              <w:t>19</w:t>
             </w:r>
             <w:r>
               <w:rPr>
@@ -1710,11 +1701,9 @@
             </w:tabs>
             <w:spacing w:before="120" w:after="240"/>
             <w:rPr>
-              <w:rFonts w:eastAsiaTheme="minorEastAsia"/>
               <w:noProof/>
               <w:sz w:val="36"/>
               <w:szCs w:val="36"/>
-              <w:lang w:eastAsia="en-CA"/>
             </w:rPr>
           </w:pPr>
           <w:hyperlink w:anchor="_Toc517479235" w:history="1">
@@ -1778,7 +1767,7 @@
                 <w:sz w:val="36"/>
                 <w:szCs w:val="36"/>
               </w:rPr>
-              <w:t>13</w:t>
+              <w:t>19</w:t>
             </w:r>
             <w:r>
               <w:rPr>
@@ -1790,6 +1779,36 @@
               <w:fldChar w:fldCharType="end"/>
             </w:r>
           </w:hyperlink>
+        </w:p>
+        <w:p>
+          <w:pPr>
+            <w:ind w:left="284"/>
+            <w:rPr>
+              <w:noProof/>
+              <w:sz w:val="36"/>
+            </w:rPr>
+          </w:pPr>
+          <w:r>
+            <w:rPr>
+              <w:noProof/>
+              <w:sz w:val="36"/>
+            </w:rPr>
+            <w:t>8. Summary</w:t>
+          </w:r>
+          <w:r>
+            <w:rPr>
+              <w:noProof/>
+              <w:sz w:val="36"/>
+            </w:rPr>
+            <w:t>………………………………………………………………………………………20</w:t>
+          </w:r>
+        </w:p>
+        <w:p>
+          <w:pPr>
+            <w:rPr>
+              <w:noProof/>
+            </w:rPr>
+          </w:pPr>
         </w:p>
         <w:p>
           <w:pPr>
@@ -1809,6 +1828,9 @@
     </w:sdt>
     <w:p>
       <w:pPr>
+        <w:tabs>
+          <w:tab w:val="left" w:pos="7866"/>
+        </w:tabs>
         <w:rPr>
           <w:i/>
           <w:color w:val="FF0000"/>
@@ -1816,20 +1838,28 @@
           <w:szCs w:val="24"/>
         </w:rPr>
       </w:pPr>
-      <w:bookmarkStart w:id="0" w:name="_Hlk517348392"/>
-      <w:bookmarkEnd w:id="0"/>
+      <w:bookmarkStart w:id="1" w:name="_Hlk517348392"/>
+      <w:bookmarkEnd w:id="1"/>
+      <w:r>
+        <w:rPr>
+          <w:i/>
+          <w:color w:val="FF0000"/>
+          <w:sz w:val="24"/>
+          <w:szCs w:val="24"/>
+        </w:rPr>
+        <w:tab/>
+      </w:r>
     </w:p>
     <w:p>
       <w:pPr>
         <w:pStyle w:val="Heading2"/>
         <w:ind w:left="360"/>
       </w:pPr>
-      <w:bookmarkStart w:id="1" w:name="_Toc517479215"/>
-      <w:r>
-        <w:lastRenderedPageBreak/>
+      <w:bookmarkStart w:id="2" w:name="_Toc517479215"/>
+      <w:r>
         <w:t>Project Overview</w:t>
       </w:r>
-      <w:bookmarkEnd w:id="1"/>
+      <w:bookmarkEnd w:id="2"/>
     </w:p>
     <w:p>
       <w:pPr>
@@ -1856,11 +1886,11 @@
           <w:numId w:val="6"/>
         </w:numPr>
       </w:pPr>
-      <w:bookmarkStart w:id="2" w:name="_Toc517479216"/>
+      <w:bookmarkStart w:id="3" w:name="_Toc517479216"/>
       <w:r>
         <w:t>Project Specifications</w:t>
       </w:r>
-      <w:bookmarkEnd w:id="2"/>
+      <w:bookmarkEnd w:id="3"/>
     </w:p>
     <w:p/>
     <w:p>
@@ -1868,14 +1898,14 @@
         <w:pStyle w:val="Heading3"/>
         <w:ind w:left="360"/>
       </w:pPr>
-      <w:bookmarkStart w:id="3" w:name="_Toc517479217"/>
+      <w:bookmarkStart w:id="4" w:name="_Toc517479217"/>
       <w:r>
         <w:t>1</w:t>
       </w:r>
       <w:r>
         <w:t>.1 Function Requirements</w:t>
       </w:r>
-      <w:bookmarkEnd w:id="3"/>
+      <w:bookmarkEnd w:id="4"/>
     </w:p>
     <w:p>
       <w:pPr>
@@ -1954,14 +1984,14 @@
         <w:pStyle w:val="Heading3"/>
         <w:ind w:left="360"/>
       </w:pPr>
-      <w:bookmarkStart w:id="4" w:name="_Toc517479218"/>
+      <w:bookmarkStart w:id="5" w:name="_Toc517479218"/>
       <w:r>
         <w:t>1</w:t>
       </w:r>
       <w:r>
         <w:t>.2 Non-Function Requirements</w:t>
       </w:r>
-      <w:bookmarkEnd w:id="4"/>
+      <w:bookmarkEnd w:id="5"/>
     </w:p>
     <w:p>
       <w:pPr>
@@ -2055,14 +2085,14 @@
         <w:pStyle w:val="Heading3"/>
         <w:ind w:left="360"/>
       </w:pPr>
-      <w:bookmarkStart w:id="5" w:name="_Toc517479219"/>
+      <w:bookmarkStart w:id="6" w:name="_Toc517479219"/>
       <w:r>
         <w:t>1</w:t>
       </w:r>
       <w:r>
         <w:t>.3 Group Roles</w:t>
       </w:r>
-      <w:bookmarkEnd w:id="5"/>
+      <w:bookmarkEnd w:id="6"/>
     </w:p>
     <w:p>
       <w:r>
@@ -2147,15 +2177,7 @@
     <w:p>
       <w:r>
         <w:tab/>
-        <w:t xml:space="preserve">Pat </w:t>
-      </w:r>
-      <w:proofErr w:type="spellStart"/>
-      <w:r>
-        <w:t>Horler</w:t>
-      </w:r>
-      <w:proofErr w:type="spellEnd"/>
-      <w:r>
-        <w:t xml:space="preserve"> </w:t>
+        <w:t xml:space="preserve">Pat Horler </w:t>
       </w:r>
       <w:r>
         <w:tab/>
@@ -2229,12 +2251,11 @@
           <w:numId w:val="6"/>
         </w:numPr>
       </w:pPr>
-      <w:bookmarkStart w:id="6" w:name="_Toc517479220"/>
-      <w:r>
-        <w:lastRenderedPageBreak/>
+      <w:bookmarkStart w:id="7" w:name="_Toc517479220"/>
+      <w:r>
         <w:t>Usability Guide</w:t>
       </w:r>
-      <w:bookmarkEnd w:id="6"/>
+      <w:bookmarkEnd w:id="7"/>
     </w:p>
     <w:p>
       <w:pPr>
@@ -2674,13 +2695,12 @@
       <w:pPr>
         <w:pStyle w:val="Heading2"/>
       </w:pPr>
-      <w:bookmarkStart w:id="7" w:name="_Toc517478693"/>
-      <w:bookmarkStart w:id="8" w:name="_Toc517478733"/>
-      <w:bookmarkStart w:id="9" w:name="_Toc517478997"/>
-      <w:bookmarkStart w:id="10" w:name="_Toc517479133"/>
-      <w:bookmarkStart w:id="11" w:name="_Toc517479226"/>
-      <w:r>
-        <w:lastRenderedPageBreak/>
+      <w:bookmarkStart w:id="8" w:name="_Toc517478693"/>
+      <w:bookmarkStart w:id="9" w:name="_Toc517478733"/>
+      <w:bookmarkStart w:id="10" w:name="_Toc517478997"/>
+      <w:bookmarkStart w:id="11" w:name="_Toc517479133"/>
+      <w:bookmarkStart w:id="12" w:name="_Toc517479226"/>
+      <w:r>
         <w:t>Registration</w:t>
       </w:r>
     </w:p>
@@ -2969,6 +2989,7 @@
         </w:numPr>
       </w:pPr>
       <w:r>
+        <w:lastRenderedPageBreak/>
         <w:t xml:space="preserve">Textbox to enter your login email </w:t>
       </w:r>
       <w:r>
@@ -3032,17 +3053,16 @@
         <w:t>Link to redirect you to the Registration page, where you can create a new account.</w:t>
       </w:r>
     </w:p>
-    <w:bookmarkEnd w:id="7"/>
     <w:bookmarkEnd w:id="8"/>
     <w:bookmarkEnd w:id="9"/>
     <w:bookmarkEnd w:id="10"/>
     <w:bookmarkEnd w:id="11"/>
+    <w:bookmarkEnd w:id="12"/>
     <w:p>
       <w:pPr>
         <w:pStyle w:val="Heading2"/>
       </w:pPr>
       <w:r>
-        <w:lastRenderedPageBreak/>
         <w:t>Products</w:t>
       </w:r>
     </w:p>
@@ -3203,6 +3223,7 @@
         <w:pStyle w:val="Heading2"/>
       </w:pPr>
       <w:r>
+        <w:lastRenderedPageBreak/>
         <w:t>Product</w:t>
       </w:r>
     </w:p>
@@ -3326,16 +3347,15 @@
       <w:pPr>
         <w:pStyle w:val="Heading2"/>
       </w:pPr>
-      <w:bookmarkStart w:id="12" w:name="_Toc517478688"/>
-      <w:bookmarkStart w:id="13" w:name="_Toc517478728"/>
-      <w:bookmarkStart w:id="14" w:name="_Toc517478992"/>
-      <w:bookmarkStart w:id="15" w:name="_Toc517479128"/>
-      <w:bookmarkStart w:id="16" w:name="_Toc517479221"/>
+      <w:bookmarkStart w:id="13" w:name="_Toc517478688"/>
+      <w:bookmarkStart w:id="14" w:name="_Toc517478728"/>
+      <w:bookmarkStart w:id="15" w:name="_Toc517478992"/>
+      <w:bookmarkStart w:id="16" w:name="_Toc517479128"/>
+      <w:bookmarkStart w:id="17" w:name="_Toc517479221"/>
       <w:r>
         <w:rPr>
           <w:noProof/>
         </w:rPr>
-        <w:lastRenderedPageBreak/>
         <w:drawing>
           <wp:anchor distT="0" distB="0" distL="114300" distR="114300" simplePos="0" relativeHeight="251665408" behindDoc="0" locked="0" layoutInCell="1" allowOverlap="1" wp14:anchorId="28E8EE88" wp14:editId="750CFC7A">
             <wp:simplePos x="0" y="0"/>
@@ -3522,13 +3542,14 @@
         <w:pStyle w:val="Heading2"/>
       </w:pPr>
       <w:r>
+        <w:lastRenderedPageBreak/>
         <w:t>Checkout</w:t>
       </w:r>
-      <w:bookmarkEnd w:id="12"/>
       <w:bookmarkEnd w:id="13"/>
       <w:bookmarkEnd w:id="14"/>
       <w:bookmarkEnd w:id="15"/>
       <w:bookmarkEnd w:id="16"/>
+      <w:bookmarkEnd w:id="17"/>
     </w:p>
     <w:p>
       <w:pPr>
@@ -3739,20 +3760,20 @@
       <w:pPr>
         <w:pStyle w:val="Heading2"/>
       </w:pPr>
-      <w:bookmarkStart w:id="17" w:name="_Toc517478689"/>
-      <w:bookmarkStart w:id="18" w:name="_Toc517478729"/>
-      <w:bookmarkStart w:id="19" w:name="_Toc517478993"/>
-      <w:bookmarkStart w:id="20" w:name="_Toc517479129"/>
-      <w:bookmarkStart w:id="21" w:name="_Toc517479222"/>
+      <w:bookmarkStart w:id="18" w:name="_Toc517478689"/>
+      <w:bookmarkStart w:id="19" w:name="_Toc517478729"/>
+      <w:bookmarkStart w:id="20" w:name="_Toc517478993"/>
+      <w:bookmarkStart w:id="21" w:name="_Toc517479129"/>
+      <w:bookmarkStart w:id="22" w:name="_Toc517479222"/>
       <w:r>
         <w:lastRenderedPageBreak/>
         <w:t>Checkout 2</w:t>
       </w:r>
-      <w:bookmarkEnd w:id="17"/>
       <w:bookmarkEnd w:id="18"/>
       <w:bookmarkEnd w:id="19"/>
       <w:bookmarkEnd w:id="20"/>
       <w:bookmarkEnd w:id="21"/>
+      <w:bookmarkEnd w:id="22"/>
     </w:p>
     <w:p>
       <w:pPr>
@@ -3905,17 +3926,17 @@
           <w:szCs w:val="22"/>
         </w:rPr>
       </w:pPr>
-      <w:bookmarkStart w:id="22" w:name="_Toc517478690"/>
-      <w:bookmarkStart w:id="23" w:name="_Toc517478730"/>
-      <w:bookmarkStart w:id="24" w:name="_Toc517478994"/>
-      <w:bookmarkStart w:id="25" w:name="_Toc517479130"/>
-      <w:bookmarkStart w:id="26" w:name="_Toc517479223"/>
-    </w:p>
-    <w:bookmarkEnd w:id="22"/>
+      <w:bookmarkStart w:id="23" w:name="_Toc517478690"/>
+      <w:bookmarkStart w:id="24" w:name="_Toc517478730"/>
+      <w:bookmarkStart w:id="25" w:name="_Toc517478994"/>
+      <w:bookmarkStart w:id="26" w:name="_Toc517479130"/>
+      <w:bookmarkStart w:id="27" w:name="_Toc517479223"/>
+    </w:p>
     <w:bookmarkEnd w:id="23"/>
     <w:bookmarkEnd w:id="24"/>
     <w:bookmarkEnd w:id="25"/>
     <w:bookmarkEnd w:id="26"/>
+    <w:bookmarkEnd w:id="27"/>
     <w:p>
       <w:pPr>
         <w:pStyle w:val="Heading1"/>
@@ -3925,19 +3946,19 @@
       <w:pPr>
         <w:pStyle w:val="Heading2"/>
       </w:pPr>
-      <w:bookmarkStart w:id="27" w:name="_Toc517478691"/>
-      <w:bookmarkStart w:id="28" w:name="_Toc517478731"/>
-      <w:bookmarkStart w:id="29" w:name="_Toc517478995"/>
-      <w:bookmarkStart w:id="30" w:name="_Toc517479131"/>
-      <w:bookmarkStart w:id="31" w:name="_Toc517479224"/>
+      <w:bookmarkStart w:id="28" w:name="_Toc517478691"/>
+      <w:bookmarkStart w:id="29" w:name="_Toc517478731"/>
+      <w:bookmarkStart w:id="30" w:name="_Toc517478995"/>
+      <w:bookmarkStart w:id="31" w:name="_Toc517479131"/>
+      <w:bookmarkStart w:id="32" w:name="_Toc517479224"/>
       <w:r>
         <w:t>Stripe Payment</w:t>
       </w:r>
-      <w:bookmarkEnd w:id="27"/>
       <w:bookmarkEnd w:id="28"/>
       <w:bookmarkEnd w:id="29"/>
       <w:bookmarkEnd w:id="30"/>
       <w:bookmarkEnd w:id="31"/>
+      <w:bookmarkEnd w:id="32"/>
     </w:p>
     <w:p/>
     <w:p>
@@ -4071,20 +4092,19 @@
       <w:pPr>
         <w:pStyle w:val="Heading2"/>
       </w:pPr>
-      <w:bookmarkStart w:id="32" w:name="_Toc517478692"/>
-      <w:bookmarkStart w:id="33" w:name="_Toc517478732"/>
-      <w:bookmarkStart w:id="34" w:name="_Toc517478996"/>
-      <w:bookmarkStart w:id="35" w:name="_Toc517479132"/>
-      <w:bookmarkStart w:id="36" w:name="_Toc517479225"/>
-      <w:r>
-        <w:lastRenderedPageBreak/>
+      <w:bookmarkStart w:id="33" w:name="_Toc517478692"/>
+      <w:bookmarkStart w:id="34" w:name="_Toc517478732"/>
+      <w:bookmarkStart w:id="35" w:name="_Toc517478996"/>
+      <w:bookmarkStart w:id="36" w:name="_Toc517479132"/>
+      <w:bookmarkStart w:id="37" w:name="_Toc517479225"/>
+      <w:r>
         <w:t>Checkout 3</w:t>
       </w:r>
-      <w:bookmarkEnd w:id="32"/>
       <w:bookmarkEnd w:id="33"/>
       <w:bookmarkEnd w:id="34"/>
       <w:bookmarkEnd w:id="35"/>
       <w:bookmarkEnd w:id="36"/>
+      <w:bookmarkEnd w:id="37"/>
     </w:p>
     <w:p>
       <w:pPr>
@@ -4618,11 +4638,11 @@
           <w:numId w:val="6"/>
         </w:numPr>
       </w:pPr>
-      <w:bookmarkStart w:id="37" w:name="_Toc517479227"/>
+      <w:bookmarkStart w:id="38" w:name="_Toc517479227"/>
       <w:r>
         <w:t>Problems and Challenges</w:t>
       </w:r>
-      <w:bookmarkEnd w:id="37"/>
+      <w:bookmarkEnd w:id="38"/>
     </w:p>
     <w:p>
       <w:pPr>
@@ -4902,12 +4922,12 @@
           <w:numId w:val="6"/>
         </w:numPr>
       </w:pPr>
-      <w:bookmarkStart w:id="38" w:name="_Toc517479228"/>
+      <w:bookmarkStart w:id="39" w:name="_Toc517479228"/>
       <w:r>
         <w:lastRenderedPageBreak/>
         <w:t>Skill Learned</w:t>
       </w:r>
-      <w:bookmarkEnd w:id="38"/>
+      <w:bookmarkEnd w:id="39"/>
     </w:p>
     <w:p>
       <w:pPr>
@@ -5070,11 +5090,11 @@
           <w:numId w:val="6"/>
         </w:numPr>
       </w:pPr>
-      <w:bookmarkStart w:id="39" w:name="_Toc517479229"/>
+      <w:bookmarkStart w:id="40" w:name="_Toc517479229"/>
       <w:r>
         <w:t>Proposed Changes</w:t>
       </w:r>
-      <w:bookmarkEnd w:id="39"/>
+      <w:bookmarkEnd w:id="40"/>
     </w:p>
     <w:p>
       <w:pPr>
@@ -5104,6 +5124,18 @@
     <w:p>
       <w:pPr>
         <w:pStyle w:val="ListParagraph"/>
+        <w:numPr>
+          <w:ilvl w:val="0"/>
+          <w:numId w:val="20"/>
+        </w:numPr>
+      </w:pPr>
+      <w:r>
+        <w:t>Switch roles more systematically to gain experience with every role.</w:t>
+      </w:r>
+    </w:p>
+    <w:p>
+      <w:pPr>
+        <w:pStyle w:val="ListParagraph"/>
         <w:spacing w:after="200" w:line="276" w:lineRule="auto"/>
       </w:pPr>
     </w:p>
@@ -5118,11 +5150,11 @@
           <w:numId w:val="6"/>
         </w:numPr>
       </w:pPr>
-      <w:bookmarkStart w:id="40" w:name="_Toc517479230"/>
+      <w:bookmarkStart w:id="41" w:name="_Toc517479230"/>
       <w:r>
         <w:t>Code Snippets</w:t>
       </w:r>
-      <w:bookmarkEnd w:id="40"/>
+      <w:bookmarkEnd w:id="41"/>
     </w:p>
     <w:p>
       <w:pPr>
@@ -5188,12 +5220,7 @@
     </w:p>
     <w:p>
       <w:r>
-        <w:t xml:space="preserve">This php generates a YouTube player if a video id is inserted into the DB.  The video id is retrieved from the database and is </w:t>
-      </w:r>
-      <w:bookmarkStart w:id="41" w:name="_GoBack"/>
-      <w:bookmarkEnd w:id="41"/>
-      <w:r>
-        <w:t>inserted into the iframe.</w:t>
+        <w:t>This php generates a YouTube player if a video id is inserted into the DB.  The video id is retrieved from the database and is inserted into the iframe.</w:t>
       </w:r>
     </w:p>
     <w:p>
@@ -5265,6 +5292,7 @@
         <w:ind w:left="360"/>
       </w:pPr>
       <w:r>
+        <w:lastRenderedPageBreak/>
         <w:t>Using dynamic naming</w:t>
       </w:r>
       <w:r>
@@ -5296,7 +5324,6 @@
           <w:noProof/>
           <w:lang w:eastAsia="ja-JP"/>
         </w:rPr>
-        <w:lastRenderedPageBreak/>
         <w:drawing>
           <wp:inline distT="0" distB="0" distL="0" distR="0" wp14:anchorId="7B08FD80" wp14:editId="079CEE14">
             <wp:extent cx="5662907" cy="3520440"/>
@@ -5441,6 +5468,7 @@
         <w:ind w:left="360"/>
       </w:pPr>
       <w:r>
+        <w:lastRenderedPageBreak/>
         <w:t>This function loops through the carts price elements and adds them up to get the total to be updated on the page and passed to a hidden input for POST to cart.</w:t>
       </w:r>
     </w:p>
@@ -5452,7 +5480,6 @@
         <w:rPr>
           <w:noProof/>
         </w:rPr>
-        <w:lastRenderedPageBreak/>
         <w:drawing>
           <wp:inline distT="0" distB="0" distL="0" distR="0" wp14:anchorId="44BF84A1" wp14:editId="70D675D8">
             <wp:extent cx="6858000" cy="2355215"/>
@@ -5569,7 +5596,20 @@
       </w:r>
     </w:p>
     <w:p/>
-    <w:p/>
+    <w:p>
+      <w:pPr>
+        <w:ind w:left="426"/>
+      </w:pPr>
+      <w:r>
+        <w:t>This is a function used on our login page. It is setup to take a URL to direct to, a message to print to the screen, and a value of time, in milliseconds, to wait before redirecting. Different conditions are programmed to call this fun</w:t>
+      </w:r>
+      <w:r>
+        <w:t>c</w:t>
+      </w:r>
+      <w:r>
+        <w:t>tion with different values. For instance, if a user just created an account, they already have an automatic confirmation and redirection to the login page, so we don't want them delayed for a second time.</w:t>
+      </w:r>
+    </w:p>
     <w:p/>
     <w:p>
       <w:pPr>
@@ -5649,13 +5689,23 @@
       <w:r>
         <w:t xml:space="preserve">m proud of this code because the checkout is </w:t>
       </w:r>
-      <w:proofErr w:type="gramStart"/>
-      <w:r>
-        <w:t>actually only</w:t>
-      </w:r>
-      <w:proofErr w:type="gramEnd"/>
-      <w:r>
-        <w:t xml:space="preserve"> 1 “page” but it acts like 3! Using </w:t>
+      <w:r>
+        <w:t>only</w:t>
+      </w:r>
+      <w:r>
+        <w:t xml:space="preserve"> </w:t>
+      </w:r>
+      <w:r>
+        <w:t>one</w:t>
+      </w:r>
+      <w:r>
+        <w:t xml:space="preserve"> “page” but it acts like </w:t>
+      </w:r>
+      <w:r>
+        <w:t>three.</w:t>
+      </w:r>
+      <w:r>
+        <w:t xml:space="preserve"> Using </w:t>
       </w:r>
       <w:proofErr w:type="spellStart"/>
       <w:r>
@@ -5663,6 +5713,9 @@
       </w:r>
       <w:proofErr w:type="spellEnd"/>
       <w:r>
+        <w:t>,</w:t>
+      </w:r>
+      <w:r>
         <w:t xml:space="preserve"> which is set to 1 at first, the if statement checks to see what number it is, since it starts at 1 it will display the first page. When you click submit on the first page, </w:t>
       </w:r>
       <w:proofErr w:type="spellStart"/>
@@ -5671,7 +5724,19 @@
       </w:r>
       <w:proofErr w:type="spellEnd"/>
       <w:r>
-        <w:t xml:space="preserve"> becomes set to 2 and the page refreshes, the if statement then goes to the elseif checking to see if </w:t>
+        <w:t xml:space="preserve"> becomes set to 2 and the page refreshes</w:t>
+      </w:r>
+      <w:r>
+        <w:t>.</w:t>
+      </w:r>
+      <w:r>
+        <w:t xml:space="preserve"> </w:t>
+      </w:r>
+      <w:r>
+        <w:t>T</w:t>
+      </w:r>
+      <w:r>
+        <w:t xml:space="preserve">he if statement then goes to the elseif checking to see if </w:t>
       </w:r>
       <w:proofErr w:type="spellStart"/>
       <w:r>
@@ -5679,7 +5744,19 @@
       </w:r>
       <w:proofErr w:type="spellEnd"/>
       <w:r>
-        <w:t xml:space="preserve"> is 2 which it is, it then displays page 2. After you pay with stripe </w:t>
+        <w:t xml:space="preserve"> is </w:t>
+      </w:r>
+      <w:r>
+        <w:t>2,</w:t>
+      </w:r>
+      <w:r>
+        <w:t xml:space="preserve"> it then displays page 2. After you pay with stripe</w:t>
+      </w:r>
+      <w:r>
+        <w:t>,</w:t>
+      </w:r>
+      <w:r>
+        <w:t xml:space="preserve"> </w:t>
       </w:r>
       <w:proofErr w:type="spellStart"/>
       <w:r>
@@ -5690,10 +5767,100 @@
         <w:t xml:space="preserve"> is set to 3 which means the else statement at the end comes into effect showing the confirmation page.</w:t>
       </w:r>
     </w:p>
+    <w:p/>
+    <w:p/>
+    <w:p/>
+    <w:p/>
+    <w:p/>
+    <w:p/>
+    <w:p/>
+    <w:p/>
+    <w:p/>
+    <w:p/>
+    <w:p/>
+    <w:p/>
+    <w:p/>
+    <w:p/>
+    <w:p/>
+    <w:p/>
+    <w:p>
+      <w:pPr>
+        <w:pStyle w:val="Heading3"/>
+      </w:pPr>
+      <w:r>
+        <w:lastRenderedPageBreak/>
+        <w:t>Terms of Service</w:t>
+      </w:r>
+    </w:p>
+    <w:p/>
+    <w:p>
+      <w:r>
+        <w:rPr>
+          <w:noProof/>
+        </w:rPr>
+        <w:drawing>
+          <wp:inline distT="0" distB="0" distL="0" distR="0" wp14:anchorId="5B82E947" wp14:editId="5066C6A0">
+            <wp:extent cx="6858000" cy="4731385"/>
+            <wp:effectExtent l="0" t="0" r="0" b="0"/>
+            <wp:docPr id="4" name="Picture 3">
+              <a:extLst xmlns:a="http://schemas.openxmlformats.org/drawingml/2006/main">
+                <a:ext uri="{FF2B5EF4-FFF2-40B4-BE49-F238E27FC236}">
+                  <a16:creationId xmlns:a16="http://schemas.microsoft.com/office/drawing/2014/main" id="{C62AE73B-ABB6-49FA-98BE-F5F0CC2473E4}"/>
+                </a:ext>
+              </a:extLst>
+            </wp:docPr>
+            <wp:cNvGraphicFramePr>
+              <a:graphicFrameLocks xmlns:a="http://schemas.openxmlformats.org/drawingml/2006/main" noChangeAspect="1"/>
+            </wp:cNvGraphicFramePr>
+            <a:graphic xmlns:a="http://schemas.openxmlformats.org/drawingml/2006/main">
+              <a:graphicData uri="http://schemas.openxmlformats.org/drawingml/2006/picture">
+                <pic:pic xmlns:pic="http://schemas.openxmlformats.org/drawingml/2006/picture">
+                  <pic:nvPicPr>
+                    <pic:cNvPr id="4" name="Picture 3">
+                      <a:extLst>
+                        <a:ext uri="{FF2B5EF4-FFF2-40B4-BE49-F238E27FC236}">
+                          <a16:creationId xmlns:a16="http://schemas.microsoft.com/office/drawing/2014/main" id="{C62AE73B-ABB6-49FA-98BE-F5F0CC2473E4}"/>
+                        </a:ext>
+                      </a:extLst>
+                    </pic:cNvPr>
+                    <pic:cNvPicPr>
+                      <a:picLocks noChangeAspect="1"/>
+                    </pic:cNvPicPr>
+                  </pic:nvPicPr>
+                  <pic:blipFill>
+                    <a:blip r:embed="rId30"/>
+                    <a:stretch>
+                      <a:fillRect/>
+                    </a:stretch>
+                  </pic:blipFill>
+                  <pic:spPr>
+                    <a:xfrm>
+                      <a:off x="0" y="0"/>
+                      <a:ext cx="6858000" cy="4731385"/>
+                    </a:xfrm>
+                    <a:prstGeom prst="rect">
+                      <a:avLst/>
+                    </a:prstGeom>
+                  </pic:spPr>
+                </pic:pic>
+              </a:graphicData>
+            </a:graphic>
+          </wp:inline>
+        </w:drawing>
+      </w:r>
+    </w:p>
     <w:p>
       <w:pPr>
         <w:ind w:left="360"/>
       </w:pPr>
+    </w:p>
+    <w:p>
+      <w:pPr>
+        <w:ind w:left="360"/>
+      </w:pPr>
+      <w:r>
+        <w:t>This function is for the terms of service/privacy policy, which we decided to put into the side navigation for a cleaner look. If accessed via the signup page, the agree function will auto click the TOS checkbox for users. The agree function also updates the policy attribute on the back-end using ajax.</w:t>
+      </w:r>
     </w:p>
     <w:p>
       <w:pPr>
@@ -5773,7 +5940,7 @@
                     </pic:cNvPicPr>
                   </pic:nvPicPr>
                   <pic:blipFill>
-                    <a:blip r:embed="rId30" cstate="print">
+                    <a:blip r:embed="rId31" cstate="print">
                       <a:extLst>
                         <a:ext uri="{28A0092B-C50C-407E-A947-70E740481C1C}">
                           <a14:useLocalDpi xmlns:a14="http://schemas.microsoft.com/office/drawing/2010/main" val="0"/>
@@ -5852,7 +6019,7 @@
                     <pic:cNvPicPr/>
                   </pic:nvPicPr>
                   <pic:blipFill rotWithShape="1">
-                    <a:blip r:embed="rId31"/>
+                    <a:blip r:embed="rId32"/>
                     <a:srcRect l="5334" t="2581" r="1890" b="5733"/>
                     <a:stretch/>
                   </pic:blipFill>
@@ -5929,7 +6096,7 @@
                     <pic:cNvPicPr/>
                   </pic:nvPicPr>
                   <pic:blipFill>
-                    <a:blip r:embed="rId32"/>
+                    <a:blip r:embed="rId33"/>
                     <a:stretch>
                       <a:fillRect/>
                     </a:stretch>
@@ -5999,7 +6166,7 @@
                     <pic:cNvPicPr/>
                   </pic:nvPicPr>
                   <pic:blipFill>
-                    <a:blip r:embed="rId33"/>
+                    <a:blip r:embed="rId34"/>
                     <a:stretch>
                       <a:fillRect/>
                     </a:stretch>
@@ -6043,9 +6210,83 @@
         <w:jc w:val="center"/>
       </w:pPr>
     </w:p>
+    <w:p>
+      <w:pPr>
+        <w:ind w:left="360"/>
+        <w:jc w:val="center"/>
+      </w:pPr>
+    </w:p>
+    <w:p>
+      <w:pPr>
+        <w:ind w:left="360"/>
+        <w:jc w:val="center"/>
+      </w:pPr>
+    </w:p>
+    <w:p>
+      <w:pPr>
+        <w:ind w:left="360"/>
+        <w:jc w:val="center"/>
+      </w:pPr>
+    </w:p>
+    <w:p>
+      <w:pPr>
+        <w:ind w:left="360"/>
+        <w:jc w:val="center"/>
+      </w:pPr>
+    </w:p>
+    <w:p>
+      <w:pPr>
+        <w:pStyle w:val="Heading2"/>
+        <w:numPr>
+          <w:ilvl w:val="0"/>
+          <w:numId w:val="6"/>
+        </w:numPr>
+      </w:pPr>
+      <w:r>
+        <w:t>Summary</w:t>
+      </w:r>
+    </w:p>
+    <w:p/>
+    <w:p>
+      <w:pPr>
+        <w:ind w:left="360"/>
+      </w:pPr>
+    </w:p>
+    <w:p>
+      <w:pPr>
+        <w:ind w:left="360"/>
+      </w:pPr>
+      <w:r>
+        <w:t>To summarize, BiFrost Games is a fully functional video game retail website that satisfies the list of requirements and expectations outlined for this course (“our client”). With a working sign up, log in, shopping cart, checkout, payment system, order history, and admin privileges; BiFrost Games has over 2,500 lines of code to give it a consistent functionality, clean look, and easy</w:t>
+      </w:r>
+      <w:r>
+        <w:t>-</w:t>
+      </w:r>
+      <w:r>
+        <w:t>to</w:t>
+      </w:r>
+      <w:r>
+        <w:t>-</w:t>
+      </w:r>
+      <w:r>
+        <w:t xml:space="preserve">use feel. </w:t>
+      </w:r>
+    </w:p>
+    <w:p>
+      <w:pPr>
+        <w:ind w:left="360"/>
+      </w:pPr>
+      <w:r>
+        <w:t xml:space="preserve">Some of the problems and challenges we faced were quite difficult at times, but with persistence and the co-operation of our team, we managed to solve them, typically learning a new skill set at it’s solution. </w:t>
+      </w:r>
+      <w:r>
+        <w:t>In retrospect, there is a few things we would do differently, and will likely implement them during the next project any of us are a part of in the future.</w:t>
+      </w:r>
+    </w:p>
     <w:sectPr>
-      <w:headerReference w:type="default" r:id="rId34"/>
-      <w:headerReference w:type="first" r:id="rId35"/>
+      <w:headerReference w:type="default" r:id="rId35"/>
+      <w:footerReference w:type="default" r:id="rId36"/>
+      <w:headerReference w:type="first" r:id="rId37"/>
       <w:pgSz w:w="12240" w:h="15840"/>
       <w:pgMar w:top="720" w:right="720" w:bottom="720" w:left="720" w:header="706" w:footer="706" w:gutter="0"/>
       <w:cols w:space="708"/>
@@ -6079,6 +6320,21 @@
     </w:p>
   </w:endnote>
 </w:endnotes>
+</file>
+
+<file path=word/footer1.xml><?xml version="1.0" encoding="utf-8"?>
+<w:ftr xmlns:wpc="http://schemas.microsoft.com/office/word/2010/wordprocessingCanvas" xmlns:cx="http://schemas.microsoft.com/office/drawing/2014/chartex" xmlns:cx1="http://schemas.microsoft.com/office/drawing/2015/9/8/chartex" xmlns:cx2="http://schemas.microsoft.com/office/drawing/2015/10/21/chartex" xmlns:cx3="http://schemas.microsoft.com/office/drawing/2016/5/9/chartex" xmlns:cx4="http://schemas.microsoft.com/office/drawing/2016/5/10/chartex" xmlns:cx5="http://schemas.microsoft.com/office/drawing/2016/5/11/chartex" xmlns:cx6="http://schemas.microsoft.com/office/drawing/2016/5/12/chartex" xmlns:cx7="http://schemas.microsoft.com/office/drawing/2016/5/13/chartex" xmlns:cx8="http://schemas.microsoft.com/office/drawing/2016/5/14/chartex" xmlns:mc="http://schemas.openxmlformats.org/markup-compatibility/2006" xmlns:aink="http://schemas.microsoft.com/office/drawing/2016/ink" xmlns:am3d="http://schemas.microsoft.com/office/drawing/2017/model3d" xmlns:o="urn:schemas-microsoft-com:office:office" xmlns:r="http://schemas.openxmlformats.org/officeDocument/2006/relationships" xmlns:m="http://schemas.openxmlformats.org/officeDocument/2006/math" xmlns:v="urn:schemas-microsoft-com:vml" xmlns:wp14="http://schemas.microsoft.com/office/word/2010/wordprocessingDrawing" xmlns:wp="http://schemas.openxmlformats.org/drawingml/2006/wordprocessingDrawing" xmlns:w10="urn:schemas-microsoft-com:office:word" xmlns:w="http://schemas.openxmlformats.org/wordprocessingml/2006/main" xmlns:w14="http://schemas.microsoft.com/office/word/2010/wordml" xmlns:w15="http://schemas.microsoft.com/office/word/2012/wordml" xmlns:w16cid="http://schemas.microsoft.com/office/word/2016/wordml/cid" xmlns:w16se="http://schemas.microsoft.com/office/word/2015/wordml/symex" xmlns:wpg="http://schemas.microsoft.com/office/word/2010/wordprocessingGroup" xmlns:wpi="http://schemas.microsoft.com/office/word/2010/wordprocessingInk" xmlns:wne="http://schemas.microsoft.com/office/word/2006/wordml" xmlns:wps="http://schemas.microsoft.com/office/word/2010/wordprocessingShape" mc:Ignorable="w14 w15 w16se w16cid wp14">
+  <w:p>
+    <w:pPr>
+      <w:pStyle w:val="Footer"/>
+      <w:jc w:val="right"/>
+    </w:pPr>
+    <w:r>
+      <w:tab/>
+      <w:t xml:space="preserve">      June 24, 2018</w:t>
+    </w:r>
+  </w:p>
+</w:ftr>
 </file>
 
 <file path=word/footnotes.xml><?xml version="1.0" encoding="utf-8"?>
@@ -6266,7 +6522,17 @@
                   <w:sz w:val="32"/>
                   <w:szCs w:val="28"/>
                 </w:rPr>
-                <w:t xml:space="preserve"> for ….</w:t>
+                <w:t xml:space="preserve"> for </w:t>
+              </w:r>
+              <w:r>
+                <w:rPr>
+                  <w:rFonts w:asciiTheme="majorHAnsi" w:eastAsiaTheme="majorEastAsia" w:hAnsiTheme="majorHAnsi" w:cstheme="majorBidi"/>
+                  <w:b/>
+                  <w:color w:val="2E74B5" w:themeColor="accent1" w:themeShade="BF"/>
+                  <w:sz w:val="32"/>
+                  <w:szCs w:val="28"/>
+                </w:rPr>
+                <w:t>BiFrost Games</w:t>
               </w:r>
               <w:r>
                 <w:rPr>
@@ -6403,6 +6669,13 @@
           </a:graphic>
         </wp:inline>
       </w:drawing>
+    </w:r>
+    <w:r>
+      <w:tab/>
+    </w:r>
+    <w:r>
+      <w:tab/>
+      <w:t>June 24, 2018</w:t>
     </w:r>
   </w:p>
 </w:hdr>
@@ -10580,7 +10853,6 @@
   <w:style w:type="character" w:default="1" w:styleId="DefaultParagraphFont">
     <w:name w:val="Default Paragraph Font"/>
     <w:uiPriority w:val="1"/>
-    <w:semiHidden/>
     <w:unhideWhenUsed/>
   </w:style>
   <w:style w:type="table" w:default="1" w:styleId="TableNormal">
@@ -11399,7 +11671,7 @@
 </file>
 
 <file path=customXml/itemProps1.xml><?xml version="1.0" encoding="utf-8"?>
-<ds:datastoreItem xmlns:ds="http://schemas.openxmlformats.org/officeDocument/2006/customXml" ds:itemID="{81F5FFCE-5A55-43EB-8460-CBC8E60E5AB8}">
+<ds:datastoreItem xmlns:ds="http://schemas.openxmlformats.org/officeDocument/2006/customXml" ds:itemID="{7FBA183F-2663-43D6-A993-6590B52EFE00}">
   <ds:schemaRefs>
     <ds:schemaRef ds:uri="http://schemas.openxmlformats.org/officeDocument/2006/bibliography"/>
   </ds:schemaRefs>

</xml_diff>